<commit_message>
added my student number and replied to the small comment in design doc
</commit_message>
<xml_diff>
--- a/Project_Report/Project_Report.docx
+++ b/Project_Report/Project_Report.docx
@@ -589,6 +589,16 @@
             </w:rPr>
             <w:t>Adrian Roy</w:t>
           </w:r>
+          <w:r>
+            <w:rPr>
+              <w:rFonts w:asciiTheme="majorHAnsi" w:hAnsiTheme="majorHAnsi" w:cstheme="minorHAnsi"/>
+              <w:b/>
+              <w:bCs/>
+              <w:sz w:val="28"/>
+              <w:szCs w:val="28"/>
+            </w:rPr>
+            <w:t>: N9748792</w:t>
+          </w:r>
         </w:p>
         <w:p>
           <w:pPr>
@@ -2278,13 +2288,8 @@
           <w:numId w:val="19"/>
         </w:numPr>
       </w:pPr>
-      <w:proofErr w:type="spellStart"/>
-      <w:r>
-        <w:t>Eg.</w:t>
-      </w:r>
-      <w:proofErr w:type="spellEnd"/>
-      <w:r>
-        <w:t xml:space="preserve"> BUY order: 100 CPU hours at 10 credits each.</w:t>
+      <w:r>
+        <w:t>Eg. BUY order: 100 CPU hours at 10 credits each.</w:t>
       </w:r>
     </w:p>
     <w:p>
@@ -2771,6 +2776,7 @@
         </w:numPr>
       </w:pPr>
       <w:commentRangeStart w:id="3"/>
+      <w:commentRangeStart w:id="4"/>
       <w:r>
         <w:t xml:space="preserve">List current buy and sell </w:t>
       </w:r>
@@ -2840,6 +2846,13 @@
           <w:rStyle w:val="CommentReference"/>
         </w:rPr>
         <w:commentReference w:id="3"/>
+      </w:r>
+      <w:commentRangeEnd w:id="4"/>
+      <w:r>
+        <w:rPr>
+          <w:rStyle w:val="CommentReference"/>
+        </w:rPr>
+        <w:commentReference w:id="4"/>
       </w:r>
     </w:p>
     <w:p>
@@ -2919,7 +2932,7 @@
           <w:color w:val="auto"/>
         </w:rPr>
       </w:pPr>
-      <w:bookmarkStart w:id="4" w:name="_Toc68301670"/>
+      <w:bookmarkStart w:id="5" w:name="_Toc68301670"/>
       <w:r>
         <w:rPr>
           <w:rFonts w:cstheme="majorHAnsi"/>
@@ -2929,7 +2942,7 @@
         </w:rPr>
         <w:t>Nice to have</w:t>
       </w:r>
-      <w:bookmarkEnd w:id="4"/>
+      <w:bookmarkEnd w:id="5"/>
     </w:p>
     <w:p>
       <w:pPr>
@@ -2978,18 +2991,10 @@
         </w:numPr>
       </w:pPr>
       <w:r>
-        <w:t xml:space="preserve">List current buy and </w:t>
-      </w:r>
-      <w:proofErr w:type="gramStart"/>
-      <w:r>
-        <w:t>sell</w:t>
-      </w:r>
-      <w:r>
-        <w:t>:</w:t>
-      </w:r>
-      <w:proofErr w:type="gramEnd"/>
-      <w:r>
-        <w:t xml:space="preserve"> sort by any</w:t>
+        <w:t>List current buy and sell</w:t>
+      </w:r>
+      <w:r>
+        <w:t>: sort by any</w:t>
       </w:r>
     </w:p>
     <w:p>
@@ -3051,7 +3056,7 @@
           <w:color w:val="auto"/>
         </w:rPr>
       </w:pPr>
-      <w:bookmarkStart w:id="5" w:name="_Toc68301671"/>
+      <w:bookmarkStart w:id="6" w:name="_Toc68301671"/>
       <w:r>
         <w:rPr>
           <w:b/>
@@ -3061,7 +3066,7 @@
         <w:lastRenderedPageBreak/>
         <w:t>Detailed Design</w:t>
       </w:r>
-      <w:bookmarkEnd w:id="5"/>
+      <w:bookmarkEnd w:id="6"/>
     </w:p>
     <w:p>
       <w:pPr>
@@ -3073,7 +3078,7 @@
           <w:color w:val="auto"/>
         </w:rPr>
       </w:pPr>
-      <w:bookmarkStart w:id="6" w:name="_Toc68301672"/>
+      <w:bookmarkStart w:id="7" w:name="_Toc68301672"/>
       <w:r>
         <w:rPr>
           <w:b/>
@@ -3090,7 +3095,7 @@
         </w:rPr>
         <w:t>Classes</w:t>
       </w:r>
-      <w:bookmarkEnd w:id="6"/>
+      <w:bookmarkEnd w:id="7"/>
     </w:p>
     <w:p>
       <w:pPr>
@@ -3151,15 +3156,7 @@
         <w:ind w:left="720"/>
       </w:pPr>
       <w:r>
-        <w:t xml:space="preserve">**** We will used </w:t>
-      </w:r>
-      <w:proofErr w:type="spellStart"/>
-      <w:r>
-        <w:t>JavaDoc</w:t>
-      </w:r>
-      <w:proofErr w:type="spellEnd"/>
-      <w:r>
-        <w:t xml:space="preserve"> for this and reference it ****</w:t>
+        <w:t>**** We will used JavaDoc for this and reference it ****</w:t>
       </w:r>
     </w:p>
     <w:p>
@@ -3172,7 +3169,7 @@
           <w:color w:val="auto"/>
         </w:rPr>
       </w:pPr>
-      <w:bookmarkStart w:id="7" w:name="_Toc68301673"/>
+      <w:bookmarkStart w:id="8" w:name="_Toc68301673"/>
       <w:r>
         <w:rPr>
           <w:b/>
@@ -3181,7 +3178,7 @@
         </w:rPr>
         <w:t>Interaction of Classes/Methods</w:t>
       </w:r>
-      <w:bookmarkEnd w:id="7"/>
+      <w:bookmarkEnd w:id="8"/>
     </w:p>
     <w:p>
       <w:pPr>
@@ -3217,7 +3214,7 @@
           <w:color w:val="auto"/>
         </w:rPr>
       </w:pPr>
-      <w:bookmarkStart w:id="8" w:name="_Toc68301674"/>
+      <w:bookmarkStart w:id="9" w:name="_Toc68301674"/>
       <w:r>
         <w:rPr>
           <w:b/>
@@ -3234,7 +3231,7 @@
         </w:rPr>
         <w:t xml:space="preserve"> (GUI)</w:t>
       </w:r>
-      <w:bookmarkEnd w:id="8"/>
+      <w:bookmarkEnd w:id="9"/>
     </w:p>
     <w:p>
       <w:pPr>
@@ -3276,7 +3273,7 @@
           <w:color w:val="auto"/>
         </w:rPr>
       </w:pPr>
-      <w:bookmarkStart w:id="9" w:name="_Toc68301675"/>
+      <w:bookmarkStart w:id="10" w:name="_Toc68301675"/>
       <w:r>
         <w:rPr>
           <w:b/>
@@ -3285,7 +3282,7 @@
         </w:rPr>
         <w:t>Database Schema</w:t>
       </w:r>
-      <w:bookmarkEnd w:id="9"/>
+      <w:bookmarkEnd w:id="10"/>
     </w:p>
     <w:p>
       <w:pPr>
@@ -3339,7 +3336,7 @@
           <w:color w:val="auto"/>
         </w:rPr>
       </w:pPr>
-      <w:bookmarkStart w:id="10" w:name="_Toc68301676"/>
+      <w:bookmarkStart w:id="11" w:name="_Toc68301676"/>
       <w:r>
         <w:rPr>
           <w:b/>
@@ -3348,7 +3345,7 @@
         </w:rPr>
         <w:t>Network Protocol</w:t>
       </w:r>
-      <w:bookmarkEnd w:id="10"/>
+      <w:bookmarkEnd w:id="11"/>
     </w:p>
     <w:p>
       <w:pPr>
@@ -3396,7 +3393,7 @@
           <w:color w:val="auto"/>
         </w:rPr>
       </w:pPr>
-      <w:bookmarkStart w:id="11" w:name="_Toc68301677"/>
+      <w:bookmarkStart w:id="12" w:name="_Toc68301677"/>
       <w:r>
         <w:rPr>
           <w:b/>
@@ -3413,7 +3410,7 @@
         </w:rPr>
         <w:t xml:space="preserve"> (for milestones)</w:t>
       </w:r>
-      <w:bookmarkEnd w:id="11"/>
+      <w:bookmarkEnd w:id="12"/>
     </w:p>
     <w:p>
       <w:pPr>
@@ -3425,7 +3422,7 @@
           <w:color w:val="auto"/>
         </w:rPr>
       </w:pPr>
-      <w:bookmarkStart w:id="12" w:name="_Toc68301678"/>
+      <w:bookmarkStart w:id="13" w:name="_Toc68301678"/>
       <w:r>
         <w:rPr>
           <w:b/>
@@ -3434,7 +3431,7 @@
         </w:rPr>
         <w:t>Adrian Ash</w:t>
       </w:r>
-      <w:bookmarkEnd w:id="12"/>
+      <w:bookmarkEnd w:id="13"/>
     </w:p>
     <w:p>
       <w:pPr>
@@ -3446,7 +3443,7 @@
           <w:color w:val="auto"/>
         </w:rPr>
       </w:pPr>
-      <w:bookmarkStart w:id="13" w:name="_Toc68301679"/>
+      <w:bookmarkStart w:id="14" w:name="_Toc68301679"/>
       <w:r>
         <w:rPr>
           <w:b/>
@@ -3455,7 +3452,7 @@
         </w:rPr>
         <w:t>Matthew Biggs</w:t>
       </w:r>
-      <w:bookmarkEnd w:id="13"/>
+      <w:bookmarkEnd w:id="14"/>
     </w:p>
     <w:p>
       <w:pPr>
@@ -3467,7 +3464,7 @@
           <w:color w:val="auto"/>
         </w:rPr>
       </w:pPr>
-      <w:bookmarkStart w:id="14" w:name="_Toc68301680"/>
+      <w:bookmarkStart w:id="15" w:name="_Toc68301680"/>
       <w:r>
         <w:rPr>
           <w:b/>
@@ -3476,7 +3473,7 @@
         </w:rPr>
         <w:t>Christopher Paterson</w:t>
       </w:r>
-      <w:bookmarkEnd w:id="14"/>
+      <w:bookmarkEnd w:id="15"/>
     </w:p>
     <w:p>
       <w:pPr>
@@ -3490,7 +3487,7 @@
           <w:szCs w:val="28"/>
         </w:rPr>
       </w:pPr>
-      <w:bookmarkStart w:id="15" w:name="_Toc68301681"/>
+      <w:bookmarkStart w:id="16" w:name="_Toc68301681"/>
       <w:r>
         <w:rPr>
           <w:b/>
@@ -3499,7 +3496,7 @@
         </w:rPr>
         <w:t>Adrian Roy</w:t>
       </w:r>
-      <w:bookmarkEnd w:id="15"/>
+      <w:bookmarkEnd w:id="16"/>
     </w:p>
     <w:p/>
     <w:p>
@@ -3511,7 +3508,7 @@
           <w:color w:val="auto"/>
         </w:rPr>
       </w:pPr>
-      <w:bookmarkStart w:id="16" w:name="_Toc68301682"/>
+      <w:bookmarkStart w:id="17" w:name="_Toc68301682"/>
       <w:r>
         <w:rPr>
           <w:b/>
@@ -3536,7 +3533,7 @@
         </w:rPr>
         <w:t xml:space="preserve"> (might be in readme, unsure)</w:t>
       </w:r>
-      <w:bookmarkEnd w:id="16"/>
+      <w:bookmarkEnd w:id="17"/>
     </w:p>
     <w:p>
       <w:pPr>
@@ -3548,7 +3545,7 @@
           <w:color w:val="auto"/>
         </w:rPr>
       </w:pPr>
-      <w:bookmarkStart w:id="17" w:name="_Toc68301683"/>
+      <w:bookmarkStart w:id="18" w:name="_Toc68301683"/>
       <w:r>
         <w:rPr>
           <w:b/>
@@ -3557,7 +3554,7 @@
         </w:rPr>
         <w:t>Database Setup</w:t>
       </w:r>
-      <w:bookmarkEnd w:id="17"/>
+      <w:bookmarkEnd w:id="18"/>
     </w:p>
     <w:p>
       <w:pPr>
@@ -3569,7 +3566,7 @@
           <w:color w:val="auto"/>
         </w:rPr>
       </w:pPr>
-      <w:bookmarkStart w:id="18" w:name="_Toc68301684"/>
+      <w:bookmarkStart w:id="19" w:name="_Toc68301684"/>
       <w:r>
         <w:rPr>
           <w:b/>
@@ -3578,7 +3575,7 @@
         </w:rPr>
         <w:t>Java Frameworks</w:t>
       </w:r>
-      <w:bookmarkEnd w:id="18"/>
+      <w:bookmarkEnd w:id="19"/>
     </w:p>
     <w:p>
       <w:pPr>
@@ -3592,7 +3589,7 @@
           <w:szCs w:val="28"/>
         </w:rPr>
       </w:pPr>
-      <w:bookmarkStart w:id="19" w:name="_Toc68301685"/>
+      <w:bookmarkStart w:id="20" w:name="_Toc68301685"/>
       <w:r>
         <w:rPr>
           <w:b/>
@@ -3601,7 +3598,7 @@
         </w:rPr>
         <w:t>……</w:t>
       </w:r>
-      <w:bookmarkEnd w:id="19"/>
+      <w:bookmarkEnd w:id="20"/>
     </w:p>
     <w:p/>
     <w:p/>
@@ -3614,7 +3611,7 @@
           <w:szCs w:val="18"/>
         </w:rPr>
       </w:pPr>
-      <w:bookmarkStart w:id="20" w:name="_Toc68301686"/>
+      <w:bookmarkStart w:id="21" w:name="_Toc68301686"/>
       <w:r>
         <w:rPr>
           <w:b/>
@@ -3623,7 +3620,7 @@
         </w:rPr>
         <w:t>References</w:t>
       </w:r>
-      <w:bookmarkEnd w:id="20"/>
+      <w:bookmarkEnd w:id="21"/>
     </w:p>
     <w:p>
       <w:pPr>
@@ -3708,24 +3705,55 @@
       </w:r>
     </w:p>
   </w:comment>
+  <w:comment w:id="4" w:author="Adrian Roy" w:date="2021-04-23T18:39:00Z" w:initials="AR">
+    <w:p>
+      <w:pPr>
+        <w:pStyle w:val="CommentText"/>
+      </w:pPr>
+      <w:r>
+        <w:rPr>
+          <w:rStyle w:val="CommentReference"/>
+        </w:rPr>
+        <w:annotationRef/>
+      </w:r>
+      <w:r>
+        <w:t xml:space="preserve">I think it’s a should have, since the specification is a trading platform, that means that each user needs to be able to trade their own assets. Being able to trade the assets of the group they’re in seems like an extra option they could do, so its in should have. And the current buy and sell orders, is a should </w:t>
+      </w:r>
+      <w:r>
+        <w:t>have</w:t>
+      </w:r>
+      <w:r>
+        <w:t xml:space="preserve"> because the trading platform will still run even if the user can’t see what orders there currently </w:t>
+      </w:r>
+      <w:r>
+        <w:t>are</w:t>
+      </w:r>
+      <w:r>
+        <w:t xml:space="preserve"> in the system.</w:t>
+      </w:r>
+    </w:p>
+  </w:comment>
 </w:comments>
 </file>
 
 <file path=word/commentsExtended.xml><?xml version="1.0" encoding="utf-8"?>
 <w15:commentsEx xmlns:wpc="http://schemas.microsoft.com/office/word/2010/wordprocessingCanvas" xmlns:cx="http://schemas.microsoft.com/office/drawing/2014/chartex" xmlns:cx1="http://schemas.microsoft.com/office/drawing/2015/9/8/chartex" xmlns:cx2="http://schemas.microsoft.com/office/drawing/2015/10/21/chartex" xmlns:cx3="http://schemas.microsoft.com/office/drawing/2016/5/9/chartex" xmlns:cx4="http://schemas.microsoft.com/office/drawing/2016/5/10/chartex" xmlns:cx5="http://schemas.microsoft.com/office/drawing/2016/5/11/chartex" xmlns:cx6="http://schemas.microsoft.com/office/drawing/2016/5/12/chartex" xmlns:cx7="http://schemas.microsoft.com/office/drawing/2016/5/13/chartex" xmlns:cx8="http://schemas.microsoft.com/office/drawing/2016/5/14/chartex" xmlns:mc="http://schemas.openxmlformats.org/markup-compatibility/2006" xmlns:aink="http://schemas.microsoft.com/office/drawing/2016/ink" xmlns:am3d="http://schemas.microsoft.com/office/drawing/2017/model3d" xmlns:o="urn:schemas-microsoft-com:office:office" xmlns:r="http://schemas.openxmlformats.org/officeDocument/2006/relationships" xmlns:m="http://schemas.openxmlformats.org/officeDocument/2006/math" xmlns:v="urn:schemas-microsoft-com:vml" xmlns:wp14="http://schemas.microsoft.com/office/word/2010/wordprocessingDrawing" xmlns:wp="http://schemas.openxmlformats.org/drawingml/2006/wordprocessingDrawing" xmlns:w10="urn:schemas-microsoft-com:office:word" xmlns:w="http://schemas.openxmlformats.org/wordprocessingml/2006/main" xmlns:w14="http://schemas.microsoft.com/office/word/2010/wordml" xmlns:w15="http://schemas.microsoft.com/office/word/2012/wordml" xmlns:w16cex="http://schemas.microsoft.com/office/word/2018/wordml/cex" xmlns:w16cid="http://schemas.microsoft.com/office/word/2016/wordml/cid" xmlns:w16="http://schemas.microsoft.com/office/word/2018/wordml" xmlns:w16sdtdh="http://schemas.microsoft.com/office/word/2020/wordml/sdtdatahash" xmlns:w16se="http://schemas.microsoft.com/office/word/2015/wordml/symex" xmlns:wpg="http://schemas.microsoft.com/office/word/2010/wordprocessingGroup" xmlns:wpi="http://schemas.microsoft.com/office/word/2010/wordprocessingInk" xmlns:wne="http://schemas.microsoft.com/office/word/2006/wordml" xmlns:wps="http://schemas.microsoft.com/office/word/2010/wordprocessingShape" mc:Ignorable="w14 w15 w16se w16cid w16 w16cex w16sdtdh wp14">
   <w15:commentEx w15:paraId="75641D40" w15:done="0"/>
+  <w15:commentEx w15:paraId="30D10D5B" w15:paraIdParent="75641D40" w15:done="0"/>
 </w15:commentsEx>
 </file>
 
 <file path=word/commentsExtensible.xml><?xml version="1.0" encoding="utf-8"?>
 <w16cex:commentsExtensible xmlns:wpc="http://schemas.microsoft.com/office/word/2010/wordprocessingCanvas" xmlns:cx="http://schemas.microsoft.com/office/drawing/2014/chartex" xmlns:cx1="http://schemas.microsoft.com/office/drawing/2015/9/8/chartex" xmlns:cx2="http://schemas.microsoft.com/office/drawing/2015/10/21/chartex" xmlns:cx3="http://schemas.microsoft.com/office/drawing/2016/5/9/chartex" xmlns:cx4="http://schemas.microsoft.com/office/drawing/2016/5/10/chartex" xmlns:cx5="http://schemas.microsoft.com/office/drawing/2016/5/11/chartex" xmlns:cx6="http://schemas.microsoft.com/office/drawing/2016/5/12/chartex" xmlns:cx7="http://schemas.microsoft.com/office/drawing/2016/5/13/chartex" xmlns:cx8="http://schemas.microsoft.com/office/drawing/2016/5/14/chartex" xmlns:mc="http://schemas.openxmlformats.org/markup-compatibility/2006" xmlns:aink="http://schemas.microsoft.com/office/drawing/2016/ink" xmlns:am3d="http://schemas.microsoft.com/office/drawing/2017/model3d" xmlns:o="urn:schemas-microsoft-com:office:office" xmlns:r="http://schemas.openxmlformats.org/officeDocument/2006/relationships" xmlns:m="http://schemas.openxmlformats.org/officeDocument/2006/math" xmlns:v="urn:schemas-microsoft-com:vml" xmlns:wp14="http://schemas.microsoft.com/office/word/2010/wordprocessingDrawing" xmlns:wp="http://schemas.openxmlformats.org/drawingml/2006/wordprocessingDrawing" xmlns:w10="urn:schemas-microsoft-com:office:word" xmlns:w="http://schemas.openxmlformats.org/wordprocessingml/2006/main" xmlns:w14="http://schemas.microsoft.com/office/word/2010/wordml" xmlns:w15="http://schemas.microsoft.com/office/word/2012/wordml" xmlns:w16cex="http://schemas.microsoft.com/office/word/2018/wordml/cex" xmlns:w16cid="http://schemas.microsoft.com/office/word/2016/wordml/cid" xmlns:w16="http://schemas.microsoft.com/office/word/2018/wordml" xmlns:w16sdtdh="http://schemas.microsoft.com/office/word/2020/wordml/sdtdatahash" xmlns:w16se="http://schemas.microsoft.com/office/word/2015/wordml/symex" xmlns:wpg="http://schemas.microsoft.com/office/word/2010/wordprocessingGroup" xmlns:wpi="http://schemas.microsoft.com/office/word/2010/wordprocessingInk" xmlns:wne="http://schemas.microsoft.com/office/word/2006/wordml" xmlns:wps="http://schemas.microsoft.com/office/word/2010/wordprocessingShape" mc:Ignorable="w14 w15 w16se w16cid w16 w16cex w16sdtdh wp14">
   <w16cex:commentExtensible w16cex:durableId="2416AF63" w16cex:dateUtc="2021-04-05T23:58:00Z"/>
+  <w16cex:commentExtensible w16cex:durableId="242D92D7" w16cex:dateUtc="2021-04-23T08:39:00Z"/>
 </w16cex:commentsExtensible>
 </file>
 
 <file path=word/commentsIds.xml><?xml version="1.0" encoding="utf-8"?>
 <w16cid:commentsIds xmlns:wpc="http://schemas.microsoft.com/office/word/2010/wordprocessingCanvas" xmlns:cx="http://schemas.microsoft.com/office/drawing/2014/chartex" xmlns:cx1="http://schemas.microsoft.com/office/drawing/2015/9/8/chartex" xmlns:cx2="http://schemas.microsoft.com/office/drawing/2015/10/21/chartex" xmlns:cx3="http://schemas.microsoft.com/office/drawing/2016/5/9/chartex" xmlns:cx4="http://schemas.microsoft.com/office/drawing/2016/5/10/chartex" xmlns:cx5="http://schemas.microsoft.com/office/drawing/2016/5/11/chartex" xmlns:cx6="http://schemas.microsoft.com/office/drawing/2016/5/12/chartex" xmlns:cx7="http://schemas.microsoft.com/office/drawing/2016/5/13/chartex" xmlns:cx8="http://schemas.microsoft.com/office/drawing/2016/5/14/chartex" xmlns:mc="http://schemas.openxmlformats.org/markup-compatibility/2006" xmlns:aink="http://schemas.microsoft.com/office/drawing/2016/ink" xmlns:am3d="http://schemas.microsoft.com/office/drawing/2017/model3d" xmlns:o="urn:schemas-microsoft-com:office:office" xmlns:r="http://schemas.openxmlformats.org/officeDocument/2006/relationships" xmlns:m="http://schemas.openxmlformats.org/officeDocument/2006/math" xmlns:v="urn:schemas-microsoft-com:vml" xmlns:wp14="http://schemas.microsoft.com/office/word/2010/wordprocessingDrawing" xmlns:wp="http://schemas.openxmlformats.org/drawingml/2006/wordprocessingDrawing" xmlns:w10="urn:schemas-microsoft-com:office:word" xmlns:w="http://schemas.openxmlformats.org/wordprocessingml/2006/main" xmlns:w14="http://schemas.microsoft.com/office/word/2010/wordml" xmlns:w15="http://schemas.microsoft.com/office/word/2012/wordml" xmlns:w16cex="http://schemas.microsoft.com/office/word/2018/wordml/cex" xmlns:w16cid="http://schemas.microsoft.com/office/word/2016/wordml/cid" xmlns:w16="http://schemas.microsoft.com/office/word/2018/wordml" xmlns:w16sdtdh="http://schemas.microsoft.com/office/word/2020/wordml/sdtdatahash" xmlns:w16se="http://schemas.microsoft.com/office/word/2015/wordml/symex" xmlns:wpg="http://schemas.microsoft.com/office/word/2010/wordprocessingGroup" xmlns:wpi="http://schemas.microsoft.com/office/word/2010/wordprocessingInk" xmlns:wne="http://schemas.microsoft.com/office/word/2006/wordml" xmlns:wps="http://schemas.microsoft.com/office/word/2010/wordprocessingShape" mc:Ignorable="w14 w15 w16se w16cid w16 w16cex w16sdtdh wp14">
   <w16cid:commentId w16cid:paraId="75641D40" w16cid:durableId="2416AF63"/>
+  <w16cid:commentId w16cid:paraId="30D10D5B" w16cid:durableId="242D92D7"/>
 </w16cid:commentsIds>
 </file>
 
@@ -6715,6 +6743,9 @@
 <w15:people xmlns:wpc="http://schemas.microsoft.com/office/word/2010/wordprocessingCanvas" xmlns:cx="http://schemas.microsoft.com/office/drawing/2014/chartex" xmlns:cx1="http://schemas.microsoft.com/office/drawing/2015/9/8/chartex" xmlns:cx2="http://schemas.microsoft.com/office/drawing/2015/10/21/chartex" xmlns:cx3="http://schemas.microsoft.com/office/drawing/2016/5/9/chartex" xmlns:cx4="http://schemas.microsoft.com/office/drawing/2016/5/10/chartex" xmlns:cx5="http://schemas.microsoft.com/office/drawing/2016/5/11/chartex" xmlns:cx6="http://schemas.microsoft.com/office/drawing/2016/5/12/chartex" xmlns:cx7="http://schemas.microsoft.com/office/drawing/2016/5/13/chartex" xmlns:cx8="http://schemas.microsoft.com/office/drawing/2016/5/14/chartex" xmlns:mc="http://schemas.openxmlformats.org/markup-compatibility/2006" xmlns:aink="http://schemas.microsoft.com/office/drawing/2016/ink" xmlns:am3d="http://schemas.microsoft.com/office/drawing/2017/model3d" xmlns:o="urn:schemas-microsoft-com:office:office" xmlns:r="http://schemas.openxmlformats.org/officeDocument/2006/relationships" xmlns:m="http://schemas.openxmlformats.org/officeDocument/2006/math" xmlns:v="urn:schemas-microsoft-com:vml" xmlns:wp14="http://schemas.microsoft.com/office/word/2010/wordprocessingDrawing" xmlns:wp="http://schemas.openxmlformats.org/drawingml/2006/wordprocessingDrawing" xmlns:w10="urn:schemas-microsoft-com:office:word" xmlns:w="http://schemas.openxmlformats.org/wordprocessingml/2006/main" xmlns:w14="http://schemas.microsoft.com/office/word/2010/wordml" xmlns:w15="http://schemas.microsoft.com/office/word/2012/wordml" xmlns:w16cex="http://schemas.microsoft.com/office/word/2018/wordml/cex" xmlns:w16cid="http://schemas.microsoft.com/office/word/2016/wordml/cid" xmlns:w16="http://schemas.microsoft.com/office/word/2018/wordml" xmlns:w16sdtdh="http://schemas.microsoft.com/office/word/2020/wordml/sdtdatahash" xmlns:w16se="http://schemas.microsoft.com/office/word/2015/wordml/symex" xmlns:wpg="http://schemas.microsoft.com/office/word/2010/wordprocessingGroup" xmlns:wpi="http://schemas.microsoft.com/office/word/2010/wordprocessingInk" xmlns:wne="http://schemas.microsoft.com/office/word/2006/wordml" xmlns:wps="http://schemas.microsoft.com/office/word/2010/wordprocessingShape" mc:Ignorable="w14 w15 w16se w16cid w16 w16cex w16sdtdh wp14">
   <w15:person w15:author="Christopher Paterson">
     <w15:presenceInfo w15:providerId="Windows Live" w15:userId="bba80ecabefb404d"/>
+  </w15:person>
+  <w15:person w15:author="Adrian Roy">
+    <w15:presenceInfo w15:providerId="None" w15:userId="Adrian Roy"/>
   </w15:person>
 </w15:people>
 </file>
@@ -7778,12 +7809,28 @@
     <w:pitch w:val="variable"/>
     <w:sig w:usb0="E4002EFF" w:usb1="C000247B" w:usb2="00000009" w:usb3="00000000" w:csb0="000001FF" w:csb1="00000000"/>
   </w:font>
+  <w:font w:name="Yu Gothic Light">
+    <w:altName w:val="游ゴシック Light"/>
+    <w:panose1 w:val="020B0300000000000000"/>
+    <w:charset w:val="80"/>
+    <w:family w:val="swiss"/>
+    <w:pitch w:val="variable"/>
+    <w:sig w:usb0="E00002FF" w:usb1="2AC7FDFF" w:usb2="00000016" w:usb3="00000000" w:csb0="0002009F" w:csb1="00000000"/>
+  </w:font>
   <w:font w:name="Arial">
     <w:panose1 w:val="020B0604020202020204"/>
     <w:charset w:val="00"/>
     <w:family w:val="swiss"/>
     <w:pitch w:val="variable"/>
     <w:sig w:usb0="E0002EFF" w:usb1="C000785B" w:usb2="00000009" w:usb3="00000000" w:csb0="000001FF" w:csb1="00000000"/>
+  </w:font>
+  <w:font w:name="Yu Mincho">
+    <w:altName w:val="游明朝"/>
+    <w:panose1 w:val="02020400000000000000"/>
+    <w:charset w:val="80"/>
+    <w:family w:val="roman"/>
+    <w:pitch w:val="variable"/>
+    <w:sig w:usb0="800002E7" w:usb1="2AC7FCFF" w:usb2="00000012" w:usb3="00000000" w:csb0="0002009F" w:csb1="00000000"/>
   </w:font>
   <w:font w:name="Segoe UI">
     <w:panose1 w:val="020B0502040204020203"/>
@@ -7820,6 +7867,7 @@
     <w:rsid w:val="00A13608"/>
     <w:rsid w:val="00BE4739"/>
     <w:rsid w:val="00C4349E"/>
+    <w:rsid w:val="00FE6E74"/>
     <w:rsid w:val="00FF4E8B"/>
   </w:rsids>
   <m:mathPr>
@@ -7835,7 +7883,7 @@
     <m:intLim m:val="subSup"/>
     <m:naryLim m:val="undOvr"/>
   </m:mathPr>
-  <w:themeFontLang w:val="en-AU"/>
+  <w:themeFontLang w:val="en-AU" w:eastAsia="ja-JP"/>
   <w:clrSchemeMapping w:bg1="light1" w:t1="dark1" w:bg2="light2" w:t2="dark2" w:accent1="accent1" w:accent2="accent2" w:accent3="accent3" w:accent4="accent4" w:accent5="accent5" w:accent6="accent6" w:hyperlink="hyperlink" w:followedHyperlink="followedHyperlink"/>
   <w:decimalSymbol w:val="."/>
   <w:listSeparator w:val=","/>

</xml_diff>

<commit_message>
created and finished GUI mock design
</commit_message>
<xml_diff>
--- a/Project_Report/Project_Report.docx
+++ b/Project_Report/Project_Report.docx
@@ -2288,8 +2288,13 @@
           <w:numId w:val="19"/>
         </w:numPr>
       </w:pPr>
-      <w:r>
-        <w:t>Eg. BUY order: 100 CPU hours at 10 credits each.</w:t>
+      <w:proofErr w:type="spellStart"/>
+      <w:r>
+        <w:t>Eg.</w:t>
+      </w:r>
+      <w:proofErr w:type="spellEnd"/>
+      <w:r>
+        <w:t xml:space="preserve"> BUY order: 100 CPU hours at 10 credits each.</w:t>
       </w:r>
     </w:p>
     <w:p>
@@ -2398,6 +2403,58 @@
       </w:pPr>
       <w:r>
         <w:t>GUI</w:t>
+      </w:r>
+    </w:p>
+    <w:p>
+      <w:pPr>
+        <w:rPr>
+          <w:rFonts w:cstheme="majorHAnsi"/>
+        </w:rPr>
+      </w:pPr>
+      <w:r>
+        <w:rPr>
+          <w:rFonts w:cstheme="majorHAnsi"/>
+        </w:rPr>
+        <w:t>GUI:</w:t>
+      </w:r>
+    </w:p>
+    <w:p>
+      <w:pPr>
+        <w:pStyle w:val="ListParagraph"/>
+        <w:numPr>
+          <w:ilvl w:val="0"/>
+          <w:numId w:val="20"/>
+        </w:numPr>
+      </w:pPr>
+      <w:r>
+        <w:t>List their own organisational units offers</w:t>
+      </w:r>
+    </w:p>
+    <w:p>
+      <w:pPr>
+        <w:pStyle w:val="ListParagraph"/>
+        <w:numPr>
+          <w:ilvl w:val="0"/>
+          <w:numId w:val="20"/>
+        </w:numPr>
+      </w:pPr>
+      <w:r>
+        <w:t>A</w:t>
+      </w:r>
+      <w:r>
+        <w:t>dd/</w:t>
+      </w:r>
+      <w:r>
+        <w:t>R</w:t>
+      </w:r>
+      <w:r>
+        <w:t>emove/</w:t>
+      </w:r>
+      <w:r>
+        <w:t>E</w:t>
+      </w:r>
+      <w:r>
+        <w:t>dit their own organisational units’ orders</w:t>
       </w:r>
     </w:p>
     <w:p>
@@ -2595,6 +2652,7 @@
         </w:numPr>
       </w:pPr>
       <w:r>
+        <w:lastRenderedPageBreak/>
         <w:t xml:space="preserve">No plain text passwords should be sent over the network, at least hash the password before sending it over. </w:t>
       </w:r>
     </w:p>
@@ -2627,7 +2685,6 @@
         </w:numPr>
       </w:pPr>
       <w:r>
-        <w:lastRenderedPageBreak/>
         <w:t>Use MariaDB/PostgreSQL/SQLite</w:t>
       </w:r>
     </w:p>
@@ -2775,8 +2832,6 @@
           <w:numId w:val="20"/>
         </w:numPr>
       </w:pPr>
-      <w:commentRangeStart w:id="3"/>
-      <w:commentRangeStart w:id="4"/>
       <w:r>
         <w:t xml:space="preserve">List current buy and sell </w:t>
       </w:r>
@@ -2794,65 +2849,6 @@
       </w:r>
       <w:r>
         <w:t xml:space="preserve"> </w:t>
-      </w:r>
-    </w:p>
-    <w:p>
-      <w:pPr>
-        <w:pStyle w:val="ListParagraph"/>
-        <w:numPr>
-          <w:ilvl w:val="0"/>
-          <w:numId w:val="20"/>
-        </w:numPr>
-      </w:pPr>
-      <w:r>
-        <w:t>List their own organisational units offers</w:t>
-      </w:r>
-    </w:p>
-    <w:p>
-      <w:pPr>
-        <w:pStyle w:val="ListParagraph"/>
-        <w:numPr>
-          <w:ilvl w:val="0"/>
-          <w:numId w:val="20"/>
-        </w:numPr>
-      </w:pPr>
-      <w:r>
-        <w:t>A</w:t>
-      </w:r>
-      <w:r>
-        <w:t>dd/</w:t>
-      </w:r>
-      <w:r>
-        <w:t>R</w:t>
-      </w:r>
-      <w:r>
-        <w:t>emove/</w:t>
-      </w:r>
-      <w:r>
-        <w:t>E</w:t>
-      </w:r>
-      <w:r>
-        <w:t xml:space="preserve">dit their own organisational </w:t>
-      </w:r>
-      <w:r>
-        <w:t>units’</w:t>
-      </w:r>
-      <w:r>
-        <w:t xml:space="preserve"> orders</w:t>
-      </w:r>
-      <w:commentRangeEnd w:id="3"/>
-      <w:r>
-        <w:rPr>
-          <w:rStyle w:val="CommentReference"/>
-        </w:rPr>
-        <w:commentReference w:id="3"/>
-      </w:r>
-      <w:commentRangeEnd w:id="4"/>
-      <w:r>
-        <w:rPr>
-          <w:rStyle w:val="CommentReference"/>
-        </w:rPr>
-        <w:commentReference w:id="4"/>
       </w:r>
     </w:p>
     <w:p>
@@ -2932,7 +2928,7 @@
           <w:color w:val="auto"/>
         </w:rPr>
       </w:pPr>
-      <w:bookmarkStart w:id="5" w:name="_Toc68301670"/>
+      <w:bookmarkStart w:id="3" w:name="_Toc68301670"/>
       <w:r>
         <w:rPr>
           <w:rFonts w:cstheme="majorHAnsi"/>
@@ -2942,7 +2938,7 @@
         </w:rPr>
         <w:t>Nice to have</w:t>
       </w:r>
-      <w:bookmarkEnd w:id="5"/>
+      <w:bookmarkEnd w:id="3"/>
     </w:p>
     <w:p>
       <w:pPr>
@@ -3056,7 +3052,7 @@
           <w:color w:val="auto"/>
         </w:rPr>
       </w:pPr>
-      <w:bookmarkStart w:id="6" w:name="_Toc68301671"/>
+      <w:bookmarkStart w:id="4" w:name="_Toc68301671"/>
       <w:r>
         <w:rPr>
           <w:b/>
@@ -3066,7 +3062,7 @@
         <w:lastRenderedPageBreak/>
         <w:t>Detailed Design</w:t>
       </w:r>
-      <w:bookmarkEnd w:id="6"/>
+      <w:bookmarkEnd w:id="4"/>
     </w:p>
     <w:p>
       <w:pPr>
@@ -3078,7 +3074,7 @@
           <w:color w:val="auto"/>
         </w:rPr>
       </w:pPr>
-      <w:bookmarkStart w:id="7" w:name="_Toc68301672"/>
+      <w:bookmarkStart w:id="5" w:name="_Toc68301672"/>
       <w:r>
         <w:rPr>
           <w:b/>
@@ -3095,7 +3091,7 @@
         </w:rPr>
         <w:t>Classes</w:t>
       </w:r>
-      <w:bookmarkEnd w:id="7"/>
+      <w:bookmarkEnd w:id="5"/>
     </w:p>
     <w:p>
       <w:pPr>
@@ -3156,7 +3152,15 @@
         <w:ind w:left="720"/>
       </w:pPr>
       <w:r>
-        <w:t>**** We will used JavaDoc for this and reference it ****</w:t>
+        <w:t xml:space="preserve">**** We will used </w:t>
+      </w:r>
+      <w:proofErr w:type="spellStart"/>
+      <w:r>
+        <w:t>JavaDoc</w:t>
+      </w:r>
+      <w:proofErr w:type="spellEnd"/>
+      <w:r>
+        <w:t xml:space="preserve"> for this and reference it ****</w:t>
       </w:r>
     </w:p>
     <w:p>
@@ -3169,7 +3173,7 @@
           <w:color w:val="auto"/>
         </w:rPr>
       </w:pPr>
-      <w:bookmarkStart w:id="8" w:name="_Toc68301673"/>
+      <w:bookmarkStart w:id="6" w:name="_Toc68301673"/>
       <w:r>
         <w:rPr>
           <w:b/>
@@ -3178,7 +3182,7 @@
         </w:rPr>
         <w:t>Interaction of Classes/Methods</w:t>
       </w:r>
-      <w:bookmarkEnd w:id="8"/>
+      <w:bookmarkEnd w:id="6"/>
     </w:p>
     <w:p>
       <w:pPr>
@@ -3214,13 +3218,14 @@
           <w:color w:val="auto"/>
         </w:rPr>
       </w:pPr>
-      <w:bookmarkStart w:id="9" w:name="_Toc68301674"/>
+      <w:bookmarkStart w:id="7" w:name="_Toc68301674"/>
       <w:r>
         <w:rPr>
           <w:b/>
           <w:bCs/>
           <w:color w:val="auto"/>
         </w:rPr>
+        <w:lastRenderedPageBreak/>
         <w:t>Design and Dataflow</w:t>
       </w:r>
       <w:r>
@@ -3231,37 +3236,7 @@
         </w:rPr>
         <w:t xml:space="preserve"> (GUI)</w:t>
       </w:r>
-      <w:bookmarkEnd w:id="9"/>
-    </w:p>
-    <w:p>
-      <w:pPr>
-        <w:pStyle w:val="ListParagraph"/>
-        <w:numPr>
-          <w:ilvl w:val="0"/>
-          <w:numId w:val="16"/>
-        </w:numPr>
-      </w:pPr>
-      <w:r>
-        <w:t>Create user interface mock-up (drawing tools)</w:t>
-      </w:r>
-    </w:p>
-    <w:p>
-      <w:pPr>
-        <w:pStyle w:val="ListParagraph"/>
-        <w:numPr>
-          <w:ilvl w:val="0"/>
-          <w:numId w:val="16"/>
-        </w:numPr>
-      </w:pPr>
-      <w:r>
-        <w:t xml:space="preserve">Server GUI </w:t>
-      </w:r>
-      <w:r>
-        <w:t>Mock-up</w:t>
-      </w:r>
-      <w:r>
-        <w:t xml:space="preserve"> (if we have one)</w:t>
-      </w:r>
+      <w:bookmarkEnd w:id="7"/>
     </w:p>
     <w:p>
       <w:pPr>
@@ -3273,58 +3248,188 @@
           <w:color w:val="auto"/>
         </w:rPr>
       </w:pPr>
-      <w:bookmarkStart w:id="10" w:name="_Toc68301675"/>
+      <w:bookmarkStart w:id="8" w:name="_Toc68301675"/>
       <w:r>
         <w:rPr>
-          <w:b/>
-          <w:bCs/>
-          <w:color w:val="auto"/>
+          <w:noProof/>
         </w:rPr>
-        <w:t>Database Schema</w:t>
-      </w:r>
-      <w:bookmarkEnd w:id="10"/>
-    </w:p>
-    <w:p>
-      <w:pPr>
-        <w:pStyle w:val="ListParagraph"/>
-        <w:numPr>
-          <w:ilvl w:val="0"/>
-          <w:numId w:val="17"/>
-        </w:numPr>
-      </w:pPr>
-      <w:r>
-        <w:t>Tables and table columns (names and data types)</w:t>
-      </w:r>
-    </w:p>
-    <w:p>
-      <w:pPr>
-        <w:pStyle w:val="ListParagraph"/>
-        <w:numPr>
-          <w:ilvl w:val="0"/>
-          <w:numId w:val="17"/>
-        </w:numPr>
-      </w:pPr>
-      <w:r>
-        <w:t>Connections of tables (primary and foreign keys)</w:t>
-      </w:r>
-    </w:p>
-    <w:p>
-      <w:pPr>
-        <w:pStyle w:val="ListParagraph"/>
-        <w:numPr>
-          <w:ilvl w:val="0"/>
-          <w:numId w:val="17"/>
-        </w:numPr>
-      </w:pPr>
-      <w:r>
-        <w:t>Object-Role Modelling (</w:t>
-      </w:r>
-      <w:r>
-        <w:t>if we want</w:t>
-      </w:r>
-      <w:r>
-        <w:t>)</w:t>
-      </w:r>
+        <w:drawing>
+          <wp:inline distT="0" distB="0" distL="0" distR="0" wp14:anchorId="517B7592" wp14:editId="623D7A29">
+            <wp:extent cx="5943600" cy="3549015"/>
+            <wp:effectExtent l="0" t="0" r="0" b="0"/>
+            <wp:docPr id="1" name="Picture 1" descr="Graphical user interface, application&#10;&#10;Description automatically generated"/>
+            <wp:cNvGraphicFramePr>
+              <a:graphicFrameLocks xmlns:a="http://schemas.openxmlformats.org/drawingml/2006/main" noChangeAspect="1"/>
+            </wp:cNvGraphicFramePr>
+            <a:graphic xmlns:a="http://schemas.openxmlformats.org/drawingml/2006/main">
+              <a:graphicData uri="http://schemas.openxmlformats.org/drawingml/2006/picture">
+                <pic:pic xmlns:pic="http://schemas.openxmlformats.org/drawingml/2006/picture">
+                  <pic:nvPicPr>
+                    <pic:cNvPr id="1" name="Picture 1" descr="Graphical user interface, application&#10;&#10;Description automatically generated"/>
+                    <pic:cNvPicPr/>
+                  </pic:nvPicPr>
+                  <pic:blipFill>
+                    <a:blip r:embed="rId9"/>
+                    <a:stretch>
+                      <a:fillRect/>
+                    </a:stretch>
+                  </pic:blipFill>
+                  <pic:spPr>
+                    <a:xfrm>
+                      <a:off x="0" y="0"/>
+                      <a:ext cx="5943600" cy="3549015"/>
+                    </a:xfrm>
+                    <a:prstGeom prst="rect">
+                      <a:avLst/>
+                    </a:prstGeom>
+                  </pic:spPr>
+                </pic:pic>
+              </a:graphicData>
+            </a:graphic>
+          </wp:inline>
+        </w:drawing>
+      </w:r>
+    </w:p>
+    <w:p>
+      <w:pPr>
+        <w:ind w:firstLine="720"/>
+      </w:pPr>
+      <w:r>
+        <w:rPr>
+          <w:noProof/>
+        </w:rPr>
+        <w:drawing>
+          <wp:inline distT="0" distB="0" distL="0" distR="0" wp14:anchorId="55B7C5F1" wp14:editId="5FD37082">
+            <wp:extent cx="5943600" cy="3521710"/>
+            <wp:effectExtent l="0" t="0" r="0" b="2540"/>
+            <wp:docPr id="2" name="Picture 2" descr="A screenshot of a computer&#10;&#10;Description automatically generated with medium confidence"/>
+            <wp:cNvGraphicFramePr>
+              <a:graphicFrameLocks xmlns:a="http://schemas.openxmlformats.org/drawingml/2006/main" noChangeAspect="1"/>
+            </wp:cNvGraphicFramePr>
+            <a:graphic xmlns:a="http://schemas.openxmlformats.org/drawingml/2006/main">
+              <a:graphicData uri="http://schemas.openxmlformats.org/drawingml/2006/picture">
+                <pic:pic xmlns:pic="http://schemas.openxmlformats.org/drawingml/2006/picture">
+                  <pic:nvPicPr>
+                    <pic:cNvPr id="2" name="Picture 2" descr="A screenshot of a computer&#10;&#10;Description automatically generated with medium confidence"/>
+                    <pic:cNvPicPr/>
+                  </pic:nvPicPr>
+                  <pic:blipFill>
+                    <a:blip r:embed="rId10"/>
+                    <a:stretch>
+                      <a:fillRect/>
+                    </a:stretch>
+                  </pic:blipFill>
+                  <pic:spPr>
+                    <a:xfrm>
+                      <a:off x="0" y="0"/>
+                      <a:ext cx="5943600" cy="3521710"/>
+                    </a:xfrm>
+                    <a:prstGeom prst="rect">
+                      <a:avLst/>
+                    </a:prstGeom>
+                  </pic:spPr>
+                </pic:pic>
+              </a:graphicData>
+            </a:graphic>
+          </wp:inline>
+        </w:drawing>
+      </w:r>
+    </w:p>
+    <w:p>
+      <w:pPr>
+        <w:ind w:firstLine="720"/>
+      </w:pPr>
+      <w:r>
+        <w:rPr>
+          <w:noProof/>
+        </w:rPr>
+        <w:lastRenderedPageBreak/>
+        <w:drawing>
+          <wp:inline distT="0" distB="0" distL="0" distR="0" wp14:anchorId="39143BC1" wp14:editId="471EF138">
+            <wp:extent cx="5943600" cy="3506470"/>
+            <wp:effectExtent l="0" t="0" r="0" b="0"/>
+            <wp:docPr id="3" name="Picture 3" descr="Graphical user interface, application&#10;&#10;Description automatically generated"/>
+            <wp:cNvGraphicFramePr>
+              <a:graphicFrameLocks xmlns:a="http://schemas.openxmlformats.org/drawingml/2006/main" noChangeAspect="1"/>
+            </wp:cNvGraphicFramePr>
+            <a:graphic xmlns:a="http://schemas.openxmlformats.org/drawingml/2006/main">
+              <a:graphicData uri="http://schemas.openxmlformats.org/drawingml/2006/picture">
+                <pic:pic xmlns:pic="http://schemas.openxmlformats.org/drawingml/2006/picture">
+                  <pic:nvPicPr>
+                    <pic:cNvPr id="3" name="Picture 3" descr="Graphical user interface, application&#10;&#10;Description automatically generated"/>
+                    <pic:cNvPicPr/>
+                  </pic:nvPicPr>
+                  <pic:blipFill>
+                    <a:blip r:embed="rId11"/>
+                    <a:stretch>
+                      <a:fillRect/>
+                    </a:stretch>
+                  </pic:blipFill>
+                  <pic:spPr>
+                    <a:xfrm>
+                      <a:off x="0" y="0"/>
+                      <a:ext cx="5943600" cy="3506470"/>
+                    </a:xfrm>
+                    <a:prstGeom prst="rect">
+                      <a:avLst/>
+                    </a:prstGeom>
+                  </pic:spPr>
+                </pic:pic>
+              </a:graphicData>
+            </a:graphic>
+          </wp:inline>
+        </w:drawing>
+      </w:r>
+    </w:p>
+    <w:p>
+      <w:pPr>
+        <w:ind w:firstLine="720"/>
+      </w:pPr>
+      <w:r>
+        <w:rPr>
+          <w:noProof/>
+        </w:rPr>
+        <w:drawing>
+          <wp:inline distT="0" distB="0" distL="0" distR="0" wp14:anchorId="5939A538" wp14:editId="3CCCC212">
+            <wp:extent cx="5943600" cy="3524885"/>
+            <wp:effectExtent l="0" t="0" r="0" b="0"/>
+            <wp:docPr id="4" name="Picture 4" descr="Graphical user interface&#10;&#10;Description automatically generated"/>
+            <wp:cNvGraphicFramePr>
+              <a:graphicFrameLocks xmlns:a="http://schemas.openxmlformats.org/drawingml/2006/main" noChangeAspect="1"/>
+            </wp:cNvGraphicFramePr>
+            <a:graphic xmlns:a="http://schemas.openxmlformats.org/drawingml/2006/main">
+              <a:graphicData uri="http://schemas.openxmlformats.org/drawingml/2006/picture">
+                <pic:pic xmlns:pic="http://schemas.openxmlformats.org/drawingml/2006/picture">
+                  <pic:nvPicPr>
+                    <pic:cNvPr id="4" name="Picture 4" descr="Graphical user interface&#10;&#10;Description automatically generated"/>
+                    <pic:cNvPicPr/>
+                  </pic:nvPicPr>
+                  <pic:blipFill>
+                    <a:blip r:embed="rId12"/>
+                    <a:stretch>
+                      <a:fillRect/>
+                    </a:stretch>
+                  </pic:blipFill>
+                  <pic:spPr>
+                    <a:xfrm>
+                      <a:off x="0" y="0"/>
+                      <a:ext cx="5943600" cy="3524885"/>
+                    </a:xfrm>
+                    <a:prstGeom prst="rect">
+                      <a:avLst/>
+                    </a:prstGeom>
+                  </pic:spPr>
+                </pic:pic>
+              </a:graphicData>
+            </a:graphic>
+          </wp:inline>
+        </w:drawing>
+      </w:r>
+    </w:p>
+    <w:p>
+      <w:pPr>
+        <w:ind w:firstLine="720"/>
+      </w:pPr>
     </w:p>
     <w:p>
       <w:pPr>
@@ -3336,27 +3441,26 @@
           <w:color w:val="auto"/>
         </w:rPr>
       </w:pPr>
-      <w:bookmarkStart w:id="11" w:name="_Toc68301676"/>
       <w:r>
         <w:rPr>
           <w:b/>
           <w:bCs/>
           <w:color w:val="auto"/>
         </w:rPr>
-        <w:t>Network Protocol</w:t>
-      </w:r>
-      <w:bookmarkEnd w:id="11"/>
+        <w:t>Database Schema</w:t>
+      </w:r>
+      <w:bookmarkEnd w:id="8"/>
     </w:p>
     <w:p>
       <w:pPr>
         <w:pStyle w:val="ListParagraph"/>
         <w:numPr>
           <w:ilvl w:val="0"/>
-          <w:numId w:val="18"/>
+          <w:numId w:val="17"/>
         </w:numPr>
       </w:pPr>
       <w:r>
-        <w:t>Description of data to and from the server and user</w:t>
+        <w:t>Tables and table columns (names and data types)</w:t>
       </w:r>
     </w:p>
     <w:p>
@@ -3364,11 +3468,11 @@
         <w:pStyle w:val="ListParagraph"/>
         <w:numPr>
           <w:ilvl w:val="0"/>
-          <w:numId w:val="18"/>
+          <w:numId w:val="17"/>
         </w:numPr>
       </w:pPr>
       <w:r>
-        <w:t>How that data should be interpreted???</w:t>
+        <w:t>Connections of tables (primary and foreign keys)</w:t>
       </w:r>
     </w:p>
     <w:p>
@@ -3376,41 +3480,19 @@
         <w:pStyle w:val="ListParagraph"/>
         <w:numPr>
           <w:ilvl w:val="0"/>
-          <w:numId w:val="18"/>
+          <w:numId w:val="17"/>
         </w:numPr>
       </w:pPr>
       <w:r>
-        <w:t xml:space="preserve">Basically, a description of everything required to recreate a compatible server </w:t>
-      </w:r>
-    </w:p>
-    <w:p/>
-    <w:p>
-      <w:pPr>
-        <w:pStyle w:val="Heading1"/>
-        <w:rPr>
-          <w:b/>
-          <w:bCs/>
-          <w:color w:val="auto"/>
-        </w:rPr>
-      </w:pPr>
-      <w:bookmarkStart w:id="12" w:name="_Toc68301677"/>
-      <w:r>
-        <w:rPr>
-          <w:b/>
-          <w:bCs/>
-          <w:color w:val="auto"/>
-        </w:rPr>
-        <w:t>Sprint Planning</w:t>
-      </w:r>
-      <w:r>
-        <w:rPr>
-          <w:b/>
-          <w:bCs/>
-          <w:color w:val="auto"/>
-        </w:rPr>
-        <w:t xml:space="preserve"> (for milestones)</w:t>
-      </w:r>
-      <w:bookmarkEnd w:id="12"/>
+        <w:lastRenderedPageBreak/>
+        <w:t>Object-Role Modelling (</w:t>
+      </w:r>
+      <w:r>
+        <w:t>if we want</w:t>
+      </w:r>
+      <w:r>
+        <w:t>)</w:t>
+      </w:r>
     </w:p>
     <w:p>
       <w:pPr>
@@ -3422,16 +3504,81 @@
           <w:color w:val="auto"/>
         </w:rPr>
       </w:pPr>
-      <w:bookmarkStart w:id="13" w:name="_Toc68301678"/>
+      <w:bookmarkStart w:id="9" w:name="_Toc68301676"/>
       <w:r>
         <w:rPr>
           <w:b/>
           <w:bCs/>
           <w:color w:val="auto"/>
         </w:rPr>
-        <w:t>Adrian Ash</w:t>
-      </w:r>
-      <w:bookmarkEnd w:id="13"/>
+        <w:t>Network Protocol</w:t>
+      </w:r>
+      <w:bookmarkEnd w:id="9"/>
+    </w:p>
+    <w:p>
+      <w:pPr>
+        <w:pStyle w:val="ListParagraph"/>
+        <w:numPr>
+          <w:ilvl w:val="0"/>
+          <w:numId w:val="18"/>
+        </w:numPr>
+      </w:pPr>
+      <w:r>
+        <w:t>Description of data to and from the server and user</w:t>
+      </w:r>
+    </w:p>
+    <w:p>
+      <w:pPr>
+        <w:pStyle w:val="ListParagraph"/>
+        <w:numPr>
+          <w:ilvl w:val="0"/>
+          <w:numId w:val="18"/>
+        </w:numPr>
+      </w:pPr>
+      <w:r>
+        <w:t>How that data should be interpreted???</w:t>
+      </w:r>
+    </w:p>
+    <w:p>
+      <w:pPr>
+        <w:pStyle w:val="ListParagraph"/>
+        <w:numPr>
+          <w:ilvl w:val="0"/>
+          <w:numId w:val="18"/>
+        </w:numPr>
+      </w:pPr>
+      <w:r>
+        <w:t xml:space="preserve">Basically, a description of everything required to recreate a compatible server </w:t>
+      </w:r>
+    </w:p>
+    <w:p/>
+    <w:p>
+      <w:pPr>
+        <w:pStyle w:val="Heading1"/>
+        <w:rPr>
+          <w:b/>
+          <w:bCs/>
+          <w:color w:val="auto"/>
+        </w:rPr>
+      </w:pPr>
+      <w:bookmarkStart w:id="10" w:name="_Toc68301677"/>
+      <w:r>
+        <w:rPr>
+          <w:b/>
+          <w:bCs/>
+          <w:color w:val="auto"/>
+        </w:rPr>
+        <w:t>Sprint Planning</w:t>
+      </w:r>
+      <w:r>
+        <w:rPr>
+          <w:b/>
+          <w:bCs/>
+          <w:color w:val="auto"/>
+        </w:rPr>
+        <w:t xml:space="preserve"> (for milestones)</w:t>
+      </w:r>
+      <w:bookmarkEnd w:id="10"/>
     </w:p>
     <w:p>
       <w:pPr>
@@ -3443,16 +3590,16 @@
           <w:color w:val="auto"/>
         </w:rPr>
       </w:pPr>
-      <w:bookmarkStart w:id="14" w:name="_Toc68301679"/>
+      <w:bookmarkStart w:id="11" w:name="_Toc68301678"/>
       <w:r>
         <w:rPr>
           <w:b/>
           <w:bCs/>
           <w:color w:val="auto"/>
         </w:rPr>
-        <w:t>Matthew Biggs</w:t>
-      </w:r>
-      <w:bookmarkEnd w:id="14"/>
+        <w:t>Adrian Ash</w:t>
+      </w:r>
+      <w:bookmarkEnd w:id="11"/>
     </w:p>
     <w:p>
       <w:pPr>
@@ -3464,7 +3611,28 @@
           <w:color w:val="auto"/>
         </w:rPr>
       </w:pPr>
-      <w:bookmarkStart w:id="15" w:name="_Toc68301680"/>
+      <w:bookmarkStart w:id="12" w:name="_Toc68301679"/>
+      <w:r>
+        <w:rPr>
+          <w:b/>
+          <w:bCs/>
+          <w:color w:val="auto"/>
+        </w:rPr>
+        <w:t>Matthew Biggs</w:t>
+      </w:r>
+      <w:bookmarkEnd w:id="12"/>
+    </w:p>
+    <w:p>
+      <w:pPr>
+        <w:pStyle w:val="Heading2"/>
+        <w:ind w:firstLine="720"/>
+        <w:rPr>
+          <w:b/>
+          <w:bCs/>
+          <w:color w:val="auto"/>
+        </w:rPr>
+      </w:pPr>
+      <w:bookmarkStart w:id="13" w:name="_Toc68301680"/>
       <w:r>
         <w:rPr>
           <w:b/>
@@ -3473,7 +3641,7 @@
         </w:rPr>
         <w:t>Christopher Paterson</w:t>
       </w:r>
-      <w:bookmarkEnd w:id="15"/>
+      <w:bookmarkEnd w:id="13"/>
     </w:p>
     <w:p>
       <w:pPr>
@@ -3487,7 +3655,7 @@
           <w:szCs w:val="28"/>
         </w:rPr>
       </w:pPr>
-      <w:bookmarkStart w:id="16" w:name="_Toc68301681"/>
+      <w:bookmarkStart w:id="14" w:name="_Toc68301681"/>
       <w:r>
         <w:rPr>
           <w:b/>
@@ -3496,7 +3664,7 @@
         </w:rPr>
         <w:t>Adrian Roy</w:t>
       </w:r>
-      <w:bookmarkEnd w:id="16"/>
+      <w:bookmarkEnd w:id="14"/>
     </w:p>
     <w:p/>
     <w:p>
@@ -3508,7 +3676,7 @@
           <w:color w:val="auto"/>
         </w:rPr>
       </w:pPr>
-      <w:bookmarkStart w:id="17" w:name="_Toc68301682"/>
+      <w:bookmarkStart w:id="15" w:name="_Toc68301682"/>
       <w:r>
         <w:rPr>
           <w:b/>
@@ -3533,7 +3701,7 @@
         </w:rPr>
         <w:t xml:space="preserve"> (might be in readme, unsure)</w:t>
       </w:r>
-      <w:bookmarkEnd w:id="17"/>
+      <w:bookmarkEnd w:id="15"/>
     </w:p>
     <w:p>
       <w:pPr>
@@ -3545,7 +3713,7 @@
           <w:color w:val="auto"/>
         </w:rPr>
       </w:pPr>
-      <w:bookmarkStart w:id="18" w:name="_Toc68301683"/>
+      <w:bookmarkStart w:id="16" w:name="_Toc68301683"/>
       <w:r>
         <w:rPr>
           <w:b/>
@@ -3554,7 +3722,7 @@
         </w:rPr>
         <w:t>Database Setup</w:t>
       </w:r>
-      <w:bookmarkEnd w:id="18"/>
+      <w:bookmarkEnd w:id="16"/>
     </w:p>
     <w:p>
       <w:pPr>
@@ -3566,7 +3734,7 @@
           <w:color w:val="auto"/>
         </w:rPr>
       </w:pPr>
-      <w:bookmarkStart w:id="19" w:name="_Toc68301684"/>
+      <w:bookmarkStart w:id="17" w:name="_Toc68301684"/>
       <w:r>
         <w:rPr>
           <w:b/>
@@ -3575,7 +3743,7 @@
         </w:rPr>
         <w:t>Java Frameworks</w:t>
       </w:r>
-      <w:bookmarkEnd w:id="19"/>
+      <w:bookmarkEnd w:id="17"/>
     </w:p>
     <w:p>
       <w:pPr>
@@ -3589,7 +3757,7 @@
           <w:szCs w:val="28"/>
         </w:rPr>
       </w:pPr>
-      <w:bookmarkStart w:id="20" w:name="_Toc68301685"/>
+      <w:bookmarkStart w:id="18" w:name="_Toc68301685"/>
       <w:r>
         <w:rPr>
           <w:b/>
@@ -3598,7 +3766,7 @@
         </w:rPr>
         <w:t>……</w:t>
       </w:r>
-      <w:bookmarkEnd w:id="20"/>
+      <w:bookmarkEnd w:id="18"/>
     </w:p>
     <w:p/>
     <w:p/>
@@ -3611,7 +3779,7 @@
           <w:szCs w:val="18"/>
         </w:rPr>
       </w:pPr>
-      <w:bookmarkStart w:id="21" w:name="_Toc68301686"/>
+      <w:bookmarkStart w:id="19" w:name="_Toc68301686"/>
       <w:r>
         <w:rPr>
           <w:b/>
@@ -3620,7 +3788,7 @@
         </w:rPr>
         <w:t>References</w:t>
       </w:r>
-      <w:bookmarkEnd w:id="21"/>
+      <w:bookmarkEnd w:id="19"/>
     </w:p>
     <w:p>
       <w:pPr>
@@ -3673,6 +3841,42 @@
         </w:rPr>
         <w:t>Update test</w:t>
       </w:r>
+    </w:p>
+    <w:p>
+      <w:pPr>
+        <w:pStyle w:val="NormalWeb"/>
+        <w:spacing w:before="0" w:beforeAutospacing="0" w:after="0" w:afterAutospacing="0" w:line="480" w:lineRule="auto"/>
+        <w:ind w:left="720" w:hanging="720"/>
+        <w:rPr>
+          <w:rFonts w:asciiTheme="minorHAnsi" w:hAnsiTheme="minorHAnsi" w:cstheme="minorHAnsi"/>
+          <w:sz w:val="18"/>
+          <w:szCs w:val="18"/>
+        </w:rPr>
+      </w:pPr>
+    </w:p>
+    <w:p>
+      <w:pPr>
+        <w:pStyle w:val="NormalWeb"/>
+        <w:spacing w:before="0" w:beforeAutospacing="0" w:after="0" w:afterAutospacing="0" w:line="480" w:lineRule="auto"/>
+        <w:ind w:left="720" w:hanging="720"/>
+        <w:rPr>
+          <w:rFonts w:asciiTheme="minorHAnsi" w:hAnsiTheme="minorHAnsi" w:cstheme="minorHAnsi"/>
+          <w:sz w:val="18"/>
+          <w:szCs w:val="18"/>
+        </w:rPr>
+      </w:pPr>
+    </w:p>
+    <w:p>
+      <w:pPr>
+        <w:pStyle w:val="NormalWeb"/>
+        <w:spacing w:before="0" w:beforeAutospacing="0" w:after="0" w:afterAutospacing="0" w:line="480" w:lineRule="auto"/>
+        <w:ind w:left="720" w:hanging="720"/>
+        <w:rPr>
+          <w:rFonts w:asciiTheme="minorHAnsi" w:hAnsiTheme="minorHAnsi" w:cstheme="minorHAnsi"/>
+          <w:sz w:val="18"/>
+          <w:szCs w:val="18"/>
+        </w:rPr>
+      </w:pPr>
     </w:p>
     <w:sectPr>
       <w:footerReference w:type="default" r:id="rId13"/>
@@ -3685,76 +3889,6 @@
     </w:sectPr>
   </w:body>
 </w:document>
-</file>
-
-<file path=word/comments.xml><?xml version="1.0" encoding="utf-8"?>
-<w:comments xmlns:wpc="http://schemas.microsoft.com/office/word/2010/wordprocessingCanvas" xmlns:cx="http://schemas.microsoft.com/office/drawing/2014/chartex" xmlns:cx1="http://schemas.microsoft.com/office/drawing/2015/9/8/chartex" xmlns:cx2="http://schemas.microsoft.com/office/drawing/2015/10/21/chartex" xmlns:cx3="http://schemas.microsoft.com/office/drawing/2016/5/9/chartex" xmlns:cx4="http://schemas.microsoft.com/office/drawing/2016/5/10/chartex" xmlns:cx5="http://schemas.microsoft.com/office/drawing/2016/5/11/chartex" xmlns:cx6="http://schemas.microsoft.com/office/drawing/2016/5/12/chartex" xmlns:cx7="http://schemas.microsoft.com/office/drawing/2016/5/13/chartex" xmlns:cx8="http://schemas.microsoft.com/office/drawing/2016/5/14/chartex" xmlns:mc="http://schemas.openxmlformats.org/markup-compatibility/2006" xmlns:aink="http://schemas.microsoft.com/office/drawing/2016/ink" xmlns:am3d="http://schemas.microsoft.com/office/drawing/2017/model3d" xmlns:o="urn:schemas-microsoft-com:office:office" xmlns:r="http://schemas.openxmlformats.org/officeDocument/2006/relationships" xmlns:m="http://schemas.openxmlformats.org/officeDocument/2006/math" xmlns:v="urn:schemas-microsoft-com:vml" xmlns:wp14="http://schemas.microsoft.com/office/word/2010/wordprocessingDrawing" xmlns:wp="http://schemas.openxmlformats.org/drawingml/2006/wordprocessingDrawing" xmlns:w10="urn:schemas-microsoft-com:office:word" xmlns:w="http://schemas.openxmlformats.org/wordprocessingml/2006/main" xmlns:w14="http://schemas.microsoft.com/office/word/2010/wordml" xmlns:w15="http://schemas.microsoft.com/office/word/2012/wordml" xmlns:w16cex="http://schemas.microsoft.com/office/word/2018/wordml/cex" xmlns:w16cid="http://schemas.microsoft.com/office/word/2016/wordml/cid" xmlns:w16="http://schemas.microsoft.com/office/word/2018/wordml" xmlns:w16sdtdh="http://schemas.microsoft.com/office/word/2020/wordml/sdtdatahash" xmlns:w16se="http://schemas.microsoft.com/office/word/2015/wordml/symex" xmlns:wpg="http://schemas.microsoft.com/office/word/2010/wordprocessingGroup" xmlns:wpi="http://schemas.microsoft.com/office/word/2010/wordprocessingInk" xmlns:wne="http://schemas.microsoft.com/office/word/2006/wordml" xmlns:wps="http://schemas.microsoft.com/office/word/2010/wordprocessingShape" mc:Ignorable="w14 w15 w16se w16cid w16 w16cex w16sdtdh wp14">
-  <w:comment w:id="3" w:author="Christopher Paterson" w:date="2021-04-06T09:58:00Z" w:initials="CP">
-    <w:p>
-      <w:pPr>
-        <w:pStyle w:val="CommentText"/>
-      </w:pPr>
-      <w:r>
-        <w:rPr>
-          <w:rStyle w:val="CommentReference"/>
-        </w:rPr>
-        <w:annotationRef/>
-      </w:r>
-      <w:r>
-        <w:t>I think these things should be in the must have section. They seem like essential functions.</w:t>
-      </w:r>
-    </w:p>
-  </w:comment>
-  <w:comment w:id="4" w:author="Adrian Roy" w:date="2021-04-23T18:39:00Z" w:initials="AR">
-    <w:p>
-      <w:pPr>
-        <w:pStyle w:val="CommentText"/>
-      </w:pPr>
-      <w:r>
-        <w:rPr>
-          <w:rStyle w:val="CommentReference"/>
-        </w:rPr>
-        <w:annotationRef/>
-      </w:r>
-      <w:r>
-        <w:t xml:space="preserve">I think it’s a should have, since the specification is a trading platform, that means that each user needs to be able to trade their own assets. Being able to trade the assets of the group they’re in seems like an extra option they could do, so its in should have. And the current buy and sell orders, is a should </w:t>
-      </w:r>
-      <w:r>
-        <w:t>have</w:t>
-      </w:r>
-      <w:r>
-        <w:t xml:space="preserve"> because the trading platform will still run even if the user can’t see what orders there currently </w:t>
-      </w:r>
-      <w:r>
-        <w:t>are</w:t>
-      </w:r>
-      <w:r>
-        <w:t xml:space="preserve"> in the system.</w:t>
-      </w:r>
-    </w:p>
-  </w:comment>
-</w:comments>
-</file>
-
-<file path=word/commentsExtended.xml><?xml version="1.0" encoding="utf-8"?>
-<w15:commentsEx xmlns:wpc="http://schemas.microsoft.com/office/word/2010/wordprocessingCanvas" xmlns:cx="http://schemas.microsoft.com/office/drawing/2014/chartex" xmlns:cx1="http://schemas.microsoft.com/office/drawing/2015/9/8/chartex" xmlns:cx2="http://schemas.microsoft.com/office/drawing/2015/10/21/chartex" xmlns:cx3="http://schemas.microsoft.com/office/drawing/2016/5/9/chartex" xmlns:cx4="http://schemas.microsoft.com/office/drawing/2016/5/10/chartex" xmlns:cx5="http://schemas.microsoft.com/office/drawing/2016/5/11/chartex" xmlns:cx6="http://schemas.microsoft.com/office/drawing/2016/5/12/chartex" xmlns:cx7="http://schemas.microsoft.com/office/drawing/2016/5/13/chartex" xmlns:cx8="http://schemas.microsoft.com/office/drawing/2016/5/14/chartex" xmlns:mc="http://schemas.openxmlformats.org/markup-compatibility/2006" xmlns:aink="http://schemas.microsoft.com/office/drawing/2016/ink" xmlns:am3d="http://schemas.microsoft.com/office/drawing/2017/model3d" xmlns:o="urn:schemas-microsoft-com:office:office" xmlns:r="http://schemas.openxmlformats.org/officeDocument/2006/relationships" xmlns:m="http://schemas.openxmlformats.org/officeDocument/2006/math" xmlns:v="urn:schemas-microsoft-com:vml" xmlns:wp14="http://schemas.microsoft.com/office/word/2010/wordprocessingDrawing" xmlns:wp="http://schemas.openxmlformats.org/drawingml/2006/wordprocessingDrawing" xmlns:w10="urn:schemas-microsoft-com:office:word" xmlns:w="http://schemas.openxmlformats.org/wordprocessingml/2006/main" xmlns:w14="http://schemas.microsoft.com/office/word/2010/wordml" xmlns:w15="http://schemas.microsoft.com/office/word/2012/wordml" xmlns:w16cex="http://schemas.microsoft.com/office/word/2018/wordml/cex" xmlns:w16cid="http://schemas.microsoft.com/office/word/2016/wordml/cid" xmlns:w16="http://schemas.microsoft.com/office/word/2018/wordml" xmlns:w16sdtdh="http://schemas.microsoft.com/office/word/2020/wordml/sdtdatahash" xmlns:w16se="http://schemas.microsoft.com/office/word/2015/wordml/symex" xmlns:wpg="http://schemas.microsoft.com/office/word/2010/wordprocessingGroup" xmlns:wpi="http://schemas.microsoft.com/office/word/2010/wordprocessingInk" xmlns:wne="http://schemas.microsoft.com/office/word/2006/wordml" xmlns:wps="http://schemas.microsoft.com/office/word/2010/wordprocessingShape" mc:Ignorable="w14 w15 w16se w16cid w16 w16cex w16sdtdh wp14">
-  <w15:commentEx w15:paraId="75641D40" w15:done="0"/>
-  <w15:commentEx w15:paraId="30D10D5B" w15:paraIdParent="75641D40" w15:done="0"/>
-</w15:commentsEx>
-</file>
-
-<file path=word/commentsExtensible.xml><?xml version="1.0" encoding="utf-8"?>
-<w16cex:commentsExtensible xmlns:wpc="http://schemas.microsoft.com/office/word/2010/wordprocessingCanvas" xmlns:cx="http://schemas.microsoft.com/office/drawing/2014/chartex" xmlns:cx1="http://schemas.microsoft.com/office/drawing/2015/9/8/chartex" xmlns:cx2="http://schemas.microsoft.com/office/drawing/2015/10/21/chartex" xmlns:cx3="http://schemas.microsoft.com/office/drawing/2016/5/9/chartex" xmlns:cx4="http://schemas.microsoft.com/office/drawing/2016/5/10/chartex" xmlns:cx5="http://schemas.microsoft.com/office/drawing/2016/5/11/chartex" xmlns:cx6="http://schemas.microsoft.com/office/drawing/2016/5/12/chartex" xmlns:cx7="http://schemas.microsoft.com/office/drawing/2016/5/13/chartex" xmlns:cx8="http://schemas.microsoft.com/office/drawing/2016/5/14/chartex" xmlns:mc="http://schemas.openxmlformats.org/markup-compatibility/2006" xmlns:aink="http://schemas.microsoft.com/office/drawing/2016/ink" xmlns:am3d="http://schemas.microsoft.com/office/drawing/2017/model3d" xmlns:o="urn:schemas-microsoft-com:office:office" xmlns:r="http://schemas.openxmlformats.org/officeDocument/2006/relationships" xmlns:m="http://schemas.openxmlformats.org/officeDocument/2006/math" xmlns:v="urn:schemas-microsoft-com:vml" xmlns:wp14="http://schemas.microsoft.com/office/word/2010/wordprocessingDrawing" xmlns:wp="http://schemas.openxmlformats.org/drawingml/2006/wordprocessingDrawing" xmlns:w10="urn:schemas-microsoft-com:office:word" xmlns:w="http://schemas.openxmlformats.org/wordprocessingml/2006/main" xmlns:w14="http://schemas.microsoft.com/office/word/2010/wordml" xmlns:w15="http://schemas.microsoft.com/office/word/2012/wordml" xmlns:w16cex="http://schemas.microsoft.com/office/word/2018/wordml/cex" xmlns:w16cid="http://schemas.microsoft.com/office/word/2016/wordml/cid" xmlns:w16="http://schemas.microsoft.com/office/word/2018/wordml" xmlns:w16sdtdh="http://schemas.microsoft.com/office/word/2020/wordml/sdtdatahash" xmlns:w16se="http://schemas.microsoft.com/office/word/2015/wordml/symex" xmlns:wpg="http://schemas.microsoft.com/office/word/2010/wordprocessingGroup" xmlns:wpi="http://schemas.microsoft.com/office/word/2010/wordprocessingInk" xmlns:wne="http://schemas.microsoft.com/office/word/2006/wordml" xmlns:wps="http://schemas.microsoft.com/office/word/2010/wordprocessingShape" mc:Ignorable="w14 w15 w16se w16cid w16 w16cex w16sdtdh wp14">
-  <w16cex:commentExtensible w16cex:durableId="2416AF63" w16cex:dateUtc="2021-04-05T23:58:00Z"/>
-  <w16cex:commentExtensible w16cex:durableId="242D92D7" w16cex:dateUtc="2021-04-23T08:39:00Z"/>
-</w16cex:commentsExtensible>
-</file>
-
-<file path=word/commentsIds.xml><?xml version="1.0" encoding="utf-8"?>
-<w16cid:commentsIds xmlns:wpc="http://schemas.microsoft.com/office/word/2010/wordprocessingCanvas" xmlns:cx="http://schemas.microsoft.com/office/drawing/2014/chartex" xmlns:cx1="http://schemas.microsoft.com/office/drawing/2015/9/8/chartex" xmlns:cx2="http://schemas.microsoft.com/office/drawing/2015/10/21/chartex" xmlns:cx3="http://schemas.microsoft.com/office/drawing/2016/5/9/chartex" xmlns:cx4="http://schemas.microsoft.com/office/drawing/2016/5/10/chartex" xmlns:cx5="http://schemas.microsoft.com/office/drawing/2016/5/11/chartex" xmlns:cx6="http://schemas.microsoft.com/office/drawing/2016/5/12/chartex" xmlns:cx7="http://schemas.microsoft.com/office/drawing/2016/5/13/chartex" xmlns:cx8="http://schemas.microsoft.com/office/drawing/2016/5/14/chartex" xmlns:mc="http://schemas.openxmlformats.org/markup-compatibility/2006" xmlns:aink="http://schemas.microsoft.com/office/drawing/2016/ink" xmlns:am3d="http://schemas.microsoft.com/office/drawing/2017/model3d" xmlns:o="urn:schemas-microsoft-com:office:office" xmlns:r="http://schemas.openxmlformats.org/officeDocument/2006/relationships" xmlns:m="http://schemas.openxmlformats.org/officeDocument/2006/math" xmlns:v="urn:schemas-microsoft-com:vml" xmlns:wp14="http://schemas.microsoft.com/office/word/2010/wordprocessingDrawing" xmlns:wp="http://schemas.openxmlformats.org/drawingml/2006/wordprocessingDrawing" xmlns:w10="urn:schemas-microsoft-com:office:word" xmlns:w="http://schemas.openxmlformats.org/wordprocessingml/2006/main" xmlns:w14="http://schemas.microsoft.com/office/word/2010/wordml" xmlns:w15="http://schemas.microsoft.com/office/word/2012/wordml" xmlns:w16cex="http://schemas.microsoft.com/office/word/2018/wordml/cex" xmlns:w16cid="http://schemas.microsoft.com/office/word/2016/wordml/cid" xmlns:w16="http://schemas.microsoft.com/office/word/2018/wordml" xmlns:w16sdtdh="http://schemas.microsoft.com/office/word/2020/wordml/sdtdatahash" xmlns:w16se="http://schemas.microsoft.com/office/word/2015/wordml/symex" xmlns:wpg="http://schemas.microsoft.com/office/word/2010/wordprocessingGroup" xmlns:wpi="http://schemas.microsoft.com/office/word/2010/wordprocessingInk" xmlns:wne="http://schemas.microsoft.com/office/word/2006/wordml" xmlns:wps="http://schemas.microsoft.com/office/word/2010/wordprocessingShape" mc:Ignorable="w14 w15 w16se w16cid w16 w16cex w16sdtdh wp14">
-  <w16cid:commentId w16cid:paraId="75641D40" w16cid:durableId="2416AF63"/>
-  <w16cid:commentId w16cid:paraId="30D10D5B" w16cid:durableId="242D92D7"/>
-</w16cid:commentsIds>
 </file>
 
 <file path=word/endnotes.xml><?xml version="1.0" encoding="utf-8"?>
@@ -6737,17 +6871,6 @@
     <w:abstractNumId w:val="17"/>
   </w:num>
 </w:numbering>
-</file>
-
-<file path=word/people.xml><?xml version="1.0" encoding="utf-8"?>
-<w15:people xmlns:wpc="http://schemas.microsoft.com/office/word/2010/wordprocessingCanvas" xmlns:cx="http://schemas.microsoft.com/office/drawing/2014/chartex" xmlns:cx1="http://schemas.microsoft.com/office/drawing/2015/9/8/chartex" xmlns:cx2="http://schemas.microsoft.com/office/drawing/2015/10/21/chartex" xmlns:cx3="http://schemas.microsoft.com/office/drawing/2016/5/9/chartex" xmlns:cx4="http://schemas.microsoft.com/office/drawing/2016/5/10/chartex" xmlns:cx5="http://schemas.microsoft.com/office/drawing/2016/5/11/chartex" xmlns:cx6="http://schemas.microsoft.com/office/drawing/2016/5/12/chartex" xmlns:cx7="http://schemas.microsoft.com/office/drawing/2016/5/13/chartex" xmlns:cx8="http://schemas.microsoft.com/office/drawing/2016/5/14/chartex" xmlns:mc="http://schemas.openxmlformats.org/markup-compatibility/2006" xmlns:aink="http://schemas.microsoft.com/office/drawing/2016/ink" xmlns:am3d="http://schemas.microsoft.com/office/drawing/2017/model3d" xmlns:o="urn:schemas-microsoft-com:office:office" xmlns:r="http://schemas.openxmlformats.org/officeDocument/2006/relationships" xmlns:m="http://schemas.openxmlformats.org/officeDocument/2006/math" xmlns:v="urn:schemas-microsoft-com:vml" xmlns:wp14="http://schemas.microsoft.com/office/word/2010/wordprocessingDrawing" xmlns:wp="http://schemas.openxmlformats.org/drawingml/2006/wordprocessingDrawing" xmlns:w10="urn:schemas-microsoft-com:office:word" xmlns:w="http://schemas.openxmlformats.org/wordprocessingml/2006/main" xmlns:w14="http://schemas.microsoft.com/office/word/2010/wordml" xmlns:w15="http://schemas.microsoft.com/office/word/2012/wordml" xmlns:w16cex="http://schemas.microsoft.com/office/word/2018/wordml/cex" xmlns:w16cid="http://schemas.microsoft.com/office/word/2016/wordml/cid" xmlns:w16="http://schemas.microsoft.com/office/word/2018/wordml" xmlns:w16sdtdh="http://schemas.microsoft.com/office/word/2020/wordml/sdtdatahash" xmlns:w16se="http://schemas.microsoft.com/office/word/2015/wordml/symex" xmlns:wpg="http://schemas.microsoft.com/office/word/2010/wordprocessingGroup" xmlns:wpi="http://schemas.microsoft.com/office/word/2010/wordprocessingInk" xmlns:wne="http://schemas.microsoft.com/office/word/2006/wordml" xmlns:wps="http://schemas.microsoft.com/office/word/2010/wordprocessingShape" mc:Ignorable="w14 w15 w16se w16cid w16 w16cex w16sdtdh wp14">
-  <w15:person w15:author="Christopher Paterson">
-    <w15:presenceInfo w15:providerId="Windows Live" w15:userId="bba80ecabefb404d"/>
-  </w15:person>
-  <w15:person w15:author="Adrian Roy">
-    <w15:presenceInfo w15:providerId="None" w15:userId="Adrian Roy"/>
-  </w15:person>
-</w15:people>
 </file>
 
 <file path=word/styles.xml><?xml version="1.0" encoding="utf-8"?>
@@ -7692,6 +7815,331 @@
       <w:lang w:val="en-AU"/>
     </w:rPr>
   </w:style>
+  <w:style w:type="table" w:styleId="PlainTable3">
+    <w:name w:val="Plain Table 3"/>
+    <w:basedOn w:val="TableNormal"/>
+    <w:uiPriority w:val="43"/>
+    <w:rsid w:val="008F6EE8"/>
+    <w:pPr>
+      <w:spacing w:after="0" w:line="240" w:lineRule="auto"/>
+    </w:pPr>
+    <w:tblPr>
+      <w:tblStyleRowBandSize w:val="1"/>
+      <w:tblStyleColBandSize w:val="1"/>
+    </w:tblPr>
+    <w:tblStylePr w:type="firstRow">
+      <w:rPr>
+        <w:b/>
+        <w:bCs/>
+        <w:caps/>
+      </w:rPr>
+      <w:tblPr/>
+      <w:tcPr>
+        <w:tcBorders>
+          <w:bottom w:val="single" w:sz="4" w:space="0" w:color="7F7F7F" w:themeColor="text1" w:themeTint="80"/>
+        </w:tcBorders>
+      </w:tcPr>
+    </w:tblStylePr>
+    <w:tblStylePr w:type="lastRow">
+      <w:rPr>
+        <w:b/>
+        <w:bCs/>
+        <w:caps/>
+      </w:rPr>
+      <w:tblPr/>
+      <w:tcPr>
+        <w:tcBorders>
+          <w:top w:val="nil"/>
+        </w:tcBorders>
+      </w:tcPr>
+    </w:tblStylePr>
+    <w:tblStylePr w:type="firstCol">
+      <w:rPr>
+        <w:b/>
+        <w:bCs/>
+        <w:caps/>
+      </w:rPr>
+      <w:tblPr/>
+      <w:tcPr>
+        <w:tcBorders>
+          <w:right w:val="single" w:sz="4" w:space="0" w:color="7F7F7F" w:themeColor="text1" w:themeTint="80"/>
+        </w:tcBorders>
+      </w:tcPr>
+    </w:tblStylePr>
+    <w:tblStylePr w:type="lastCol">
+      <w:rPr>
+        <w:b/>
+        <w:bCs/>
+        <w:caps/>
+      </w:rPr>
+      <w:tblPr/>
+      <w:tcPr>
+        <w:tcBorders>
+          <w:left w:val="nil"/>
+        </w:tcBorders>
+      </w:tcPr>
+    </w:tblStylePr>
+    <w:tblStylePr w:type="band1Vert">
+      <w:tblPr/>
+      <w:tcPr>
+        <w:shd w:val="clear" w:color="auto" w:fill="F2F2F2" w:themeFill="background1" w:themeFillShade="F2"/>
+      </w:tcPr>
+    </w:tblStylePr>
+    <w:tblStylePr w:type="band1Horz">
+      <w:tblPr/>
+      <w:tcPr>
+        <w:shd w:val="clear" w:color="auto" w:fill="F2F2F2" w:themeFill="background1" w:themeFillShade="F2"/>
+      </w:tcPr>
+    </w:tblStylePr>
+    <w:tblStylePr w:type="neCell">
+      <w:tblPr/>
+      <w:tcPr>
+        <w:tcBorders>
+          <w:left w:val="nil"/>
+        </w:tcBorders>
+      </w:tcPr>
+    </w:tblStylePr>
+    <w:tblStylePr w:type="nwCell">
+      <w:tblPr/>
+      <w:tcPr>
+        <w:tcBorders>
+          <w:right w:val="nil"/>
+        </w:tcBorders>
+      </w:tcPr>
+    </w:tblStylePr>
+  </w:style>
+  <w:style w:type="table" w:styleId="PlainTable4">
+    <w:name w:val="Plain Table 4"/>
+    <w:basedOn w:val="TableNormal"/>
+    <w:uiPriority w:val="44"/>
+    <w:rsid w:val="008F6EE8"/>
+    <w:pPr>
+      <w:spacing w:after="0" w:line="240" w:lineRule="auto"/>
+    </w:pPr>
+    <w:tblPr>
+      <w:tblStyleRowBandSize w:val="1"/>
+      <w:tblStyleColBandSize w:val="1"/>
+    </w:tblPr>
+    <w:tblStylePr w:type="firstRow">
+      <w:rPr>
+        <w:b/>
+        <w:bCs/>
+      </w:rPr>
+    </w:tblStylePr>
+    <w:tblStylePr w:type="lastRow">
+      <w:rPr>
+        <w:b/>
+        <w:bCs/>
+      </w:rPr>
+    </w:tblStylePr>
+    <w:tblStylePr w:type="firstCol">
+      <w:rPr>
+        <w:b/>
+        <w:bCs/>
+      </w:rPr>
+    </w:tblStylePr>
+    <w:tblStylePr w:type="lastCol">
+      <w:rPr>
+        <w:b/>
+        <w:bCs/>
+      </w:rPr>
+    </w:tblStylePr>
+    <w:tblStylePr w:type="band1Vert">
+      <w:tblPr/>
+      <w:tcPr>
+        <w:shd w:val="clear" w:color="auto" w:fill="F2F2F2" w:themeFill="background1" w:themeFillShade="F2"/>
+      </w:tcPr>
+    </w:tblStylePr>
+    <w:tblStylePr w:type="band1Horz">
+      <w:tblPr/>
+      <w:tcPr>
+        <w:shd w:val="clear" w:color="auto" w:fill="F2F2F2" w:themeFill="background1" w:themeFillShade="F2"/>
+      </w:tcPr>
+    </w:tblStylePr>
+  </w:style>
+  <w:style w:type="table" w:styleId="PlainTable5">
+    <w:name w:val="Plain Table 5"/>
+    <w:basedOn w:val="TableNormal"/>
+    <w:uiPriority w:val="45"/>
+    <w:rsid w:val="008F6EE8"/>
+    <w:pPr>
+      <w:spacing w:after="0" w:line="240" w:lineRule="auto"/>
+    </w:pPr>
+    <w:tblPr>
+      <w:tblStyleRowBandSize w:val="1"/>
+      <w:tblStyleColBandSize w:val="1"/>
+    </w:tblPr>
+    <w:tblStylePr w:type="firstRow">
+      <w:rPr>
+        <w:rFonts w:asciiTheme="majorHAnsi" w:eastAsiaTheme="majorEastAsia" w:hAnsiTheme="majorHAnsi" w:cstheme="majorBidi"/>
+        <w:i/>
+        <w:iCs/>
+        <w:sz w:val="26"/>
+      </w:rPr>
+      <w:tblPr/>
+      <w:tcPr>
+        <w:tcBorders>
+          <w:bottom w:val="single" w:sz="4" w:space="0" w:color="7F7F7F" w:themeColor="text1" w:themeTint="80"/>
+        </w:tcBorders>
+        <w:shd w:val="clear" w:color="auto" w:fill="FFFFFF" w:themeFill="background1"/>
+      </w:tcPr>
+    </w:tblStylePr>
+    <w:tblStylePr w:type="lastRow">
+      <w:rPr>
+        <w:rFonts w:asciiTheme="majorHAnsi" w:eastAsiaTheme="majorEastAsia" w:hAnsiTheme="majorHAnsi" w:cstheme="majorBidi"/>
+        <w:i/>
+        <w:iCs/>
+        <w:sz w:val="26"/>
+      </w:rPr>
+      <w:tblPr/>
+      <w:tcPr>
+        <w:tcBorders>
+          <w:top w:val="single" w:sz="4" w:space="0" w:color="7F7F7F" w:themeColor="text1" w:themeTint="80"/>
+        </w:tcBorders>
+        <w:shd w:val="clear" w:color="auto" w:fill="FFFFFF" w:themeFill="background1"/>
+      </w:tcPr>
+    </w:tblStylePr>
+    <w:tblStylePr w:type="firstCol">
+      <w:pPr>
+        <w:jc w:val="right"/>
+      </w:pPr>
+      <w:rPr>
+        <w:rFonts w:asciiTheme="majorHAnsi" w:eastAsiaTheme="majorEastAsia" w:hAnsiTheme="majorHAnsi" w:cstheme="majorBidi"/>
+        <w:i/>
+        <w:iCs/>
+        <w:sz w:val="26"/>
+      </w:rPr>
+      <w:tblPr/>
+      <w:tcPr>
+        <w:tcBorders>
+          <w:right w:val="single" w:sz="4" w:space="0" w:color="7F7F7F" w:themeColor="text1" w:themeTint="80"/>
+        </w:tcBorders>
+        <w:shd w:val="clear" w:color="auto" w:fill="FFFFFF" w:themeFill="background1"/>
+      </w:tcPr>
+    </w:tblStylePr>
+    <w:tblStylePr w:type="lastCol">
+      <w:rPr>
+        <w:rFonts w:asciiTheme="majorHAnsi" w:eastAsiaTheme="majorEastAsia" w:hAnsiTheme="majorHAnsi" w:cstheme="majorBidi"/>
+        <w:i/>
+        <w:iCs/>
+        <w:sz w:val="26"/>
+      </w:rPr>
+      <w:tblPr/>
+      <w:tcPr>
+        <w:tcBorders>
+          <w:left w:val="single" w:sz="4" w:space="0" w:color="7F7F7F" w:themeColor="text1" w:themeTint="80"/>
+        </w:tcBorders>
+        <w:shd w:val="clear" w:color="auto" w:fill="FFFFFF" w:themeFill="background1"/>
+      </w:tcPr>
+    </w:tblStylePr>
+    <w:tblStylePr w:type="band1Vert">
+      <w:tblPr/>
+      <w:tcPr>
+        <w:shd w:val="clear" w:color="auto" w:fill="F2F2F2" w:themeFill="background1" w:themeFillShade="F2"/>
+      </w:tcPr>
+    </w:tblStylePr>
+    <w:tblStylePr w:type="band1Horz">
+      <w:tblPr/>
+      <w:tcPr>
+        <w:shd w:val="clear" w:color="auto" w:fill="F2F2F2" w:themeFill="background1" w:themeFillShade="F2"/>
+      </w:tcPr>
+    </w:tblStylePr>
+    <w:tblStylePr w:type="neCell">
+      <w:tblPr/>
+      <w:tcPr>
+        <w:tcBorders>
+          <w:left w:val="nil"/>
+        </w:tcBorders>
+      </w:tcPr>
+    </w:tblStylePr>
+    <w:tblStylePr w:type="nwCell">
+      <w:tblPr/>
+      <w:tcPr>
+        <w:tcBorders>
+          <w:right w:val="nil"/>
+        </w:tcBorders>
+      </w:tcPr>
+    </w:tblStylePr>
+    <w:tblStylePr w:type="seCell">
+      <w:tblPr/>
+      <w:tcPr>
+        <w:tcBorders>
+          <w:left w:val="nil"/>
+        </w:tcBorders>
+      </w:tcPr>
+    </w:tblStylePr>
+    <w:tblStylePr w:type="swCell">
+      <w:tblPr/>
+      <w:tcPr>
+        <w:tcBorders>
+          <w:right w:val="nil"/>
+        </w:tcBorders>
+      </w:tcPr>
+    </w:tblStylePr>
+  </w:style>
+  <w:style w:type="table" w:styleId="PlainTable1">
+    <w:name w:val="Plain Table 1"/>
+    <w:basedOn w:val="TableNormal"/>
+    <w:uiPriority w:val="41"/>
+    <w:rsid w:val="00082980"/>
+    <w:pPr>
+      <w:spacing w:after="0" w:line="240" w:lineRule="auto"/>
+    </w:pPr>
+    <w:tblPr>
+      <w:tblStyleRowBandSize w:val="1"/>
+      <w:tblStyleColBandSize w:val="1"/>
+      <w:tblBorders>
+        <w:top w:val="single" w:sz="4" w:space="0" w:color="BFBFBF" w:themeColor="background1" w:themeShade="BF"/>
+        <w:left w:val="single" w:sz="4" w:space="0" w:color="BFBFBF" w:themeColor="background1" w:themeShade="BF"/>
+        <w:bottom w:val="single" w:sz="4" w:space="0" w:color="BFBFBF" w:themeColor="background1" w:themeShade="BF"/>
+        <w:right w:val="single" w:sz="4" w:space="0" w:color="BFBFBF" w:themeColor="background1" w:themeShade="BF"/>
+        <w:insideH w:val="single" w:sz="4" w:space="0" w:color="BFBFBF" w:themeColor="background1" w:themeShade="BF"/>
+        <w:insideV w:val="single" w:sz="4" w:space="0" w:color="BFBFBF" w:themeColor="background1" w:themeShade="BF"/>
+      </w:tblBorders>
+    </w:tblPr>
+    <w:tblStylePr w:type="firstRow">
+      <w:rPr>
+        <w:b/>
+        <w:bCs/>
+      </w:rPr>
+    </w:tblStylePr>
+    <w:tblStylePr w:type="lastRow">
+      <w:rPr>
+        <w:b/>
+        <w:bCs/>
+      </w:rPr>
+      <w:tblPr/>
+      <w:tcPr>
+        <w:tcBorders>
+          <w:top w:val="double" w:sz="4" w:space="0" w:color="BFBFBF" w:themeColor="background1" w:themeShade="BF"/>
+        </w:tcBorders>
+      </w:tcPr>
+    </w:tblStylePr>
+    <w:tblStylePr w:type="firstCol">
+      <w:rPr>
+        <w:b/>
+        <w:bCs/>
+      </w:rPr>
+    </w:tblStylePr>
+    <w:tblStylePr w:type="lastCol">
+      <w:rPr>
+        <w:b/>
+        <w:bCs/>
+      </w:rPr>
+    </w:tblStylePr>
+    <w:tblStylePr w:type="band1Vert">
+      <w:tblPr/>
+      <w:tcPr>
+        <w:shd w:val="clear" w:color="auto" w:fill="F2F2F2" w:themeFill="background1" w:themeFillShade="F2"/>
+      </w:tcPr>
+    </w:tblStylePr>
+    <w:tblStylePr w:type="band1Horz">
+      <w:tblPr/>
+      <w:tcPr>
+        <w:shd w:val="clear" w:color="auto" w:fill="F2F2F2" w:themeFill="background1" w:themeFillShade="F2"/>
+      </w:tcPr>
+    </w:tblStylePr>
+  </w:style>
 </w:styles>
 </file>
 
@@ -7772,7 +8220,7 @@
     <w:charset w:val="00"/>
     <w:family w:val="roman"/>
     <w:pitch w:val="variable"/>
-    <w:sig w:usb0="E0002EFF" w:usb1="C000785B" w:usb2="00000009" w:usb3="00000000" w:csb0="000001FF" w:csb1="00000000"/>
+    <w:sig w:usb0="E0002AFF" w:usb1="C0007843" w:usb2="00000009" w:usb3="00000000" w:csb0="000001FF" w:csb1="00000000"/>
   </w:font>
   <w:font w:name="Symbol">
     <w:panose1 w:val="05050102010706020507"/>
@@ -7800,14 +8248,14 @@
     <w:charset w:val="00"/>
     <w:family w:val="swiss"/>
     <w:pitch w:val="variable"/>
-    <w:sig w:usb0="E4002EFF" w:usb1="C000247B" w:usb2="00000009" w:usb3="00000000" w:csb0="000001FF" w:csb1="00000000"/>
+    <w:sig w:usb0="A0002AEF" w:usb1="4000207B" w:usb2="00000000" w:usb3="00000000" w:csb0="000001FF" w:csb1="00000000"/>
   </w:font>
   <w:font w:name="Calibri">
     <w:panose1 w:val="020F0502020204030204"/>
     <w:charset w:val="00"/>
     <w:family w:val="swiss"/>
     <w:pitch w:val="variable"/>
-    <w:sig w:usb0="E4002EFF" w:usb1="C000247B" w:usb2="00000009" w:usb3="00000000" w:csb0="000001FF" w:csb1="00000000"/>
+    <w:sig w:usb0="E0002AFF" w:usb1="4000ACFF" w:usb2="00000001" w:usb3="00000000" w:csb0="000001FF" w:csb1="00000000"/>
   </w:font>
   <w:font w:name="Yu Gothic Light">
     <w:altName w:val="游ゴシック Light"/>
@@ -7822,7 +8270,7 @@
     <w:charset w:val="00"/>
     <w:family w:val="swiss"/>
     <w:pitch w:val="variable"/>
-    <w:sig w:usb0="E0002EFF" w:usb1="C000785B" w:usb2="00000009" w:usb3="00000000" w:csb0="000001FF" w:csb1="00000000"/>
+    <w:sig w:usb0="E0002AFF" w:usb1="C0007843" w:usb2="00000009" w:usb3="00000000" w:csb0="000001FF" w:csb1="00000000"/>
   </w:font>
   <w:font w:name="Yu Mincho">
     <w:altName w:val="游明朝"/>
@@ -7867,6 +8315,7 @@
     <w:rsid w:val="00A13608"/>
     <w:rsid w:val="00BE4739"/>
     <w:rsid w:val="00C4349E"/>
+    <w:rsid w:val="00DA2BB2"/>
     <w:rsid w:val="00FE6E74"/>
     <w:rsid w:val="00FF4E8B"/>
   </w:rsids>

</xml_diff>

<commit_message>
Added the design color scheme, and added the database scheme
</commit_message>
<xml_diff>
--- a/Project_Report/Project_Report.docx
+++ b/Project_Report/Project_Report.docx
@@ -2987,10 +2987,18 @@
         </w:numPr>
       </w:pPr>
       <w:r>
-        <w:t>List current buy and sell</w:t>
-      </w:r>
-      <w:r>
-        <w:t>: sort by any</w:t>
+        <w:t xml:space="preserve">List current buy and </w:t>
+      </w:r>
+      <w:proofErr w:type="gramStart"/>
+      <w:r>
+        <w:t>sell</w:t>
+      </w:r>
+      <w:r>
+        <w:t>:</w:t>
+      </w:r>
+      <w:proofErr w:type="gramEnd"/>
+      <w:r>
+        <w:t xml:space="preserve"> sort by any</w:t>
       </w:r>
     </w:p>
     <w:p>
@@ -3213,9 +3221,7 @@
         <w:pStyle w:val="Heading2"/>
         <w:ind w:firstLine="720"/>
         <w:rPr>
-          <w:b/>
-          <w:bCs/>
-          <w:color w:val="auto"/>
+          <w:noProof/>
         </w:rPr>
       </w:pPr>
       <w:bookmarkStart w:id="7" w:name="_Toc68301674"/>
@@ -3225,7 +3231,6 @@
           <w:bCs/>
           <w:color w:val="auto"/>
         </w:rPr>
-        <w:lastRenderedPageBreak/>
         <w:t>Design and Dataflow</w:t>
       </w:r>
       <w:r>
@@ -3236,25 +3241,22 @@
         </w:rPr>
         <w:t xml:space="preserve"> (GUI)</w:t>
       </w:r>
+      <w:bookmarkStart w:id="8" w:name="_Toc68301675"/>
       <w:bookmarkEnd w:id="7"/>
-    </w:p>
-    <w:p>
-      <w:pPr>
-        <w:pStyle w:val="Heading2"/>
-        <w:ind w:firstLine="720"/>
+      <w:r>
         <w:rPr>
-          <w:b/>
-          <w:bCs/>
-          <w:color w:val="auto"/>
+          <w:noProof/>
         </w:rPr>
-      </w:pPr>
-      <w:bookmarkStart w:id="8" w:name="_Toc68301675"/>
+        <w:t xml:space="preserve"> </w:t>
+      </w:r>
+    </w:p>
+    <w:p>
       <w:r>
         <w:rPr>
           <w:noProof/>
         </w:rPr>
         <w:drawing>
-          <wp:inline distT="0" distB="0" distL="0" distR="0" wp14:anchorId="517B7592" wp14:editId="623D7A29">
+          <wp:inline distT="0" distB="0" distL="0" distR="0" wp14:anchorId="1C3D4BF0" wp14:editId="2960A761">
             <wp:extent cx="5943600" cy="3549015"/>
             <wp:effectExtent l="0" t="0" r="0" b="0"/>
             <wp:docPr id="1" name="Picture 1" descr="Graphical user interface, application&#10;&#10;Description automatically generated"/>
@@ -3291,9 +3293,6 @@
       </w:r>
     </w:p>
     <w:p>
-      <w:pPr>
-        <w:ind w:firstLine="720"/>
-      </w:pPr>
       <w:r>
         <w:rPr>
           <w:noProof/>
@@ -3336,14 +3335,10 @@
       </w:r>
     </w:p>
     <w:p>
-      <w:pPr>
-        <w:ind w:firstLine="720"/>
-      </w:pPr>
       <w:r>
         <w:rPr>
           <w:noProof/>
         </w:rPr>
-        <w:lastRenderedPageBreak/>
         <w:drawing>
           <wp:inline distT="0" distB="0" distL="0" distR="0" wp14:anchorId="39143BC1" wp14:editId="471EF138">
             <wp:extent cx="5943600" cy="3506470"/>
@@ -3382,9 +3377,6 @@
       </w:r>
     </w:p>
     <w:p>
-      <w:pPr>
-        <w:ind w:firstLine="720"/>
-      </w:pPr>
       <w:r>
         <w:rPr>
           <w:noProof/>
@@ -3427,6 +3419,61 @@
       </w:r>
     </w:p>
     <w:p>
+      <w:r>
+        <w:rPr>
+          <w:noProof/>
+        </w:rPr>
+        <w:drawing>
+          <wp:inline distT="0" distB="0" distL="0" distR="0" wp14:anchorId="03546DAF" wp14:editId="590075B7">
+            <wp:extent cx="2486025" cy="1838325"/>
+            <wp:effectExtent l="0" t="0" r="9525" b="9525"/>
+            <wp:docPr id="6" name="Picture 6"/>
+            <wp:cNvGraphicFramePr>
+              <a:graphicFrameLocks xmlns:a="http://schemas.openxmlformats.org/drawingml/2006/main" noChangeAspect="1"/>
+            </wp:cNvGraphicFramePr>
+            <a:graphic xmlns:a="http://schemas.openxmlformats.org/drawingml/2006/main">
+              <a:graphicData uri="http://schemas.openxmlformats.org/drawingml/2006/picture">
+                <pic:pic xmlns:pic="http://schemas.openxmlformats.org/drawingml/2006/picture">
+                  <pic:nvPicPr>
+                    <pic:cNvPr id="0" name="Picture 2"/>
+                    <pic:cNvPicPr>
+                      <a:picLocks noChangeAspect="1" noChangeArrowheads="1"/>
+                    </pic:cNvPicPr>
+                  </pic:nvPicPr>
+                  <pic:blipFill>
+                    <a:blip r:embed="rId13">
+                      <a:extLst>
+                        <a:ext uri="{28A0092B-C50C-407E-A947-70E740481C1C}">
+                          <a14:useLocalDpi xmlns:a14="http://schemas.microsoft.com/office/drawing/2010/main" val="0"/>
+                        </a:ext>
+                      </a:extLst>
+                    </a:blip>
+                    <a:srcRect/>
+                    <a:stretch>
+                      <a:fillRect/>
+                    </a:stretch>
+                  </pic:blipFill>
+                  <pic:spPr bwMode="auto">
+                    <a:xfrm>
+                      <a:off x="0" y="0"/>
+                      <a:ext cx="2486025" cy="1838325"/>
+                    </a:xfrm>
+                    <a:prstGeom prst="rect">
+                      <a:avLst/>
+                    </a:prstGeom>
+                    <a:noFill/>
+                    <a:ln>
+                      <a:noFill/>
+                    </a:ln>
+                  </pic:spPr>
+                </pic:pic>
+              </a:graphicData>
+            </a:graphic>
+          </wp:inline>
+        </w:drawing>
+      </w:r>
+    </w:p>
+    <w:p>
       <w:pPr>
         <w:ind w:firstLine="720"/>
       </w:pPr>
@@ -3484,7 +3531,6 @@
         </w:numPr>
       </w:pPr>
       <w:r>
-        <w:lastRenderedPageBreak/>
         <w:t>Object-Role Modelling (</w:t>
       </w:r>
       <w:r>
@@ -3494,6 +3540,62 @@
         <w:t>)</w:t>
       </w:r>
     </w:p>
+    <w:p>
+      <w:r>
+        <w:rPr>
+          <w:noProof/>
+        </w:rPr>
+        <w:drawing>
+          <wp:inline distT="0" distB="0" distL="0" distR="0" wp14:anchorId="055D3A7E" wp14:editId="19D9278B">
+            <wp:extent cx="3533775" cy="4531471"/>
+            <wp:effectExtent l="0" t="0" r="0" b="2540"/>
+            <wp:docPr id="5" name="Picture 5"/>
+            <wp:cNvGraphicFramePr>
+              <a:graphicFrameLocks xmlns:a="http://schemas.openxmlformats.org/drawingml/2006/main" noChangeAspect="1"/>
+            </wp:cNvGraphicFramePr>
+            <a:graphic xmlns:a="http://schemas.openxmlformats.org/drawingml/2006/main">
+              <a:graphicData uri="http://schemas.openxmlformats.org/drawingml/2006/picture">
+                <pic:pic xmlns:pic="http://schemas.openxmlformats.org/drawingml/2006/picture">
+                  <pic:nvPicPr>
+                    <pic:cNvPr id="0" name="Picture 1"/>
+                    <pic:cNvPicPr>
+                      <a:picLocks noChangeAspect="1" noChangeArrowheads="1"/>
+                    </pic:cNvPicPr>
+                  </pic:nvPicPr>
+                  <pic:blipFill>
+                    <a:blip r:embed="rId14">
+                      <a:extLst>
+                        <a:ext uri="{28A0092B-C50C-407E-A947-70E740481C1C}">
+                          <a14:useLocalDpi xmlns:a14="http://schemas.microsoft.com/office/drawing/2010/main" val="0"/>
+                        </a:ext>
+                      </a:extLst>
+                    </a:blip>
+                    <a:srcRect/>
+                    <a:stretch>
+                      <a:fillRect/>
+                    </a:stretch>
+                  </pic:blipFill>
+                  <pic:spPr bwMode="auto">
+                    <a:xfrm>
+                      <a:off x="0" y="0"/>
+                      <a:ext cx="3544724" cy="4545511"/>
+                    </a:xfrm>
+                    <a:prstGeom prst="rect">
+                      <a:avLst/>
+                    </a:prstGeom>
+                    <a:noFill/>
+                    <a:ln>
+                      <a:noFill/>
+                    </a:ln>
+                  </pic:spPr>
+                </pic:pic>
+              </a:graphicData>
+            </a:graphic>
+          </wp:inline>
+        </w:drawing>
+      </w:r>
+    </w:p>
+    <w:p/>
     <w:p>
       <w:pPr>
         <w:pStyle w:val="Heading2"/>
@@ -3551,6 +3653,9 @@
         <w:t xml:space="preserve">Basically, a description of everything required to recreate a compatible server </w:t>
       </w:r>
     </w:p>
+    <w:p/>
+    <w:p/>
+    <w:p/>
     <w:p/>
     <w:p>
       <w:pPr>
@@ -3768,8 +3873,6 @@
       </w:r>
       <w:bookmarkEnd w:id="18"/>
     </w:p>
-    <w:p/>
-    <w:p/>
     <w:p>
       <w:pPr>
         <w:pStyle w:val="Heading1"/>
@@ -3879,7 +3982,7 @@
       </w:pPr>
     </w:p>
     <w:sectPr>
-      <w:footerReference w:type="default" r:id="rId13"/>
+      <w:footerReference w:type="default" r:id="rId15"/>
       <w:pgSz w:w="12240" w:h="15840"/>
       <w:pgMar w:top="1440" w:right="1440" w:bottom="1440" w:left="1440" w:header="720" w:footer="720" w:gutter="0"/>
       <w:pgNumType w:start="0"/>
@@ -7366,7 +7469,6 @@
   <w:style w:type="character" w:default="1" w:styleId="DefaultParagraphFont">
     <w:name w:val="Default Paragraph Font"/>
     <w:uiPriority w:val="1"/>
-    <w:semiHidden/>
     <w:unhideWhenUsed/>
   </w:style>
   <w:style w:type="table" w:default="1" w:styleId="TableNormal">
@@ -8220,7 +8322,7 @@
     <w:charset w:val="00"/>
     <w:family w:val="roman"/>
     <w:pitch w:val="variable"/>
-    <w:sig w:usb0="E0002AFF" w:usb1="C0007843" w:usb2="00000009" w:usb3="00000000" w:csb0="000001FF" w:csb1="00000000"/>
+    <w:sig w:usb0="E0002EFF" w:usb1="C000785B" w:usb2="00000009" w:usb3="00000000" w:csb0="000001FF" w:csb1="00000000"/>
   </w:font>
   <w:font w:name="Symbol">
     <w:panose1 w:val="05050102010706020507"/>
@@ -8248,14 +8350,14 @@
     <w:charset w:val="00"/>
     <w:family w:val="swiss"/>
     <w:pitch w:val="variable"/>
-    <w:sig w:usb0="A0002AEF" w:usb1="4000207B" w:usb2="00000000" w:usb3="00000000" w:csb0="000001FF" w:csb1="00000000"/>
+    <w:sig w:usb0="E4002EFF" w:usb1="C000247B" w:usb2="00000009" w:usb3="00000000" w:csb0="000001FF" w:csb1="00000000"/>
   </w:font>
   <w:font w:name="Calibri">
     <w:panose1 w:val="020F0502020204030204"/>
     <w:charset w:val="00"/>
     <w:family w:val="swiss"/>
     <w:pitch w:val="variable"/>
-    <w:sig w:usb0="E0002AFF" w:usb1="4000ACFF" w:usb2="00000001" w:usb3="00000000" w:csb0="000001FF" w:csb1="00000000"/>
+    <w:sig w:usb0="E4002EFF" w:usb1="C000247B" w:usb2="00000009" w:usb3="00000000" w:csb0="000001FF" w:csb1="00000000"/>
   </w:font>
   <w:font w:name="Yu Gothic Light">
     <w:altName w:val="游ゴシック Light"/>
@@ -8270,11 +8372,10 @@
     <w:charset w:val="00"/>
     <w:family w:val="swiss"/>
     <w:pitch w:val="variable"/>
-    <w:sig w:usb0="E0002AFF" w:usb1="C0007843" w:usb2="00000009" w:usb3="00000000" w:csb0="000001FF" w:csb1="00000000"/>
+    <w:sig w:usb0="E0002EFF" w:usb1="C000785B" w:usb2="00000009" w:usb3="00000000" w:csb0="000001FF" w:csb1="00000000"/>
   </w:font>
   <w:font w:name="Yu Mincho">
     <w:altName w:val="游明朝"/>
-    <w:panose1 w:val="02020400000000000000"/>
     <w:charset w:val="80"/>
     <w:family w:val="roman"/>
     <w:pitch w:val="variable"/>
@@ -8308,6 +8409,7 @@
     <w:rsidRoot w:val="007B2C06"/>
     <w:rsid w:val="00326CF3"/>
     <w:rsid w:val="003F6E53"/>
+    <w:rsid w:val="0048740D"/>
     <w:rsid w:val="00660DB8"/>
     <w:rsid w:val="00687CD6"/>
     <w:rsid w:val="007B2C06"/>

</xml_diff>

<commit_message>
Few changes after the group meeting. Just class diagram mainly
</commit_message>
<xml_diff>
--- a/Project_Report/Project_Report.docx
+++ b/Project_Report/Project_Report.docx
@@ -3297,6 +3297,7 @@
         <w:rPr>
           <w:noProof/>
         </w:rPr>
+        <w:lastRenderedPageBreak/>
         <w:drawing>
           <wp:inline distT="0" distB="0" distL="0" distR="0" wp14:anchorId="55B7C5F1" wp14:editId="5FD37082">
             <wp:extent cx="5943600" cy="3521710"/>
@@ -3381,6 +3382,7 @@
         <w:rPr>
           <w:noProof/>
         </w:rPr>
+        <w:lastRenderedPageBreak/>
         <w:drawing>
           <wp:inline distT="0" distB="0" distL="0" distR="0" wp14:anchorId="5939A538" wp14:editId="3CCCC212">
             <wp:extent cx="5943600" cy="3524885"/>
@@ -3673,6 +3675,7 @@
           <w:bCs/>
           <w:color w:val="auto"/>
         </w:rPr>
+        <w:lastRenderedPageBreak/>
         <w:t>Sprint Planning</w:t>
       </w:r>
       <w:r>
@@ -3706,6 +3709,7 @@
       </w:r>
       <w:bookmarkEnd w:id="11"/>
     </w:p>
+    <w:p/>
     <w:p>
       <w:pPr>
         <w:pStyle w:val="Heading2"/>
@@ -7469,6 +7473,7 @@
   <w:style w:type="character" w:default="1" w:styleId="DefaultParagraphFont">
     <w:name w:val="Default Paragraph Font"/>
     <w:uiPriority w:val="1"/>
+    <w:semiHidden/>
     <w:unhideWhenUsed/>
   </w:style>
   <w:style w:type="table" w:default="1" w:styleId="TableNormal">
@@ -8417,6 +8422,7 @@
     <w:rsid w:val="00A13608"/>
     <w:rsid w:val="00BE4739"/>
     <w:rsid w:val="00C4349E"/>
+    <w:rsid w:val="00CE50F4"/>
     <w:rsid w:val="00DA2BB2"/>
     <w:rsid w:val="00FE6E74"/>
     <w:rsid w:val="00FF4E8B"/>

</xml_diff>

<commit_message>
Added Javadoc to the Project Report
</commit_message>
<xml_diff>
--- a/Project_Report/Project_Report.docx
+++ b/Project_Report/Project_Report.docx
@@ -2288,8 +2288,13 @@
           <w:numId w:val="19"/>
         </w:numPr>
       </w:pPr>
-      <w:r>
-        <w:t>Eg. BUY order: 100 CPU hours at 10 credits each.</w:t>
+      <w:proofErr w:type="spellStart"/>
+      <w:r>
+        <w:t>Eg.</w:t>
+      </w:r>
+      <w:proofErr w:type="spellEnd"/>
+      <w:r>
+        <w:t xml:space="preserve"> BUY order: 100 CPU hours at 10 credits each.</w:t>
       </w:r>
     </w:p>
     <w:p>
@@ -2982,10 +2987,18 @@
         </w:numPr>
       </w:pPr>
       <w:r>
-        <w:t>List current buy and sell</w:t>
-      </w:r>
-      <w:r>
-        <w:t>: sort by any</w:t>
+        <w:t xml:space="preserve">List current buy and </w:t>
+      </w:r>
+      <w:proofErr w:type="gramStart"/>
+      <w:r>
+        <w:t>sell</w:t>
+      </w:r>
+      <w:r>
+        <w:t>:</w:t>
+      </w:r>
+      <w:proofErr w:type="gramEnd"/>
+      <w:r>
+        <w:t xml:space="preserve"> sort by any</w:t>
       </w:r>
     </w:p>
     <w:p>
@@ -3090,65 +3103,53 @@
     </w:p>
     <w:p>
       <w:pPr>
-        <w:pStyle w:val="ListParagraph"/>
-        <w:numPr>
-          <w:ilvl w:val="0"/>
-          <w:numId w:val="14"/>
-        </w:numPr>
-      </w:pPr>
-      <w:r>
-        <w:t>Public Methods and Fields (</w:t>
-      </w:r>
-      <w:r>
-        <w:t>where</w:t>
-      </w:r>
-      <w:r>
-        <w:t xml:space="preserve"> they are called)</w:t>
-      </w:r>
-    </w:p>
-    <w:p>
-      <w:pPr>
-        <w:pStyle w:val="ListParagraph"/>
-        <w:numPr>
-          <w:ilvl w:val="0"/>
-          <w:numId w:val="14"/>
-        </w:numPr>
-      </w:pPr>
-      <w:r>
-        <w:t>Arguments and Returns of each method</w:t>
-      </w:r>
-    </w:p>
-    <w:p>
-      <w:pPr>
-        <w:pStyle w:val="ListParagraph"/>
-        <w:numPr>
-          <w:ilvl w:val="0"/>
-          <w:numId w:val="14"/>
-        </w:numPr>
-      </w:pPr>
-      <w:r>
-        <w:t>Any Assumptions</w:t>
-      </w:r>
-    </w:p>
-    <w:p>
-      <w:pPr>
-        <w:pStyle w:val="ListParagraph"/>
-        <w:numPr>
-          <w:ilvl w:val="0"/>
-          <w:numId w:val="14"/>
-        </w:numPr>
-      </w:pPr>
-      <w:r>
-        <w:t>Exceptions</w:t>
-      </w:r>
-    </w:p>
-    <w:p>
-      <w:pPr>
-        <w:ind w:left="720"/>
-      </w:pPr>
-      <w:r>
-        <w:t>**** We will used JavaDoc for this and reference it ****</w:t>
-      </w:r>
+        <w:ind w:firstLine="720"/>
+      </w:pPr>
+      <w:r>
+        <w:rPr>
+          <w:noProof/>
+        </w:rPr>
+        <w:object w:dxaOrig="225" w:dyaOrig="225" w14:anchorId="29D89E5B">
+          <v:shapetype id="_x0000_t75" coordsize="21600,21600" o:spt="75" o:preferrelative="t" path="m@4@5l@4@11@9@11@9@5xe" filled="f" stroked="f">
+            <v:stroke joinstyle="miter"/>
+            <v:formulas>
+              <v:f eqn="if lineDrawn pixelLineWidth 0"/>
+              <v:f eqn="sum @0 1 0"/>
+              <v:f eqn="sum 0 0 @1"/>
+              <v:f eqn="prod @2 1 2"/>
+              <v:f eqn="prod @3 21600 pixelWidth"/>
+              <v:f eqn="prod @3 21600 pixelHeight"/>
+              <v:f eqn="sum @0 0 1"/>
+              <v:f eqn="prod @6 1 2"/>
+              <v:f eqn="prod @7 21600 pixelWidth"/>
+              <v:f eqn="sum @8 21600 0"/>
+              <v:f eqn="prod @7 21600 pixelHeight"/>
+              <v:f eqn="sum @10 21600 0"/>
+            </v:formulas>
+            <v:path o:extrusionok="f" gradientshapeok="t" o:connecttype="rect"/>
+            <o:lock v:ext="edit" aspectratio="t"/>
+          </v:shapetype>
+          <v:shape id="_x0000_s1026" type="#_x0000_t75" href="../JavaDoc/index.html" style="position:absolute;left:0;text-align:left;margin-left:88.4pt;margin-top:13.05pt;width:77.25pt;height:50.25pt;z-index:251659264;mso-position-horizontal-relative:text;mso-position-vertical-relative:text" o:button="t">
+            <v:fill o:detectmouseclick="t"/>
+            <v:imagedata r:id="rId9" o:title=""/>
+            <w10:wrap type="square"/>
+          </v:shape>
+          <o:OLEObject Type="Embed" ProgID="Package" ShapeID="_x0000_s1026" DrawAspect="Icon" ObjectID="_1681389480" r:id="rId10"/>
+        </w:object>
+      </w:r>
+    </w:p>
+    <w:p>
+      <w:pPr>
+        <w:ind w:firstLine="720"/>
+      </w:pPr>
+      <w:r>
+        <w:t>Javadoc:</w:t>
+      </w:r>
+    </w:p>
+    <w:p>
+      <w:pPr>
+        <w:ind w:firstLine="720"/>
+      </w:pPr>
     </w:p>
     <w:p>
       <w:pPr>
@@ -3250,7 +3251,7 @@
                     <pic:cNvPicPr/>
                   </pic:nvPicPr>
                   <pic:blipFill>
-                    <a:blip r:embed="rId9"/>
+                    <a:blip r:embed="rId11"/>
                     <a:stretch>
                       <a:fillRect/>
                     </a:stretch>
@@ -3293,7 +3294,7 @@
                     <pic:cNvPicPr/>
                   </pic:nvPicPr>
                   <pic:blipFill>
-                    <a:blip r:embed="rId10"/>
+                    <a:blip r:embed="rId12"/>
                     <a:stretch>
                       <a:fillRect/>
                     </a:stretch>
@@ -3335,7 +3336,7 @@
                     <pic:cNvPicPr/>
                   </pic:nvPicPr>
                   <pic:blipFill>
-                    <a:blip r:embed="rId11"/>
+                    <a:blip r:embed="rId13"/>
                     <a:stretch>
                       <a:fillRect/>
                     </a:stretch>
@@ -3378,7 +3379,7 @@
                     <pic:cNvPicPr/>
                   </pic:nvPicPr>
                   <pic:blipFill>
-                    <a:blip r:embed="rId12"/>
+                    <a:blip r:embed="rId14"/>
                     <a:stretch>
                       <a:fillRect/>
                     </a:stretch>
@@ -3422,7 +3423,7 @@
                     </pic:cNvPicPr>
                   </pic:nvPicPr>
                   <pic:blipFill>
-                    <a:blip r:embed="rId13">
+                    <a:blip r:embed="rId15">
                       <a:extLst>
                         <a:ext uri="{28A0092B-C50C-407E-A947-70E740481C1C}">
                           <a14:useLocalDpi xmlns:a14="http://schemas.microsoft.com/office/drawing/2010/main" val="0"/>
@@ -3545,7 +3546,7 @@
                     </pic:cNvPicPr>
                   </pic:nvPicPr>
                   <pic:blipFill>
-                    <a:blip r:embed="rId14">
+                    <a:blip r:embed="rId16">
                       <a:extLst>
                         <a:ext uri="{28A0092B-C50C-407E-A947-70E740481C1C}">
                           <a14:useLocalDpi xmlns:a14="http://schemas.microsoft.com/office/drawing/2010/main" val="0"/>
@@ -3702,7 +3703,15 @@
         </w:numPr>
       </w:pPr>
       <w:r>
-        <w:t>GUI (focus)(main layout)</w:t>
+        <w:t>GUI (focus</w:t>
+      </w:r>
+      <w:proofErr w:type="gramStart"/>
+      <w:r>
+        <w:t>)(</w:t>
+      </w:r>
+      <w:proofErr w:type="gramEnd"/>
+      <w:r>
+        <w:t>main layout)</w:t>
       </w:r>
     </w:p>
     <w:p>
@@ -4165,7 +4174,7 @@
       </w:pPr>
     </w:p>
     <w:sectPr>
-      <w:footerReference w:type="default" r:id="rId15"/>
+      <w:footerReference w:type="default" r:id="rId17"/>
       <w:pgSz w:w="12240" w:h="15840"/>
       <w:pgMar w:top="1440" w:right="1440" w:bottom="1440" w:left="1440" w:header="720" w:footer="720" w:gutter="0"/>
       <w:pgNumType w:start="0"/>
@@ -8908,7 +8917,6 @@
   </w:font>
   <w:font w:name="Yu Mincho">
     <w:altName w:val="游明朝"/>
-    <w:panose1 w:val="02020400000000000000"/>
     <w:charset w:val="80"/>
     <w:family w:val="roman"/>
     <w:pitch w:val="variable"/>
@@ -8950,6 +8958,7 @@
     <w:rsid w:val="00A13608"/>
     <w:rsid w:val="00B9591B"/>
     <w:rsid w:val="00BE4739"/>
+    <w:rsid w:val="00C043B7"/>
     <w:rsid w:val="00C4349E"/>
     <w:rsid w:val="00CE50F4"/>
     <w:rsid w:val="00DA2BB2"/>

</xml_diff>

<commit_message>
Tryng to get Javadoc link working
</commit_message>
<xml_diff>
--- a/Project_Report/Project_Report.docx
+++ b/Project_Report/Project_Report.docx
@@ -3105,46 +3105,59 @@
       <w:pPr>
         <w:ind w:firstLine="720"/>
       </w:pPr>
-      <w:r>
+    </w:p>
+    <w:p>
+      <w:pPr>
+        <w:ind w:firstLine="720"/>
         <w:rPr>
-          <w:noProof/>
+          <w:b/>
+          <w:bCs/>
+          <w:sz w:val="36"/>
+          <w:szCs w:val="36"/>
         </w:rPr>
-        <w:object w:dxaOrig="225" w:dyaOrig="225" w14:anchorId="29D89E5B">
-          <v:shapetype id="_x0000_t75" coordsize="21600,21600" o:spt="75" o:preferrelative="t" path="m@4@5l@4@11@9@11@9@5xe" filled="f" stroked="f">
-            <v:stroke joinstyle="miter"/>
-            <v:formulas>
-              <v:f eqn="if lineDrawn pixelLineWidth 0"/>
-              <v:f eqn="sum @0 1 0"/>
-              <v:f eqn="sum 0 0 @1"/>
-              <v:f eqn="prod @2 1 2"/>
-              <v:f eqn="prod @3 21600 pixelWidth"/>
-              <v:f eqn="prod @3 21600 pixelHeight"/>
-              <v:f eqn="sum @0 0 1"/>
-              <v:f eqn="prod @6 1 2"/>
-              <v:f eqn="prod @7 21600 pixelWidth"/>
-              <v:f eqn="sum @8 21600 0"/>
-              <v:f eqn="prod @7 21600 pixelHeight"/>
-              <v:f eqn="sum @10 21600 0"/>
-            </v:formulas>
-            <v:path o:extrusionok="f" gradientshapeok="t" o:connecttype="rect"/>
-            <o:lock v:ext="edit" aspectratio="t"/>
-          </v:shapetype>
-          <v:shape id="_x0000_s1026" type="#_x0000_t75" href="../JavaDoc/index.html" style="position:absolute;left:0;text-align:left;margin-left:88.4pt;margin-top:13.05pt;width:77.25pt;height:50.25pt;z-index:251659264;mso-position-horizontal-relative:text;mso-position-vertical-relative:text" o:button="t">
-            <v:fill o:detectmouseclick="t"/>
-            <v:imagedata r:id="rId9" o:title=""/>
-            <w10:wrap type="square"/>
-          </v:shape>
-          <o:OLEObject Type="Embed" ProgID="Package" ShapeID="_x0000_s1026" DrawAspect="Icon" ObjectID="_1681389480" r:id="rId10"/>
-        </w:object>
-      </w:r>
-    </w:p>
-    <w:p>
-      <w:pPr>
-        <w:ind w:firstLine="720"/>
-      </w:pPr>
-      <w:r>
-        <w:t>Javadoc:</w:t>
-      </w:r>
+      </w:pPr>
+      <w:hyperlink r:id="rId9" w:history="1">
+        <w:r>
+          <w:rPr>
+            <w:rStyle w:val="Hyperlink"/>
+            <w:b/>
+            <w:bCs/>
+            <w:sz w:val="36"/>
+            <w:szCs w:val="36"/>
+          </w:rPr>
+          <w:t>Java</w:t>
+        </w:r>
+        <w:r>
+          <w:rPr>
+            <w:rStyle w:val="Hyperlink"/>
+            <w:b/>
+            <w:bCs/>
+            <w:sz w:val="36"/>
+            <w:szCs w:val="36"/>
+          </w:rPr>
+          <w:t>d</w:t>
+        </w:r>
+        <w:r>
+          <w:rPr>
+            <w:rStyle w:val="Hyperlink"/>
+            <w:b/>
+            <w:bCs/>
+            <w:sz w:val="36"/>
+            <w:szCs w:val="36"/>
+          </w:rPr>
+          <w:t>o</w:t>
+        </w:r>
+        <w:r>
+          <w:rPr>
+            <w:rStyle w:val="Hyperlink"/>
+            <w:b/>
+            <w:bCs/>
+            <w:sz w:val="36"/>
+            <w:szCs w:val="36"/>
+          </w:rPr>
+          <w:t>c</w:t>
+        </w:r>
+      </w:hyperlink>
     </w:p>
     <w:p>
       <w:pPr>
@@ -3251,7 +3264,7 @@
                     <pic:cNvPicPr/>
                   </pic:nvPicPr>
                   <pic:blipFill>
-                    <a:blip r:embed="rId11"/>
+                    <a:blip r:embed="rId10"/>
                     <a:stretch>
                       <a:fillRect/>
                     </a:stretch>
@@ -3294,7 +3307,7 @@
                     <pic:cNvPicPr/>
                   </pic:nvPicPr>
                   <pic:blipFill>
-                    <a:blip r:embed="rId12"/>
+                    <a:blip r:embed="rId11"/>
                     <a:stretch>
                       <a:fillRect/>
                     </a:stretch>
@@ -3336,7 +3349,7 @@
                     <pic:cNvPicPr/>
                   </pic:nvPicPr>
                   <pic:blipFill>
-                    <a:blip r:embed="rId13"/>
+                    <a:blip r:embed="rId12"/>
                     <a:stretch>
                       <a:fillRect/>
                     </a:stretch>
@@ -3379,7 +3392,7 @@
                     <pic:cNvPicPr/>
                   </pic:nvPicPr>
                   <pic:blipFill>
-                    <a:blip r:embed="rId14"/>
+                    <a:blip r:embed="rId13"/>
                     <a:stretch>
                       <a:fillRect/>
                     </a:stretch>
@@ -3423,7 +3436,7 @@
                     </pic:cNvPicPr>
                   </pic:nvPicPr>
                   <pic:blipFill>
-                    <a:blip r:embed="rId15">
+                    <a:blip r:embed="rId14">
                       <a:extLst>
                         <a:ext uri="{28A0092B-C50C-407E-A947-70E740481C1C}">
                           <a14:useLocalDpi xmlns:a14="http://schemas.microsoft.com/office/drawing/2010/main" val="0"/>
@@ -3546,7 +3559,7 @@
                     </pic:cNvPicPr>
                   </pic:nvPicPr>
                   <pic:blipFill>
-                    <a:blip r:embed="rId16">
+                    <a:blip r:embed="rId15">
                       <a:extLst>
                         <a:ext uri="{28A0092B-C50C-407E-A947-70E740481C1C}">
                           <a14:useLocalDpi xmlns:a14="http://schemas.microsoft.com/office/drawing/2010/main" val="0"/>
@@ -4174,7 +4187,7 @@
       </w:pPr>
     </w:p>
     <w:sectPr>
-      <w:footerReference w:type="default" r:id="rId17"/>
+      <w:footerReference w:type="default" r:id="rId16"/>
       <w:pgSz w:w="12240" w:h="15840"/>
       <w:pgMar w:top="1440" w:right="1440" w:bottom="1440" w:left="1440" w:header="720" w:footer="720" w:gutter="0"/>
       <w:pgNumType w:start="0"/>
@@ -8948,6 +8961,7 @@
   </w:compat>
   <w:rsids>
     <w:rsidRoot w:val="007B2C06"/>
+    <w:rsid w:val="001A31F8"/>
     <w:rsid w:val="00326CF3"/>
     <w:rsid w:val="003F6E53"/>
     <w:rsid w:val="0048740D"/>

</xml_diff>

<commit_message>
update Project_Report folder with milestone1 changes
</commit_message>
<xml_diff>
--- a/Project_Report/Project_Report.docx
+++ b/Project_Report/Project_Report.docx
@@ -403,6 +403,29 @@
               <w:szCs w:val="28"/>
             </w:rPr>
           </w:pPr>
+          <w:r>
+            <w:rPr>
+              <w:rFonts w:asciiTheme="majorHAnsi" w:hAnsiTheme="majorHAnsi" w:cstheme="minorHAnsi"/>
+              <w:b/>
+              <w:bCs/>
+              <w:sz w:val="28"/>
+              <w:szCs w:val="28"/>
+            </w:rPr>
+            <w:t xml:space="preserve">Milestone 1 Video: </w:t>
+          </w:r>
+          <w:hyperlink r:id="rId9" w:history="1">
+            <w:r>
+              <w:rPr>
+                <w:rStyle w:val="Hyperlink"/>
+                <w:rFonts w:asciiTheme="majorHAnsi" w:hAnsiTheme="majorHAnsi" w:cstheme="minorHAnsi"/>
+                <w:b/>
+                <w:bCs/>
+                <w:sz w:val="28"/>
+                <w:szCs w:val="28"/>
+              </w:rPr>
+              <w:t>https://www.youtube.com/watch?v=OxrmQS30-WU</w:t>
+            </w:r>
+          </w:hyperlink>
         </w:p>
         <w:p>
           <w:pPr>
@@ -2163,7 +2186,6 @@
       </w:r>
       <w:bookmarkEnd w:id="0"/>
     </w:p>
-    <w:p/>
     <w:p>
       <w:pPr>
         <w:pStyle w:val="Heading2"/>
@@ -2652,7 +2674,6 @@
         </w:numPr>
       </w:pPr>
       <w:r>
-        <w:lastRenderedPageBreak/>
         <w:t xml:space="preserve">No plain text passwords should be sent over the network, at least hash the password before sending it over. </w:t>
       </w:r>
     </w:p>
@@ -2665,6 +2686,7 @@
         </w:numPr>
       </w:pPr>
       <w:r>
+        <w:lastRenderedPageBreak/>
         <w:t>No plaintext passwords in the database either</w:t>
       </w:r>
     </w:p>
@@ -3103,73 +3125,36 @@
     </w:p>
     <w:p>
       <w:pPr>
-        <w:pStyle w:val="ListParagraph"/>
-        <w:numPr>
-          <w:ilvl w:val="0"/>
-          <w:numId w:val="14"/>
-        </w:numPr>
-      </w:pPr>
-      <w:r>
-        <w:t>Public Methods and Fields (</w:t>
-      </w:r>
-      <w:r>
-        <w:t>where</w:t>
-      </w:r>
-      <w:r>
-        <w:t xml:space="preserve"> they are called)</w:t>
-      </w:r>
-    </w:p>
-    <w:p>
-      <w:pPr>
-        <w:pStyle w:val="ListParagraph"/>
-        <w:numPr>
-          <w:ilvl w:val="0"/>
-          <w:numId w:val="14"/>
-        </w:numPr>
-      </w:pPr>
-      <w:r>
-        <w:t>Arguments and Returns of each method</w:t>
-      </w:r>
-    </w:p>
-    <w:p>
-      <w:pPr>
-        <w:pStyle w:val="ListParagraph"/>
-        <w:numPr>
-          <w:ilvl w:val="0"/>
-          <w:numId w:val="14"/>
-        </w:numPr>
-      </w:pPr>
-      <w:r>
-        <w:t>Any Assumptions</w:t>
-      </w:r>
-    </w:p>
-    <w:p>
-      <w:pPr>
-        <w:pStyle w:val="ListParagraph"/>
-        <w:numPr>
-          <w:ilvl w:val="0"/>
-          <w:numId w:val="14"/>
-        </w:numPr>
-      </w:pPr>
-      <w:r>
-        <w:t>Exceptions</w:t>
-      </w:r>
-    </w:p>
-    <w:p>
-      <w:pPr>
-        <w:ind w:left="720"/>
-      </w:pPr>
-      <w:r>
-        <w:t xml:space="preserve">**** We will used </w:t>
-      </w:r>
-      <w:proofErr w:type="spellStart"/>
-      <w:r>
-        <w:t>JavaDoc</w:t>
-      </w:r>
-      <w:proofErr w:type="spellEnd"/>
-      <w:r>
-        <w:t xml:space="preserve"> for this and reference it ****</w:t>
-      </w:r>
+        <w:ind w:firstLine="720"/>
+      </w:pPr>
+    </w:p>
+    <w:p>
+      <w:pPr>
+        <w:ind w:firstLine="720"/>
+        <w:rPr>
+          <w:b/>
+          <w:bCs/>
+          <w:sz w:val="36"/>
+          <w:szCs w:val="36"/>
+        </w:rPr>
+      </w:pPr>
+      <w:hyperlink r:id="rId10" w:history="1">
+        <w:r>
+          <w:rPr>
+            <w:rStyle w:val="Hyperlink"/>
+            <w:b/>
+            <w:bCs/>
+            <w:sz w:val="36"/>
+            <w:szCs w:val="36"/>
+          </w:rPr>
+          <w:t>Javadoc</w:t>
+        </w:r>
+      </w:hyperlink>
+    </w:p>
+    <w:p>
+      <w:pPr>
+        <w:ind w:firstLine="720"/>
+      </w:pPr>
     </w:p>
     <w:p>
       <w:pPr>
@@ -3251,13 +3236,33 @@
       </w:r>
     </w:p>
     <w:p>
+      <w:pPr>
+        <w:pStyle w:val="ListParagraph"/>
+        <w:numPr>
+          <w:ilvl w:val="0"/>
+          <w:numId w:val="30"/>
+        </w:numPr>
+      </w:pPr>
+      <w:r>
+        <w:t xml:space="preserve">When first </w:t>
+      </w:r>
+      <w:proofErr w:type="gramStart"/>
+      <w:r>
+        <w:t>opening up</w:t>
+      </w:r>
+      <w:proofErr w:type="gramEnd"/>
+      <w:r>
+        <w:t xml:space="preserve"> the program, the user is brought to the log in screen.</w:t>
+      </w:r>
+    </w:p>
+    <w:p>
       <w:r>
         <w:rPr>
           <w:noProof/>
         </w:rPr>
         <w:drawing>
-          <wp:inline distT="0" distB="0" distL="0" distR="0" wp14:anchorId="1C3D4BF0" wp14:editId="2960A761">
-            <wp:extent cx="5943600" cy="3549015"/>
+          <wp:inline distT="0" distB="0" distL="0" distR="0" wp14:anchorId="0A271DE8" wp14:editId="39EF35F8">
+            <wp:extent cx="5943600" cy="3511550"/>
             <wp:effectExtent l="0" t="0" r="0" b="0"/>
             <wp:docPr id="1" name="Picture 1" descr="Graphical user interface, application&#10;&#10;Description automatically generated"/>
             <wp:cNvGraphicFramePr>
@@ -3271,7 +3276,7 @@
                     <pic:cNvPicPr/>
                   </pic:nvPicPr>
                   <pic:blipFill>
-                    <a:blip r:embed="rId9"/>
+                    <a:blip r:embed="rId11"/>
                     <a:stretch>
                       <a:fillRect/>
                     </a:stretch>
@@ -3279,7 +3284,7 @@
                   <pic:spPr>
                     <a:xfrm>
                       <a:off x="0" y="0"/>
-                      <a:ext cx="5943600" cy="3549015"/>
+                      <a:ext cx="5943600" cy="3511550"/>
                     </a:xfrm>
                     <a:prstGeom prst="rect">
                       <a:avLst/>
@@ -3293,16 +3298,31 @@
       </w:r>
     </w:p>
     <w:p>
+      <w:pPr>
+        <w:pStyle w:val="ListParagraph"/>
+        <w:numPr>
+          <w:ilvl w:val="0"/>
+          <w:numId w:val="30"/>
+        </w:numPr>
+      </w:pPr>
+      <w:r>
+        <w:t>After logging in, they are brought to the Unit Asset/Trades page which is like a homepage which shows all the current assets the organisation owns, and the trades it currently has in progress.</w:t>
+      </w:r>
+      <w:r>
+        <w:t xml:space="preserve"> Also allows them to cancel or edit their orders</w:t>
+      </w:r>
+    </w:p>
+    <w:p>
       <w:r>
         <w:rPr>
           <w:noProof/>
         </w:rPr>
         <w:lastRenderedPageBreak/>
         <w:drawing>
-          <wp:inline distT="0" distB="0" distL="0" distR="0" wp14:anchorId="55B7C5F1" wp14:editId="5FD37082">
-            <wp:extent cx="5943600" cy="3521710"/>
-            <wp:effectExtent l="0" t="0" r="0" b="2540"/>
-            <wp:docPr id="2" name="Picture 2" descr="A screenshot of a computer&#10;&#10;Description automatically generated with medium confidence"/>
+          <wp:inline distT="0" distB="0" distL="0" distR="0" wp14:anchorId="209C5273" wp14:editId="0F99A083">
+            <wp:extent cx="5943600" cy="3564255"/>
+            <wp:effectExtent l="0" t="0" r="0" b="0"/>
+            <wp:docPr id="7" name="Picture 7" descr="Graphical user interface&#10;&#10;Description automatically generated"/>
             <wp:cNvGraphicFramePr>
               <a:graphicFrameLocks xmlns:a="http://schemas.openxmlformats.org/drawingml/2006/main" noChangeAspect="1"/>
             </wp:cNvGraphicFramePr>
@@ -3310,92 +3330,7 @@
               <a:graphicData uri="http://schemas.openxmlformats.org/drawingml/2006/picture">
                 <pic:pic xmlns:pic="http://schemas.openxmlformats.org/drawingml/2006/picture">
                   <pic:nvPicPr>
-                    <pic:cNvPr id="2" name="Picture 2" descr="A screenshot of a computer&#10;&#10;Description automatically generated with medium confidence"/>
-                    <pic:cNvPicPr/>
-                  </pic:nvPicPr>
-                  <pic:blipFill>
-                    <a:blip r:embed="rId10"/>
-                    <a:stretch>
-                      <a:fillRect/>
-                    </a:stretch>
-                  </pic:blipFill>
-                  <pic:spPr>
-                    <a:xfrm>
-                      <a:off x="0" y="0"/>
-                      <a:ext cx="5943600" cy="3521710"/>
-                    </a:xfrm>
-                    <a:prstGeom prst="rect">
-                      <a:avLst/>
-                    </a:prstGeom>
-                  </pic:spPr>
-                </pic:pic>
-              </a:graphicData>
-            </a:graphic>
-          </wp:inline>
-        </w:drawing>
-      </w:r>
-    </w:p>
-    <w:p>
-      <w:r>
-        <w:rPr>
-          <w:noProof/>
-        </w:rPr>
-        <w:drawing>
-          <wp:inline distT="0" distB="0" distL="0" distR="0" wp14:anchorId="39143BC1" wp14:editId="471EF138">
-            <wp:extent cx="5943600" cy="3506470"/>
-            <wp:effectExtent l="0" t="0" r="0" b="0"/>
-            <wp:docPr id="3" name="Picture 3" descr="Graphical user interface, application&#10;&#10;Description automatically generated"/>
-            <wp:cNvGraphicFramePr>
-              <a:graphicFrameLocks xmlns:a="http://schemas.openxmlformats.org/drawingml/2006/main" noChangeAspect="1"/>
-            </wp:cNvGraphicFramePr>
-            <a:graphic xmlns:a="http://schemas.openxmlformats.org/drawingml/2006/main">
-              <a:graphicData uri="http://schemas.openxmlformats.org/drawingml/2006/picture">
-                <pic:pic xmlns:pic="http://schemas.openxmlformats.org/drawingml/2006/picture">
-                  <pic:nvPicPr>
-                    <pic:cNvPr id="3" name="Picture 3" descr="Graphical user interface, application&#10;&#10;Description automatically generated"/>
-                    <pic:cNvPicPr/>
-                  </pic:nvPicPr>
-                  <pic:blipFill>
-                    <a:blip r:embed="rId11"/>
-                    <a:stretch>
-                      <a:fillRect/>
-                    </a:stretch>
-                  </pic:blipFill>
-                  <pic:spPr>
-                    <a:xfrm>
-                      <a:off x="0" y="0"/>
-                      <a:ext cx="5943600" cy="3506470"/>
-                    </a:xfrm>
-                    <a:prstGeom prst="rect">
-                      <a:avLst/>
-                    </a:prstGeom>
-                  </pic:spPr>
-                </pic:pic>
-              </a:graphicData>
-            </a:graphic>
-          </wp:inline>
-        </w:drawing>
-      </w:r>
-    </w:p>
-    <w:p>
-      <w:r>
-        <w:rPr>
-          <w:noProof/>
-        </w:rPr>
-        <w:lastRenderedPageBreak/>
-        <w:drawing>
-          <wp:inline distT="0" distB="0" distL="0" distR="0" wp14:anchorId="5939A538" wp14:editId="3CCCC212">
-            <wp:extent cx="5943600" cy="3524885"/>
-            <wp:effectExtent l="0" t="0" r="0" b="0"/>
-            <wp:docPr id="4" name="Picture 4" descr="Graphical user interface&#10;&#10;Description automatically generated"/>
-            <wp:cNvGraphicFramePr>
-              <a:graphicFrameLocks xmlns:a="http://schemas.openxmlformats.org/drawingml/2006/main" noChangeAspect="1"/>
-            </wp:cNvGraphicFramePr>
-            <a:graphic xmlns:a="http://schemas.openxmlformats.org/drawingml/2006/main">
-              <a:graphicData uri="http://schemas.openxmlformats.org/drawingml/2006/picture">
-                <pic:pic xmlns:pic="http://schemas.openxmlformats.org/drawingml/2006/picture">
-                  <pic:nvPicPr>
-                    <pic:cNvPr id="4" name="Picture 4" descr="Graphical user interface&#10;&#10;Description automatically generated"/>
+                    <pic:cNvPr id="7" name="Picture 7" descr="Graphical user interface&#10;&#10;Description automatically generated"/>
                     <pic:cNvPicPr/>
                   </pic:nvPicPr>
                   <pic:blipFill>
@@ -3407,7 +3342,7 @@
                   <pic:spPr>
                     <a:xfrm>
                       <a:off x="0" y="0"/>
-                      <a:ext cx="5943600" cy="3524885"/>
+                      <a:ext cx="5943600" cy="3564255"/>
                     </a:xfrm>
                     <a:prstGeom prst="rect">
                       <a:avLst/>
@@ -3418,6 +3353,145 @@
             </a:graphic>
           </wp:inline>
         </w:drawing>
+      </w:r>
+    </w:p>
+    <w:p>
+      <w:pPr>
+        <w:pStyle w:val="ListParagraph"/>
+        <w:numPr>
+          <w:ilvl w:val="0"/>
+          <w:numId w:val="30"/>
+        </w:numPr>
+      </w:pPr>
+      <w:r>
+        <w:t xml:space="preserve">When the user selects the store button on the left panel, they are brought to the store, which shows all the assets they </w:t>
+      </w:r>
+      <w:r>
+        <w:t>can</w:t>
+      </w:r>
+      <w:r>
+        <w:t xml:space="preserve"> place an order to</w:t>
+      </w:r>
+      <w:r>
+        <w:t xml:space="preserve"> either</w:t>
+      </w:r>
+      <w:r>
+        <w:t xml:space="preserve"> buy or sell.</w:t>
+      </w:r>
+    </w:p>
+    <w:p>
+      <w:r>
+        <w:rPr>
+          <w:noProof/>
+        </w:rPr>
+        <w:drawing>
+          <wp:inline distT="0" distB="0" distL="0" distR="0" wp14:anchorId="00845016" wp14:editId="6707FF12">
+            <wp:extent cx="5943600" cy="3528060"/>
+            <wp:effectExtent l="0" t="0" r="0" b="0"/>
+            <wp:docPr id="9" name="Picture 9" descr="A screenshot of a computer&#10;&#10;Description automatically generated with low confidence"/>
+            <wp:cNvGraphicFramePr>
+              <a:graphicFrameLocks xmlns:a="http://schemas.openxmlformats.org/drawingml/2006/main" noChangeAspect="1"/>
+            </wp:cNvGraphicFramePr>
+            <a:graphic xmlns:a="http://schemas.openxmlformats.org/drawingml/2006/main">
+              <a:graphicData uri="http://schemas.openxmlformats.org/drawingml/2006/picture">
+                <pic:pic xmlns:pic="http://schemas.openxmlformats.org/drawingml/2006/picture">
+                  <pic:nvPicPr>
+                    <pic:cNvPr id="9" name="Picture 9" descr="A screenshot of a computer&#10;&#10;Description automatically generated with low confidence"/>
+                    <pic:cNvPicPr/>
+                  </pic:nvPicPr>
+                  <pic:blipFill>
+                    <a:blip r:embed="rId13"/>
+                    <a:stretch>
+                      <a:fillRect/>
+                    </a:stretch>
+                  </pic:blipFill>
+                  <pic:spPr>
+                    <a:xfrm>
+                      <a:off x="0" y="0"/>
+                      <a:ext cx="5943600" cy="3528060"/>
+                    </a:xfrm>
+                    <a:prstGeom prst="rect">
+                      <a:avLst/>
+                    </a:prstGeom>
+                  </pic:spPr>
+                </pic:pic>
+              </a:graphicData>
+            </a:graphic>
+          </wp:inline>
+        </w:drawing>
+      </w:r>
+    </w:p>
+    <w:p>
+      <w:pPr>
+        <w:pStyle w:val="ListParagraph"/>
+        <w:numPr>
+          <w:ilvl w:val="0"/>
+          <w:numId w:val="30"/>
+        </w:numPr>
+      </w:pPr>
+      <w:r>
+        <w:lastRenderedPageBreak/>
+        <w:t>Once the user selects an asset from the store, they are brought to a page where they can place a buy or sell order. They are also shown the price history and current orders of that specific asset.</w:t>
+      </w:r>
+    </w:p>
+    <w:p>
+      <w:r>
+        <w:rPr>
+          <w:noProof/>
+        </w:rPr>
+        <w:drawing>
+          <wp:inline distT="0" distB="0" distL="0" distR="0" wp14:anchorId="7382ABCD" wp14:editId="7D1FA577">
+            <wp:extent cx="5943600" cy="3501390"/>
+            <wp:effectExtent l="0" t="0" r="0" b="3810"/>
+            <wp:docPr id="10" name="Picture 10" descr="Graphical user interface, application&#10;&#10;Description automatically generated"/>
+            <wp:cNvGraphicFramePr>
+              <a:graphicFrameLocks xmlns:a="http://schemas.openxmlformats.org/drawingml/2006/main" noChangeAspect="1"/>
+            </wp:cNvGraphicFramePr>
+            <a:graphic xmlns:a="http://schemas.openxmlformats.org/drawingml/2006/main">
+              <a:graphicData uri="http://schemas.openxmlformats.org/drawingml/2006/picture">
+                <pic:pic xmlns:pic="http://schemas.openxmlformats.org/drawingml/2006/picture">
+                  <pic:nvPicPr>
+                    <pic:cNvPr id="10" name="Picture 10" descr="Graphical user interface, application&#10;&#10;Description automatically generated"/>
+                    <pic:cNvPicPr/>
+                  </pic:nvPicPr>
+                  <pic:blipFill>
+                    <a:blip r:embed="rId14"/>
+                    <a:stretch>
+                      <a:fillRect/>
+                    </a:stretch>
+                  </pic:blipFill>
+                  <pic:spPr>
+                    <a:xfrm>
+                      <a:off x="0" y="0"/>
+                      <a:ext cx="5943600" cy="3501390"/>
+                    </a:xfrm>
+                    <a:prstGeom prst="rect">
+                      <a:avLst/>
+                    </a:prstGeom>
+                  </pic:spPr>
+                </pic:pic>
+              </a:graphicData>
+            </a:graphic>
+          </wp:inline>
+        </w:drawing>
+      </w:r>
+    </w:p>
+    <w:p>
+      <w:pPr>
+        <w:pStyle w:val="ListParagraph"/>
+        <w:numPr>
+          <w:ilvl w:val="0"/>
+          <w:numId w:val="30"/>
+        </w:numPr>
+        <w:rPr>
+          <w:color w:val="FF0000"/>
+        </w:rPr>
+      </w:pPr>
+      <w:r>
+        <w:rPr>
+          <w:color w:val="FF0000"/>
+        </w:rPr>
+        <w:t>Need to do admin page</w:t>
       </w:r>
     </w:p>
     <w:p>
@@ -3443,7 +3517,7 @@
                     </pic:cNvPicPr>
                   </pic:nvPicPr>
                   <pic:blipFill>
-                    <a:blip r:embed="rId13">
+                    <a:blip r:embed="rId15">
                       <a:extLst>
                         <a:ext uri="{28A0092B-C50C-407E-A947-70E740481C1C}">
                           <a14:useLocalDpi xmlns:a14="http://schemas.microsoft.com/office/drawing/2010/main" val="0"/>
@@ -3496,63 +3570,21 @@
           <w:bCs/>
           <w:color w:val="auto"/>
         </w:rPr>
+        <w:lastRenderedPageBreak/>
         <w:t>Database Schema</w:t>
       </w:r>
       <w:bookmarkEnd w:id="8"/>
-    </w:p>
-    <w:p>
-      <w:pPr>
-        <w:pStyle w:val="ListParagraph"/>
-        <w:numPr>
-          <w:ilvl w:val="0"/>
-          <w:numId w:val="17"/>
-        </w:numPr>
-      </w:pPr>
-      <w:r>
-        <w:t>Tables and table columns (names and data types)</w:t>
-      </w:r>
-    </w:p>
-    <w:p>
-      <w:pPr>
-        <w:pStyle w:val="ListParagraph"/>
-        <w:numPr>
-          <w:ilvl w:val="0"/>
-          <w:numId w:val="17"/>
-        </w:numPr>
-      </w:pPr>
-      <w:r>
-        <w:t>Connections of tables (primary and foreign keys)</w:t>
-      </w:r>
-    </w:p>
-    <w:p>
-      <w:pPr>
-        <w:pStyle w:val="ListParagraph"/>
-        <w:numPr>
-          <w:ilvl w:val="0"/>
-          <w:numId w:val="17"/>
-        </w:numPr>
-      </w:pPr>
-      <w:r>
-        <w:t>Object-Role Modelling (</w:t>
-      </w:r>
-      <w:r>
-        <w:t>if we want</w:t>
-      </w:r>
-      <w:r>
-        <w:t>)</w:t>
-      </w:r>
     </w:p>
     <w:p>
       <w:r>
         <w:rPr>
           <w:noProof/>
         </w:rPr>
-        <w:lastRenderedPageBreak/>
         <w:drawing>
-          <wp:inline distT="0" distB="0" distL="0" distR="0" wp14:anchorId="055D3A7E" wp14:editId="19D9278B">
-            <wp:extent cx="3533775" cy="4531471"/>
-            <wp:effectExtent l="0" t="0" r="0" b="2540"/>
-            <wp:docPr id="5" name="Picture 5"/>
+          <wp:inline distT="0" distB="0" distL="0" distR="0" wp14:anchorId="66D8B57B" wp14:editId="22B7149D">
+            <wp:extent cx="5029200" cy="5638800"/>
+            <wp:effectExtent l="0" t="0" r="0" b="0"/>
+            <wp:docPr id="2" name="Picture 2" descr="Graphical user interface, application, table, Excel&#10;&#10;Description automatically generated"/>
             <wp:cNvGraphicFramePr>
               <a:graphicFrameLocks xmlns:a="http://schemas.openxmlformats.org/drawingml/2006/main" noChangeAspect="1"/>
             </wp:cNvGraphicFramePr>
@@ -3560,36 +3592,23 @@
               <a:graphicData uri="http://schemas.openxmlformats.org/drawingml/2006/picture">
                 <pic:pic xmlns:pic="http://schemas.openxmlformats.org/drawingml/2006/picture">
                   <pic:nvPicPr>
-                    <pic:cNvPr id="0" name="Picture 1"/>
-                    <pic:cNvPicPr>
-                      <a:picLocks noChangeAspect="1" noChangeArrowheads="1"/>
-                    </pic:cNvPicPr>
+                    <pic:cNvPr id="2" name="Picture 2" descr="Graphical user interface, application, table, Excel&#10;&#10;Description automatically generated"/>
+                    <pic:cNvPicPr/>
                   </pic:nvPicPr>
                   <pic:blipFill>
-                    <a:blip r:embed="rId14">
-                      <a:extLst>
-                        <a:ext uri="{28A0092B-C50C-407E-A947-70E740481C1C}">
-                          <a14:useLocalDpi xmlns:a14="http://schemas.microsoft.com/office/drawing/2010/main" val="0"/>
-                        </a:ext>
-                      </a:extLst>
-                    </a:blip>
-                    <a:srcRect/>
+                    <a:blip r:embed="rId16"/>
                     <a:stretch>
                       <a:fillRect/>
                     </a:stretch>
                   </pic:blipFill>
-                  <pic:spPr bwMode="auto">
+                  <pic:spPr>
                     <a:xfrm>
                       <a:off x="0" y="0"/>
-                      <a:ext cx="3544724" cy="4545511"/>
+                      <a:ext cx="5029200" cy="5638800"/>
                     </a:xfrm>
                     <a:prstGeom prst="rect">
                       <a:avLst/>
                     </a:prstGeom>
-                    <a:noFill/>
-                    <a:ln>
-                      <a:noFill/>
-                    </a:ln>
                   </pic:spPr>
                 </pic:pic>
               </a:graphicData>
@@ -3661,6 +3680,7 @@
     <w:p/>
     <w:p>
       <w:r>
+        <w:lastRenderedPageBreak/>
         <w:br w:type="page"/>
       </w:r>
     </w:p>
@@ -3723,18 +3743,7 @@
         </w:numPr>
       </w:pPr>
       <w:r>
-        <w:t>GUI</w:t>
-      </w:r>
-      <w:r>
-        <w:t xml:space="preserve"> (focus</w:t>
-      </w:r>
-      <w:proofErr w:type="gramStart"/>
-      <w:r>
-        <w:t>)(</w:t>
-      </w:r>
-      <w:proofErr w:type="gramEnd"/>
-      <w:r>
-        <w:t>main layout)</w:t>
+        <w:t>GUI (focus)(main layout)</w:t>
       </w:r>
     </w:p>
     <w:p>
@@ -3883,10 +3892,7 @@
         </w:numPr>
       </w:pPr>
       <w:r>
-        <w:t>Implementation of class/methods</w:t>
-      </w:r>
-      <w:r>
-        <w:t xml:space="preserve"> (focus)</w:t>
+        <w:t>Implementation of class/methods (focus)</w:t>
       </w:r>
     </w:p>
     <w:p>
@@ -3954,6 +3960,16 @@
       </w:pPr>
       <w:r>
         <w:t>Documentation (fill the gaps)</w:t>
+      </w:r>
+      <w:r>
+        <w:t xml:space="preserve"> </w:t>
+      </w:r>
+      <w:r>
+        <w:rPr>
+          <w:b/>
+          <w:bCs/>
+        </w:rPr>
+        <w:t>(focus)</w:t>
       </w:r>
     </w:p>
     <w:p>
@@ -4190,7 +4206,7 @@
       </w:pPr>
     </w:p>
     <w:sectPr>
-      <w:footerReference w:type="default" r:id="rId15"/>
+      <w:footerReference w:type="default" r:id="rId17"/>
       <w:pgSz w:w="12240" w:h="15840"/>
       <w:pgMar w:top="1440" w:right="1440" w:bottom="1440" w:left="1440" w:header="720" w:footer="720" w:gutter="0"/>
       <w:pgNumType w:start="0"/>
@@ -5235,6 +5251,119 @@
     </w:lvl>
   </w:abstractNum>
   <w:abstractNum w:abstractNumId="8" w15:restartNumberingAfterBreak="0">
+    <w:nsid w:val="28923503"/>
+    <w:multiLevelType w:val="hybridMultilevel"/>
+    <w:tmpl w:val="D408CFD6"/>
+    <w:lvl w:ilvl="0" w:tplc="0C090001">
+      <w:start w:val="1"/>
+      <w:numFmt w:val="bullet"/>
+      <w:lvlText w:val=""/>
+      <w:lvlJc w:val="left"/>
+      <w:pPr>
+        <w:ind w:left="2160" w:hanging="360"/>
+      </w:pPr>
+      <w:rPr>
+        <w:rFonts w:ascii="Symbol" w:hAnsi="Symbol" w:hint="default"/>
+      </w:rPr>
+    </w:lvl>
+    <w:lvl w:ilvl="1" w:tplc="0C090003" w:tentative="1">
+      <w:start w:val="1"/>
+      <w:numFmt w:val="bullet"/>
+      <w:lvlText w:val="o"/>
+      <w:lvlJc w:val="left"/>
+      <w:pPr>
+        <w:ind w:left="2880" w:hanging="360"/>
+      </w:pPr>
+      <w:rPr>
+        <w:rFonts w:ascii="Courier New" w:hAnsi="Courier New" w:cs="Courier New" w:hint="default"/>
+      </w:rPr>
+    </w:lvl>
+    <w:lvl w:ilvl="2" w:tplc="0C090005" w:tentative="1">
+      <w:start w:val="1"/>
+      <w:numFmt w:val="bullet"/>
+      <w:lvlText w:val=""/>
+      <w:lvlJc w:val="left"/>
+      <w:pPr>
+        <w:ind w:left="3600" w:hanging="360"/>
+      </w:pPr>
+      <w:rPr>
+        <w:rFonts w:ascii="Wingdings" w:hAnsi="Wingdings" w:hint="default"/>
+      </w:rPr>
+    </w:lvl>
+    <w:lvl w:ilvl="3" w:tplc="0C090001" w:tentative="1">
+      <w:start w:val="1"/>
+      <w:numFmt w:val="bullet"/>
+      <w:lvlText w:val=""/>
+      <w:lvlJc w:val="left"/>
+      <w:pPr>
+        <w:ind w:left="4320" w:hanging="360"/>
+      </w:pPr>
+      <w:rPr>
+        <w:rFonts w:ascii="Symbol" w:hAnsi="Symbol" w:hint="default"/>
+      </w:rPr>
+    </w:lvl>
+    <w:lvl w:ilvl="4" w:tplc="0C090003" w:tentative="1">
+      <w:start w:val="1"/>
+      <w:numFmt w:val="bullet"/>
+      <w:lvlText w:val="o"/>
+      <w:lvlJc w:val="left"/>
+      <w:pPr>
+        <w:ind w:left="5040" w:hanging="360"/>
+      </w:pPr>
+      <w:rPr>
+        <w:rFonts w:ascii="Courier New" w:hAnsi="Courier New" w:cs="Courier New" w:hint="default"/>
+      </w:rPr>
+    </w:lvl>
+    <w:lvl w:ilvl="5" w:tplc="0C090005" w:tentative="1">
+      <w:start w:val="1"/>
+      <w:numFmt w:val="bullet"/>
+      <w:lvlText w:val=""/>
+      <w:lvlJc w:val="left"/>
+      <w:pPr>
+        <w:ind w:left="5760" w:hanging="360"/>
+      </w:pPr>
+      <w:rPr>
+        <w:rFonts w:ascii="Wingdings" w:hAnsi="Wingdings" w:hint="default"/>
+      </w:rPr>
+    </w:lvl>
+    <w:lvl w:ilvl="6" w:tplc="0C090001" w:tentative="1">
+      <w:start w:val="1"/>
+      <w:numFmt w:val="bullet"/>
+      <w:lvlText w:val=""/>
+      <w:lvlJc w:val="left"/>
+      <w:pPr>
+        <w:ind w:left="6480" w:hanging="360"/>
+      </w:pPr>
+      <w:rPr>
+        <w:rFonts w:ascii="Symbol" w:hAnsi="Symbol" w:hint="default"/>
+      </w:rPr>
+    </w:lvl>
+    <w:lvl w:ilvl="7" w:tplc="0C090003" w:tentative="1">
+      <w:start w:val="1"/>
+      <w:numFmt w:val="bullet"/>
+      <w:lvlText w:val="o"/>
+      <w:lvlJc w:val="left"/>
+      <w:pPr>
+        <w:ind w:left="7200" w:hanging="360"/>
+      </w:pPr>
+      <w:rPr>
+        <w:rFonts w:ascii="Courier New" w:hAnsi="Courier New" w:cs="Courier New" w:hint="default"/>
+      </w:rPr>
+    </w:lvl>
+    <w:lvl w:ilvl="8" w:tplc="0C090005" w:tentative="1">
+      <w:start w:val="1"/>
+      <w:numFmt w:val="bullet"/>
+      <w:lvlText w:val=""/>
+      <w:lvlJc w:val="left"/>
+      <w:pPr>
+        <w:ind w:left="7920" w:hanging="360"/>
+      </w:pPr>
+      <w:rPr>
+        <w:rFonts w:ascii="Wingdings" w:hAnsi="Wingdings" w:hint="default"/>
+      </w:rPr>
+    </w:lvl>
+  </w:abstractNum>
+  <w:abstractNum w:abstractNumId="9" w15:restartNumberingAfterBreak="0">
     <w:nsid w:val="291964A0"/>
     <w:multiLevelType w:val="hybridMultilevel"/>
     <w:tmpl w:val="F60263BA"/>
@@ -5346,7 +5475,7 @@
       </w:rPr>
     </w:lvl>
   </w:abstractNum>
-  <w:abstractNum w:abstractNumId="9" w15:restartNumberingAfterBreak="0">
+  <w:abstractNum w:abstractNumId="10" w15:restartNumberingAfterBreak="0">
     <w:nsid w:val="2E4F3E10"/>
     <w:multiLevelType w:val="hybridMultilevel"/>
     <w:tmpl w:val="02166BF6"/>
@@ -5459,7 +5588,7 @@
       </w:rPr>
     </w:lvl>
   </w:abstractNum>
-  <w:abstractNum w:abstractNumId="10" w15:restartNumberingAfterBreak="0">
+  <w:abstractNum w:abstractNumId="11" w15:restartNumberingAfterBreak="0">
     <w:nsid w:val="34833C6C"/>
     <w:multiLevelType w:val="hybridMultilevel"/>
     <w:tmpl w:val="99AE34FA"/>
@@ -5572,7 +5701,7 @@
       </w:rPr>
     </w:lvl>
   </w:abstractNum>
-  <w:abstractNum w:abstractNumId="11" w15:restartNumberingAfterBreak="0">
+  <w:abstractNum w:abstractNumId="12" w15:restartNumberingAfterBreak="0">
     <w:nsid w:val="3B026FAD"/>
     <w:multiLevelType w:val="hybridMultilevel"/>
     <w:tmpl w:val="3EB882A6"/>
@@ -5685,7 +5814,120 @@
       </w:rPr>
     </w:lvl>
   </w:abstractNum>
-  <w:abstractNum w:abstractNumId="12" w15:restartNumberingAfterBreak="0">
+  <w:abstractNum w:abstractNumId="13" w15:restartNumberingAfterBreak="0">
+    <w:nsid w:val="3DC44955"/>
+    <w:multiLevelType w:val="hybridMultilevel"/>
+    <w:tmpl w:val="4BEE797E"/>
+    <w:lvl w:ilvl="0" w:tplc="0C090001">
+      <w:start w:val="1"/>
+      <w:numFmt w:val="bullet"/>
+      <w:lvlText w:val=""/>
+      <w:lvlJc w:val="left"/>
+      <w:pPr>
+        <w:ind w:left="1800" w:hanging="360"/>
+      </w:pPr>
+      <w:rPr>
+        <w:rFonts w:ascii="Symbol" w:hAnsi="Symbol" w:hint="default"/>
+      </w:rPr>
+    </w:lvl>
+    <w:lvl w:ilvl="1" w:tplc="0C090003" w:tentative="1">
+      <w:start w:val="1"/>
+      <w:numFmt w:val="bullet"/>
+      <w:lvlText w:val="o"/>
+      <w:lvlJc w:val="left"/>
+      <w:pPr>
+        <w:ind w:left="2520" w:hanging="360"/>
+      </w:pPr>
+      <w:rPr>
+        <w:rFonts w:ascii="Courier New" w:hAnsi="Courier New" w:cs="Courier New" w:hint="default"/>
+      </w:rPr>
+    </w:lvl>
+    <w:lvl w:ilvl="2" w:tplc="0C090005" w:tentative="1">
+      <w:start w:val="1"/>
+      <w:numFmt w:val="bullet"/>
+      <w:lvlText w:val=""/>
+      <w:lvlJc w:val="left"/>
+      <w:pPr>
+        <w:ind w:left="3240" w:hanging="360"/>
+      </w:pPr>
+      <w:rPr>
+        <w:rFonts w:ascii="Wingdings" w:hAnsi="Wingdings" w:hint="default"/>
+      </w:rPr>
+    </w:lvl>
+    <w:lvl w:ilvl="3" w:tplc="0C090001" w:tentative="1">
+      <w:start w:val="1"/>
+      <w:numFmt w:val="bullet"/>
+      <w:lvlText w:val=""/>
+      <w:lvlJc w:val="left"/>
+      <w:pPr>
+        <w:ind w:left="3960" w:hanging="360"/>
+      </w:pPr>
+      <w:rPr>
+        <w:rFonts w:ascii="Symbol" w:hAnsi="Symbol" w:hint="default"/>
+      </w:rPr>
+    </w:lvl>
+    <w:lvl w:ilvl="4" w:tplc="0C090003" w:tentative="1">
+      <w:start w:val="1"/>
+      <w:numFmt w:val="bullet"/>
+      <w:lvlText w:val="o"/>
+      <w:lvlJc w:val="left"/>
+      <w:pPr>
+        <w:ind w:left="4680" w:hanging="360"/>
+      </w:pPr>
+      <w:rPr>
+        <w:rFonts w:ascii="Courier New" w:hAnsi="Courier New" w:cs="Courier New" w:hint="default"/>
+      </w:rPr>
+    </w:lvl>
+    <w:lvl w:ilvl="5" w:tplc="0C090005" w:tentative="1">
+      <w:start w:val="1"/>
+      <w:numFmt w:val="bullet"/>
+      <w:lvlText w:val=""/>
+      <w:lvlJc w:val="left"/>
+      <w:pPr>
+        <w:ind w:left="5400" w:hanging="360"/>
+      </w:pPr>
+      <w:rPr>
+        <w:rFonts w:ascii="Wingdings" w:hAnsi="Wingdings" w:hint="default"/>
+      </w:rPr>
+    </w:lvl>
+    <w:lvl w:ilvl="6" w:tplc="0C090001" w:tentative="1">
+      <w:start w:val="1"/>
+      <w:numFmt w:val="bullet"/>
+      <w:lvlText w:val=""/>
+      <w:lvlJc w:val="left"/>
+      <w:pPr>
+        <w:ind w:left="6120" w:hanging="360"/>
+      </w:pPr>
+      <w:rPr>
+        <w:rFonts w:ascii="Symbol" w:hAnsi="Symbol" w:hint="default"/>
+      </w:rPr>
+    </w:lvl>
+    <w:lvl w:ilvl="7" w:tplc="0C090003" w:tentative="1">
+      <w:start w:val="1"/>
+      <w:numFmt w:val="bullet"/>
+      <w:lvlText w:val="o"/>
+      <w:lvlJc w:val="left"/>
+      <w:pPr>
+        <w:ind w:left="6840" w:hanging="360"/>
+      </w:pPr>
+      <w:rPr>
+        <w:rFonts w:ascii="Courier New" w:hAnsi="Courier New" w:cs="Courier New" w:hint="default"/>
+      </w:rPr>
+    </w:lvl>
+    <w:lvl w:ilvl="8" w:tplc="0C090005" w:tentative="1">
+      <w:start w:val="1"/>
+      <w:numFmt w:val="bullet"/>
+      <w:lvlText w:val=""/>
+      <w:lvlJc w:val="left"/>
+      <w:pPr>
+        <w:ind w:left="7560" w:hanging="360"/>
+      </w:pPr>
+      <w:rPr>
+        <w:rFonts w:ascii="Wingdings" w:hAnsi="Wingdings" w:hint="default"/>
+      </w:rPr>
+    </w:lvl>
+  </w:abstractNum>
+  <w:abstractNum w:abstractNumId="14" w15:restartNumberingAfterBreak="0">
     <w:nsid w:val="437F2CDD"/>
     <w:multiLevelType w:val="hybridMultilevel"/>
     <w:tmpl w:val="A19A16D2"/>
@@ -5798,7 +6040,7 @@
       </w:rPr>
     </w:lvl>
   </w:abstractNum>
-  <w:abstractNum w:abstractNumId="13" w15:restartNumberingAfterBreak="0">
+  <w:abstractNum w:abstractNumId="15" w15:restartNumberingAfterBreak="0">
     <w:nsid w:val="474A1AB8"/>
     <w:multiLevelType w:val="hybridMultilevel"/>
     <w:tmpl w:val="828C9B80"/>
@@ -5887,7 +6129,7 @@
       </w:pPr>
     </w:lvl>
   </w:abstractNum>
-  <w:abstractNum w:abstractNumId="14" w15:restartNumberingAfterBreak="0">
+  <w:abstractNum w:abstractNumId="16" w15:restartNumberingAfterBreak="0">
     <w:nsid w:val="4C11700F"/>
     <w:multiLevelType w:val="hybridMultilevel"/>
     <w:tmpl w:val="8B8E3BCC"/>
@@ -6000,7 +6242,7 @@
       </w:rPr>
     </w:lvl>
   </w:abstractNum>
-  <w:abstractNum w:abstractNumId="15" w15:restartNumberingAfterBreak="0">
+  <w:abstractNum w:abstractNumId="17" w15:restartNumberingAfterBreak="0">
     <w:nsid w:val="5021449B"/>
     <w:multiLevelType w:val="hybridMultilevel"/>
     <w:tmpl w:val="5BBCC6D6"/>
@@ -6113,7 +6355,7 @@
       </w:rPr>
     </w:lvl>
   </w:abstractNum>
-  <w:abstractNum w:abstractNumId="16" w15:restartNumberingAfterBreak="0">
+  <w:abstractNum w:abstractNumId="18" w15:restartNumberingAfterBreak="0">
     <w:nsid w:val="51B427C6"/>
     <w:multiLevelType w:val="hybridMultilevel"/>
     <w:tmpl w:val="170A4FA2"/>
@@ -6226,7 +6468,7 @@
       </w:rPr>
     </w:lvl>
   </w:abstractNum>
-  <w:abstractNum w:abstractNumId="17" w15:restartNumberingAfterBreak="0">
+  <w:abstractNum w:abstractNumId="19" w15:restartNumberingAfterBreak="0">
     <w:nsid w:val="61FA0F71"/>
     <w:multiLevelType w:val="hybridMultilevel"/>
     <w:tmpl w:val="15140100"/>
@@ -6339,7 +6581,7 @@
       </w:rPr>
     </w:lvl>
   </w:abstractNum>
-  <w:abstractNum w:abstractNumId="18" w15:restartNumberingAfterBreak="0">
+  <w:abstractNum w:abstractNumId="20" w15:restartNumberingAfterBreak="0">
     <w:nsid w:val="620473EF"/>
     <w:multiLevelType w:val="hybridMultilevel"/>
     <w:tmpl w:val="C546B5D2"/>
@@ -6452,7 +6694,7 @@
       </w:rPr>
     </w:lvl>
   </w:abstractNum>
-  <w:abstractNum w:abstractNumId="19" w15:restartNumberingAfterBreak="0">
+  <w:abstractNum w:abstractNumId="21" w15:restartNumberingAfterBreak="0">
     <w:nsid w:val="64363E40"/>
     <w:multiLevelType w:val="hybridMultilevel"/>
     <w:tmpl w:val="B010EBA4"/>
@@ -6565,7 +6807,7 @@
       </w:rPr>
     </w:lvl>
   </w:abstractNum>
-  <w:abstractNum w:abstractNumId="20" w15:restartNumberingAfterBreak="0">
+  <w:abstractNum w:abstractNumId="22" w15:restartNumberingAfterBreak="0">
     <w:nsid w:val="64637BA2"/>
     <w:multiLevelType w:val="hybridMultilevel"/>
     <w:tmpl w:val="76CA9980"/>
@@ -6678,7 +6920,7 @@
       </w:rPr>
     </w:lvl>
   </w:abstractNum>
-  <w:abstractNum w:abstractNumId="21" w15:restartNumberingAfterBreak="0">
+  <w:abstractNum w:abstractNumId="23" w15:restartNumberingAfterBreak="0">
     <w:nsid w:val="662B5558"/>
     <w:multiLevelType w:val="hybridMultilevel"/>
     <w:tmpl w:val="9074366C"/>
@@ -6791,7 +7033,7 @@
       </w:rPr>
     </w:lvl>
   </w:abstractNum>
-  <w:abstractNum w:abstractNumId="22" w15:restartNumberingAfterBreak="0">
+  <w:abstractNum w:abstractNumId="24" w15:restartNumberingAfterBreak="0">
     <w:nsid w:val="6BB14360"/>
     <w:multiLevelType w:val="hybridMultilevel"/>
     <w:tmpl w:val="F3AEE2C0"/>
@@ -6904,7 +7146,7 @@
       </w:rPr>
     </w:lvl>
   </w:abstractNum>
-  <w:abstractNum w:abstractNumId="23" w15:restartNumberingAfterBreak="0">
+  <w:abstractNum w:abstractNumId="25" w15:restartNumberingAfterBreak="0">
     <w:nsid w:val="708C093F"/>
     <w:multiLevelType w:val="hybridMultilevel"/>
     <w:tmpl w:val="E444B0C2"/>
@@ -7017,7 +7259,7 @@
       </w:rPr>
     </w:lvl>
   </w:abstractNum>
-  <w:abstractNum w:abstractNumId="24" w15:restartNumberingAfterBreak="0">
+  <w:abstractNum w:abstractNumId="26" w15:restartNumberingAfterBreak="0">
     <w:nsid w:val="72D64025"/>
     <w:multiLevelType w:val="hybridMultilevel"/>
     <w:tmpl w:val="0122DF88"/>
@@ -7130,7 +7372,7 @@
       </w:rPr>
     </w:lvl>
   </w:abstractNum>
-  <w:abstractNum w:abstractNumId="25" w15:restartNumberingAfterBreak="0">
+  <w:abstractNum w:abstractNumId="27" w15:restartNumberingAfterBreak="0">
     <w:nsid w:val="758827FE"/>
     <w:multiLevelType w:val="hybridMultilevel"/>
     <w:tmpl w:val="FF225C70"/>
@@ -7243,7 +7485,7 @@
       </w:rPr>
     </w:lvl>
   </w:abstractNum>
-  <w:abstractNum w:abstractNumId="26" w15:restartNumberingAfterBreak="0">
+  <w:abstractNum w:abstractNumId="28" w15:restartNumberingAfterBreak="0">
     <w:nsid w:val="758A7687"/>
     <w:multiLevelType w:val="hybridMultilevel"/>
     <w:tmpl w:val="1C402136"/>
@@ -7332,7 +7574,7 @@
       </w:pPr>
     </w:lvl>
   </w:abstractNum>
-  <w:abstractNum w:abstractNumId="27" w15:restartNumberingAfterBreak="0">
+  <w:abstractNum w:abstractNumId="29" w15:restartNumberingAfterBreak="0">
     <w:nsid w:val="7F7A324D"/>
     <w:multiLevelType w:val="hybridMultilevel"/>
     <w:tmpl w:val="019E89C6"/>
@@ -7452,40 +7694,40 @@
     <w:abstractNumId w:val="5"/>
   </w:num>
   <w:num w:numId="3">
-    <w:abstractNumId w:val="13"/>
+    <w:abstractNumId w:val="15"/>
   </w:num>
   <w:num w:numId="4">
-    <w:abstractNumId w:val="26"/>
+    <w:abstractNumId w:val="28"/>
   </w:num>
   <w:num w:numId="5">
+    <w:abstractNumId w:val="29"/>
+  </w:num>
+  <w:num w:numId="6">
+    <w:abstractNumId w:val="20"/>
+  </w:num>
+  <w:num w:numId="7">
+    <w:abstractNumId w:val="24"/>
+  </w:num>
+  <w:num w:numId="8">
     <w:abstractNumId w:val="27"/>
   </w:num>
-  <w:num w:numId="6">
-    <w:abstractNumId w:val="18"/>
-  </w:num>
-  <w:num w:numId="7">
+  <w:num w:numId="9">
     <w:abstractNumId w:val="22"/>
   </w:num>
-  <w:num w:numId="8">
-    <w:abstractNumId w:val="25"/>
-  </w:num>
-  <w:num w:numId="9">
-    <w:abstractNumId w:val="20"/>
-  </w:num>
   <w:num w:numId="10">
-    <w:abstractNumId w:val="15"/>
+    <w:abstractNumId w:val="17"/>
   </w:num>
   <w:num w:numId="11">
     <w:abstractNumId w:val="7"/>
   </w:num>
   <w:num w:numId="12">
-    <w:abstractNumId w:val="16"/>
+    <w:abstractNumId w:val="18"/>
   </w:num>
   <w:num w:numId="13">
-    <w:abstractNumId w:val="8"/>
+    <w:abstractNumId w:val="9"/>
   </w:num>
   <w:num w:numId="14">
-    <w:abstractNumId w:val="11"/>
+    <w:abstractNumId w:val="12"/>
   </w:num>
   <w:num w:numId="15">
     <w:abstractNumId w:val="4"/>
@@ -7494,31 +7736,31 @@
     <w:abstractNumId w:val="1"/>
   </w:num>
   <w:num w:numId="17">
-    <w:abstractNumId w:val="17"/>
+    <w:abstractNumId w:val="19"/>
   </w:num>
   <w:num w:numId="18">
-    <w:abstractNumId w:val="21"/>
+    <w:abstractNumId w:val="23"/>
   </w:num>
   <w:num w:numId="19">
+    <w:abstractNumId w:val="11"/>
+  </w:num>
+  <w:num w:numId="20">
+    <w:abstractNumId w:val="14"/>
+  </w:num>
+  <w:num w:numId="21">
     <w:abstractNumId w:val="10"/>
   </w:num>
-  <w:num w:numId="20">
-    <w:abstractNumId w:val="12"/>
-  </w:num>
-  <w:num w:numId="21">
-    <w:abstractNumId w:val="9"/>
-  </w:num>
   <w:num w:numId="22">
-    <w:abstractNumId w:val="23"/>
+    <w:abstractNumId w:val="25"/>
   </w:num>
   <w:num w:numId="23">
-    <w:abstractNumId w:val="14"/>
+    <w:abstractNumId w:val="16"/>
   </w:num>
   <w:num w:numId="24">
     <w:abstractNumId w:val="6"/>
   </w:num>
   <w:num w:numId="25">
-    <w:abstractNumId w:val="19"/>
+    <w:abstractNumId w:val="21"/>
   </w:num>
   <w:num w:numId="26">
     <w:abstractNumId w:val="3"/>
@@ -7527,7 +7769,13 @@
     <w:abstractNumId w:val="2"/>
   </w:num>
   <w:num w:numId="28">
-    <w:abstractNumId w:val="24"/>
+    <w:abstractNumId w:val="26"/>
+  </w:num>
+  <w:num w:numId="29">
+    <w:abstractNumId w:val="8"/>
+  </w:num>
+  <w:num w:numId="30">
+    <w:abstractNumId w:val="13"/>
   </w:num>
 </w:numbering>
 </file>
@@ -8933,6 +9181,7 @@
   </w:font>
   <w:font w:name="Yu Mincho">
     <w:altName w:val="游明朝"/>
+    <w:panose1 w:val="02020400000000000000"/>
     <w:charset w:val="80"/>
     <w:family w:val="roman"/>
     <w:pitch w:val="variable"/>
@@ -8964,6 +9213,8 @@
   </w:compat>
   <w:rsids>
     <w:rsidRoot w:val="007B2C06"/>
+    <w:rsid w:val="000631C7"/>
+    <w:rsid w:val="001A31F8"/>
     <w:rsid w:val="00326CF3"/>
     <w:rsid w:val="003F6E53"/>
     <w:rsid w:val="0048740D"/>
@@ -8972,7 +9223,11 @@
     <w:rsid w:val="007B2C06"/>
     <w:rsid w:val="009D2C76"/>
     <w:rsid w:val="00A13608"/>
+    <w:rsid w:val="00B6054E"/>
+    <w:rsid w:val="00B750F1"/>
+    <w:rsid w:val="00B9591B"/>
     <w:rsid w:val="00BE4739"/>
+    <w:rsid w:val="00C043B7"/>
     <w:rsid w:val="00C4349E"/>
     <w:rsid w:val="00CE50F4"/>
     <w:rsid w:val="00DA2BB2"/>

</xml_diff>

<commit_message>
Created the javadoc, sprint goals and finalised the project report for recording
</commit_message>
<xml_diff>
--- a/Project_Report/Project_Report.docx
+++ b/Project_Report/Project_Report.docx
@@ -411,7 +411,27 @@
               <w:sz w:val="28"/>
               <w:szCs w:val="28"/>
             </w:rPr>
-            <w:t xml:space="preserve">Milestone 1 Video: </w:t>
+            <w:t xml:space="preserve">Milestone </w:t>
+          </w:r>
+          <w:r>
+            <w:rPr>
+              <w:rFonts w:asciiTheme="majorHAnsi" w:hAnsiTheme="majorHAnsi" w:cstheme="minorHAnsi"/>
+              <w:b/>
+              <w:bCs/>
+              <w:sz w:val="28"/>
+              <w:szCs w:val="28"/>
+            </w:rPr>
+            <w:t>2</w:t>
+          </w:r>
+          <w:r>
+            <w:rPr>
+              <w:rFonts w:asciiTheme="majorHAnsi" w:hAnsiTheme="majorHAnsi" w:cstheme="minorHAnsi"/>
+              <w:b/>
+              <w:bCs/>
+              <w:sz w:val="28"/>
+              <w:szCs w:val="28"/>
+            </w:rPr>
+            <w:t xml:space="preserve"> Video: </w:t>
           </w:r>
           <w:hyperlink r:id="rId9" w:history="1">
             <w:r>
@@ -546,7 +566,39 @@
               <w:sz w:val="28"/>
               <w:szCs w:val="28"/>
             </w:rPr>
-            <w:t>Matthew Biggs</w:t>
+            <w:t xml:space="preserve">Matthew </w:t>
+          </w:r>
+          <w:proofErr w:type="gramStart"/>
+          <w:r>
+            <w:rPr>
+              <w:rFonts w:asciiTheme="majorHAnsi" w:hAnsiTheme="majorHAnsi" w:cstheme="minorHAnsi"/>
+              <w:b/>
+              <w:bCs/>
+              <w:sz w:val="28"/>
+              <w:szCs w:val="28"/>
+            </w:rPr>
+            <w:t>Biggs</w:t>
+          </w:r>
+          <w:r>
+            <w:rPr>
+              <w:rFonts w:asciiTheme="majorHAnsi" w:hAnsiTheme="majorHAnsi" w:cstheme="minorHAnsi"/>
+              <w:b/>
+              <w:bCs/>
+              <w:sz w:val="28"/>
+              <w:szCs w:val="28"/>
+            </w:rPr>
+            <w:t>:N</w:t>
+          </w:r>
+          <w:proofErr w:type="gramEnd"/>
+          <w:r>
+            <w:rPr>
+              <w:rFonts w:asciiTheme="majorHAnsi" w:hAnsiTheme="majorHAnsi" w:cstheme="minorHAnsi"/>
+              <w:b/>
+              <w:bCs/>
+              <w:sz w:val="28"/>
+              <w:szCs w:val="28"/>
+            </w:rPr>
+            <w:t>9181717</w:t>
           </w:r>
         </w:p>
         <w:p>
@@ -705,7 +757,7 @@
           <w:r>
             <w:fldChar w:fldCharType="separate"/>
           </w:r>
-          <w:hyperlink w:anchor="_Toc68301667" w:history="1">
+          <w:hyperlink w:anchor="_Toc72065365" w:history="1">
             <w:r>
               <w:rPr>
                 <w:rStyle w:val="Hyperlink"/>
@@ -734,7 +786,7 @@
                 <w:noProof/>
                 <w:webHidden/>
               </w:rPr>
-              <w:instrText xml:space="preserve"> PAGEREF _Toc68301667 \h </w:instrText>
+              <w:instrText xml:space="preserve"> PAGEREF _Toc72065365 \h </w:instrText>
             </w:r>
             <w:r>
               <w:rPr>
@@ -777,7 +829,7 @@
               <w:lang w:val="en-US"/>
             </w:rPr>
           </w:pPr>
-          <w:hyperlink w:anchor="_Toc68301668" w:history="1">
+          <w:hyperlink w:anchor="_Toc72065366" w:history="1">
             <w:r>
               <w:rPr>
                 <w:rStyle w:val="Hyperlink"/>
@@ -807,7 +859,7 @@
                 <w:noProof/>
                 <w:webHidden/>
               </w:rPr>
-              <w:instrText xml:space="preserve"> PAGEREF _Toc68301668 \h </w:instrText>
+              <w:instrText xml:space="preserve"> PAGEREF _Toc72065366 \h </w:instrText>
             </w:r>
             <w:r>
               <w:rPr>
@@ -850,7 +902,7 @@
               <w:lang w:val="en-US"/>
             </w:rPr>
           </w:pPr>
-          <w:hyperlink w:anchor="_Toc68301669" w:history="1">
+          <w:hyperlink w:anchor="_Toc72065367" w:history="1">
             <w:r>
               <w:rPr>
                 <w:rStyle w:val="Hyperlink"/>
@@ -880,7 +932,7 @@
                 <w:noProof/>
                 <w:webHidden/>
               </w:rPr>
-              <w:instrText xml:space="preserve"> PAGEREF _Toc68301669 \h </w:instrText>
+              <w:instrText xml:space="preserve"> PAGEREF _Toc72065367 \h </w:instrText>
             </w:r>
             <w:r>
               <w:rPr>
@@ -923,7 +975,7 @@
               <w:lang w:val="en-US"/>
             </w:rPr>
           </w:pPr>
-          <w:hyperlink w:anchor="_Toc68301670" w:history="1">
+          <w:hyperlink w:anchor="_Toc72065368" w:history="1">
             <w:r>
               <w:rPr>
                 <w:rStyle w:val="Hyperlink"/>
@@ -953,7 +1005,7 @@
                 <w:noProof/>
                 <w:webHidden/>
               </w:rPr>
-              <w:instrText xml:space="preserve"> PAGEREF _Toc68301670 \h </w:instrText>
+              <w:instrText xml:space="preserve"> PAGEREF _Toc72065368 \h </w:instrText>
             </w:r>
             <w:r>
               <w:rPr>
@@ -996,7 +1048,7 @@
               <w:lang w:val="en-US"/>
             </w:rPr>
           </w:pPr>
-          <w:hyperlink w:anchor="_Toc68301671" w:history="1">
+          <w:hyperlink w:anchor="_Toc72065369" w:history="1">
             <w:r>
               <w:rPr>
                 <w:rStyle w:val="Hyperlink"/>
@@ -1025,7 +1077,7 @@
                 <w:noProof/>
                 <w:webHidden/>
               </w:rPr>
-              <w:instrText xml:space="preserve"> PAGEREF _Toc68301671 \h </w:instrText>
+              <w:instrText xml:space="preserve"> PAGEREF _Toc72065369 \h </w:instrText>
             </w:r>
             <w:r>
               <w:rPr>
@@ -1045,7 +1097,7 @@
                 <w:noProof/>
                 <w:webHidden/>
               </w:rPr>
-              <w:t>3</w:t>
+              <w:t>4</w:t>
             </w:r>
             <w:r>
               <w:rPr>
@@ -1068,7 +1120,7 @@
               <w:lang w:val="en-US"/>
             </w:rPr>
           </w:pPr>
-          <w:hyperlink w:anchor="_Toc68301672" w:history="1">
+          <w:hyperlink w:anchor="_Toc72065370" w:history="1">
             <w:r>
               <w:rPr>
                 <w:rStyle w:val="Hyperlink"/>
@@ -1097,7 +1149,7 @@
                 <w:noProof/>
                 <w:webHidden/>
               </w:rPr>
-              <w:instrText xml:space="preserve"> PAGEREF _Toc68301672 \h </w:instrText>
+              <w:instrText xml:space="preserve"> PAGEREF _Toc72065370 \h </w:instrText>
             </w:r>
             <w:r>
               <w:rPr>
@@ -1117,7 +1169,7 @@
                 <w:noProof/>
                 <w:webHidden/>
               </w:rPr>
-              <w:t>3</w:t>
+              <w:t>4</w:t>
             </w:r>
             <w:r>
               <w:rPr>
@@ -1140,7 +1192,7 @@
               <w:lang w:val="en-US"/>
             </w:rPr>
           </w:pPr>
-          <w:hyperlink w:anchor="_Toc68301673" w:history="1">
+          <w:hyperlink w:anchor="_Toc72065371" w:history="1">
             <w:r>
               <w:rPr>
                 <w:rStyle w:val="Hyperlink"/>
@@ -1169,7 +1221,7 @@
                 <w:noProof/>
                 <w:webHidden/>
               </w:rPr>
-              <w:instrText xml:space="preserve"> PAGEREF _Toc68301673 \h </w:instrText>
+              <w:instrText xml:space="preserve"> PAGEREF _Toc72065371 \h </w:instrText>
             </w:r>
             <w:r>
               <w:rPr>
@@ -1189,7 +1241,7 @@
                 <w:noProof/>
                 <w:webHidden/>
               </w:rPr>
-              <w:t>3</w:t>
+              <w:t>4</w:t>
             </w:r>
             <w:r>
               <w:rPr>
@@ -1212,7 +1264,7 @@
               <w:lang w:val="en-US"/>
             </w:rPr>
           </w:pPr>
-          <w:hyperlink w:anchor="_Toc68301674" w:history="1">
+          <w:hyperlink w:anchor="_Toc72065372" w:history="1">
             <w:r>
               <w:rPr>
                 <w:rStyle w:val="Hyperlink"/>
@@ -1241,7 +1293,7 @@
                 <w:noProof/>
                 <w:webHidden/>
               </w:rPr>
-              <w:instrText xml:space="preserve"> PAGEREF _Toc68301674 \h </w:instrText>
+              <w:instrText xml:space="preserve"> PAGEREF _Toc72065372 \h </w:instrText>
             </w:r>
             <w:r>
               <w:rPr>
@@ -1284,7 +1336,7 @@
               <w:lang w:val="en-US"/>
             </w:rPr>
           </w:pPr>
-          <w:hyperlink w:anchor="_Toc68301675" w:history="1">
+          <w:hyperlink w:anchor="_Toc72065373" w:history="1">
             <w:r>
               <w:rPr>
                 <w:rStyle w:val="Hyperlink"/>
@@ -1313,7 +1365,7 @@
                 <w:noProof/>
                 <w:webHidden/>
               </w:rPr>
-              <w:instrText xml:space="preserve"> PAGEREF _Toc68301675 \h </w:instrText>
+              <w:instrText xml:space="preserve"> PAGEREF _Toc72065373 \h </w:instrText>
             </w:r>
             <w:r>
               <w:rPr>
@@ -1333,7 +1385,7 @@
                 <w:noProof/>
                 <w:webHidden/>
               </w:rPr>
-              <w:t>4</w:t>
+              <w:t>6</w:t>
             </w:r>
             <w:r>
               <w:rPr>
@@ -1356,7 +1408,7 @@
               <w:lang w:val="en-US"/>
             </w:rPr>
           </w:pPr>
-          <w:hyperlink w:anchor="_Toc68301676" w:history="1">
+          <w:hyperlink w:anchor="_Toc72065374" w:history="1">
             <w:r>
               <w:rPr>
                 <w:rStyle w:val="Hyperlink"/>
@@ -1385,7 +1437,7 @@
                 <w:noProof/>
                 <w:webHidden/>
               </w:rPr>
-              <w:instrText xml:space="preserve"> PAGEREF _Toc68301676 \h </w:instrText>
+              <w:instrText xml:space="preserve"> PAGEREF _Toc72065374 \h </w:instrText>
             </w:r>
             <w:r>
               <w:rPr>
@@ -1405,7 +1457,7 @@
                 <w:noProof/>
                 <w:webHidden/>
               </w:rPr>
-              <w:t>4</w:t>
+              <w:t>6</w:t>
             </w:r>
             <w:r>
               <w:rPr>
@@ -1428,7 +1480,7 @@
               <w:lang w:val="en-US"/>
             </w:rPr>
           </w:pPr>
-          <w:hyperlink w:anchor="_Toc68301677" w:history="1">
+          <w:hyperlink w:anchor="_Toc72065375" w:history="1">
             <w:r>
               <w:rPr>
                 <w:rStyle w:val="Hyperlink"/>
@@ -1436,7 +1488,7 @@
                 <w:bCs/>
                 <w:noProof/>
               </w:rPr>
-              <w:t>Sprint Planning (for milestones)</w:t>
+              <w:t>Sprint Planning</w:t>
             </w:r>
             <w:r>
               <w:rPr>
@@ -1457,7 +1509,7 @@
                 <w:noProof/>
                 <w:webHidden/>
               </w:rPr>
-              <w:instrText xml:space="preserve"> PAGEREF _Toc68301677 \h </w:instrText>
+              <w:instrText xml:space="preserve"> PAGEREF _Toc72065375 \h </w:instrText>
             </w:r>
             <w:r>
               <w:rPr>
@@ -1477,655 +1529,7 @@
                 <w:noProof/>
                 <w:webHidden/>
               </w:rPr>
-              <w:t>4</w:t>
-            </w:r>
-            <w:r>
-              <w:rPr>
-                <w:noProof/>
-                <w:webHidden/>
-              </w:rPr>
-              <w:fldChar w:fldCharType="end"/>
-            </w:r>
-          </w:hyperlink>
-        </w:p>
-        <w:p>
-          <w:pPr>
-            <w:pStyle w:val="TOC2"/>
-            <w:tabs>
-              <w:tab w:val="right" w:leader="dot" w:pos="9350"/>
-            </w:tabs>
-            <w:rPr>
-              <w:rFonts w:eastAsiaTheme="minorEastAsia"/>
-              <w:noProof/>
-              <w:lang w:val="en-US"/>
-            </w:rPr>
-          </w:pPr>
-          <w:hyperlink w:anchor="_Toc68301678" w:history="1">
-            <w:r>
-              <w:rPr>
-                <w:rStyle w:val="Hyperlink"/>
-                <w:b/>
-                <w:bCs/>
-                <w:noProof/>
-              </w:rPr>
-              <w:t>Adrian Ash</w:t>
-            </w:r>
-            <w:r>
-              <w:rPr>
-                <w:noProof/>
-                <w:webHidden/>
-              </w:rPr>
-              <w:tab/>
-            </w:r>
-            <w:r>
-              <w:rPr>
-                <w:noProof/>
-                <w:webHidden/>
-              </w:rPr>
-              <w:fldChar w:fldCharType="begin"/>
-            </w:r>
-            <w:r>
-              <w:rPr>
-                <w:noProof/>
-                <w:webHidden/>
-              </w:rPr>
-              <w:instrText xml:space="preserve"> PAGEREF _Toc68301678 \h </w:instrText>
-            </w:r>
-            <w:r>
-              <w:rPr>
-                <w:noProof/>
-                <w:webHidden/>
-              </w:rPr>
-            </w:r>
-            <w:r>
-              <w:rPr>
-                <w:noProof/>
-                <w:webHidden/>
-              </w:rPr>
-              <w:fldChar w:fldCharType="separate"/>
-            </w:r>
-            <w:r>
-              <w:rPr>
-                <w:noProof/>
-                <w:webHidden/>
-              </w:rPr>
-              <w:t>4</w:t>
-            </w:r>
-            <w:r>
-              <w:rPr>
-                <w:noProof/>
-                <w:webHidden/>
-              </w:rPr>
-              <w:fldChar w:fldCharType="end"/>
-            </w:r>
-          </w:hyperlink>
-        </w:p>
-        <w:p>
-          <w:pPr>
-            <w:pStyle w:val="TOC2"/>
-            <w:tabs>
-              <w:tab w:val="right" w:leader="dot" w:pos="9350"/>
-            </w:tabs>
-            <w:rPr>
-              <w:rFonts w:eastAsiaTheme="minorEastAsia"/>
-              <w:noProof/>
-              <w:lang w:val="en-US"/>
-            </w:rPr>
-          </w:pPr>
-          <w:hyperlink w:anchor="_Toc68301679" w:history="1">
-            <w:r>
-              <w:rPr>
-                <w:rStyle w:val="Hyperlink"/>
-                <w:b/>
-                <w:bCs/>
-                <w:noProof/>
-              </w:rPr>
-              <w:t>Matthew Biggs</w:t>
-            </w:r>
-            <w:r>
-              <w:rPr>
-                <w:noProof/>
-                <w:webHidden/>
-              </w:rPr>
-              <w:tab/>
-            </w:r>
-            <w:r>
-              <w:rPr>
-                <w:noProof/>
-                <w:webHidden/>
-              </w:rPr>
-              <w:fldChar w:fldCharType="begin"/>
-            </w:r>
-            <w:r>
-              <w:rPr>
-                <w:noProof/>
-                <w:webHidden/>
-              </w:rPr>
-              <w:instrText xml:space="preserve"> PAGEREF _Toc68301679 \h </w:instrText>
-            </w:r>
-            <w:r>
-              <w:rPr>
-                <w:noProof/>
-                <w:webHidden/>
-              </w:rPr>
-            </w:r>
-            <w:r>
-              <w:rPr>
-                <w:noProof/>
-                <w:webHidden/>
-              </w:rPr>
-              <w:fldChar w:fldCharType="separate"/>
-            </w:r>
-            <w:r>
-              <w:rPr>
-                <w:noProof/>
-                <w:webHidden/>
-              </w:rPr>
-              <w:t>4</w:t>
-            </w:r>
-            <w:r>
-              <w:rPr>
-                <w:noProof/>
-                <w:webHidden/>
-              </w:rPr>
-              <w:fldChar w:fldCharType="end"/>
-            </w:r>
-          </w:hyperlink>
-        </w:p>
-        <w:p>
-          <w:pPr>
-            <w:pStyle w:val="TOC2"/>
-            <w:tabs>
-              <w:tab w:val="right" w:leader="dot" w:pos="9350"/>
-            </w:tabs>
-            <w:rPr>
-              <w:rFonts w:eastAsiaTheme="minorEastAsia"/>
-              <w:noProof/>
-              <w:lang w:val="en-US"/>
-            </w:rPr>
-          </w:pPr>
-          <w:hyperlink w:anchor="_Toc68301680" w:history="1">
-            <w:r>
-              <w:rPr>
-                <w:rStyle w:val="Hyperlink"/>
-                <w:b/>
-                <w:bCs/>
-                <w:noProof/>
-              </w:rPr>
-              <w:t>Christopher Paterson</w:t>
-            </w:r>
-            <w:r>
-              <w:rPr>
-                <w:noProof/>
-                <w:webHidden/>
-              </w:rPr>
-              <w:tab/>
-            </w:r>
-            <w:r>
-              <w:rPr>
-                <w:noProof/>
-                <w:webHidden/>
-              </w:rPr>
-              <w:fldChar w:fldCharType="begin"/>
-            </w:r>
-            <w:r>
-              <w:rPr>
-                <w:noProof/>
-                <w:webHidden/>
-              </w:rPr>
-              <w:instrText xml:space="preserve"> PAGEREF _Toc68301680 \h </w:instrText>
-            </w:r>
-            <w:r>
-              <w:rPr>
-                <w:noProof/>
-                <w:webHidden/>
-              </w:rPr>
-            </w:r>
-            <w:r>
-              <w:rPr>
-                <w:noProof/>
-                <w:webHidden/>
-              </w:rPr>
-              <w:fldChar w:fldCharType="separate"/>
-            </w:r>
-            <w:r>
-              <w:rPr>
-                <w:noProof/>
-                <w:webHidden/>
-              </w:rPr>
-              <w:t>4</w:t>
-            </w:r>
-            <w:r>
-              <w:rPr>
-                <w:noProof/>
-                <w:webHidden/>
-              </w:rPr>
-              <w:fldChar w:fldCharType="end"/>
-            </w:r>
-          </w:hyperlink>
-        </w:p>
-        <w:p>
-          <w:pPr>
-            <w:pStyle w:val="TOC2"/>
-            <w:tabs>
-              <w:tab w:val="right" w:leader="dot" w:pos="9350"/>
-            </w:tabs>
-            <w:rPr>
-              <w:rFonts w:eastAsiaTheme="minorEastAsia"/>
-              <w:noProof/>
-              <w:lang w:val="en-US"/>
-            </w:rPr>
-          </w:pPr>
-          <w:hyperlink w:anchor="_Toc68301681" w:history="1">
-            <w:r>
-              <w:rPr>
-                <w:rStyle w:val="Hyperlink"/>
-                <w:b/>
-                <w:bCs/>
-                <w:noProof/>
-              </w:rPr>
-              <w:t>Adrian Roy</w:t>
-            </w:r>
-            <w:r>
-              <w:rPr>
-                <w:noProof/>
-                <w:webHidden/>
-              </w:rPr>
-              <w:tab/>
-            </w:r>
-            <w:r>
-              <w:rPr>
-                <w:noProof/>
-                <w:webHidden/>
-              </w:rPr>
-              <w:fldChar w:fldCharType="begin"/>
-            </w:r>
-            <w:r>
-              <w:rPr>
-                <w:noProof/>
-                <w:webHidden/>
-              </w:rPr>
-              <w:instrText xml:space="preserve"> PAGEREF _Toc68301681 \h </w:instrText>
-            </w:r>
-            <w:r>
-              <w:rPr>
-                <w:noProof/>
-                <w:webHidden/>
-              </w:rPr>
-            </w:r>
-            <w:r>
-              <w:rPr>
-                <w:noProof/>
-                <w:webHidden/>
-              </w:rPr>
-              <w:fldChar w:fldCharType="separate"/>
-            </w:r>
-            <w:r>
-              <w:rPr>
-                <w:noProof/>
-                <w:webHidden/>
-              </w:rPr>
-              <w:t>4</w:t>
-            </w:r>
-            <w:r>
-              <w:rPr>
-                <w:noProof/>
-                <w:webHidden/>
-              </w:rPr>
-              <w:fldChar w:fldCharType="end"/>
-            </w:r>
-          </w:hyperlink>
-        </w:p>
-        <w:p>
-          <w:pPr>
-            <w:pStyle w:val="TOC1"/>
-            <w:tabs>
-              <w:tab w:val="right" w:leader="dot" w:pos="9350"/>
-            </w:tabs>
-            <w:rPr>
-              <w:rFonts w:eastAsiaTheme="minorEastAsia"/>
-              <w:noProof/>
-              <w:lang w:val="en-US"/>
-            </w:rPr>
-          </w:pPr>
-          <w:hyperlink w:anchor="_Toc68301682" w:history="1">
-            <w:r>
-              <w:rPr>
-                <w:rStyle w:val="Hyperlink"/>
-                <w:b/>
-                <w:bCs/>
-                <w:noProof/>
-              </w:rPr>
-              <w:t>Deployment (final submission) (might be in readme, unsure)</w:t>
-            </w:r>
-            <w:r>
-              <w:rPr>
-                <w:noProof/>
-                <w:webHidden/>
-              </w:rPr>
-              <w:tab/>
-            </w:r>
-            <w:r>
-              <w:rPr>
-                <w:noProof/>
-                <w:webHidden/>
-              </w:rPr>
-              <w:fldChar w:fldCharType="begin"/>
-            </w:r>
-            <w:r>
-              <w:rPr>
-                <w:noProof/>
-                <w:webHidden/>
-              </w:rPr>
-              <w:instrText xml:space="preserve"> PAGEREF _Toc68301682 \h </w:instrText>
-            </w:r>
-            <w:r>
-              <w:rPr>
-                <w:noProof/>
-                <w:webHidden/>
-              </w:rPr>
-            </w:r>
-            <w:r>
-              <w:rPr>
-                <w:noProof/>
-                <w:webHidden/>
-              </w:rPr>
-              <w:fldChar w:fldCharType="separate"/>
-            </w:r>
-            <w:r>
-              <w:rPr>
-                <w:noProof/>
-                <w:webHidden/>
-              </w:rPr>
-              <w:t>4</w:t>
-            </w:r>
-            <w:r>
-              <w:rPr>
-                <w:noProof/>
-                <w:webHidden/>
-              </w:rPr>
-              <w:fldChar w:fldCharType="end"/>
-            </w:r>
-          </w:hyperlink>
-        </w:p>
-        <w:p>
-          <w:pPr>
-            <w:pStyle w:val="TOC2"/>
-            <w:tabs>
-              <w:tab w:val="right" w:leader="dot" w:pos="9350"/>
-            </w:tabs>
-            <w:rPr>
-              <w:rFonts w:eastAsiaTheme="minorEastAsia"/>
-              <w:noProof/>
-              <w:lang w:val="en-US"/>
-            </w:rPr>
-          </w:pPr>
-          <w:hyperlink w:anchor="_Toc68301683" w:history="1">
-            <w:r>
-              <w:rPr>
-                <w:rStyle w:val="Hyperlink"/>
-                <w:b/>
-                <w:bCs/>
-                <w:noProof/>
-              </w:rPr>
-              <w:t>Database Setup</w:t>
-            </w:r>
-            <w:r>
-              <w:rPr>
-                <w:noProof/>
-                <w:webHidden/>
-              </w:rPr>
-              <w:tab/>
-            </w:r>
-            <w:r>
-              <w:rPr>
-                <w:noProof/>
-                <w:webHidden/>
-              </w:rPr>
-              <w:fldChar w:fldCharType="begin"/>
-            </w:r>
-            <w:r>
-              <w:rPr>
-                <w:noProof/>
-                <w:webHidden/>
-              </w:rPr>
-              <w:instrText xml:space="preserve"> PAGEREF _Toc68301683 \h </w:instrText>
-            </w:r>
-            <w:r>
-              <w:rPr>
-                <w:noProof/>
-                <w:webHidden/>
-              </w:rPr>
-            </w:r>
-            <w:r>
-              <w:rPr>
-                <w:noProof/>
-                <w:webHidden/>
-              </w:rPr>
-              <w:fldChar w:fldCharType="separate"/>
-            </w:r>
-            <w:r>
-              <w:rPr>
-                <w:noProof/>
-                <w:webHidden/>
-              </w:rPr>
-              <w:t>4</w:t>
-            </w:r>
-            <w:r>
-              <w:rPr>
-                <w:noProof/>
-                <w:webHidden/>
-              </w:rPr>
-              <w:fldChar w:fldCharType="end"/>
-            </w:r>
-          </w:hyperlink>
-        </w:p>
-        <w:p>
-          <w:pPr>
-            <w:pStyle w:val="TOC2"/>
-            <w:tabs>
-              <w:tab w:val="right" w:leader="dot" w:pos="9350"/>
-            </w:tabs>
-            <w:rPr>
-              <w:rFonts w:eastAsiaTheme="minorEastAsia"/>
-              <w:noProof/>
-              <w:lang w:val="en-US"/>
-            </w:rPr>
-          </w:pPr>
-          <w:hyperlink w:anchor="_Toc68301684" w:history="1">
-            <w:r>
-              <w:rPr>
-                <w:rStyle w:val="Hyperlink"/>
-                <w:b/>
-                <w:bCs/>
-                <w:noProof/>
-              </w:rPr>
-              <w:t>Java Frameworks</w:t>
-            </w:r>
-            <w:r>
-              <w:rPr>
-                <w:noProof/>
-                <w:webHidden/>
-              </w:rPr>
-              <w:tab/>
-            </w:r>
-            <w:r>
-              <w:rPr>
-                <w:noProof/>
-                <w:webHidden/>
-              </w:rPr>
-              <w:fldChar w:fldCharType="begin"/>
-            </w:r>
-            <w:r>
-              <w:rPr>
-                <w:noProof/>
-                <w:webHidden/>
-              </w:rPr>
-              <w:instrText xml:space="preserve"> PAGEREF _Toc68301684 \h </w:instrText>
-            </w:r>
-            <w:r>
-              <w:rPr>
-                <w:noProof/>
-                <w:webHidden/>
-              </w:rPr>
-            </w:r>
-            <w:r>
-              <w:rPr>
-                <w:noProof/>
-                <w:webHidden/>
-              </w:rPr>
-              <w:fldChar w:fldCharType="separate"/>
-            </w:r>
-            <w:r>
-              <w:rPr>
-                <w:noProof/>
-                <w:webHidden/>
-              </w:rPr>
-              <w:t>4</w:t>
-            </w:r>
-            <w:r>
-              <w:rPr>
-                <w:noProof/>
-                <w:webHidden/>
-              </w:rPr>
-              <w:fldChar w:fldCharType="end"/>
-            </w:r>
-          </w:hyperlink>
-        </w:p>
-        <w:p>
-          <w:pPr>
-            <w:pStyle w:val="TOC2"/>
-            <w:tabs>
-              <w:tab w:val="right" w:leader="dot" w:pos="9350"/>
-            </w:tabs>
-            <w:rPr>
-              <w:rFonts w:eastAsiaTheme="minorEastAsia"/>
-              <w:noProof/>
-              <w:lang w:val="en-US"/>
-            </w:rPr>
-          </w:pPr>
-          <w:hyperlink w:anchor="_Toc68301685" w:history="1">
-            <w:r>
-              <w:rPr>
-                <w:rStyle w:val="Hyperlink"/>
-                <w:b/>
-                <w:bCs/>
-                <w:noProof/>
-              </w:rPr>
-              <w:t>……</w:t>
-            </w:r>
-            <w:r>
-              <w:rPr>
-                <w:noProof/>
-                <w:webHidden/>
-              </w:rPr>
-              <w:tab/>
-            </w:r>
-            <w:r>
-              <w:rPr>
-                <w:noProof/>
-                <w:webHidden/>
-              </w:rPr>
-              <w:fldChar w:fldCharType="begin"/>
-            </w:r>
-            <w:r>
-              <w:rPr>
-                <w:noProof/>
-                <w:webHidden/>
-              </w:rPr>
-              <w:instrText xml:space="preserve"> PAGEREF _Toc68301685 \h </w:instrText>
-            </w:r>
-            <w:r>
-              <w:rPr>
-                <w:noProof/>
-                <w:webHidden/>
-              </w:rPr>
-            </w:r>
-            <w:r>
-              <w:rPr>
-                <w:noProof/>
-                <w:webHidden/>
-              </w:rPr>
-              <w:fldChar w:fldCharType="separate"/>
-            </w:r>
-            <w:r>
-              <w:rPr>
-                <w:noProof/>
-                <w:webHidden/>
-              </w:rPr>
-              <w:t>4</w:t>
-            </w:r>
-            <w:r>
-              <w:rPr>
-                <w:noProof/>
-                <w:webHidden/>
-              </w:rPr>
-              <w:fldChar w:fldCharType="end"/>
-            </w:r>
-          </w:hyperlink>
-        </w:p>
-        <w:p>
-          <w:pPr>
-            <w:pStyle w:val="TOC1"/>
-            <w:tabs>
-              <w:tab w:val="right" w:leader="dot" w:pos="9350"/>
-            </w:tabs>
-            <w:rPr>
-              <w:rFonts w:eastAsiaTheme="minorEastAsia"/>
-              <w:noProof/>
-              <w:lang w:val="en-US"/>
-            </w:rPr>
-          </w:pPr>
-          <w:hyperlink w:anchor="_Toc68301686" w:history="1">
-            <w:r>
-              <w:rPr>
-                <w:rStyle w:val="Hyperlink"/>
-                <w:b/>
-                <w:bCs/>
-                <w:noProof/>
-              </w:rPr>
-              <w:t>References</w:t>
-            </w:r>
-            <w:r>
-              <w:rPr>
-                <w:noProof/>
-                <w:webHidden/>
-              </w:rPr>
-              <w:tab/>
-            </w:r>
-            <w:r>
-              <w:rPr>
-                <w:noProof/>
-                <w:webHidden/>
-              </w:rPr>
-              <w:fldChar w:fldCharType="begin"/>
-            </w:r>
-            <w:r>
-              <w:rPr>
-                <w:noProof/>
-                <w:webHidden/>
-              </w:rPr>
-              <w:instrText xml:space="preserve"> PAGEREF _Toc68301686 \h </w:instrText>
-            </w:r>
-            <w:r>
-              <w:rPr>
-                <w:noProof/>
-                <w:webHidden/>
-              </w:rPr>
-            </w:r>
-            <w:r>
-              <w:rPr>
-                <w:noProof/>
-                <w:webHidden/>
-              </w:rPr>
-              <w:fldChar w:fldCharType="separate"/>
-            </w:r>
-            <w:r>
-              <w:rPr>
-                <w:noProof/>
-                <w:webHidden/>
-              </w:rPr>
-              <w:t>4</w:t>
+              <w:t>7</w:t>
             </w:r>
             <w:r>
               <w:rPr>
@@ -2174,7 +1578,7 @@
           <w:color w:val="auto"/>
         </w:rPr>
       </w:pPr>
-      <w:bookmarkStart w:id="0" w:name="_Toc68301667"/>
+      <w:bookmarkStart w:id="0" w:name="_Toc72065365"/>
       <w:r>
         <w:rPr>
           <w:b/>
@@ -2196,7 +1600,7 @@
           <w:color w:val="auto"/>
         </w:rPr>
       </w:pPr>
-      <w:bookmarkStart w:id="1" w:name="_Toc68301668"/>
+      <w:bookmarkStart w:id="1" w:name="_Toc72065366"/>
       <w:r>
         <w:rPr>
           <w:rFonts w:cstheme="majorHAnsi"/>
@@ -2809,7 +2213,7 @@
           <w:color w:val="auto"/>
         </w:rPr>
       </w:pPr>
-      <w:bookmarkStart w:id="2" w:name="_Toc68301669"/>
+      <w:bookmarkStart w:id="2" w:name="_Toc72065367"/>
       <w:r>
         <w:rPr>
           <w:rFonts w:cstheme="majorHAnsi"/>
@@ -2950,7 +2354,7 @@
           <w:color w:val="auto"/>
         </w:rPr>
       </w:pPr>
-      <w:bookmarkStart w:id="3" w:name="_Toc68301670"/>
+      <w:bookmarkStart w:id="3" w:name="_Toc72065368"/>
       <w:r>
         <w:rPr>
           <w:rFonts w:cstheme="majorHAnsi"/>
@@ -3082,7 +2486,7 @@
           <w:color w:val="auto"/>
         </w:rPr>
       </w:pPr>
-      <w:bookmarkStart w:id="4" w:name="_Toc68301671"/>
+      <w:bookmarkStart w:id="4" w:name="_Toc72065369"/>
       <w:r>
         <w:rPr>
           <w:b/>
@@ -3104,7 +2508,7 @@
           <w:color w:val="auto"/>
         </w:rPr>
       </w:pPr>
-      <w:bookmarkStart w:id="5" w:name="_Toc68301672"/>
+      <w:bookmarkStart w:id="5" w:name="_Toc72065370"/>
       <w:r>
         <w:rPr>
           <w:b/>
@@ -3122,11 +2526,6 @@
         <w:t>Classes</w:t>
       </w:r>
       <w:bookmarkEnd w:id="5"/>
-    </w:p>
-    <w:p>
-      <w:pPr>
-        <w:ind w:firstLine="720"/>
-      </w:pPr>
     </w:p>
     <w:p>
       <w:pPr>
@@ -3147,14 +2546,39 @@
             <w:sz w:val="36"/>
             <w:szCs w:val="36"/>
           </w:rPr>
-          <w:t>Javadoc</w:t>
+          <w:t>Java</w:t>
+        </w:r>
+        <w:r>
+          <w:rPr>
+            <w:rStyle w:val="Hyperlink"/>
+            <w:b/>
+            <w:bCs/>
+            <w:sz w:val="36"/>
+            <w:szCs w:val="36"/>
+          </w:rPr>
+          <w:t>d</w:t>
+        </w:r>
+        <w:r>
+          <w:rPr>
+            <w:rStyle w:val="Hyperlink"/>
+            <w:b/>
+            <w:bCs/>
+            <w:sz w:val="36"/>
+            <w:szCs w:val="36"/>
+          </w:rPr>
+          <w:t>o</w:t>
+        </w:r>
+        <w:r>
+          <w:rPr>
+            <w:rStyle w:val="Hyperlink"/>
+            <w:b/>
+            <w:bCs/>
+            <w:sz w:val="36"/>
+            <w:szCs w:val="36"/>
+          </w:rPr>
+          <w:t>c</w:t>
         </w:r>
       </w:hyperlink>
-    </w:p>
-    <w:p>
-      <w:pPr>
-        <w:ind w:firstLine="720"/>
-      </w:pPr>
     </w:p>
     <w:p>
       <w:pPr>
@@ -3166,7 +2590,7 @@
           <w:color w:val="auto"/>
         </w:rPr>
       </w:pPr>
-      <w:bookmarkStart w:id="6" w:name="_Toc68301673"/>
+      <w:bookmarkStart w:id="6" w:name="_Toc72065371"/>
       <w:r>
         <w:rPr>
           <w:b/>
@@ -3209,7 +2633,7 @@
           <w:noProof/>
         </w:rPr>
       </w:pPr>
-      <w:bookmarkStart w:id="7" w:name="_Toc68301674"/>
+      <w:bookmarkStart w:id="7" w:name="_Toc72065372"/>
       <w:r>
         <w:rPr>
           <w:b/>
@@ -3226,7 +2650,6 @@
         </w:rPr>
         <w:t xml:space="preserve"> (GUI)</w:t>
       </w:r>
-      <w:bookmarkStart w:id="8" w:name="_Toc68301675"/>
       <w:bookmarkEnd w:id="7"/>
       <w:r>
         <w:rPr>
@@ -3235,22 +2658,23 @@
         <w:t xml:space="preserve"> </w:t>
       </w:r>
     </w:p>
+    <w:p/>
     <w:p>
-      <w:pPr>
-        <w:pStyle w:val="ListParagraph"/>
-        <w:numPr>
-          <w:ilvl w:val="0"/>
-          <w:numId w:val="30"/>
-        </w:numPr>
-      </w:pPr>
+      <w:r>
+        <w:rPr>
+          <w:b/>
+          <w:bCs/>
+        </w:rPr>
+        <w:t>Screen 1: Login</w:t>
+      </w:r>
+    </w:p>
+    <w:p>
       <w:r>
         <w:t xml:space="preserve">When first </w:t>
       </w:r>
-      <w:proofErr w:type="gramStart"/>
-      <w:r>
-        <w:t>opening up</w:t>
-      </w:r>
-      <w:proofErr w:type="gramEnd"/>
+      <w:r>
+        <w:t>opening</w:t>
+      </w:r>
       <w:r>
         <w:t xml:space="preserve"> the program, the user is brought to the log in screen.</w:t>
       </w:r>
@@ -3261,9 +2685,9 @@
           <w:noProof/>
         </w:rPr>
         <w:drawing>
-          <wp:inline distT="0" distB="0" distL="0" distR="0" wp14:anchorId="0A271DE8" wp14:editId="39EF35F8">
-            <wp:extent cx="5943600" cy="3511550"/>
-            <wp:effectExtent l="0" t="0" r="0" b="0"/>
+          <wp:inline distT="0" distB="0" distL="0" distR="0" wp14:anchorId="0A271DE8" wp14:editId="199BF304">
+            <wp:extent cx="4320664" cy="2552700"/>
+            <wp:effectExtent l="0" t="0" r="3810" b="0"/>
             <wp:docPr id="1" name="Picture 1" descr="Graphical user interface, application&#10;&#10;Description automatically generated"/>
             <wp:cNvGraphicFramePr>
               <a:graphicFrameLocks xmlns:a="http://schemas.openxmlformats.org/drawingml/2006/main" noChangeAspect="1"/>
@@ -3284,7 +2708,7 @@
                   <pic:spPr>
                     <a:xfrm>
                       <a:off x="0" y="0"/>
-                      <a:ext cx="5943600" cy="3511550"/>
+                      <a:ext cx="4334377" cy="2560802"/>
                     </a:xfrm>
                     <a:prstGeom prst="rect">
                       <a:avLst/>
@@ -3299,12 +2723,30 @@
     </w:p>
     <w:p>
       <w:pPr>
-        <w:pStyle w:val="ListParagraph"/>
-        <w:numPr>
-          <w:ilvl w:val="0"/>
-          <w:numId w:val="30"/>
-        </w:numPr>
-      </w:pPr>
+        <w:rPr>
+          <w:b/>
+          <w:bCs/>
+        </w:rPr>
+      </w:pPr>
+      <w:r>
+        <w:rPr>
+          <w:b/>
+          <w:bCs/>
+        </w:rPr>
+        <w:br w:type="page"/>
+      </w:r>
+    </w:p>
+    <w:p>
+      <w:r>
+        <w:rPr>
+          <w:b/>
+          <w:bCs/>
+        </w:rPr>
+        <w:lastRenderedPageBreak/>
+        <w:t>Screen 2: Unit Asset/Trades</w:t>
+      </w:r>
+    </w:p>
+    <w:p>
       <w:r>
         <w:t>After logging in, they are brought to the Unit Asset/Trades page which is like a homepage which shows all the current assets the organisation owns, and the trades it currently has in progress.</w:t>
       </w:r>
@@ -3317,11 +2759,10 @@
         <w:rPr>
           <w:noProof/>
         </w:rPr>
-        <w:lastRenderedPageBreak/>
         <w:drawing>
-          <wp:inline distT="0" distB="0" distL="0" distR="0" wp14:anchorId="209C5273" wp14:editId="0F99A083">
-            <wp:extent cx="5943600" cy="3564255"/>
-            <wp:effectExtent l="0" t="0" r="0" b="0"/>
+          <wp:inline distT="0" distB="0" distL="0" distR="0" wp14:anchorId="209C5273" wp14:editId="214E40A2">
+            <wp:extent cx="3962400" cy="2376170"/>
+            <wp:effectExtent l="0" t="0" r="0" b="5080"/>
             <wp:docPr id="7" name="Picture 7" descr="Graphical user interface&#10;&#10;Description automatically generated"/>
             <wp:cNvGraphicFramePr>
               <a:graphicFrameLocks xmlns:a="http://schemas.openxmlformats.org/drawingml/2006/main" noChangeAspect="1"/>
@@ -3342,7 +2783,7 @@
                   <pic:spPr>
                     <a:xfrm>
                       <a:off x="0" y="0"/>
-                      <a:ext cx="5943600" cy="3564255"/>
+                      <a:ext cx="3999760" cy="2398574"/>
                     </a:xfrm>
                     <a:prstGeom prst="rect">
                       <a:avLst/>
@@ -3357,12 +2798,20 @@
     </w:p>
     <w:p>
       <w:pPr>
-        <w:pStyle w:val="ListParagraph"/>
-        <w:numPr>
-          <w:ilvl w:val="0"/>
-          <w:numId w:val="30"/>
-        </w:numPr>
-      </w:pPr>
+        <w:rPr>
+          <w:b/>
+          <w:bCs/>
+        </w:rPr>
+      </w:pPr>
+      <w:r>
+        <w:rPr>
+          <w:b/>
+          <w:bCs/>
+        </w:rPr>
+        <w:t>Screen 3: Store</w:t>
+      </w:r>
+    </w:p>
+    <w:p>
       <w:r>
         <w:t xml:space="preserve">When the user selects the store button on the left panel, they are brought to the store, which shows all the assets they </w:t>
       </w:r>
@@ -3385,8 +2834,8 @@
           <w:noProof/>
         </w:rPr>
         <w:drawing>
-          <wp:inline distT="0" distB="0" distL="0" distR="0" wp14:anchorId="00845016" wp14:editId="6707FF12">
-            <wp:extent cx="5943600" cy="3528060"/>
+          <wp:inline distT="0" distB="0" distL="0" distR="0" wp14:anchorId="00845016" wp14:editId="15A50940">
+            <wp:extent cx="5200650" cy="3087053"/>
             <wp:effectExtent l="0" t="0" r="0" b="0"/>
             <wp:docPr id="9" name="Picture 9" descr="A screenshot of a computer&#10;&#10;Description automatically generated with low confidence"/>
             <wp:cNvGraphicFramePr>
@@ -3408,7 +2857,7 @@
                   <pic:spPr>
                     <a:xfrm>
                       <a:off x="0" y="0"/>
-                      <a:ext cx="5943600" cy="3528060"/>
+                      <a:ext cx="5207416" cy="3091069"/>
                     </a:xfrm>
                     <a:prstGeom prst="rect">
                       <a:avLst/>
@@ -3422,15 +2871,28 @@
       </w:r>
     </w:p>
     <w:p>
-      <w:pPr>
-        <w:pStyle w:val="ListParagraph"/>
-        <w:numPr>
-          <w:ilvl w:val="0"/>
-          <w:numId w:val="30"/>
-        </w:numPr>
-      </w:pPr>
-      <w:r>
+      <w:r>
+        <w:br w:type="page"/>
+      </w:r>
+    </w:p>
+    <w:p>
+      <w:pPr>
+        <w:rPr>
+          <w:b/>
+          <w:bCs/>
+        </w:rPr>
+      </w:pPr>
+      <w:r>
+        <w:rPr>
+          <w:b/>
+          <w:bCs/>
+        </w:rPr>
         <w:lastRenderedPageBreak/>
+        <w:t>Screen 4: Asset Selected from Store</w:t>
+      </w:r>
+    </w:p>
+    <w:p>
+      <w:r>
         <w:t>Once the user selects an asset from the store, they are brought to a page where they can place a buy or sell order. They are also shown the price history and current orders of that specific asset.</w:t>
       </w:r>
     </w:p>
@@ -3478,11 +2940,6 @@
     </w:p>
     <w:p>
       <w:pPr>
-        <w:pStyle w:val="ListParagraph"/>
-        <w:numPr>
-          <w:ilvl w:val="0"/>
-          <w:numId w:val="30"/>
-        </w:numPr>
         <w:rPr>
           <w:color w:val="FF0000"/>
         </w:rPr>
@@ -3564,13 +3021,13 @@
           <w:color w:val="auto"/>
         </w:rPr>
       </w:pPr>
+      <w:bookmarkStart w:id="8" w:name="_Toc72065373"/>
       <w:r>
         <w:rPr>
           <w:b/>
           <w:bCs/>
           <w:color w:val="auto"/>
         </w:rPr>
-        <w:lastRenderedPageBreak/>
         <w:t>Database Schema</w:t>
       </w:r>
       <w:bookmarkEnd w:id="8"/>
@@ -3628,7 +3085,7 @@
           <w:color w:val="auto"/>
         </w:rPr>
       </w:pPr>
-      <w:bookmarkStart w:id="9" w:name="_Toc68301676"/>
+      <w:bookmarkStart w:id="9" w:name="_Toc72065374"/>
       <w:r>
         <w:rPr>
           <w:b/>
@@ -3676,15 +3133,6 @@
       </w:r>
     </w:p>
     <w:p/>
-    <w:p/>
-    <w:p/>
-    <w:p>
-      <w:r>
-        <w:lastRenderedPageBreak/>
-        <w:br w:type="page"/>
-      </w:r>
-    </w:p>
-    <w:p/>
     <w:p>
       <w:pPr>
         <w:pStyle w:val="Heading1"/>
@@ -3694,7 +3142,7 @@
           <w:color w:val="auto"/>
         </w:rPr>
       </w:pPr>
-      <w:bookmarkStart w:id="10" w:name="_Toc68301677"/>
+      <w:bookmarkStart w:id="10" w:name="_Toc72065375"/>
       <w:r>
         <w:rPr>
           <w:b/>
@@ -3703,501 +3151,885 @@
         </w:rPr>
         <w:t>Sprint Planning</w:t>
       </w:r>
-      <w:r>
-        <w:rPr>
-          <w:b/>
-          <w:bCs/>
-          <w:color w:val="auto"/>
-        </w:rPr>
-        <w:t xml:space="preserve"> (for milestones)</w:t>
-      </w:r>
       <w:bookmarkEnd w:id="10"/>
     </w:p>
+    <w:p/>
+    <w:tbl>
+      <w:tblPr>
+        <w:tblStyle w:val="TableGrid"/>
+        <w:tblW w:w="0" w:type="auto"/>
+        <w:tblLook w:val="04A0" w:firstRow="1" w:lastRow="0" w:firstColumn="1" w:lastColumn="0" w:noHBand="0" w:noVBand="1"/>
+      </w:tblPr>
+      <w:tblGrid>
+        <w:gridCol w:w="2065"/>
+        <w:gridCol w:w="7285"/>
+      </w:tblGrid>
+      <w:tr>
+        <w:tc>
+          <w:tcPr>
+            <w:tcW w:w="2065" w:type="dxa"/>
+          </w:tcPr>
+          <w:p>
+            <w:pPr>
+              <w:rPr>
+                <w:rFonts w:asciiTheme="minorHAnsi" w:hAnsiTheme="minorHAnsi" w:cstheme="minorHAnsi"/>
+                <w:b/>
+                <w:bCs/>
+              </w:rPr>
+            </w:pPr>
+            <w:r>
+              <w:rPr>
+                <w:rFonts w:asciiTheme="minorHAnsi" w:hAnsiTheme="minorHAnsi" w:cstheme="minorHAnsi"/>
+                <w:b/>
+                <w:bCs/>
+              </w:rPr>
+              <w:t>Adrian Ash</w:t>
+            </w:r>
+          </w:p>
+        </w:tc>
+        <w:tc>
+          <w:tcPr>
+            <w:tcW w:w="7285" w:type="dxa"/>
+          </w:tcPr>
+          <w:p>
+            <w:pPr>
+              <w:rPr>
+                <w:rFonts w:asciiTheme="minorHAnsi" w:hAnsiTheme="minorHAnsi" w:cstheme="minorHAnsi"/>
+                <w:b/>
+                <w:bCs/>
+              </w:rPr>
+            </w:pPr>
+            <w:r>
+              <w:rPr>
+                <w:rFonts w:asciiTheme="minorHAnsi" w:hAnsiTheme="minorHAnsi" w:cstheme="minorHAnsi"/>
+              </w:rPr>
+              <w:t>Documentation</w:t>
+            </w:r>
+            <w:r>
+              <w:rPr>
+                <w:rFonts w:asciiTheme="minorHAnsi" w:hAnsiTheme="minorHAnsi" w:cstheme="minorHAnsi"/>
+              </w:rPr>
+              <w:t>:</w:t>
+            </w:r>
+          </w:p>
+          <w:p>
+            <w:pPr>
+              <w:pStyle w:val="ListParagraph"/>
+              <w:numPr>
+                <w:ilvl w:val="0"/>
+                <w:numId w:val="37"/>
+              </w:numPr>
+              <w:rPr>
+                <w:rFonts w:asciiTheme="minorHAnsi" w:hAnsiTheme="minorHAnsi" w:cstheme="minorHAnsi"/>
+              </w:rPr>
+            </w:pPr>
+            <w:r>
+              <w:rPr>
+                <w:rFonts w:asciiTheme="minorHAnsi" w:hAnsiTheme="minorHAnsi" w:cstheme="minorHAnsi"/>
+              </w:rPr>
+              <w:t>Interaction of classes/methods</w:t>
+            </w:r>
+          </w:p>
+          <w:p>
+            <w:pPr>
+              <w:rPr>
+                <w:rFonts w:asciiTheme="minorHAnsi" w:hAnsiTheme="minorHAnsi" w:cstheme="minorHAnsi"/>
+              </w:rPr>
+            </w:pPr>
+            <w:r>
+              <w:rPr>
+                <w:rFonts w:asciiTheme="minorHAnsi" w:hAnsiTheme="minorHAnsi" w:cstheme="minorHAnsi"/>
+              </w:rPr>
+              <w:t>GUI elements:</w:t>
+            </w:r>
+            <w:r>
+              <w:rPr>
+                <w:rFonts w:asciiTheme="minorHAnsi" w:hAnsiTheme="minorHAnsi" w:cstheme="minorHAnsi"/>
+              </w:rPr>
+              <w:t xml:space="preserve"> </w:t>
+            </w:r>
+          </w:p>
+          <w:p>
+            <w:pPr>
+              <w:pStyle w:val="ListParagraph"/>
+              <w:numPr>
+                <w:ilvl w:val="0"/>
+                <w:numId w:val="31"/>
+              </w:numPr>
+              <w:rPr>
+                <w:rFonts w:asciiTheme="minorHAnsi" w:hAnsiTheme="minorHAnsi" w:cstheme="minorHAnsi"/>
+              </w:rPr>
+            </w:pPr>
+            <w:r>
+              <w:rPr>
+                <w:rFonts w:asciiTheme="minorHAnsi" w:hAnsiTheme="minorHAnsi" w:cstheme="minorHAnsi"/>
+              </w:rPr>
+              <w:t>Main Layout</w:t>
+            </w:r>
+          </w:p>
+          <w:p>
+            <w:pPr>
+              <w:pStyle w:val="ListParagraph"/>
+              <w:numPr>
+                <w:ilvl w:val="0"/>
+                <w:numId w:val="31"/>
+              </w:numPr>
+              <w:rPr>
+                <w:rFonts w:asciiTheme="minorHAnsi" w:hAnsiTheme="minorHAnsi" w:cstheme="minorHAnsi"/>
+              </w:rPr>
+            </w:pPr>
+            <w:r>
+              <w:rPr>
+                <w:rFonts w:asciiTheme="minorHAnsi" w:hAnsiTheme="minorHAnsi" w:cstheme="minorHAnsi"/>
+              </w:rPr>
+              <w:t>Unit Asset/Trades Page</w:t>
+            </w:r>
+          </w:p>
+          <w:p>
+            <w:pPr>
+              <w:pStyle w:val="ListParagraph"/>
+              <w:numPr>
+                <w:ilvl w:val="0"/>
+                <w:numId w:val="31"/>
+              </w:numPr>
+              <w:rPr>
+                <w:rFonts w:asciiTheme="minorHAnsi" w:hAnsiTheme="minorHAnsi" w:cstheme="minorHAnsi"/>
+              </w:rPr>
+            </w:pPr>
+            <w:r>
+              <w:rPr>
+                <w:rFonts w:asciiTheme="minorHAnsi" w:hAnsiTheme="minorHAnsi" w:cstheme="minorHAnsi"/>
+              </w:rPr>
+              <w:t>Admin panels (create new users, create new asset types)</w:t>
+            </w:r>
+          </w:p>
+          <w:p>
+            <w:pPr>
+              <w:rPr>
+                <w:rFonts w:asciiTheme="minorHAnsi" w:hAnsiTheme="minorHAnsi" w:cstheme="minorHAnsi"/>
+              </w:rPr>
+            </w:pPr>
+            <w:r>
+              <w:rPr>
+                <w:rFonts w:asciiTheme="minorHAnsi" w:hAnsiTheme="minorHAnsi" w:cstheme="minorHAnsi"/>
+              </w:rPr>
+              <w:t>Object Logic:</w:t>
+            </w:r>
+          </w:p>
+          <w:p>
+            <w:pPr>
+              <w:pStyle w:val="ListParagraph"/>
+              <w:numPr>
+                <w:ilvl w:val="0"/>
+                <w:numId w:val="32"/>
+              </w:numPr>
+              <w:rPr>
+                <w:rFonts w:asciiTheme="minorHAnsi" w:hAnsiTheme="minorHAnsi" w:cstheme="minorHAnsi"/>
+              </w:rPr>
+            </w:pPr>
+            <w:r>
+              <w:rPr>
+                <w:rFonts w:asciiTheme="minorHAnsi" w:hAnsiTheme="minorHAnsi" w:cstheme="minorHAnsi"/>
+              </w:rPr>
+              <w:t>Logic related to GUI pages</w:t>
+            </w:r>
+          </w:p>
+          <w:p>
+            <w:pPr>
+              <w:pStyle w:val="ListParagraph"/>
+              <w:numPr>
+                <w:ilvl w:val="0"/>
+                <w:numId w:val="32"/>
+              </w:numPr>
+              <w:rPr>
+                <w:rFonts w:asciiTheme="minorHAnsi" w:hAnsiTheme="minorHAnsi" w:cstheme="minorHAnsi"/>
+              </w:rPr>
+            </w:pPr>
+            <w:r>
+              <w:rPr>
+                <w:rFonts w:asciiTheme="minorHAnsi" w:hAnsiTheme="minorHAnsi" w:cstheme="minorHAnsi"/>
+              </w:rPr>
+              <w:t>User logic for admin users</w:t>
+            </w:r>
+          </w:p>
+          <w:p>
+            <w:pPr>
+              <w:rPr>
+                <w:rFonts w:asciiTheme="minorHAnsi" w:hAnsiTheme="minorHAnsi" w:cstheme="minorHAnsi"/>
+              </w:rPr>
+            </w:pPr>
+          </w:p>
+        </w:tc>
+      </w:tr>
+      <w:tr>
+        <w:tc>
+          <w:tcPr>
+            <w:tcW w:w="2065" w:type="dxa"/>
+          </w:tcPr>
+          <w:p>
+            <w:pPr>
+              <w:rPr>
+                <w:rFonts w:asciiTheme="minorHAnsi" w:hAnsiTheme="minorHAnsi" w:cstheme="minorHAnsi"/>
+                <w:b/>
+                <w:bCs/>
+              </w:rPr>
+            </w:pPr>
+            <w:r>
+              <w:rPr>
+                <w:rFonts w:asciiTheme="minorHAnsi" w:hAnsiTheme="minorHAnsi" w:cstheme="minorHAnsi"/>
+                <w:b/>
+                <w:bCs/>
+              </w:rPr>
+              <w:t>Matthew Biggs</w:t>
+            </w:r>
+          </w:p>
+          <w:p>
+            <w:pPr>
+              <w:rPr>
+                <w:rFonts w:asciiTheme="minorHAnsi" w:hAnsiTheme="minorHAnsi" w:cstheme="minorHAnsi"/>
+                <w:b/>
+                <w:bCs/>
+              </w:rPr>
+            </w:pPr>
+          </w:p>
+        </w:tc>
+        <w:tc>
+          <w:tcPr>
+            <w:tcW w:w="7285" w:type="dxa"/>
+          </w:tcPr>
+          <w:p>
+            <w:pPr>
+              <w:rPr>
+                <w:rFonts w:asciiTheme="minorHAnsi" w:hAnsiTheme="minorHAnsi" w:cstheme="minorHAnsi"/>
+              </w:rPr>
+            </w:pPr>
+            <w:r>
+              <w:rPr>
+                <w:rFonts w:asciiTheme="minorHAnsi" w:hAnsiTheme="minorHAnsi" w:cstheme="minorHAnsi"/>
+              </w:rPr>
+              <w:t>Backend (server):</w:t>
+            </w:r>
+          </w:p>
+          <w:p>
+            <w:pPr>
+              <w:pStyle w:val="ListParagraph"/>
+              <w:numPr>
+                <w:ilvl w:val="0"/>
+                <w:numId w:val="32"/>
+              </w:numPr>
+              <w:rPr>
+                <w:rFonts w:asciiTheme="minorHAnsi" w:hAnsiTheme="minorHAnsi" w:cstheme="minorHAnsi"/>
+              </w:rPr>
+            </w:pPr>
+            <w:r>
+              <w:rPr>
+                <w:rFonts w:asciiTheme="minorHAnsi" w:hAnsiTheme="minorHAnsi" w:cstheme="minorHAnsi"/>
+              </w:rPr>
+              <w:t>Ensuring hibernate works correctly</w:t>
+            </w:r>
+          </w:p>
+          <w:p>
+            <w:pPr>
+              <w:pStyle w:val="ListParagraph"/>
+              <w:numPr>
+                <w:ilvl w:val="0"/>
+                <w:numId w:val="32"/>
+              </w:numPr>
+              <w:rPr>
+                <w:rFonts w:asciiTheme="minorHAnsi" w:hAnsiTheme="minorHAnsi" w:cstheme="minorHAnsi"/>
+              </w:rPr>
+            </w:pPr>
+            <w:r>
+              <w:rPr>
+                <w:rFonts w:asciiTheme="minorHAnsi" w:hAnsiTheme="minorHAnsi" w:cstheme="minorHAnsi"/>
+              </w:rPr>
+              <w:t>Multi</w:t>
+            </w:r>
+            <w:r>
+              <w:rPr>
+                <w:rFonts w:asciiTheme="minorHAnsi" w:hAnsiTheme="minorHAnsi" w:cstheme="minorHAnsi"/>
+              </w:rPr>
+              <w:t>-</w:t>
+            </w:r>
+            <w:r>
+              <w:rPr>
+                <w:rFonts w:asciiTheme="minorHAnsi" w:hAnsiTheme="minorHAnsi" w:cstheme="minorHAnsi"/>
+              </w:rPr>
+              <w:t>threading</w:t>
+            </w:r>
+            <w:r>
+              <w:rPr>
+                <w:rFonts w:asciiTheme="minorHAnsi" w:hAnsiTheme="minorHAnsi" w:cstheme="minorHAnsi"/>
+              </w:rPr>
+              <w:t xml:space="preserve"> (allow multiple connections)</w:t>
+            </w:r>
+          </w:p>
+          <w:p>
+            <w:pPr>
+              <w:pStyle w:val="ListParagraph"/>
+              <w:numPr>
+                <w:ilvl w:val="0"/>
+                <w:numId w:val="32"/>
+              </w:numPr>
+              <w:rPr>
+                <w:rFonts w:asciiTheme="minorHAnsi" w:hAnsiTheme="minorHAnsi" w:cstheme="minorHAnsi"/>
+              </w:rPr>
+            </w:pPr>
+            <w:r>
+              <w:rPr>
+                <w:rFonts w:asciiTheme="minorHAnsi" w:hAnsiTheme="minorHAnsi" w:cstheme="minorHAnsi"/>
+              </w:rPr>
+              <w:t>API development</w:t>
+            </w:r>
+            <w:r>
+              <w:rPr>
+                <w:rFonts w:asciiTheme="minorHAnsi" w:hAnsiTheme="minorHAnsi" w:cstheme="minorHAnsi"/>
+              </w:rPr>
+              <w:t xml:space="preserve"> (client-server calls)</w:t>
+            </w:r>
+          </w:p>
+          <w:p>
+            <w:pPr>
+              <w:rPr>
+                <w:rFonts w:asciiTheme="minorHAnsi" w:hAnsiTheme="minorHAnsi" w:cstheme="minorHAnsi"/>
+              </w:rPr>
+            </w:pPr>
+            <w:r>
+              <w:rPr>
+                <w:rFonts w:asciiTheme="minorHAnsi" w:hAnsiTheme="minorHAnsi" w:cstheme="minorHAnsi"/>
+              </w:rPr>
+              <w:t>Unit Testing:</w:t>
+            </w:r>
+          </w:p>
+          <w:p>
+            <w:pPr>
+              <w:pStyle w:val="ListParagraph"/>
+              <w:numPr>
+                <w:ilvl w:val="0"/>
+                <w:numId w:val="33"/>
+              </w:numPr>
+              <w:rPr>
+                <w:rFonts w:asciiTheme="minorHAnsi" w:hAnsiTheme="minorHAnsi" w:cstheme="minorHAnsi"/>
+              </w:rPr>
+            </w:pPr>
+            <w:r>
+              <w:rPr>
+                <w:rFonts w:asciiTheme="minorHAnsi" w:hAnsiTheme="minorHAnsi" w:cstheme="minorHAnsi"/>
+              </w:rPr>
+              <w:t xml:space="preserve">Creating unit tests for </w:t>
+            </w:r>
+            <w:r>
+              <w:rPr>
+                <w:rFonts w:asciiTheme="minorHAnsi" w:hAnsiTheme="minorHAnsi" w:cstheme="minorHAnsi"/>
+              </w:rPr>
+              <w:t>Asset class</w:t>
+            </w:r>
+          </w:p>
+          <w:p>
+            <w:pPr>
+              <w:pStyle w:val="ListParagraph"/>
+              <w:numPr>
+                <w:ilvl w:val="0"/>
+                <w:numId w:val="33"/>
+              </w:numPr>
+              <w:rPr>
+                <w:rFonts w:asciiTheme="minorHAnsi" w:hAnsiTheme="minorHAnsi" w:cstheme="minorHAnsi"/>
+              </w:rPr>
+            </w:pPr>
+            <w:r>
+              <w:rPr>
+                <w:rFonts w:asciiTheme="minorHAnsi" w:hAnsiTheme="minorHAnsi" w:cstheme="minorHAnsi"/>
+              </w:rPr>
+              <w:t>Creating unit tests for Asset Type class</w:t>
+            </w:r>
+          </w:p>
+          <w:p>
+            <w:pPr>
+              <w:rPr>
+                <w:rFonts w:asciiTheme="minorHAnsi" w:hAnsiTheme="minorHAnsi" w:cstheme="minorHAnsi"/>
+              </w:rPr>
+            </w:pPr>
+            <w:r>
+              <w:rPr>
+                <w:rFonts w:asciiTheme="minorHAnsi" w:hAnsiTheme="minorHAnsi" w:cstheme="minorHAnsi"/>
+              </w:rPr>
+              <w:t>Object Logic:</w:t>
+            </w:r>
+          </w:p>
+          <w:p>
+            <w:pPr>
+              <w:pStyle w:val="ListParagraph"/>
+              <w:numPr>
+                <w:ilvl w:val="0"/>
+                <w:numId w:val="34"/>
+              </w:numPr>
+              <w:rPr>
+                <w:rFonts w:asciiTheme="minorHAnsi" w:hAnsiTheme="minorHAnsi" w:cstheme="minorHAnsi"/>
+              </w:rPr>
+            </w:pPr>
+            <w:r>
+              <w:rPr>
+                <w:rFonts w:asciiTheme="minorHAnsi" w:hAnsiTheme="minorHAnsi" w:cstheme="minorHAnsi"/>
+              </w:rPr>
+              <w:t xml:space="preserve">Logic involving </w:t>
+            </w:r>
+            <w:r>
+              <w:rPr>
+                <w:rFonts w:asciiTheme="minorHAnsi" w:hAnsiTheme="minorHAnsi" w:cstheme="minorHAnsi"/>
+              </w:rPr>
+              <w:t>hibernate</w:t>
+            </w:r>
+          </w:p>
+          <w:p>
+            <w:pPr>
+              <w:rPr>
+                <w:rFonts w:asciiTheme="minorHAnsi" w:hAnsiTheme="minorHAnsi" w:cstheme="minorHAnsi"/>
+              </w:rPr>
+            </w:pPr>
+          </w:p>
+        </w:tc>
+      </w:tr>
+      <w:tr>
+        <w:tc>
+          <w:tcPr>
+            <w:tcW w:w="2065" w:type="dxa"/>
+          </w:tcPr>
+          <w:p>
+            <w:pPr>
+              <w:rPr>
+                <w:rFonts w:asciiTheme="minorHAnsi" w:hAnsiTheme="minorHAnsi" w:cstheme="minorHAnsi"/>
+                <w:b/>
+                <w:bCs/>
+              </w:rPr>
+            </w:pPr>
+            <w:r>
+              <w:rPr>
+                <w:rFonts w:asciiTheme="minorHAnsi" w:hAnsiTheme="minorHAnsi" w:cstheme="minorHAnsi"/>
+                <w:b/>
+                <w:bCs/>
+              </w:rPr>
+              <w:t>Christopher Paterson</w:t>
+            </w:r>
+          </w:p>
+          <w:p>
+            <w:pPr>
+              <w:rPr>
+                <w:rFonts w:asciiTheme="minorHAnsi" w:hAnsiTheme="minorHAnsi" w:cstheme="minorHAnsi"/>
+                <w:b/>
+                <w:bCs/>
+              </w:rPr>
+            </w:pPr>
+          </w:p>
+        </w:tc>
+        <w:tc>
+          <w:tcPr>
+            <w:tcW w:w="7285" w:type="dxa"/>
+          </w:tcPr>
+          <w:p>
+            <w:pPr>
+              <w:rPr>
+                <w:rFonts w:asciiTheme="minorHAnsi" w:hAnsiTheme="minorHAnsi" w:cstheme="minorHAnsi"/>
+              </w:rPr>
+            </w:pPr>
+            <w:r>
+              <w:rPr>
+                <w:rFonts w:asciiTheme="minorHAnsi" w:hAnsiTheme="minorHAnsi" w:cstheme="minorHAnsi"/>
+              </w:rPr>
+              <w:t>Unit Testing:</w:t>
+            </w:r>
+          </w:p>
+          <w:p>
+            <w:pPr>
+              <w:pStyle w:val="ListParagraph"/>
+              <w:numPr>
+                <w:ilvl w:val="0"/>
+                <w:numId w:val="33"/>
+              </w:numPr>
+              <w:rPr>
+                <w:rFonts w:asciiTheme="minorHAnsi" w:hAnsiTheme="minorHAnsi" w:cstheme="minorHAnsi"/>
+              </w:rPr>
+            </w:pPr>
+            <w:r>
+              <w:rPr>
+                <w:rFonts w:asciiTheme="minorHAnsi" w:hAnsiTheme="minorHAnsi" w:cstheme="minorHAnsi"/>
+              </w:rPr>
+              <w:t xml:space="preserve">Creating unit tests for </w:t>
+            </w:r>
+            <w:r>
+              <w:rPr>
+                <w:rFonts w:asciiTheme="minorHAnsi" w:hAnsiTheme="minorHAnsi" w:cstheme="minorHAnsi"/>
+              </w:rPr>
+              <w:t>User</w:t>
+            </w:r>
+            <w:r>
+              <w:rPr>
+                <w:rFonts w:asciiTheme="minorHAnsi" w:hAnsiTheme="minorHAnsi" w:cstheme="minorHAnsi"/>
+              </w:rPr>
+              <w:t xml:space="preserve"> class</w:t>
+            </w:r>
+          </w:p>
+          <w:p>
+            <w:pPr>
+              <w:pStyle w:val="ListParagraph"/>
+              <w:numPr>
+                <w:ilvl w:val="0"/>
+                <w:numId w:val="33"/>
+              </w:numPr>
+              <w:rPr>
+                <w:rFonts w:asciiTheme="minorHAnsi" w:hAnsiTheme="minorHAnsi" w:cstheme="minorHAnsi"/>
+              </w:rPr>
+            </w:pPr>
+            <w:r>
+              <w:rPr>
+                <w:rFonts w:asciiTheme="minorHAnsi" w:hAnsiTheme="minorHAnsi" w:cstheme="minorHAnsi"/>
+              </w:rPr>
+              <w:t xml:space="preserve">Creating unit tests for </w:t>
+            </w:r>
+            <w:r>
+              <w:rPr>
+                <w:rFonts w:asciiTheme="minorHAnsi" w:hAnsiTheme="minorHAnsi" w:cstheme="minorHAnsi"/>
+              </w:rPr>
+              <w:t>Organisational Unit</w:t>
+            </w:r>
+            <w:r>
+              <w:rPr>
+                <w:rFonts w:asciiTheme="minorHAnsi" w:hAnsiTheme="minorHAnsi" w:cstheme="minorHAnsi"/>
+              </w:rPr>
+              <w:t xml:space="preserve"> class</w:t>
+            </w:r>
+          </w:p>
+          <w:p>
+            <w:pPr>
+              <w:pStyle w:val="ListParagraph"/>
+              <w:numPr>
+                <w:ilvl w:val="0"/>
+                <w:numId w:val="33"/>
+              </w:numPr>
+              <w:rPr>
+                <w:rFonts w:asciiTheme="minorHAnsi" w:hAnsiTheme="minorHAnsi" w:cstheme="minorHAnsi"/>
+              </w:rPr>
+            </w:pPr>
+            <w:r>
+              <w:rPr>
+                <w:rFonts w:asciiTheme="minorHAnsi" w:hAnsiTheme="minorHAnsi" w:cstheme="minorHAnsi"/>
+              </w:rPr>
+              <w:t xml:space="preserve">Creating unit tests for </w:t>
+            </w:r>
+            <w:r>
+              <w:rPr>
+                <w:rFonts w:asciiTheme="minorHAnsi" w:hAnsiTheme="minorHAnsi" w:cstheme="minorHAnsi"/>
+              </w:rPr>
+              <w:t>Trade</w:t>
+            </w:r>
+            <w:r>
+              <w:rPr>
+                <w:rFonts w:asciiTheme="minorHAnsi" w:hAnsiTheme="minorHAnsi" w:cstheme="minorHAnsi"/>
+              </w:rPr>
+              <w:t xml:space="preserve"> class</w:t>
+            </w:r>
+          </w:p>
+          <w:p>
+            <w:pPr>
+              <w:rPr>
+                <w:rFonts w:asciiTheme="minorHAnsi" w:hAnsiTheme="minorHAnsi" w:cstheme="minorHAnsi"/>
+              </w:rPr>
+            </w:pPr>
+            <w:r>
+              <w:rPr>
+                <w:rFonts w:asciiTheme="minorHAnsi" w:hAnsiTheme="minorHAnsi" w:cstheme="minorHAnsi"/>
+              </w:rPr>
+              <w:t xml:space="preserve">GUI elements: </w:t>
+            </w:r>
+          </w:p>
+          <w:p>
+            <w:pPr>
+              <w:pStyle w:val="ListParagraph"/>
+              <w:numPr>
+                <w:ilvl w:val="0"/>
+                <w:numId w:val="31"/>
+              </w:numPr>
+              <w:rPr>
+                <w:rFonts w:asciiTheme="minorHAnsi" w:hAnsiTheme="minorHAnsi" w:cstheme="minorHAnsi"/>
+              </w:rPr>
+            </w:pPr>
+            <w:r>
+              <w:rPr>
+                <w:rFonts w:asciiTheme="minorHAnsi" w:hAnsiTheme="minorHAnsi" w:cstheme="minorHAnsi"/>
+              </w:rPr>
+              <w:t>Store Page</w:t>
+            </w:r>
+          </w:p>
+          <w:p>
+            <w:pPr>
+              <w:rPr>
+                <w:rFonts w:asciiTheme="minorHAnsi" w:hAnsiTheme="minorHAnsi" w:cstheme="minorHAnsi"/>
+              </w:rPr>
+            </w:pPr>
+            <w:r>
+              <w:rPr>
+                <w:rFonts w:asciiTheme="minorHAnsi" w:hAnsiTheme="minorHAnsi" w:cstheme="minorHAnsi"/>
+              </w:rPr>
+              <w:t>Object Logic:</w:t>
+            </w:r>
+          </w:p>
+          <w:p>
+            <w:pPr>
+              <w:pStyle w:val="ListParagraph"/>
+              <w:numPr>
+                <w:ilvl w:val="0"/>
+                <w:numId w:val="35"/>
+              </w:numPr>
+              <w:rPr>
+                <w:rFonts w:asciiTheme="minorHAnsi" w:hAnsiTheme="minorHAnsi" w:cstheme="minorHAnsi"/>
+              </w:rPr>
+            </w:pPr>
+            <w:r>
+              <w:rPr>
+                <w:rFonts w:asciiTheme="minorHAnsi" w:hAnsiTheme="minorHAnsi" w:cstheme="minorHAnsi"/>
+              </w:rPr>
+              <w:t>Creating and display Asset Types on Store Page</w:t>
+            </w:r>
+          </w:p>
+          <w:p>
+            <w:pPr>
+              <w:pStyle w:val="ListParagraph"/>
+              <w:numPr>
+                <w:ilvl w:val="0"/>
+                <w:numId w:val="35"/>
+              </w:numPr>
+              <w:rPr>
+                <w:rFonts w:asciiTheme="minorHAnsi" w:hAnsiTheme="minorHAnsi" w:cstheme="minorHAnsi"/>
+              </w:rPr>
+            </w:pPr>
+            <w:r>
+              <w:rPr>
+                <w:rFonts w:asciiTheme="minorHAnsi" w:hAnsiTheme="minorHAnsi" w:cstheme="minorHAnsi"/>
+              </w:rPr>
+              <w:t>Linking and passing required information to the connected Buy/Sell Page</w:t>
+            </w:r>
+          </w:p>
+          <w:p>
+            <w:pPr>
+              <w:rPr>
+                <w:rFonts w:asciiTheme="minorHAnsi" w:hAnsiTheme="minorHAnsi" w:cstheme="minorHAnsi"/>
+              </w:rPr>
+            </w:pPr>
+          </w:p>
+        </w:tc>
+      </w:tr>
+      <w:tr>
+        <w:tc>
+          <w:tcPr>
+            <w:tcW w:w="2065" w:type="dxa"/>
+          </w:tcPr>
+          <w:p>
+            <w:pPr>
+              <w:rPr>
+                <w:rFonts w:asciiTheme="minorHAnsi" w:hAnsiTheme="minorHAnsi" w:cstheme="minorHAnsi"/>
+                <w:b/>
+                <w:bCs/>
+              </w:rPr>
+            </w:pPr>
+            <w:r>
+              <w:rPr>
+                <w:rFonts w:asciiTheme="minorHAnsi" w:hAnsiTheme="minorHAnsi" w:cstheme="minorHAnsi"/>
+                <w:b/>
+                <w:bCs/>
+              </w:rPr>
+              <w:t>Adrian Roy</w:t>
+            </w:r>
+          </w:p>
+          <w:p>
+            <w:pPr>
+              <w:rPr>
+                <w:rFonts w:asciiTheme="minorHAnsi" w:hAnsiTheme="minorHAnsi" w:cstheme="minorHAnsi"/>
+                <w:b/>
+                <w:bCs/>
+              </w:rPr>
+            </w:pPr>
+          </w:p>
+        </w:tc>
+        <w:tc>
+          <w:tcPr>
+            <w:tcW w:w="7285" w:type="dxa"/>
+          </w:tcPr>
+          <w:p>
+            <w:pPr>
+              <w:rPr>
+                <w:rFonts w:asciiTheme="minorHAnsi" w:hAnsiTheme="minorHAnsi" w:cstheme="minorHAnsi"/>
+              </w:rPr>
+            </w:pPr>
+            <w:r>
+              <w:rPr>
+                <w:rFonts w:asciiTheme="minorHAnsi" w:hAnsiTheme="minorHAnsi" w:cstheme="minorHAnsi"/>
+              </w:rPr>
+              <w:t>Documentation</w:t>
+            </w:r>
+            <w:r>
+              <w:rPr>
+                <w:rFonts w:asciiTheme="minorHAnsi" w:hAnsiTheme="minorHAnsi" w:cstheme="minorHAnsi"/>
+              </w:rPr>
+              <w:t>:</w:t>
+            </w:r>
+          </w:p>
+          <w:p>
+            <w:pPr>
+              <w:pStyle w:val="ListParagraph"/>
+              <w:numPr>
+                <w:ilvl w:val="0"/>
+                <w:numId w:val="36"/>
+              </w:numPr>
+              <w:rPr>
+                <w:rFonts w:asciiTheme="minorHAnsi" w:hAnsiTheme="minorHAnsi" w:cstheme="minorHAnsi"/>
+              </w:rPr>
+            </w:pPr>
+            <w:r>
+              <w:rPr>
+                <w:rFonts w:asciiTheme="minorHAnsi" w:hAnsiTheme="minorHAnsi" w:cstheme="minorHAnsi"/>
+              </w:rPr>
+              <w:t>Network Protocol</w:t>
+            </w:r>
+          </w:p>
+          <w:p>
+            <w:pPr>
+              <w:pStyle w:val="ListParagraph"/>
+              <w:numPr>
+                <w:ilvl w:val="0"/>
+                <w:numId w:val="36"/>
+              </w:numPr>
+              <w:rPr>
+                <w:rFonts w:asciiTheme="minorHAnsi" w:hAnsiTheme="minorHAnsi" w:cstheme="minorHAnsi"/>
+              </w:rPr>
+            </w:pPr>
+            <w:r>
+              <w:rPr>
+                <w:rFonts w:asciiTheme="minorHAnsi" w:hAnsiTheme="minorHAnsi" w:cstheme="minorHAnsi"/>
+              </w:rPr>
+              <w:t>Remaining GUI mock-ups</w:t>
+            </w:r>
+          </w:p>
+          <w:p>
+            <w:pPr>
+              <w:rPr>
+                <w:rFonts w:asciiTheme="minorHAnsi" w:hAnsiTheme="minorHAnsi" w:cstheme="minorHAnsi"/>
+              </w:rPr>
+            </w:pPr>
+            <w:r>
+              <w:rPr>
+                <w:rFonts w:asciiTheme="minorHAnsi" w:hAnsiTheme="minorHAnsi" w:cstheme="minorHAnsi"/>
+              </w:rPr>
+              <w:t>GUI elements:</w:t>
+            </w:r>
+          </w:p>
+          <w:p>
+            <w:pPr>
+              <w:pStyle w:val="ListParagraph"/>
+              <w:numPr>
+                <w:ilvl w:val="0"/>
+                <w:numId w:val="31"/>
+              </w:numPr>
+              <w:rPr>
+                <w:rFonts w:asciiTheme="minorHAnsi" w:hAnsiTheme="minorHAnsi" w:cstheme="minorHAnsi"/>
+              </w:rPr>
+            </w:pPr>
+            <w:r>
+              <w:rPr>
+                <w:rFonts w:asciiTheme="minorHAnsi" w:hAnsiTheme="minorHAnsi" w:cstheme="minorHAnsi"/>
+              </w:rPr>
+              <w:t>Buy/Sell Page of store (requires a lot of object logic)</w:t>
+            </w:r>
+          </w:p>
+          <w:p>
+            <w:pPr>
+              <w:pStyle w:val="ListParagraph"/>
+              <w:numPr>
+                <w:ilvl w:val="0"/>
+                <w:numId w:val="31"/>
+              </w:numPr>
+              <w:rPr>
+                <w:rFonts w:asciiTheme="minorHAnsi" w:hAnsiTheme="minorHAnsi" w:cstheme="minorHAnsi"/>
+              </w:rPr>
+            </w:pPr>
+            <w:r>
+              <w:rPr>
+                <w:rFonts w:asciiTheme="minorHAnsi" w:hAnsiTheme="minorHAnsi" w:cstheme="minorHAnsi"/>
+              </w:rPr>
+              <w:t xml:space="preserve">Settings Page (reset password and display user information) </w:t>
+            </w:r>
+          </w:p>
+          <w:p>
+            <w:pPr>
+              <w:pStyle w:val="ListParagraph"/>
+              <w:numPr>
+                <w:ilvl w:val="0"/>
+                <w:numId w:val="31"/>
+              </w:numPr>
+              <w:rPr>
+                <w:rFonts w:asciiTheme="minorHAnsi" w:hAnsiTheme="minorHAnsi" w:cstheme="minorHAnsi"/>
+              </w:rPr>
+            </w:pPr>
+            <w:r>
+              <w:rPr>
+                <w:rFonts w:asciiTheme="minorHAnsi" w:hAnsiTheme="minorHAnsi" w:cstheme="minorHAnsi"/>
+              </w:rPr>
+              <w:t>Creating the colour scheme (if time permits)</w:t>
+            </w:r>
+          </w:p>
+          <w:p>
+            <w:pPr>
+              <w:pStyle w:val="ListParagraph"/>
+              <w:numPr>
+                <w:ilvl w:val="0"/>
+                <w:numId w:val="31"/>
+              </w:numPr>
+              <w:rPr>
+                <w:rFonts w:asciiTheme="minorHAnsi" w:hAnsiTheme="minorHAnsi" w:cstheme="minorHAnsi"/>
+              </w:rPr>
+            </w:pPr>
+            <w:r>
+              <w:rPr>
+                <w:rFonts w:asciiTheme="minorHAnsi" w:hAnsiTheme="minorHAnsi" w:cstheme="minorHAnsi"/>
+              </w:rPr>
+              <w:t>Price History Graph (if time permits)</w:t>
+            </w:r>
+          </w:p>
+          <w:p>
+            <w:pPr>
+              <w:rPr>
+                <w:rFonts w:asciiTheme="minorHAnsi" w:hAnsiTheme="minorHAnsi" w:cstheme="minorHAnsi"/>
+              </w:rPr>
+            </w:pPr>
+          </w:p>
+        </w:tc>
+      </w:tr>
+    </w:tbl>
     <w:p>
-      <w:pPr>
-        <w:pStyle w:val="Heading2"/>
-        <w:ind w:firstLine="720"/>
+      <w:r>
         <w:rPr>
-          <w:b/>
-          <w:bCs/>
-          <w:color w:val="auto"/>
+          <w:sz w:val="16"/>
+          <w:szCs w:val="16"/>
         </w:rPr>
-      </w:pPr>
-      <w:bookmarkStart w:id="11" w:name="_Toc68301678"/>
+        <w:t xml:space="preserve">(all members will share all </w:t>
+      </w:r>
       <w:r>
         <w:rPr>
-          <w:b/>
-          <w:bCs/>
-          <w:color w:val="auto"/>
+          <w:sz w:val="16"/>
+          <w:szCs w:val="16"/>
         </w:rPr>
-        <w:t>Adrian Ash</w:t>
-      </w:r>
-      <w:bookmarkEnd w:id="11"/>
+        <w:t>areas of the workload</w:t>
+      </w:r>
+      <w:r>
+        <w:rPr>
+          <w:sz w:val="16"/>
+          <w:szCs w:val="16"/>
+        </w:rPr>
+        <w:t xml:space="preserve"> as its part of specification however members will focus on certain elements that pertain to skills)</w:t>
+      </w:r>
     </w:p>
     <w:p>
       <w:pPr>
-        <w:pStyle w:val="ListParagraph"/>
-        <w:numPr>
-          <w:ilvl w:val="0"/>
-          <w:numId w:val="28"/>
-        </w:numPr>
-      </w:pPr>
-      <w:r>
-        <w:t>GUI (focus)(main layout)</w:t>
-      </w:r>
-    </w:p>
-    <w:p>
-      <w:pPr>
-        <w:pStyle w:val="ListParagraph"/>
-        <w:numPr>
-          <w:ilvl w:val="0"/>
-          <w:numId w:val="28"/>
-        </w:numPr>
-      </w:pPr>
-      <w:r>
-        <w:t>Database connection</w:t>
-      </w:r>
-    </w:p>
-    <w:p>
-      <w:pPr>
-        <w:pStyle w:val="ListParagraph"/>
-        <w:numPr>
-          <w:ilvl w:val="0"/>
-          <w:numId w:val="28"/>
-        </w:numPr>
-      </w:pPr>
-      <w:r>
-        <w:t>Unit Testing</w:t>
-      </w:r>
-    </w:p>
-    <w:p>
-      <w:pPr>
-        <w:pStyle w:val="ListParagraph"/>
-        <w:numPr>
-          <w:ilvl w:val="0"/>
-          <w:numId w:val="28"/>
-        </w:numPr>
-      </w:pPr>
-      <w:r>
-        <w:t>Implementation of class/methods</w:t>
-      </w:r>
-    </w:p>
-    <w:p/>
-    <w:p>
-      <w:pPr>
-        <w:pStyle w:val="Heading2"/>
-        <w:ind w:firstLine="720"/>
-        <w:rPr>
-          <w:b/>
-          <w:bCs/>
-          <w:color w:val="auto"/>
-        </w:rPr>
-      </w:pPr>
-      <w:bookmarkStart w:id="12" w:name="_Toc68301679"/>
-      <w:r>
-        <w:rPr>
-          <w:b/>
-          <w:bCs/>
-          <w:color w:val="auto"/>
-        </w:rPr>
-        <w:t>Matthew Biggs</w:t>
-      </w:r>
-      <w:bookmarkEnd w:id="12"/>
-    </w:p>
-    <w:p>
-      <w:pPr>
-        <w:pStyle w:val="ListParagraph"/>
-        <w:numPr>
-          <w:ilvl w:val="0"/>
-          <w:numId w:val="26"/>
-        </w:numPr>
-      </w:pPr>
-      <w:r>
-        <w:t>Database connection (focus)</w:t>
-      </w:r>
-    </w:p>
-    <w:p>
-      <w:pPr>
-        <w:pStyle w:val="ListParagraph"/>
-        <w:numPr>
-          <w:ilvl w:val="0"/>
-          <w:numId w:val="26"/>
-        </w:numPr>
-      </w:pPr>
-      <w:r>
-        <w:t>Unit Testing</w:t>
-      </w:r>
-    </w:p>
-    <w:p>
-      <w:pPr>
-        <w:pStyle w:val="ListParagraph"/>
-        <w:numPr>
-          <w:ilvl w:val="0"/>
-          <w:numId w:val="26"/>
-        </w:numPr>
-        <w:rPr>
-          <w:b/>
-          <w:bCs/>
-        </w:rPr>
-      </w:pPr>
-      <w:r>
-        <w:t>Implementation of class/methods</w:t>
-      </w:r>
-      <w:bookmarkStart w:id="13" w:name="_Toc68301680"/>
-    </w:p>
-    <w:p>
-      <w:pPr>
-        <w:ind w:left="360"/>
-        <w:rPr>
-          <w:b/>
-          <w:bCs/>
-        </w:rPr>
-      </w:pPr>
-    </w:p>
-    <w:p>
-      <w:pPr>
-        <w:ind w:left="360"/>
-        <w:rPr>
-          <w:b/>
-          <w:bCs/>
-        </w:rPr>
-      </w:pPr>
-      <w:r>
-        <w:rPr>
-          <w:b/>
-          <w:bCs/>
-        </w:rPr>
-        <w:t>Christopher Paterson</w:t>
-      </w:r>
-      <w:bookmarkEnd w:id="13"/>
-    </w:p>
-    <w:p>
-      <w:pPr>
-        <w:pStyle w:val="ListParagraph"/>
-        <w:numPr>
-          <w:ilvl w:val="0"/>
-          <w:numId w:val="27"/>
-        </w:numPr>
-      </w:pPr>
-      <w:r>
-        <w:t>Unit Test</w:t>
-      </w:r>
-    </w:p>
-    <w:p>
-      <w:pPr>
-        <w:pStyle w:val="ListParagraph"/>
-        <w:numPr>
-          <w:ilvl w:val="0"/>
-          <w:numId w:val="27"/>
-        </w:numPr>
-      </w:pPr>
-      <w:r>
-        <w:t>Implementation of class/methods (focus)</w:t>
-      </w:r>
-    </w:p>
-    <w:p>
-      <w:pPr>
-        <w:pStyle w:val="ListParagraph"/>
-        <w:numPr>
-          <w:ilvl w:val="0"/>
-          <w:numId w:val="27"/>
-        </w:numPr>
-      </w:pPr>
-      <w:r>
-        <w:t>GUI (Store)</w:t>
-      </w:r>
-    </w:p>
-    <w:p>
-      <w:pPr>
-        <w:pStyle w:val="Heading2"/>
-        <w:ind w:firstLine="720"/>
-        <w:rPr>
-          <w:b/>
-          <w:bCs/>
-          <w:color w:val="auto"/>
-        </w:rPr>
-      </w:pPr>
-      <w:bookmarkStart w:id="14" w:name="_Toc68301681"/>
-      <w:r>
-        <w:rPr>
-          <w:b/>
-          <w:bCs/>
-          <w:color w:val="auto"/>
-        </w:rPr>
-        <w:t>Adrian Roy</w:t>
-      </w:r>
-      <w:bookmarkEnd w:id="14"/>
-    </w:p>
-    <w:p>
-      <w:pPr>
-        <w:pStyle w:val="ListParagraph"/>
-        <w:numPr>
-          <w:ilvl w:val="0"/>
-          <w:numId w:val="28"/>
-        </w:numPr>
-      </w:pPr>
-      <w:r>
-        <w:t>GUI (Buy/Sell Asset)</w:t>
-      </w:r>
-      <w:r>
-        <w:t xml:space="preserve"> </w:t>
-      </w:r>
-      <w:r>
-        <w:rPr>
-          <w:b/>
-          <w:bCs/>
-        </w:rPr>
-        <w:t>(focus)</w:t>
-      </w:r>
-    </w:p>
-    <w:p>
-      <w:pPr>
-        <w:pStyle w:val="ListParagraph"/>
-        <w:numPr>
-          <w:ilvl w:val="0"/>
-          <w:numId w:val="28"/>
-        </w:numPr>
-      </w:pPr>
-      <w:r>
-        <w:t>Documentation (fill the gaps)</w:t>
-      </w:r>
-      <w:r>
-        <w:t xml:space="preserve"> </w:t>
-      </w:r>
-      <w:r>
-        <w:rPr>
-          <w:b/>
-          <w:bCs/>
-        </w:rPr>
-        <w:t>(focus)</w:t>
-      </w:r>
-    </w:p>
-    <w:p>
-      <w:pPr>
-        <w:pStyle w:val="ListParagraph"/>
-        <w:numPr>
-          <w:ilvl w:val="0"/>
-          <w:numId w:val="28"/>
-        </w:numPr>
-      </w:pPr>
-      <w:r>
-        <w:t>Unit Testing</w:t>
-      </w:r>
-    </w:p>
-    <w:p>
-      <w:pPr>
-        <w:pStyle w:val="ListParagraph"/>
-        <w:numPr>
-          <w:ilvl w:val="0"/>
-          <w:numId w:val="28"/>
-        </w:numPr>
-      </w:pPr>
-      <w:r>
-        <w:t>Implementation of class/methods</w:t>
-      </w:r>
-    </w:p>
-    <w:p>
-      <w:pPr>
-        <w:pStyle w:val="Heading1"/>
-        <w:rPr>
-          <w:b/>
-          <w:bCs/>
-          <w:color w:val="auto"/>
-        </w:rPr>
-      </w:pPr>
-      <w:bookmarkStart w:id="15" w:name="_Toc68301682"/>
-      <w:r>
-        <w:rPr>
-          <w:b/>
-          <w:bCs/>
-          <w:color w:val="auto"/>
-        </w:rPr>
-        <w:t>Deployment</w:t>
-      </w:r>
-      <w:r>
-        <w:rPr>
-          <w:b/>
-          <w:bCs/>
-          <w:color w:val="auto"/>
-        </w:rPr>
-        <w:t xml:space="preserve"> (final submission)</w:t>
-      </w:r>
-      <w:r>
-        <w:rPr>
-          <w:b/>
-          <w:bCs/>
-          <w:color w:val="auto"/>
-        </w:rPr>
-        <w:t xml:space="preserve"> (might be in readme, unsure)</w:t>
-      </w:r>
-      <w:bookmarkEnd w:id="15"/>
-    </w:p>
-    <w:p>
-      <w:pPr>
-        <w:pStyle w:val="Heading2"/>
-        <w:ind w:firstLine="720"/>
-        <w:rPr>
-          <w:b/>
-          <w:bCs/>
-          <w:color w:val="auto"/>
-        </w:rPr>
-      </w:pPr>
-      <w:bookmarkStart w:id="16" w:name="_Toc68301683"/>
-      <w:r>
-        <w:rPr>
-          <w:b/>
-          <w:bCs/>
-          <w:color w:val="auto"/>
-        </w:rPr>
-        <w:t>Database Setup</w:t>
-      </w:r>
-      <w:bookmarkEnd w:id="16"/>
-    </w:p>
-    <w:p>
-      <w:pPr>
-        <w:pStyle w:val="Heading2"/>
-        <w:ind w:firstLine="720"/>
-        <w:rPr>
-          <w:b/>
-          <w:bCs/>
-          <w:color w:val="auto"/>
-        </w:rPr>
-      </w:pPr>
-      <w:bookmarkStart w:id="17" w:name="_Toc68301684"/>
-      <w:r>
-        <w:rPr>
-          <w:b/>
-          <w:bCs/>
-          <w:color w:val="auto"/>
-        </w:rPr>
-        <w:t>Java Frameworks</w:t>
-      </w:r>
-      <w:bookmarkEnd w:id="17"/>
-    </w:p>
-    <w:p>
-      <w:pPr>
-        <w:pStyle w:val="Heading2"/>
-        <w:ind w:firstLine="720"/>
-        <w:rPr>
-          <w:rFonts w:cstheme="minorHAnsi"/>
-          <w:b/>
-          <w:bCs/>
-          <w:sz w:val="28"/>
-          <w:szCs w:val="28"/>
-        </w:rPr>
-      </w:pPr>
-      <w:bookmarkStart w:id="18" w:name="_Toc68301685"/>
-      <w:r>
-        <w:rPr>
-          <w:b/>
-          <w:bCs/>
-          <w:color w:val="auto"/>
-        </w:rPr>
-        <w:t>……</w:t>
-      </w:r>
-      <w:bookmarkEnd w:id="18"/>
-    </w:p>
-    <w:p>
-      <w:pPr>
-        <w:pStyle w:val="Heading1"/>
-        <w:rPr>
-          <w:rFonts w:asciiTheme="minorHAnsi" w:hAnsiTheme="minorHAnsi" w:cstheme="minorHAnsi"/>
-          <w:sz w:val="18"/>
-          <w:szCs w:val="18"/>
-        </w:rPr>
-      </w:pPr>
-      <w:bookmarkStart w:id="19" w:name="_Toc68301686"/>
-      <w:r>
-        <w:rPr>
-          <w:b/>
-          <w:bCs/>
-          <w:color w:val="auto"/>
-        </w:rPr>
-        <w:t>References</w:t>
-      </w:r>
-      <w:bookmarkEnd w:id="19"/>
-    </w:p>
-    <w:p>
-      <w:pPr>
         <w:pStyle w:val="NormalWeb"/>
         <w:spacing w:before="0" w:beforeAutospacing="0" w:after="0" w:afterAutospacing="0" w:line="480" w:lineRule="auto"/>
-        <w:ind w:left="720" w:hanging="720"/>
-        <w:rPr>
-          <w:rFonts w:asciiTheme="minorHAnsi" w:hAnsiTheme="minorHAnsi" w:cstheme="minorHAnsi"/>
-          <w:sz w:val="18"/>
-          <w:szCs w:val="18"/>
-        </w:rPr>
-      </w:pPr>
-      <w:r>
-        <w:rPr>
-          <w:rFonts w:asciiTheme="minorHAnsi" w:hAnsiTheme="minorHAnsi" w:cstheme="minorHAnsi"/>
-          <w:sz w:val="18"/>
-          <w:szCs w:val="18"/>
-        </w:rPr>
-        <w:t>EndNote to pool references?</w:t>
-      </w:r>
-    </w:p>
-    <w:p>
-      <w:pPr>
-        <w:pStyle w:val="NormalWeb"/>
-        <w:spacing w:before="0" w:beforeAutospacing="0" w:after="0" w:afterAutospacing="0" w:line="480" w:lineRule="auto"/>
-        <w:ind w:left="720" w:hanging="720"/>
-        <w:rPr>
-          <w:rFonts w:asciiTheme="minorHAnsi" w:hAnsiTheme="minorHAnsi" w:cstheme="minorHAnsi"/>
-          <w:sz w:val="18"/>
-          <w:szCs w:val="18"/>
-        </w:rPr>
-      </w:pPr>
-    </w:p>
-    <w:p>
-      <w:pPr>
-        <w:pStyle w:val="NormalWeb"/>
-        <w:spacing w:before="0" w:beforeAutospacing="0" w:after="0" w:afterAutospacing="0" w:line="480" w:lineRule="auto"/>
-        <w:ind w:left="720" w:hanging="720"/>
-        <w:rPr>
-          <w:rFonts w:asciiTheme="minorHAnsi" w:hAnsiTheme="minorHAnsi" w:cstheme="minorHAnsi"/>
-          <w:sz w:val="18"/>
-          <w:szCs w:val="18"/>
-        </w:rPr>
-      </w:pPr>
-      <w:r>
-        <w:rPr>
-          <w:rFonts w:asciiTheme="minorHAnsi" w:hAnsiTheme="minorHAnsi" w:cstheme="minorHAnsi"/>
-          <w:sz w:val="18"/>
-          <w:szCs w:val="18"/>
-        </w:rPr>
-        <w:t>Update test</w:t>
-      </w:r>
-    </w:p>
-    <w:p>
-      <w:pPr>
-        <w:pStyle w:val="NormalWeb"/>
-        <w:spacing w:before="0" w:beforeAutospacing="0" w:after="0" w:afterAutospacing="0" w:line="480" w:lineRule="auto"/>
-        <w:ind w:left="720" w:hanging="720"/>
-        <w:rPr>
-          <w:rFonts w:asciiTheme="minorHAnsi" w:hAnsiTheme="minorHAnsi" w:cstheme="minorHAnsi"/>
-          <w:sz w:val="18"/>
-          <w:szCs w:val="18"/>
-        </w:rPr>
-      </w:pPr>
-    </w:p>
-    <w:p>
-      <w:pPr>
-        <w:pStyle w:val="NormalWeb"/>
-        <w:spacing w:before="0" w:beforeAutospacing="0" w:after="0" w:afterAutospacing="0" w:line="480" w:lineRule="auto"/>
-        <w:ind w:left="720" w:hanging="720"/>
-        <w:rPr>
-          <w:rFonts w:asciiTheme="minorHAnsi" w:hAnsiTheme="minorHAnsi" w:cstheme="minorHAnsi"/>
-          <w:sz w:val="18"/>
-          <w:szCs w:val="18"/>
-        </w:rPr>
-      </w:pPr>
-    </w:p>
-    <w:p>
-      <w:pPr>
-        <w:pStyle w:val="NormalWeb"/>
-        <w:spacing w:before="0" w:beforeAutospacing="0" w:after="0" w:afterAutospacing="0" w:line="480" w:lineRule="auto"/>
-        <w:ind w:left="720" w:hanging="720"/>
         <w:rPr>
           <w:rFonts w:asciiTheme="minorHAnsi" w:hAnsiTheme="minorHAnsi" w:cstheme="minorHAnsi"/>
           <w:sz w:val="18"/>
@@ -4339,6 +4171,13 @@
       </w:rPr>
       <w:t>Date:</w:t>
     </w:r>
+    <w:r>
+      <w:rPr>
+        <w:b/>
+        <w:bCs/>
+      </w:rPr>
+      <w:t xml:space="preserve"> 16/05/2021</w:t>
+    </w:r>
   </w:p>
 </w:ftr>
 </file>
@@ -4371,6 +4210,119 @@
 <file path=word/numbering.xml><?xml version="1.0" encoding="utf-8"?>
 <w:numbering xmlns:wpc="http://schemas.microsoft.com/office/word/2010/wordprocessingCanvas" xmlns:cx="http://schemas.microsoft.com/office/drawing/2014/chartex" xmlns:cx1="http://schemas.microsoft.com/office/drawing/2015/9/8/chartex" xmlns:cx2="http://schemas.microsoft.com/office/drawing/2015/10/21/chartex" xmlns:cx3="http://schemas.microsoft.com/office/drawing/2016/5/9/chartex" xmlns:cx4="http://schemas.microsoft.com/office/drawing/2016/5/10/chartex" xmlns:cx5="http://schemas.microsoft.com/office/drawing/2016/5/11/chartex" xmlns:cx6="http://schemas.microsoft.com/office/drawing/2016/5/12/chartex" xmlns:cx7="http://schemas.microsoft.com/office/drawing/2016/5/13/chartex" xmlns:cx8="http://schemas.microsoft.com/office/drawing/2016/5/14/chartex" xmlns:mc="http://schemas.openxmlformats.org/markup-compatibility/2006" xmlns:aink="http://schemas.microsoft.com/office/drawing/2016/ink" xmlns:am3d="http://schemas.microsoft.com/office/drawing/2017/model3d" xmlns:o="urn:schemas-microsoft-com:office:office" xmlns:r="http://schemas.openxmlformats.org/officeDocument/2006/relationships" xmlns:m="http://schemas.openxmlformats.org/officeDocument/2006/math" xmlns:v="urn:schemas-microsoft-com:vml" xmlns:wp14="http://schemas.microsoft.com/office/word/2010/wordprocessingDrawing" xmlns:wp="http://schemas.openxmlformats.org/drawingml/2006/wordprocessingDrawing" xmlns:w10="urn:schemas-microsoft-com:office:word" xmlns:w="http://schemas.openxmlformats.org/wordprocessingml/2006/main" xmlns:w14="http://schemas.microsoft.com/office/word/2010/wordml" xmlns:w15="http://schemas.microsoft.com/office/word/2012/wordml" xmlns:w16cex="http://schemas.microsoft.com/office/word/2018/wordml/cex" xmlns:w16cid="http://schemas.microsoft.com/office/word/2016/wordml/cid" xmlns:w16="http://schemas.microsoft.com/office/word/2018/wordml" xmlns:w16sdtdh="http://schemas.microsoft.com/office/word/2020/wordml/sdtdatahash" xmlns:w16se="http://schemas.microsoft.com/office/word/2015/wordml/symex" xmlns:wpg="http://schemas.microsoft.com/office/word/2010/wordprocessingGroup" xmlns:wpi="http://schemas.microsoft.com/office/word/2010/wordprocessingInk" xmlns:wne="http://schemas.microsoft.com/office/word/2006/wordml" xmlns:wps="http://schemas.microsoft.com/office/word/2010/wordprocessingShape" mc:Ignorable="w14 w15 w16se w16cid w16 w16cex w16sdtdh wp14">
   <w:abstractNum w:abstractNumId="0" w15:restartNumberingAfterBreak="0">
+    <w:nsid w:val="00C668F0"/>
+    <w:multiLevelType w:val="hybridMultilevel"/>
+    <w:tmpl w:val="395861C6"/>
+    <w:lvl w:ilvl="0" w:tplc="04090001">
+      <w:start w:val="1"/>
+      <w:numFmt w:val="bullet"/>
+      <w:lvlText w:val=""/>
+      <w:lvlJc w:val="left"/>
+      <w:pPr>
+        <w:ind w:left="720" w:hanging="360"/>
+      </w:pPr>
+      <w:rPr>
+        <w:rFonts w:ascii="Symbol" w:hAnsi="Symbol" w:hint="default"/>
+      </w:rPr>
+    </w:lvl>
+    <w:lvl w:ilvl="1" w:tplc="04090003" w:tentative="1">
+      <w:start w:val="1"/>
+      <w:numFmt w:val="bullet"/>
+      <w:lvlText w:val="o"/>
+      <w:lvlJc w:val="left"/>
+      <w:pPr>
+        <w:ind w:left="1440" w:hanging="360"/>
+      </w:pPr>
+      <w:rPr>
+        <w:rFonts w:ascii="Courier New" w:hAnsi="Courier New" w:cs="Courier New" w:hint="default"/>
+      </w:rPr>
+    </w:lvl>
+    <w:lvl w:ilvl="2" w:tplc="04090005" w:tentative="1">
+      <w:start w:val="1"/>
+      <w:numFmt w:val="bullet"/>
+      <w:lvlText w:val=""/>
+      <w:lvlJc w:val="left"/>
+      <w:pPr>
+        <w:ind w:left="2160" w:hanging="360"/>
+      </w:pPr>
+      <w:rPr>
+        <w:rFonts w:ascii="Wingdings" w:hAnsi="Wingdings" w:hint="default"/>
+      </w:rPr>
+    </w:lvl>
+    <w:lvl w:ilvl="3" w:tplc="04090001" w:tentative="1">
+      <w:start w:val="1"/>
+      <w:numFmt w:val="bullet"/>
+      <w:lvlText w:val=""/>
+      <w:lvlJc w:val="left"/>
+      <w:pPr>
+        <w:ind w:left="2880" w:hanging="360"/>
+      </w:pPr>
+      <w:rPr>
+        <w:rFonts w:ascii="Symbol" w:hAnsi="Symbol" w:hint="default"/>
+      </w:rPr>
+    </w:lvl>
+    <w:lvl w:ilvl="4" w:tplc="04090003" w:tentative="1">
+      <w:start w:val="1"/>
+      <w:numFmt w:val="bullet"/>
+      <w:lvlText w:val="o"/>
+      <w:lvlJc w:val="left"/>
+      <w:pPr>
+        <w:ind w:left="3600" w:hanging="360"/>
+      </w:pPr>
+      <w:rPr>
+        <w:rFonts w:ascii="Courier New" w:hAnsi="Courier New" w:cs="Courier New" w:hint="default"/>
+      </w:rPr>
+    </w:lvl>
+    <w:lvl w:ilvl="5" w:tplc="04090005" w:tentative="1">
+      <w:start w:val="1"/>
+      <w:numFmt w:val="bullet"/>
+      <w:lvlText w:val=""/>
+      <w:lvlJc w:val="left"/>
+      <w:pPr>
+        <w:ind w:left="4320" w:hanging="360"/>
+      </w:pPr>
+      <w:rPr>
+        <w:rFonts w:ascii="Wingdings" w:hAnsi="Wingdings" w:hint="default"/>
+      </w:rPr>
+    </w:lvl>
+    <w:lvl w:ilvl="6" w:tplc="04090001" w:tentative="1">
+      <w:start w:val="1"/>
+      <w:numFmt w:val="bullet"/>
+      <w:lvlText w:val=""/>
+      <w:lvlJc w:val="left"/>
+      <w:pPr>
+        <w:ind w:left="5040" w:hanging="360"/>
+      </w:pPr>
+      <w:rPr>
+        <w:rFonts w:ascii="Symbol" w:hAnsi="Symbol" w:hint="default"/>
+      </w:rPr>
+    </w:lvl>
+    <w:lvl w:ilvl="7" w:tplc="04090003" w:tentative="1">
+      <w:start w:val="1"/>
+      <w:numFmt w:val="bullet"/>
+      <w:lvlText w:val="o"/>
+      <w:lvlJc w:val="left"/>
+      <w:pPr>
+        <w:ind w:left="5760" w:hanging="360"/>
+      </w:pPr>
+      <w:rPr>
+        <w:rFonts w:ascii="Courier New" w:hAnsi="Courier New" w:cs="Courier New" w:hint="default"/>
+      </w:rPr>
+    </w:lvl>
+    <w:lvl w:ilvl="8" w:tplc="04090005" w:tentative="1">
+      <w:start w:val="1"/>
+      <w:numFmt w:val="bullet"/>
+      <w:lvlText w:val=""/>
+      <w:lvlJc w:val="left"/>
+      <w:pPr>
+        <w:ind w:left="6480" w:hanging="360"/>
+      </w:pPr>
+      <w:rPr>
+        <w:rFonts w:ascii="Wingdings" w:hAnsi="Wingdings" w:hint="default"/>
+      </w:rPr>
+    </w:lvl>
+  </w:abstractNum>
+  <w:abstractNum w:abstractNumId="1" w15:restartNumberingAfterBreak="0">
     <w:nsid w:val="026750A2"/>
     <w:multiLevelType w:val="hybridMultilevel"/>
     <w:tmpl w:val="AB3215E0"/>
@@ -4459,7 +4411,7 @@
       </w:pPr>
     </w:lvl>
   </w:abstractNum>
-  <w:abstractNum w:abstractNumId="1" w15:restartNumberingAfterBreak="0">
+  <w:abstractNum w:abstractNumId="2" w15:restartNumberingAfterBreak="0">
     <w:nsid w:val="09B10A7F"/>
     <w:multiLevelType w:val="hybridMultilevel"/>
     <w:tmpl w:val="04FA380A"/>
@@ -4572,7 +4524,7 @@
       </w:rPr>
     </w:lvl>
   </w:abstractNum>
-  <w:abstractNum w:abstractNumId="2" w15:restartNumberingAfterBreak="0">
+  <w:abstractNum w:abstractNumId="3" w15:restartNumberingAfterBreak="0">
     <w:nsid w:val="0BC945A1"/>
     <w:multiLevelType w:val="hybridMultilevel"/>
     <w:tmpl w:val="E1FAC1FC"/>
@@ -4685,7 +4637,120 @@
       </w:rPr>
     </w:lvl>
   </w:abstractNum>
-  <w:abstractNum w:abstractNumId="3" w15:restartNumberingAfterBreak="0">
+  <w:abstractNum w:abstractNumId="4" w15:restartNumberingAfterBreak="0">
+    <w:nsid w:val="189702BE"/>
+    <w:multiLevelType w:val="hybridMultilevel"/>
+    <w:tmpl w:val="9F343076"/>
+    <w:lvl w:ilvl="0" w:tplc="04090001">
+      <w:start w:val="1"/>
+      <w:numFmt w:val="bullet"/>
+      <w:lvlText w:val=""/>
+      <w:lvlJc w:val="left"/>
+      <w:pPr>
+        <w:ind w:left="720" w:hanging="360"/>
+      </w:pPr>
+      <w:rPr>
+        <w:rFonts w:ascii="Symbol" w:hAnsi="Symbol" w:hint="default"/>
+      </w:rPr>
+    </w:lvl>
+    <w:lvl w:ilvl="1" w:tplc="04090003" w:tentative="1">
+      <w:start w:val="1"/>
+      <w:numFmt w:val="bullet"/>
+      <w:lvlText w:val="o"/>
+      <w:lvlJc w:val="left"/>
+      <w:pPr>
+        <w:ind w:left="1440" w:hanging="360"/>
+      </w:pPr>
+      <w:rPr>
+        <w:rFonts w:ascii="Courier New" w:hAnsi="Courier New" w:cs="Courier New" w:hint="default"/>
+      </w:rPr>
+    </w:lvl>
+    <w:lvl w:ilvl="2" w:tplc="04090005" w:tentative="1">
+      <w:start w:val="1"/>
+      <w:numFmt w:val="bullet"/>
+      <w:lvlText w:val=""/>
+      <w:lvlJc w:val="left"/>
+      <w:pPr>
+        <w:ind w:left="2160" w:hanging="360"/>
+      </w:pPr>
+      <w:rPr>
+        <w:rFonts w:ascii="Wingdings" w:hAnsi="Wingdings" w:hint="default"/>
+      </w:rPr>
+    </w:lvl>
+    <w:lvl w:ilvl="3" w:tplc="04090001" w:tentative="1">
+      <w:start w:val="1"/>
+      <w:numFmt w:val="bullet"/>
+      <w:lvlText w:val=""/>
+      <w:lvlJc w:val="left"/>
+      <w:pPr>
+        <w:ind w:left="2880" w:hanging="360"/>
+      </w:pPr>
+      <w:rPr>
+        <w:rFonts w:ascii="Symbol" w:hAnsi="Symbol" w:hint="default"/>
+      </w:rPr>
+    </w:lvl>
+    <w:lvl w:ilvl="4" w:tplc="04090003" w:tentative="1">
+      <w:start w:val="1"/>
+      <w:numFmt w:val="bullet"/>
+      <w:lvlText w:val="o"/>
+      <w:lvlJc w:val="left"/>
+      <w:pPr>
+        <w:ind w:left="3600" w:hanging="360"/>
+      </w:pPr>
+      <w:rPr>
+        <w:rFonts w:ascii="Courier New" w:hAnsi="Courier New" w:cs="Courier New" w:hint="default"/>
+      </w:rPr>
+    </w:lvl>
+    <w:lvl w:ilvl="5" w:tplc="04090005" w:tentative="1">
+      <w:start w:val="1"/>
+      <w:numFmt w:val="bullet"/>
+      <w:lvlText w:val=""/>
+      <w:lvlJc w:val="left"/>
+      <w:pPr>
+        <w:ind w:left="4320" w:hanging="360"/>
+      </w:pPr>
+      <w:rPr>
+        <w:rFonts w:ascii="Wingdings" w:hAnsi="Wingdings" w:hint="default"/>
+      </w:rPr>
+    </w:lvl>
+    <w:lvl w:ilvl="6" w:tplc="04090001" w:tentative="1">
+      <w:start w:val="1"/>
+      <w:numFmt w:val="bullet"/>
+      <w:lvlText w:val=""/>
+      <w:lvlJc w:val="left"/>
+      <w:pPr>
+        <w:ind w:left="5040" w:hanging="360"/>
+      </w:pPr>
+      <w:rPr>
+        <w:rFonts w:ascii="Symbol" w:hAnsi="Symbol" w:hint="default"/>
+      </w:rPr>
+    </w:lvl>
+    <w:lvl w:ilvl="7" w:tplc="04090003" w:tentative="1">
+      <w:start w:val="1"/>
+      <w:numFmt w:val="bullet"/>
+      <w:lvlText w:val="o"/>
+      <w:lvlJc w:val="left"/>
+      <w:pPr>
+        <w:ind w:left="5760" w:hanging="360"/>
+      </w:pPr>
+      <w:rPr>
+        <w:rFonts w:ascii="Courier New" w:hAnsi="Courier New" w:cs="Courier New" w:hint="default"/>
+      </w:rPr>
+    </w:lvl>
+    <w:lvl w:ilvl="8" w:tplc="04090005" w:tentative="1">
+      <w:start w:val="1"/>
+      <w:numFmt w:val="bullet"/>
+      <w:lvlText w:val=""/>
+      <w:lvlJc w:val="left"/>
+      <w:pPr>
+        <w:ind w:left="6480" w:hanging="360"/>
+      </w:pPr>
+      <w:rPr>
+        <w:rFonts w:ascii="Wingdings" w:hAnsi="Wingdings" w:hint="default"/>
+      </w:rPr>
+    </w:lvl>
+  </w:abstractNum>
+  <w:abstractNum w:abstractNumId="5" w15:restartNumberingAfterBreak="0">
     <w:nsid w:val="189D718F"/>
     <w:multiLevelType w:val="hybridMultilevel"/>
     <w:tmpl w:val="A97C8912"/>
@@ -4798,7 +4863,7 @@
       </w:rPr>
     </w:lvl>
   </w:abstractNum>
-  <w:abstractNum w:abstractNumId="4" w15:restartNumberingAfterBreak="0">
+  <w:abstractNum w:abstractNumId="6" w15:restartNumberingAfterBreak="0">
     <w:nsid w:val="19F34078"/>
     <w:multiLevelType w:val="hybridMultilevel"/>
     <w:tmpl w:val="06DCA72C"/>
@@ -4911,7 +4976,7 @@
       </w:rPr>
     </w:lvl>
   </w:abstractNum>
-  <w:abstractNum w:abstractNumId="5" w15:restartNumberingAfterBreak="0">
+  <w:abstractNum w:abstractNumId="7" w15:restartNumberingAfterBreak="0">
     <w:nsid w:val="1C646832"/>
     <w:multiLevelType w:val="hybridMultilevel"/>
     <w:tmpl w:val="C584D506"/>
@@ -5024,7 +5089,120 @@
       </w:rPr>
     </w:lvl>
   </w:abstractNum>
-  <w:abstractNum w:abstractNumId="6" w15:restartNumberingAfterBreak="0">
+  <w:abstractNum w:abstractNumId="8" w15:restartNumberingAfterBreak="0">
+    <w:nsid w:val="1E642B38"/>
+    <w:multiLevelType w:val="hybridMultilevel"/>
+    <w:tmpl w:val="A10AA040"/>
+    <w:lvl w:ilvl="0" w:tplc="04090001">
+      <w:start w:val="1"/>
+      <w:numFmt w:val="bullet"/>
+      <w:lvlText w:val=""/>
+      <w:lvlJc w:val="left"/>
+      <w:pPr>
+        <w:ind w:left="720" w:hanging="360"/>
+      </w:pPr>
+      <w:rPr>
+        <w:rFonts w:ascii="Symbol" w:hAnsi="Symbol" w:hint="default"/>
+      </w:rPr>
+    </w:lvl>
+    <w:lvl w:ilvl="1" w:tplc="04090003" w:tentative="1">
+      <w:start w:val="1"/>
+      <w:numFmt w:val="bullet"/>
+      <w:lvlText w:val="o"/>
+      <w:lvlJc w:val="left"/>
+      <w:pPr>
+        <w:ind w:left="1440" w:hanging="360"/>
+      </w:pPr>
+      <w:rPr>
+        <w:rFonts w:ascii="Courier New" w:hAnsi="Courier New" w:cs="Courier New" w:hint="default"/>
+      </w:rPr>
+    </w:lvl>
+    <w:lvl w:ilvl="2" w:tplc="04090005" w:tentative="1">
+      <w:start w:val="1"/>
+      <w:numFmt w:val="bullet"/>
+      <w:lvlText w:val=""/>
+      <w:lvlJc w:val="left"/>
+      <w:pPr>
+        <w:ind w:left="2160" w:hanging="360"/>
+      </w:pPr>
+      <w:rPr>
+        <w:rFonts w:ascii="Wingdings" w:hAnsi="Wingdings" w:hint="default"/>
+      </w:rPr>
+    </w:lvl>
+    <w:lvl w:ilvl="3" w:tplc="04090001" w:tentative="1">
+      <w:start w:val="1"/>
+      <w:numFmt w:val="bullet"/>
+      <w:lvlText w:val=""/>
+      <w:lvlJc w:val="left"/>
+      <w:pPr>
+        <w:ind w:left="2880" w:hanging="360"/>
+      </w:pPr>
+      <w:rPr>
+        <w:rFonts w:ascii="Symbol" w:hAnsi="Symbol" w:hint="default"/>
+      </w:rPr>
+    </w:lvl>
+    <w:lvl w:ilvl="4" w:tplc="04090003" w:tentative="1">
+      <w:start w:val="1"/>
+      <w:numFmt w:val="bullet"/>
+      <w:lvlText w:val="o"/>
+      <w:lvlJc w:val="left"/>
+      <w:pPr>
+        <w:ind w:left="3600" w:hanging="360"/>
+      </w:pPr>
+      <w:rPr>
+        <w:rFonts w:ascii="Courier New" w:hAnsi="Courier New" w:cs="Courier New" w:hint="default"/>
+      </w:rPr>
+    </w:lvl>
+    <w:lvl w:ilvl="5" w:tplc="04090005" w:tentative="1">
+      <w:start w:val="1"/>
+      <w:numFmt w:val="bullet"/>
+      <w:lvlText w:val=""/>
+      <w:lvlJc w:val="left"/>
+      <w:pPr>
+        <w:ind w:left="4320" w:hanging="360"/>
+      </w:pPr>
+      <w:rPr>
+        <w:rFonts w:ascii="Wingdings" w:hAnsi="Wingdings" w:hint="default"/>
+      </w:rPr>
+    </w:lvl>
+    <w:lvl w:ilvl="6" w:tplc="04090001" w:tentative="1">
+      <w:start w:val="1"/>
+      <w:numFmt w:val="bullet"/>
+      <w:lvlText w:val=""/>
+      <w:lvlJc w:val="left"/>
+      <w:pPr>
+        <w:ind w:left="5040" w:hanging="360"/>
+      </w:pPr>
+      <w:rPr>
+        <w:rFonts w:ascii="Symbol" w:hAnsi="Symbol" w:hint="default"/>
+      </w:rPr>
+    </w:lvl>
+    <w:lvl w:ilvl="7" w:tplc="04090003" w:tentative="1">
+      <w:start w:val="1"/>
+      <w:numFmt w:val="bullet"/>
+      <w:lvlText w:val="o"/>
+      <w:lvlJc w:val="left"/>
+      <w:pPr>
+        <w:ind w:left="5760" w:hanging="360"/>
+      </w:pPr>
+      <w:rPr>
+        <w:rFonts w:ascii="Courier New" w:hAnsi="Courier New" w:cs="Courier New" w:hint="default"/>
+      </w:rPr>
+    </w:lvl>
+    <w:lvl w:ilvl="8" w:tplc="04090005" w:tentative="1">
+      <w:start w:val="1"/>
+      <w:numFmt w:val="bullet"/>
+      <w:lvlText w:val=""/>
+      <w:lvlJc w:val="left"/>
+      <w:pPr>
+        <w:ind w:left="6480" w:hanging="360"/>
+      </w:pPr>
+      <w:rPr>
+        <w:rFonts w:ascii="Wingdings" w:hAnsi="Wingdings" w:hint="default"/>
+      </w:rPr>
+    </w:lvl>
+  </w:abstractNum>
+  <w:abstractNum w:abstractNumId="9" w15:restartNumberingAfterBreak="0">
     <w:nsid w:val="220E338E"/>
     <w:multiLevelType w:val="hybridMultilevel"/>
     <w:tmpl w:val="F5D22E16"/>
@@ -5137,7 +5315,7 @@
       </w:rPr>
     </w:lvl>
   </w:abstractNum>
-  <w:abstractNum w:abstractNumId="7" w15:restartNumberingAfterBreak="0">
+  <w:abstractNum w:abstractNumId="10" w15:restartNumberingAfterBreak="0">
     <w:nsid w:val="229015F7"/>
     <w:multiLevelType w:val="hybridMultilevel"/>
     <w:tmpl w:val="9E06BEE4"/>
@@ -5250,7 +5428,233 @@
       </w:rPr>
     </w:lvl>
   </w:abstractNum>
-  <w:abstractNum w:abstractNumId="8" w15:restartNumberingAfterBreak="0">
+  <w:abstractNum w:abstractNumId="11" w15:restartNumberingAfterBreak="0">
+    <w:nsid w:val="22CC2EE1"/>
+    <w:multiLevelType w:val="hybridMultilevel"/>
+    <w:tmpl w:val="6FA6C58E"/>
+    <w:lvl w:ilvl="0" w:tplc="04090001">
+      <w:start w:val="1"/>
+      <w:numFmt w:val="bullet"/>
+      <w:lvlText w:val=""/>
+      <w:lvlJc w:val="left"/>
+      <w:pPr>
+        <w:ind w:left="720" w:hanging="360"/>
+      </w:pPr>
+      <w:rPr>
+        <w:rFonts w:ascii="Symbol" w:hAnsi="Symbol" w:hint="default"/>
+      </w:rPr>
+    </w:lvl>
+    <w:lvl w:ilvl="1" w:tplc="04090003" w:tentative="1">
+      <w:start w:val="1"/>
+      <w:numFmt w:val="bullet"/>
+      <w:lvlText w:val="o"/>
+      <w:lvlJc w:val="left"/>
+      <w:pPr>
+        <w:ind w:left="1440" w:hanging="360"/>
+      </w:pPr>
+      <w:rPr>
+        <w:rFonts w:ascii="Courier New" w:hAnsi="Courier New" w:cs="Courier New" w:hint="default"/>
+      </w:rPr>
+    </w:lvl>
+    <w:lvl w:ilvl="2" w:tplc="04090005" w:tentative="1">
+      <w:start w:val="1"/>
+      <w:numFmt w:val="bullet"/>
+      <w:lvlText w:val=""/>
+      <w:lvlJc w:val="left"/>
+      <w:pPr>
+        <w:ind w:left="2160" w:hanging="360"/>
+      </w:pPr>
+      <w:rPr>
+        <w:rFonts w:ascii="Wingdings" w:hAnsi="Wingdings" w:hint="default"/>
+      </w:rPr>
+    </w:lvl>
+    <w:lvl w:ilvl="3" w:tplc="04090001" w:tentative="1">
+      <w:start w:val="1"/>
+      <w:numFmt w:val="bullet"/>
+      <w:lvlText w:val=""/>
+      <w:lvlJc w:val="left"/>
+      <w:pPr>
+        <w:ind w:left="2880" w:hanging="360"/>
+      </w:pPr>
+      <w:rPr>
+        <w:rFonts w:ascii="Symbol" w:hAnsi="Symbol" w:hint="default"/>
+      </w:rPr>
+    </w:lvl>
+    <w:lvl w:ilvl="4" w:tplc="04090003" w:tentative="1">
+      <w:start w:val="1"/>
+      <w:numFmt w:val="bullet"/>
+      <w:lvlText w:val="o"/>
+      <w:lvlJc w:val="left"/>
+      <w:pPr>
+        <w:ind w:left="3600" w:hanging="360"/>
+      </w:pPr>
+      <w:rPr>
+        <w:rFonts w:ascii="Courier New" w:hAnsi="Courier New" w:cs="Courier New" w:hint="default"/>
+      </w:rPr>
+    </w:lvl>
+    <w:lvl w:ilvl="5" w:tplc="04090005" w:tentative="1">
+      <w:start w:val="1"/>
+      <w:numFmt w:val="bullet"/>
+      <w:lvlText w:val=""/>
+      <w:lvlJc w:val="left"/>
+      <w:pPr>
+        <w:ind w:left="4320" w:hanging="360"/>
+      </w:pPr>
+      <w:rPr>
+        <w:rFonts w:ascii="Wingdings" w:hAnsi="Wingdings" w:hint="default"/>
+      </w:rPr>
+    </w:lvl>
+    <w:lvl w:ilvl="6" w:tplc="04090001" w:tentative="1">
+      <w:start w:val="1"/>
+      <w:numFmt w:val="bullet"/>
+      <w:lvlText w:val=""/>
+      <w:lvlJc w:val="left"/>
+      <w:pPr>
+        <w:ind w:left="5040" w:hanging="360"/>
+      </w:pPr>
+      <w:rPr>
+        <w:rFonts w:ascii="Symbol" w:hAnsi="Symbol" w:hint="default"/>
+      </w:rPr>
+    </w:lvl>
+    <w:lvl w:ilvl="7" w:tplc="04090003" w:tentative="1">
+      <w:start w:val="1"/>
+      <w:numFmt w:val="bullet"/>
+      <w:lvlText w:val="o"/>
+      <w:lvlJc w:val="left"/>
+      <w:pPr>
+        <w:ind w:left="5760" w:hanging="360"/>
+      </w:pPr>
+      <w:rPr>
+        <w:rFonts w:ascii="Courier New" w:hAnsi="Courier New" w:cs="Courier New" w:hint="default"/>
+      </w:rPr>
+    </w:lvl>
+    <w:lvl w:ilvl="8" w:tplc="04090005" w:tentative="1">
+      <w:start w:val="1"/>
+      <w:numFmt w:val="bullet"/>
+      <w:lvlText w:val=""/>
+      <w:lvlJc w:val="left"/>
+      <w:pPr>
+        <w:ind w:left="6480" w:hanging="360"/>
+      </w:pPr>
+      <w:rPr>
+        <w:rFonts w:ascii="Wingdings" w:hAnsi="Wingdings" w:hint="default"/>
+      </w:rPr>
+    </w:lvl>
+  </w:abstractNum>
+  <w:abstractNum w:abstractNumId="12" w15:restartNumberingAfterBreak="0">
+    <w:nsid w:val="269D7BB8"/>
+    <w:multiLevelType w:val="hybridMultilevel"/>
+    <w:tmpl w:val="1AC0977A"/>
+    <w:lvl w:ilvl="0" w:tplc="04090001">
+      <w:start w:val="1"/>
+      <w:numFmt w:val="bullet"/>
+      <w:lvlText w:val=""/>
+      <w:lvlJc w:val="left"/>
+      <w:pPr>
+        <w:ind w:left="720" w:hanging="360"/>
+      </w:pPr>
+      <w:rPr>
+        <w:rFonts w:ascii="Symbol" w:hAnsi="Symbol" w:hint="default"/>
+      </w:rPr>
+    </w:lvl>
+    <w:lvl w:ilvl="1" w:tplc="04090003" w:tentative="1">
+      <w:start w:val="1"/>
+      <w:numFmt w:val="bullet"/>
+      <w:lvlText w:val="o"/>
+      <w:lvlJc w:val="left"/>
+      <w:pPr>
+        <w:ind w:left="1440" w:hanging="360"/>
+      </w:pPr>
+      <w:rPr>
+        <w:rFonts w:ascii="Courier New" w:hAnsi="Courier New" w:cs="Courier New" w:hint="default"/>
+      </w:rPr>
+    </w:lvl>
+    <w:lvl w:ilvl="2" w:tplc="04090005" w:tentative="1">
+      <w:start w:val="1"/>
+      <w:numFmt w:val="bullet"/>
+      <w:lvlText w:val=""/>
+      <w:lvlJc w:val="left"/>
+      <w:pPr>
+        <w:ind w:left="2160" w:hanging="360"/>
+      </w:pPr>
+      <w:rPr>
+        <w:rFonts w:ascii="Wingdings" w:hAnsi="Wingdings" w:hint="default"/>
+      </w:rPr>
+    </w:lvl>
+    <w:lvl w:ilvl="3" w:tplc="04090001" w:tentative="1">
+      <w:start w:val="1"/>
+      <w:numFmt w:val="bullet"/>
+      <w:lvlText w:val=""/>
+      <w:lvlJc w:val="left"/>
+      <w:pPr>
+        <w:ind w:left="2880" w:hanging="360"/>
+      </w:pPr>
+      <w:rPr>
+        <w:rFonts w:ascii="Symbol" w:hAnsi="Symbol" w:hint="default"/>
+      </w:rPr>
+    </w:lvl>
+    <w:lvl w:ilvl="4" w:tplc="04090003" w:tentative="1">
+      <w:start w:val="1"/>
+      <w:numFmt w:val="bullet"/>
+      <w:lvlText w:val="o"/>
+      <w:lvlJc w:val="left"/>
+      <w:pPr>
+        <w:ind w:left="3600" w:hanging="360"/>
+      </w:pPr>
+      <w:rPr>
+        <w:rFonts w:ascii="Courier New" w:hAnsi="Courier New" w:cs="Courier New" w:hint="default"/>
+      </w:rPr>
+    </w:lvl>
+    <w:lvl w:ilvl="5" w:tplc="04090005" w:tentative="1">
+      <w:start w:val="1"/>
+      <w:numFmt w:val="bullet"/>
+      <w:lvlText w:val=""/>
+      <w:lvlJc w:val="left"/>
+      <w:pPr>
+        <w:ind w:left="4320" w:hanging="360"/>
+      </w:pPr>
+      <w:rPr>
+        <w:rFonts w:ascii="Wingdings" w:hAnsi="Wingdings" w:hint="default"/>
+      </w:rPr>
+    </w:lvl>
+    <w:lvl w:ilvl="6" w:tplc="04090001" w:tentative="1">
+      <w:start w:val="1"/>
+      <w:numFmt w:val="bullet"/>
+      <w:lvlText w:val=""/>
+      <w:lvlJc w:val="left"/>
+      <w:pPr>
+        <w:ind w:left="5040" w:hanging="360"/>
+      </w:pPr>
+      <w:rPr>
+        <w:rFonts w:ascii="Symbol" w:hAnsi="Symbol" w:hint="default"/>
+      </w:rPr>
+    </w:lvl>
+    <w:lvl w:ilvl="7" w:tplc="04090003" w:tentative="1">
+      <w:start w:val="1"/>
+      <w:numFmt w:val="bullet"/>
+      <w:lvlText w:val="o"/>
+      <w:lvlJc w:val="left"/>
+      <w:pPr>
+        <w:ind w:left="5760" w:hanging="360"/>
+      </w:pPr>
+      <w:rPr>
+        <w:rFonts w:ascii="Courier New" w:hAnsi="Courier New" w:cs="Courier New" w:hint="default"/>
+      </w:rPr>
+    </w:lvl>
+    <w:lvl w:ilvl="8" w:tplc="04090005" w:tentative="1">
+      <w:start w:val="1"/>
+      <w:numFmt w:val="bullet"/>
+      <w:lvlText w:val=""/>
+      <w:lvlJc w:val="left"/>
+      <w:pPr>
+        <w:ind w:left="6480" w:hanging="360"/>
+      </w:pPr>
+      <w:rPr>
+        <w:rFonts w:ascii="Wingdings" w:hAnsi="Wingdings" w:hint="default"/>
+      </w:rPr>
+    </w:lvl>
+  </w:abstractNum>
+  <w:abstractNum w:abstractNumId="13" w15:restartNumberingAfterBreak="0">
     <w:nsid w:val="28923503"/>
     <w:multiLevelType w:val="hybridMultilevel"/>
     <w:tmpl w:val="D408CFD6"/>
@@ -5363,7 +5767,7 @@
       </w:rPr>
     </w:lvl>
   </w:abstractNum>
-  <w:abstractNum w:abstractNumId="9" w15:restartNumberingAfterBreak="0">
+  <w:abstractNum w:abstractNumId="14" w15:restartNumberingAfterBreak="0">
     <w:nsid w:val="291964A0"/>
     <w:multiLevelType w:val="hybridMultilevel"/>
     <w:tmpl w:val="F60263BA"/>
@@ -5475,7 +5879,7 @@
       </w:rPr>
     </w:lvl>
   </w:abstractNum>
-  <w:abstractNum w:abstractNumId="10" w15:restartNumberingAfterBreak="0">
+  <w:abstractNum w:abstractNumId="15" w15:restartNumberingAfterBreak="0">
     <w:nsid w:val="2E4F3E10"/>
     <w:multiLevelType w:val="hybridMultilevel"/>
     <w:tmpl w:val="02166BF6"/>
@@ -5588,7 +5992,7 @@
       </w:rPr>
     </w:lvl>
   </w:abstractNum>
-  <w:abstractNum w:abstractNumId="11" w15:restartNumberingAfterBreak="0">
+  <w:abstractNum w:abstractNumId="16" w15:restartNumberingAfterBreak="0">
     <w:nsid w:val="34833C6C"/>
     <w:multiLevelType w:val="hybridMultilevel"/>
     <w:tmpl w:val="99AE34FA"/>
@@ -5701,7 +6105,7 @@
       </w:rPr>
     </w:lvl>
   </w:abstractNum>
-  <w:abstractNum w:abstractNumId="12" w15:restartNumberingAfterBreak="0">
+  <w:abstractNum w:abstractNumId="17" w15:restartNumberingAfterBreak="0">
     <w:nsid w:val="3B026FAD"/>
     <w:multiLevelType w:val="hybridMultilevel"/>
     <w:tmpl w:val="3EB882A6"/>
@@ -5814,7 +6218,7 @@
       </w:rPr>
     </w:lvl>
   </w:abstractNum>
-  <w:abstractNum w:abstractNumId="13" w15:restartNumberingAfterBreak="0">
+  <w:abstractNum w:abstractNumId="18" w15:restartNumberingAfterBreak="0">
     <w:nsid w:val="3DC44955"/>
     <w:multiLevelType w:val="hybridMultilevel"/>
     <w:tmpl w:val="4BEE797E"/>
@@ -5830,7 +6234,7 @@
         <w:rFonts w:ascii="Symbol" w:hAnsi="Symbol" w:hint="default"/>
       </w:rPr>
     </w:lvl>
-    <w:lvl w:ilvl="1" w:tplc="0C090003" w:tentative="1">
+    <w:lvl w:ilvl="1" w:tplc="0C090003">
       <w:start w:val="1"/>
       <w:numFmt w:val="bullet"/>
       <w:lvlText w:val="o"/>
@@ -5927,7 +6331,7 @@
       </w:rPr>
     </w:lvl>
   </w:abstractNum>
-  <w:abstractNum w:abstractNumId="14" w15:restartNumberingAfterBreak="0">
+  <w:abstractNum w:abstractNumId="19" w15:restartNumberingAfterBreak="0">
     <w:nsid w:val="437F2CDD"/>
     <w:multiLevelType w:val="hybridMultilevel"/>
     <w:tmpl w:val="A19A16D2"/>
@@ -6040,7 +6444,7 @@
       </w:rPr>
     </w:lvl>
   </w:abstractNum>
-  <w:abstractNum w:abstractNumId="15" w15:restartNumberingAfterBreak="0">
+  <w:abstractNum w:abstractNumId="20" w15:restartNumberingAfterBreak="0">
     <w:nsid w:val="474A1AB8"/>
     <w:multiLevelType w:val="hybridMultilevel"/>
     <w:tmpl w:val="828C9B80"/>
@@ -6129,7 +6533,7 @@
       </w:pPr>
     </w:lvl>
   </w:abstractNum>
-  <w:abstractNum w:abstractNumId="16" w15:restartNumberingAfterBreak="0">
+  <w:abstractNum w:abstractNumId="21" w15:restartNumberingAfterBreak="0">
     <w:nsid w:val="4C11700F"/>
     <w:multiLevelType w:val="hybridMultilevel"/>
     <w:tmpl w:val="8B8E3BCC"/>
@@ -6242,7 +6646,120 @@
       </w:rPr>
     </w:lvl>
   </w:abstractNum>
-  <w:abstractNum w:abstractNumId="17" w15:restartNumberingAfterBreak="0">
+  <w:abstractNum w:abstractNumId="22" w15:restartNumberingAfterBreak="0">
+    <w:nsid w:val="4C2D15E0"/>
+    <w:multiLevelType w:val="hybridMultilevel"/>
+    <w:tmpl w:val="E4C847C6"/>
+    <w:lvl w:ilvl="0" w:tplc="04090001">
+      <w:start w:val="1"/>
+      <w:numFmt w:val="bullet"/>
+      <w:lvlText w:val=""/>
+      <w:lvlJc w:val="left"/>
+      <w:pPr>
+        <w:ind w:left="720" w:hanging="360"/>
+      </w:pPr>
+      <w:rPr>
+        <w:rFonts w:ascii="Symbol" w:hAnsi="Symbol" w:hint="default"/>
+      </w:rPr>
+    </w:lvl>
+    <w:lvl w:ilvl="1" w:tplc="04090003" w:tentative="1">
+      <w:start w:val="1"/>
+      <w:numFmt w:val="bullet"/>
+      <w:lvlText w:val="o"/>
+      <w:lvlJc w:val="left"/>
+      <w:pPr>
+        <w:ind w:left="1440" w:hanging="360"/>
+      </w:pPr>
+      <w:rPr>
+        <w:rFonts w:ascii="Courier New" w:hAnsi="Courier New" w:cs="Courier New" w:hint="default"/>
+      </w:rPr>
+    </w:lvl>
+    <w:lvl w:ilvl="2" w:tplc="04090005" w:tentative="1">
+      <w:start w:val="1"/>
+      <w:numFmt w:val="bullet"/>
+      <w:lvlText w:val=""/>
+      <w:lvlJc w:val="left"/>
+      <w:pPr>
+        <w:ind w:left="2160" w:hanging="360"/>
+      </w:pPr>
+      <w:rPr>
+        <w:rFonts w:ascii="Wingdings" w:hAnsi="Wingdings" w:hint="default"/>
+      </w:rPr>
+    </w:lvl>
+    <w:lvl w:ilvl="3" w:tplc="04090001" w:tentative="1">
+      <w:start w:val="1"/>
+      <w:numFmt w:val="bullet"/>
+      <w:lvlText w:val=""/>
+      <w:lvlJc w:val="left"/>
+      <w:pPr>
+        <w:ind w:left="2880" w:hanging="360"/>
+      </w:pPr>
+      <w:rPr>
+        <w:rFonts w:ascii="Symbol" w:hAnsi="Symbol" w:hint="default"/>
+      </w:rPr>
+    </w:lvl>
+    <w:lvl w:ilvl="4" w:tplc="04090003" w:tentative="1">
+      <w:start w:val="1"/>
+      <w:numFmt w:val="bullet"/>
+      <w:lvlText w:val="o"/>
+      <w:lvlJc w:val="left"/>
+      <w:pPr>
+        <w:ind w:left="3600" w:hanging="360"/>
+      </w:pPr>
+      <w:rPr>
+        <w:rFonts w:ascii="Courier New" w:hAnsi="Courier New" w:cs="Courier New" w:hint="default"/>
+      </w:rPr>
+    </w:lvl>
+    <w:lvl w:ilvl="5" w:tplc="04090005" w:tentative="1">
+      <w:start w:val="1"/>
+      <w:numFmt w:val="bullet"/>
+      <w:lvlText w:val=""/>
+      <w:lvlJc w:val="left"/>
+      <w:pPr>
+        <w:ind w:left="4320" w:hanging="360"/>
+      </w:pPr>
+      <w:rPr>
+        <w:rFonts w:ascii="Wingdings" w:hAnsi="Wingdings" w:hint="default"/>
+      </w:rPr>
+    </w:lvl>
+    <w:lvl w:ilvl="6" w:tplc="04090001" w:tentative="1">
+      <w:start w:val="1"/>
+      <w:numFmt w:val="bullet"/>
+      <w:lvlText w:val=""/>
+      <w:lvlJc w:val="left"/>
+      <w:pPr>
+        <w:ind w:left="5040" w:hanging="360"/>
+      </w:pPr>
+      <w:rPr>
+        <w:rFonts w:ascii="Symbol" w:hAnsi="Symbol" w:hint="default"/>
+      </w:rPr>
+    </w:lvl>
+    <w:lvl w:ilvl="7" w:tplc="04090003" w:tentative="1">
+      <w:start w:val="1"/>
+      <w:numFmt w:val="bullet"/>
+      <w:lvlText w:val="o"/>
+      <w:lvlJc w:val="left"/>
+      <w:pPr>
+        <w:ind w:left="5760" w:hanging="360"/>
+      </w:pPr>
+      <w:rPr>
+        <w:rFonts w:ascii="Courier New" w:hAnsi="Courier New" w:cs="Courier New" w:hint="default"/>
+      </w:rPr>
+    </w:lvl>
+    <w:lvl w:ilvl="8" w:tplc="04090005" w:tentative="1">
+      <w:start w:val="1"/>
+      <w:numFmt w:val="bullet"/>
+      <w:lvlText w:val=""/>
+      <w:lvlJc w:val="left"/>
+      <w:pPr>
+        <w:ind w:left="6480" w:hanging="360"/>
+      </w:pPr>
+      <w:rPr>
+        <w:rFonts w:ascii="Wingdings" w:hAnsi="Wingdings" w:hint="default"/>
+      </w:rPr>
+    </w:lvl>
+  </w:abstractNum>
+  <w:abstractNum w:abstractNumId="23" w15:restartNumberingAfterBreak="0">
     <w:nsid w:val="5021449B"/>
     <w:multiLevelType w:val="hybridMultilevel"/>
     <w:tmpl w:val="5BBCC6D6"/>
@@ -6355,7 +6872,7 @@
       </w:rPr>
     </w:lvl>
   </w:abstractNum>
-  <w:abstractNum w:abstractNumId="18" w15:restartNumberingAfterBreak="0">
+  <w:abstractNum w:abstractNumId="24" w15:restartNumberingAfterBreak="0">
     <w:nsid w:val="51B427C6"/>
     <w:multiLevelType w:val="hybridMultilevel"/>
     <w:tmpl w:val="170A4FA2"/>
@@ -6468,7 +6985,7 @@
       </w:rPr>
     </w:lvl>
   </w:abstractNum>
-  <w:abstractNum w:abstractNumId="19" w15:restartNumberingAfterBreak="0">
+  <w:abstractNum w:abstractNumId="25" w15:restartNumberingAfterBreak="0">
     <w:nsid w:val="61FA0F71"/>
     <w:multiLevelType w:val="hybridMultilevel"/>
     <w:tmpl w:val="15140100"/>
@@ -6581,7 +7098,7 @@
       </w:rPr>
     </w:lvl>
   </w:abstractNum>
-  <w:abstractNum w:abstractNumId="20" w15:restartNumberingAfterBreak="0">
+  <w:abstractNum w:abstractNumId="26" w15:restartNumberingAfterBreak="0">
     <w:nsid w:val="620473EF"/>
     <w:multiLevelType w:val="hybridMultilevel"/>
     <w:tmpl w:val="C546B5D2"/>
@@ -6694,7 +7211,7 @@
       </w:rPr>
     </w:lvl>
   </w:abstractNum>
-  <w:abstractNum w:abstractNumId="21" w15:restartNumberingAfterBreak="0">
+  <w:abstractNum w:abstractNumId="27" w15:restartNumberingAfterBreak="0">
     <w:nsid w:val="64363E40"/>
     <w:multiLevelType w:val="hybridMultilevel"/>
     <w:tmpl w:val="B010EBA4"/>
@@ -6807,7 +7324,7 @@
       </w:rPr>
     </w:lvl>
   </w:abstractNum>
-  <w:abstractNum w:abstractNumId="22" w15:restartNumberingAfterBreak="0">
+  <w:abstractNum w:abstractNumId="28" w15:restartNumberingAfterBreak="0">
     <w:nsid w:val="64637BA2"/>
     <w:multiLevelType w:val="hybridMultilevel"/>
     <w:tmpl w:val="76CA9980"/>
@@ -6920,7 +7437,7 @@
       </w:rPr>
     </w:lvl>
   </w:abstractNum>
-  <w:abstractNum w:abstractNumId="23" w15:restartNumberingAfterBreak="0">
+  <w:abstractNum w:abstractNumId="29" w15:restartNumberingAfterBreak="0">
     <w:nsid w:val="662B5558"/>
     <w:multiLevelType w:val="hybridMultilevel"/>
     <w:tmpl w:val="9074366C"/>
@@ -7033,7 +7550,7 @@
       </w:rPr>
     </w:lvl>
   </w:abstractNum>
-  <w:abstractNum w:abstractNumId="24" w15:restartNumberingAfterBreak="0">
+  <w:abstractNum w:abstractNumId="30" w15:restartNumberingAfterBreak="0">
     <w:nsid w:val="6BB14360"/>
     <w:multiLevelType w:val="hybridMultilevel"/>
     <w:tmpl w:val="F3AEE2C0"/>
@@ -7146,7 +7663,7 @@
       </w:rPr>
     </w:lvl>
   </w:abstractNum>
-  <w:abstractNum w:abstractNumId="25" w15:restartNumberingAfterBreak="0">
+  <w:abstractNum w:abstractNumId="31" w15:restartNumberingAfterBreak="0">
     <w:nsid w:val="708C093F"/>
     <w:multiLevelType w:val="hybridMultilevel"/>
     <w:tmpl w:val="E444B0C2"/>
@@ -7259,7 +7776,7 @@
       </w:rPr>
     </w:lvl>
   </w:abstractNum>
-  <w:abstractNum w:abstractNumId="26" w15:restartNumberingAfterBreak="0">
+  <w:abstractNum w:abstractNumId="32" w15:restartNumberingAfterBreak="0">
     <w:nsid w:val="72D64025"/>
     <w:multiLevelType w:val="hybridMultilevel"/>
     <w:tmpl w:val="0122DF88"/>
@@ -7372,7 +7889,120 @@
       </w:rPr>
     </w:lvl>
   </w:abstractNum>
-  <w:abstractNum w:abstractNumId="27" w15:restartNumberingAfterBreak="0">
+  <w:abstractNum w:abstractNumId="33" w15:restartNumberingAfterBreak="0">
+    <w:nsid w:val="748867D4"/>
+    <w:multiLevelType w:val="hybridMultilevel"/>
+    <w:tmpl w:val="DA2A00FC"/>
+    <w:lvl w:ilvl="0" w:tplc="04090001">
+      <w:start w:val="1"/>
+      <w:numFmt w:val="bullet"/>
+      <w:lvlText w:val=""/>
+      <w:lvlJc w:val="left"/>
+      <w:pPr>
+        <w:ind w:left="720" w:hanging="360"/>
+      </w:pPr>
+      <w:rPr>
+        <w:rFonts w:ascii="Symbol" w:hAnsi="Symbol" w:hint="default"/>
+      </w:rPr>
+    </w:lvl>
+    <w:lvl w:ilvl="1" w:tplc="04090003" w:tentative="1">
+      <w:start w:val="1"/>
+      <w:numFmt w:val="bullet"/>
+      <w:lvlText w:val="o"/>
+      <w:lvlJc w:val="left"/>
+      <w:pPr>
+        <w:ind w:left="1440" w:hanging="360"/>
+      </w:pPr>
+      <w:rPr>
+        <w:rFonts w:ascii="Courier New" w:hAnsi="Courier New" w:cs="Courier New" w:hint="default"/>
+      </w:rPr>
+    </w:lvl>
+    <w:lvl w:ilvl="2" w:tplc="04090005" w:tentative="1">
+      <w:start w:val="1"/>
+      <w:numFmt w:val="bullet"/>
+      <w:lvlText w:val=""/>
+      <w:lvlJc w:val="left"/>
+      <w:pPr>
+        <w:ind w:left="2160" w:hanging="360"/>
+      </w:pPr>
+      <w:rPr>
+        <w:rFonts w:ascii="Wingdings" w:hAnsi="Wingdings" w:hint="default"/>
+      </w:rPr>
+    </w:lvl>
+    <w:lvl w:ilvl="3" w:tplc="04090001" w:tentative="1">
+      <w:start w:val="1"/>
+      <w:numFmt w:val="bullet"/>
+      <w:lvlText w:val=""/>
+      <w:lvlJc w:val="left"/>
+      <w:pPr>
+        <w:ind w:left="2880" w:hanging="360"/>
+      </w:pPr>
+      <w:rPr>
+        <w:rFonts w:ascii="Symbol" w:hAnsi="Symbol" w:hint="default"/>
+      </w:rPr>
+    </w:lvl>
+    <w:lvl w:ilvl="4" w:tplc="04090003" w:tentative="1">
+      <w:start w:val="1"/>
+      <w:numFmt w:val="bullet"/>
+      <w:lvlText w:val="o"/>
+      <w:lvlJc w:val="left"/>
+      <w:pPr>
+        <w:ind w:left="3600" w:hanging="360"/>
+      </w:pPr>
+      <w:rPr>
+        <w:rFonts w:ascii="Courier New" w:hAnsi="Courier New" w:cs="Courier New" w:hint="default"/>
+      </w:rPr>
+    </w:lvl>
+    <w:lvl w:ilvl="5" w:tplc="04090005" w:tentative="1">
+      <w:start w:val="1"/>
+      <w:numFmt w:val="bullet"/>
+      <w:lvlText w:val=""/>
+      <w:lvlJc w:val="left"/>
+      <w:pPr>
+        <w:ind w:left="4320" w:hanging="360"/>
+      </w:pPr>
+      <w:rPr>
+        <w:rFonts w:ascii="Wingdings" w:hAnsi="Wingdings" w:hint="default"/>
+      </w:rPr>
+    </w:lvl>
+    <w:lvl w:ilvl="6" w:tplc="04090001" w:tentative="1">
+      <w:start w:val="1"/>
+      <w:numFmt w:val="bullet"/>
+      <w:lvlText w:val=""/>
+      <w:lvlJc w:val="left"/>
+      <w:pPr>
+        <w:ind w:left="5040" w:hanging="360"/>
+      </w:pPr>
+      <w:rPr>
+        <w:rFonts w:ascii="Symbol" w:hAnsi="Symbol" w:hint="default"/>
+      </w:rPr>
+    </w:lvl>
+    <w:lvl w:ilvl="7" w:tplc="04090003" w:tentative="1">
+      <w:start w:val="1"/>
+      <w:numFmt w:val="bullet"/>
+      <w:lvlText w:val="o"/>
+      <w:lvlJc w:val="left"/>
+      <w:pPr>
+        <w:ind w:left="5760" w:hanging="360"/>
+      </w:pPr>
+      <w:rPr>
+        <w:rFonts w:ascii="Courier New" w:hAnsi="Courier New" w:cs="Courier New" w:hint="default"/>
+      </w:rPr>
+    </w:lvl>
+    <w:lvl w:ilvl="8" w:tplc="04090005" w:tentative="1">
+      <w:start w:val="1"/>
+      <w:numFmt w:val="bullet"/>
+      <w:lvlText w:val=""/>
+      <w:lvlJc w:val="left"/>
+      <w:pPr>
+        <w:ind w:left="6480" w:hanging="360"/>
+      </w:pPr>
+      <w:rPr>
+        <w:rFonts w:ascii="Wingdings" w:hAnsi="Wingdings" w:hint="default"/>
+      </w:rPr>
+    </w:lvl>
+  </w:abstractNum>
+  <w:abstractNum w:abstractNumId="34" w15:restartNumberingAfterBreak="0">
     <w:nsid w:val="758827FE"/>
     <w:multiLevelType w:val="hybridMultilevel"/>
     <w:tmpl w:val="FF225C70"/>
@@ -7485,7 +8115,7 @@
       </w:rPr>
     </w:lvl>
   </w:abstractNum>
-  <w:abstractNum w:abstractNumId="28" w15:restartNumberingAfterBreak="0">
+  <w:abstractNum w:abstractNumId="35" w15:restartNumberingAfterBreak="0">
     <w:nsid w:val="758A7687"/>
     <w:multiLevelType w:val="hybridMultilevel"/>
     <w:tmpl w:val="1C402136"/>
@@ -7574,7 +8204,7 @@
       </w:pPr>
     </w:lvl>
   </w:abstractNum>
-  <w:abstractNum w:abstractNumId="29" w15:restartNumberingAfterBreak="0">
+  <w:abstractNum w:abstractNumId="36" w15:restartNumberingAfterBreak="0">
     <w:nsid w:val="7F7A324D"/>
     <w:multiLevelType w:val="hybridMultilevel"/>
     <w:tmpl w:val="019E89C6"/>
@@ -7688,94 +8318,115 @@
     </w:lvl>
   </w:abstractNum>
   <w:num w:numId="1">
+    <w:abstractNumId w:val="1"/>
+  </w:num>
+  <w:num w:numId="2">
+    <w:abstractNumId w:val="7"/>
+  </w:num>
+  <w:num w:numId="3">
+    <w:abstractNumId w:val="20"/>
+  </w:num>
+  <w:num w:numId="4">
+    <w:abstractNumId w:val="35"/>
+  </w:num>
+  <w:num w:numId="5">
+    <w:abstractNumId w:val="36"/>
+  </w:num>
+  <w:num w:numId="6">
+    <w:abstractNumId w:val="26"/>
+  </w:num>
+  <w:num w:numId="7">
+    <w:abstractNumId w:val="30"/>
+  </w:num>
+  <w:num w:numId="8">
+    <w:abstractNumId w:val="34"/>
+  </w:num>
+  <w:num w:numId="9">
+    <w:abstractNumId w:val="28"/>
+  </w:num>
+  <w:num w:numId="10">
+    <w:abstractNumId w:val="23"/>
+  </w:num>
+  <w:num w:numId="11">
+    <w:abstractNumId w:val="10"/>
+  </w:num>
+  <w:num w:numId="12">
+    <w:abstractNumId w:val="24"/>
+  </w:num>
+  <w:num w:numId="13">
+    <w:abstractNumId w:val="14"/>
+  </w:num>
+  <w:num w:numId="14">
+    <w:abstractNumId w:val="17"/>
+  </w:num>
+  <w:num w:numId="15">
+    <w:abstractNumId w:val="6"/>
+  </w:num>
+  <w:num w:numId="16">
+    <w:abstractNumId w:val="2"/>
+  </w:num>
+  <w:num w:numId="17">
+    <w:abstractNumId w:val="25"/>
+  </w:num>
+  <w:num w:numId="18">
+    <w:abstractNumId w:val="29"/>
+  </w:num>
+  <w:num w:numId="19">
+    <w:abstractNumId w:val="16"/>
+  </w:num>
+  <w:num w:numId="20">
+    <w:abstractNumId w:val="19"/>
+  </w:num>
+  <w:num w:numId="21">
+    <w:abstractNumId w:val="15"/>
+  </w:num>
+  <w:num w:numId="22">
+    <w:abstractNumId w:val="31"/>
+  </w:num>
+  <w:num w:numId="23">
+    <w:abstractNumId w:val="21"/>
+  </w:num>
+  <w:num w:numId="24">
+    <w:abstractNumId w:val="9"/>
+  </w:num>
+  <w:num w:numId="25">
+    <w:abstractNumId w:val="27"/>
+  </w:num>
+  <w:num w:numId="26">
+    <w:abstractNumId w:val="5"/>
+  </w:num>
+  <w:num w:numId="27">
+    <w:abstractNumId w:val="3"/>
+  </w:num>
+  <w:num w:numId="28">
+    <w:abstractNumId w:val="32"/>
+  </w:num>
+  <w:num w:numId="29">
+    <w:abstractNumId w:val="13"/>
+  </w:num>
+  <w:num w:numId="30">
+    <w:abstractNumId w:val="18"/>
+  </w:num>
+  <w:num w:numId="31">
+    <w:abstractNumId w:val="11"/>
+  </w:num>
+  <w:num w:numId="32">
+    <w:abstractNumId w:val="4"/>
+  </w:num>
+  <w:num w:numId="33">
     <w:abstractNumId w:val="0"/>
   </w:num>
-  <w:num w:numId="2">
-    <w:abstractNumId w:val="5"/>
+  <w:num w:numId="34">
+    <w:abstractNumId w:val="8"/>
   </w:num>
-  <w:num w:numId="3">
-    <w:abstractNumId w:val="15"/>
-  </w:num>
-  <w:num w:numId="4">
-    <w:abstractNumId w:val="28"/>
-  </w:num>
-  <w:num w:numId="5">
-    <w:abstractNumId w:val="29"/>
-  </w:num>
-  <w:num w:numId="6">
-    <w:abstractNumId w:val="20"/>
-  </w:num>
-  <w:num w:numId="7">
-    <w:abstractNumId w:val="24"/>
-  </w:num>
-  <w:num w:numId="8">
-    <w:abstractNumId w:val="27"/>
-  </w:num>
-  <w:num w:numId="9">
+  <w:num w:numId="35">
     <w:abstractNumId w:val="22"/>
   </w:num>
-  <w:num w:numId="10">
-    <w:abstractNumId w:val="17"/>
+  <w:num w:numId="36">
+    <w:abstractNumId w:val="33"/>
   </w:num>
-  <w:num w:numId="11">
-    <w:abstractNumId w:val="7"/>
-  </w:num>
-  <w:num w:numId="12">
-    <w:abstractNumId w:val="18"/>
-  </w:num>
-  <w:num w:numId="13">
-    <w:abstractNumId w:val="9"/>
-  </w:num>
-  <w:num w:numId="14">
+  <w:num w:numId="37">
     <w:abstractNumId w:val="12"/>
-  </w:num>
-  <w:num w:numId="15">
-    <w:abstractNumId w:val="4"/>
-  </w:num>
-  <w:num w:numId="16">
-    <w:abstractNumId w:val="1"/>
-  </w:num>
-  <w:num w:numId="17">
-    <w:abstractNumId w:val="19"/>
-  </w:num>
-  <w:num w:numId="18">
-    <w:abstractNumId w:val="23"/>
-  </w:num>
-  <w:num w:numId="19">
-    <w:abstractNumId w:val="11"/>
-  </w:num>
-  <w:num w:numId="20">
-    <w:abstractNumId w:val="14"/>
-  </w:num>
-  <w:num w:numId="21">
-    <w:abstractNumId w:val="10"/>
-  </w:num>
-  <w:num w:numId="22">
-    <w:abstractNumId w:val="25"/>
-  </w:num>
-  <w:num w:numId="23">
-    <w:abstractNumId w:val="16"/>
-  </w:num>
-  <w:num w:numId="24">
-    <w:abstractNumId w:val="6"/>
-  </w:num>
-  <w:num w:numId="25">
-    <w:abstractNumId w:val="21"/>
-  </w:num>
-  <w:num w:numId="26">
-    <w:abstractNumId w:val="3"/>
-  </w:num>
-  <w:num w:numId="27">
-    <w:abstractNumId w:val="2"/>
-  </w:num>
-  <w:num w:numId="28">
-    <w:abstractNumId w:val="26"/>
-  </w:num>
-  <w:num w:numId="29">
-    <w:abstractNumId w:val="8"/>
-  </w:num>
-  <w:num w:numId="30">
-    <w:abstractNumId w:val="13"/>
   </w:num>
 </w:numbering>
 </file>
@@ -9122,19 +9773,19 @@
 
 <file path=word/glossary/fontTable.xml><?xml version="1.0" encoding="utf-8"?>
 <w:fonts xmlns:mc="http://schemas.openxmlformats.org/markup-compatibility/2006" xmlns:r="http://schemas.openxmlformats.org/officeDocument/2006/relationships" xmlns:w="http://schemas.openxmlformats.org/wordprocessingml/2006/main" xmlns:w14="http://schemas.microsoft.com/office/word/2010/wordml" xmlns:w15="http://schemas.microsoft.com/office/word/2012/wordml" xmlns:w16cex="http://schemas.microsoft.com/office/word/2018/wordml/cex" xmlns:w16cid="http://schemas.microsoft.com/office/word/2016/wordml/cid" xmlns:w16="http://schemas.microsoft.com/office/word/2018/wordml" xmlns:w16sdtdh="http://schemas.microsoft.com/office/word/2020/wordml/sdtdatahash" xmlns:w16se="http://schemas.microsoft.com/office/word/2015/wordml/symex" mc:Ignorable="w14 w15 w16se w16cid w16 w16cex w16sdtdh">
+  <w:font w:name="Symbol">
+    <w:panose1 w:val="05050102010706020507"/>
+    <w:charset w:val="02"/>
+    <w:family w:val="roman"/>
+    <w:pitch w:val="variable"/>
+    <w:sig w:usb0="00000000" w:usb1="10000000" w:usb2="00000000" w:usb3="00000000" w:csb0="80000000" w:csb1="00000000"/>
+  </w:font>
   <w:font w:name="Times New Roman">
     <w:panose1 w:val="02020603050405020304"/>
     <w:charset w:val="00"/>
     <w:family w:val="roman"/>
     <w:pitch w:val="variable"/>
     <w:sig w:usb0="E0002EFF" w:usb1="C000785B" w:usb2="00000009" w:usb3="00000000" w:csb0="000001FF" w:csb1="00000000"/>
-  </w:font>
-  <w:font w:name="Symbol">
-    <w:panose1 w:val="05050102010706020507"/>
-    <w:charset w:val="02"/>
-    <w:family w:val="roman"/>
-    <w:pitch w:val="variable"/>
-    <w:sig w:usb0="00000000" w:usb1="10000000" w:usb2="00000000" w:usb3="00000000" w:csb0="80000000" w:csb1="00000000"/>
   </w:font>
   <w:font w:name="Courier New">
     <w:panose1 w:val="02070309020205020404"/>
@@ -9181,7 +9832,6 @@
   </w:font>
   <w:font w:name="Yu Mincho">
     <w:altName w:val="游明朝"/>
-    <w:panose1 w:val="02020400000000000000"/>
     <w:charset w:val="80"/>
     <w:family w:val="roman"/>
     <w:pitch w:val="variable"/>
@@ -9223,8 +9873,10 @@
     <w:rsid w:val="007B2C06"/>
     <w:rsid w:val="009D2C76"/>
     <w:rsid w:val="00A13608"/>
+    <w:rsid w:val="00A9474D"/>
     <w:rsid w:val="00B6054E"/>
     <w:rsid w:val="00B750F1"/>
+    <w:rsid w:val="00B7665A"/>
     <w:rsid w:val="00B9591B"/>
     <w:rsid w:val="00BE4739"/>
     <w:rsid w:val="00C043B7"/>

</xml_diff>

<commit_message>
Changes to project report from milestone 2. Also added jpg versions of diagrams
</commit_message>
<xml_diff>
--- a/Project_Report/Project_Report.docx
+++ b/Project_Report/Project_Report.docx
@@ -403,29 +403,6 @@
               <w:szCs w:val="28"/>
             </w:rPr>
           </w:pPr>
-          <w:r>
-            <w:rPr>
-              <w:rFonts w:asciiTheme="majorHAnsi" w:hAnsiTheme="majorHAnsi" w:cstheme="minorHAnsi"/>
-              <w:b/>
-              <w:bCs/>
-              <w:sz w:val="28"/>
-              <w:szCs w:val="28"/>
-            </w:rPr>
-            <w:t xml:space="preserve">Milestone 1 Video: </w:t>
-          </w:r>
-          <w:hyperlink r:id="rId9" w:history="1">
-            <w:r>
-              <w:rPr>
-                <w:rStyle w:val="Hyperlink"/>
-                <w:rFonts w:asciiTheme="majorHAnsi" w:hAnsiTheme="majorHAnsi" w:cstheme="minorHAnsi"/>
-                <w:b/>
-                <w:bCs/>
-                <w:sz w:val="28"/>
-                <w:szCs w:val="28"/>
-              </w:rPr>
-              <w:t>https://www.youtube.com/watch?v=OxrmQS30-WU</w:t>
-            </w:r>
-          </w:hyperlink>
         </w:p>
         <w:p>
           <w:pPr>
@@ -547,6 +524,36 @@
               <w:szCs w:val="28"/>
             </w:rPr>
             <w:t>Matthew Biggs</w:t>
+          </w:r>
+          <w:r>
+            <w:rPr>
+              <w:rFonts w:asciiTheme="majorHAnsi" w:hAnsiTheme="majorHAnsi" w:cstheme="minorHAnsi"/>
+              <w:b/>
+              <w:bCs/>
+              <w:sz w:val="28"/>
+              <w:szCs w:val="28"/>
+            </w:rPr>
+            <w:t>:</w:t>
+          </w:r>
+          <w:r>
+            <w:rPr>
+              <w:rFonts w:asciiTheme="majorHAnsi" w:hAnsiTheme="majorHAnsi" w:cstheme="minorHAnsi"/>
+              <w:b/>
+              <w:bCs/>
+              <w:sz w:val="28"/>
+              <w:szCs w:val="28"/>
+            </w:rPr>
+            <w:t xml:space="preserve"> </w:t>
+          </w:r>
+          <w:r>
+            <w:rPr>
+              <w:rFonts w:asciiTheme="majorHAnsi" w:hAnsiTheme="majorHAnsi" w:cstheme="minorHAnsi"/>
+              <w:b/>
+              <w:bCs/>
+              <w:sz w:val="28"/>
+              <w:szCs w:val="28"/>
+            </w:rPr>
+            <w:t>N9181717</w:t>
           </w:r>
         </w:p>
         <w:p>
@@ -705,7 +712,7 @@
           <w:r>
             <w:fldChar w:fldCharType="separate"/>
           </w:r>
-          <w:hyperlink w:anchor="_Toc68301667" w:history="1">
+          <w:hyperlink w:anchor="_Toc73468668" w:history="1">
             <w:r>
               <w:rPr>
                 <w:rStyle w:val="Hyperlink"/>
@@ -734,7 +741,7 @@
                 <w:noProof/>
                 <w:webHidden/>
               </w:rPr>
-              <w:instrText xml:space="preserve"> PAGEREF _Toc68301667 \h </w:instrText>
+              <w:instrText xml:space="preserve"> PAGEREF _Toc73468668 \h </w:instrText>
             </w:r>
             <w:r>
               <w:rPr>
@@ -777,7 +784,7 @@
               <w:lang w:val="en-US"/>
             </w:rPr>
           </w:pPr>
-          <w:hyperlink w:anchor="_Toc68301668" w:history="1">
+          <w:hyperlink w:anchor="_Toc73468669" w:history="1">
             <w:r>
               <w:rPr>
                 <w:rStyle w:val="Hyperlink"/>
@@ -807,7 +814,7 @@
                 <w:noProof/>
                 <w:webHidden/>
               </w:rPr>
-              <w:instrText xml:space="preserve"> PAGEREF _Toc68301668 \h </w:instrText>
+              <w:instrText xml:space="preserve"> PAGEREF _Toc73468669 \h </w:instrText>
             </w:r>
             <w:r>
               <w:rPr>
@@ -850,7 +857,7 @@
               <w:lang w:val="en-US"/>
             </w:rPr>
           </w:pPr>
-          <w:hyperlink w:anchor="_Toc68301669" w:history="1">
+          <w:hyperlink w:anchor="_Toc73468670" w:history="1">
             <w:r>
               <w:rPr>
                 <w:rStyle w:val="Hyperlink"/>
@@ -880,7 +887,7 @@
                 <w:noProof/>
                 <w:webHidden/>
               </w:rPr>
-              <w:instrText xml:space="preserve"> PAGEREF _Toc68301669 \h </w:instrText>
+              <w:instrText xml:space="preserve"> PAGEREF _Toc73468670 \h </w:instrText>
             </w:r>
             <w:r>
               <w:rPr>
@@ -923,7 +930,7 @@
               <w:lang w:val="en-US"/>
             </w:rPr>
           </w:pPr>
-          <w:hyperlink w:anchor="_Toc68301670" w:history="1">
+          <w:hyperlink w:anchor="_Toc73468671" w:history="1">
             <w:r>
               <w:rPr>
                 <w:rStyle w:val="Hyperlink"/>
@@ -953,7 +960,7 @@
                 <w:noProof/>
                 <w:webHidden/>
               </w:rPr>
-              <w:instrText xml:space="preserve"> PAGEREF _Toc68301670 \h </w:instrText>
+              <w:instrText xml:space="preserve"> PAGEREF _Toc73468671 \h </w:instrText>
             </w:r>
             <w:r>
               <w:rPr>
@@ -996,7 +1003,7 @@
               <w:lang w:val="en-US"/>
             </w:rPr>
           </w:pPr>
-          <w:hyperlink w:anchor="_Toc68301671" w:history="1">
+          <w:hyperlink w:anchor="_Toc73468672" w:history="1">
             <w:r>
               <w:rPr>
                 <w:rStyle w:val="Hyperlink"/>
@@ -1025,7 +1032,7 @@
                 <w:noProof/>
                 <w:webHidden/>
               </w:rPr>
-              <w:instrText xml:space="preserve"> PAGEREF _Toc68301671 \h </w:instrText>
+              <w:instrText xml:space="preserve"> PAGEREF _Toc73468672 \h </w:instrText>
             </w:r>
             <w:r>
               <w:rPr>
@@ -1045,7 +1052,7 @@
                 <w:noProof/>
                 <w:webHidden/>
               </w:rPr>
-              <w:t>3</w:t>
+              <w:t>4</w:t>
             </w:r>
             <w:r>
               <w:rPr>
@@ -1068,7 +1075,7 @@
               <w:lang w:val="en-US"/>
             </w:rPr>
           </w:pPr>
-          <w:hyperlink w:anchor="_Toc68301672" w:history="1">
+          <w:hyperlink w:anchor="_Toc73468673" w:history="1">
             <w:r>
               <w:rPr>
                 <w:rStyle w:val="Hyperlink"/>
@@ -1097,7 +1104,7 @@
                 <w:noProof/>
                 <w:webHidden/>
               </w:rPr>
-              <w:instrText xml:space="preserve"> PAGEREF _Toc68301672 \h </w:instrText>
+              <w:instrText xml:space="preserve"> PAGEREF _Toc73468673 \h </w:instrText>
             </w:r>
             <w:r>
               <w:rPr>
@@ -1117,7 +1124,7 @@
                 <w:noProof/>
                 <w:webHidden/>
               </w:rPr>
-              <w:t>3</w:t>
+              <w:t>4</w:t>
             </w:r>
             <w:r>
               <w:rPr>
@@ -1140,7 +1147,7 @@
               <w:lang w:val="en-US"/>
             </w:rPr>
           </w:pPr>
-          <w:hyperlink w:anchor="_Toc68301673" w:history="1">
+          <w:hyperlink w:anchor="_Toc73468674" w:history="1">
             <w:r>
               <w:rPr>
                 <w:rStyle w:val="Hyperlink"/>
@@ -1169,7 +1176,7 @@
                 <w:noProof/>
                 <w:webHidden/>
               </w:rPr>
-              <w:instrText xml:space="preserve"> PAGEREF _Toc68301673 \h </w:instrText>
+              <w:instrText xml:space="preserve"> PAGEREF _Toc73468674 \h </w:instrText>
             </w:r>
             <w:r>
               <w:rPr>
@@ -1189,7 +1196,7 @@
                 <w:noProof/>
                 <w:webHidden/>
               </w:rPr>
-              <w:t>3</w:t>
+              <w:t>4</w:t>
             </w:r>
             <w:r>
               <w:rPr>
@@ -1212,7 +1219,7 @@
               <w:lang w:val="en-US"/>
             </w:rPr>
           </w:pPr>
-          <w:hyperlink w:anchor="_Toc68301674" w:history="1">
+          <w:hyperlink w:anchor="_Toc73468675" w:history="1">
             <w:r>
               <w:rPr>
                 <w:rStyle w:val="Hyperlink"/>
@@ -1241,7 +1248,7 @@
                 <w:noProof/>
                 <w:webHidden/>
               </w:rPr>
-              <w:instrText xml:space="preserve"> PAGEREF _Toc68301674 \h </w:instrText>
+              <w:instrText xml:space="preserve"> PAGEREF _Toc73468675 \h </w:instrText>
             </w:r>
             <w:r>
               <w:rPr>
@@ -1284,7 +1291,7 @@
               <w:lang w:val="en-US"/>
             </w:rPr>
           </w:pPr>
-          <w:hyperlink w:anchor="_Toc68301675" w:history="1">
+          <w:hyperlink w:anchor="_Toc73468676" w:history="1">
             <w:r>
               <w:rPr>
                 <w:rStyle w:val="Hyperlink"/>
@@ -1313,7 +1320,7 @@
                 <w:noProof/>
                 <w:webHidden/>
               </w:rPr>
-              <w:instrText xml:space="preserve"> PAGEREF _Toc68301675 \h </w:instrText>
+              <w:instrText xml:space="preserve"> PAGEREF _Toc73468676 \h </w:instrText>
             </w:r>
             <w:r>
               <w:rPr>
@@ -1333,7 +1340,7 @@
                 <w:noProof/>
                 <w:webHidden/>
               </w:rPr>
-              <w:t>4</w:t>
+              <w:t>7</w:t>
             </w:r>
             <w:r>
               <w:rPr>
@@ -1356,7 +1363,7 @@
               <w:lang w:val="en-US"/>
             </w:rPr>
           </w:pPr>
-          <w:hyperlink w:anchor="_Toc68301676" w:history="1">
+          <w:hyperlink w:anchor="_Toc73468677" w:history="1">
             <w:r>
               <w:rPr>
                 <w:rStyle w:val="Hyperlink"/>
@@ -1385,7 +1392,7 @@
                 <w:noProof/>
                 <w:webHidden/>
               </w:rPr>
-              <w:instrText xml:space="preserve"> PAGEREF _Toc68301676 \h </w:instrText>
+              <w:instrText xml:space="preserve"> PAGEREF _Toc73468677 \h </w:instrText>
             </w:r>
             <w:r>
               <w:rPr>
@@ -1405,7 +1412,7 @@
                 <w:noProof/>
                 <w:webHidden/>
               </w:rPr>
-              <w:t>4</w:t>
+              <w:t>8</w:t>
             </w:r>
             <w:r>
               <w:rPr>
@@ -1428,7 +1435,7 @@
               <w:lang w:val="en-US"/>
             </w:rPr>
           </w:pPr>
-          <w:hyperlink w:anchor="_Toc68301677" w:history="1">
+          <w:hyperlink w:anchor="_Toc73468678" w:history="1">
             <w:r>
               <w:rPr>
                 <w:rStyle w:val="Hyperlink"/>
@@ -1436,7 +1443,7 @@
                 <w:bCs/>
                 <w:noProof/>
               </w:rPr>
-              <w:t>Sprint Planning (for milestones)</w:t>
+              <w:t>Deployment (final submission) (might be in readme, unsure)</w:t>
             </w:r>
             <w:r>
               <w:rPr>
@@ -1457,7 +1464,7 @@
                 <w:noProof/>
                 <w:webHidden/>
               </w:rPr>
-              <w:instrText xml:space="preserve"> PAGEREF _Toc68301677 \h </w:instrText>
+              <w:instrText xml:space="preserve"> PAGEREF _Toc73468678 \h </w:instrText>
             </w:r>
             <w:r>
               <w:rPr>
@@ -1477,7 +1484,7 @@
                 <w:noProof/>
                 <w:webHidden/>
               </w:rPr>
-              <w:t>4</w:t>
+              <w:t>8</w:t>
             </w:r>
             <w:r>
               <w:rPr>
@@ -1500,7 +1507,7 @@
               <w:lang w:val="en-US"/>
             </w:rPr>
           </w:pPr>
-          <w:hyperlink w:anchor="_Toc68301678" w:history="1">
+          <w:hyperlink w:anchor="_Toc73468679" w:history="1">
             <w:r>
               <w:rPr>
                 <w:rStyle w:val="Hyperlink"/>
@@ -1508,7 +1515,7 @@
                 <w:bCs/>
                 <w:noProof/>
               </w:rPr>
-              <w:t>Adrian Ash</w:t>
+              <w:t>Database Setup</w:t>
             </w:r>
             <w:r>
               <w:rPr>
@@ -1529,7 +1536,7 @@
                 <w:noProof/>
                 <w:webHidden/>
               </w:rPr>
-              <w:instrText xml:space="preserve"> PAGEREF _Toc68301678 \h </w:instrText>
+              <w:instrText xml:space="preserve"> PAGEREF _Toc73468679 \h </w:instrText>
             </w:r>
             <w:r>
               <w:rPr>
@@ -1549,7 +1556,7 @@
                 <w:noProof/>
                 <w:webHidden/>
               </w:rPr>
-              <w:t>4</w:t>
+              <w:t>8</w:t>
             </w:r>
             <w:r>
               <w:rPr>
@@ -1572,7 +1579,7 @@
               <w:lang w:val="en-US"/>
             </w:rPr>
           </w:pPr>
-          <w:hyperlink w:anchor="_Toc68301679" w:history="1">
+          <w:hyperlink w:anchor="_Toc73468680" w:history="1">
             <w:r>
               <w:rPr>
                 <w:rStyle w:val="Hyperlink"/>
@@ -1580,7 +1587,7 @@
                 <w:bCs/>
                 <w:noProof/>
               </w:rPr>
-              <w:t>Matthew Biggs</w:t>
+              <w:t>Java Frameworks</w:t>
             </w:r>
             <w:r>
               <w:rPr>
@@ -1601,7 +1608,7 @@
                 <w:noProof/>
                 <w:webHidden/>
               </w:rPr>
-              <w:instrText xml:space="preserve"> PAGEREF _Toc68301679 \h </w:instrText>
+              <w:instrText xml:space="preserve"> PAGEREF _Toc73468680 \h </w:instrText>
             </w:r>
             <w:r>
               <w:rPr>
@@ -1621,7 +1628,7 @@
                 <w:noProof/>
                 <w:webHidden/>
               </w:rPr>
-              <w:t>4</w:t>
+              <w:t>8</w:t>
             </w:r>
             <w:r>
               <w:rPr>
@@ -1644,7 +1651,7 @@
               <w:lang w:val="en-US"/>
             </w:rPr>
           </w:pPr>
-          <w:hyperlink w:anchor="_Toc68301680" w:history="1">
+          <w:hyperlink w:anchor="_Toc73468681" w:history="1">
             <w:r>
               <w:rPr>
                 <w:rStyle w:val="Hyperlink"/>
@@ -1652,7 +1659,7 @@
                 <w:bCs/>
                 <w:noProof/>
               </w:rPr>
-              <w:t>Christopher Paterson</w:t>
+              <w:t>……</w:t>
             </w:r>
             <w:r>
               <w:rPr>
@@ -1673,7 +1680,7 @@
                 <w:noProof/>
                 <w:webHidden/>
               </w:rPr>
-              <w:instrText xml:space="preserve"> PAGEREF _Toc68301680 \h </w:instrText>
+              <w:instrText xml:space="preserve"> PAGEREF _Toc73468681 \h </w:instrText>
             </w:r>
             <w:r>
               <w:rPr>
@@ -1693,439 +1700,7 @@
                 <w:noProof/>
                 <w:webHidden/>
               </w:rPr>
-              <w:t>4</w:t>
-            </w:r>
-            <w:r>
-              <w:rPr>
-                <w:noProof/>
-                <w:webHidden/>
-              </w:rPr>
-              <w:fldChar w:fldCharType="end"/>
-            </w:r>
-          </w:hyperlink>
-        </w:p>
-        <w:p>
-          <w:pPr>
-            <w:pStyle w:val="TOC2"/>
-            <w:tabs>
-              <w:tab w:val="right" w:leader="dot" w:pos="9350"/>
-            </w:tabs>
-            <w:rPr>
-              <w:rFonts w:eastAsiaTheme="minorEastAsia"/>
-              <w:noProof/>
-              <w:lang w:val="en-US"/>
-            </w:rPr>
-          </w:pPr>
-          <w:hyperlink w:anchor="_Toc68301681" w:history="1">
-            <w:r>
-              <w:rPr>
-                <w:rStyle w:val="Hyperlink"/>
-                <w:b/>
-                <w:bCs/>
-                <w:noProof/>
-              </w:rPr>
-              <w:t>Adrian Roy</w:t>
-            </w:r>
-            <w:r>
-              <w:rPr>
-                <w:noProof/>
-                <w:webHidden/>
-              </w:rPr>
-              <w:tab/>
-            </w:r>
-            <w:r>
-              <w:rPr>
-                <w:noProof/>
-                <w:webHidden/>
-              </w:rPr>
-              <w:fldChar w:fldCharType="begin"/>
-            </w:r>
-            <w:r>
-              <w:rPr>
-                <w:noProof/>
-                <w:webHidden/>
-              </w:rPr>
-              <w:instrText xml:space="preserve"> PAGEREF _Toc68301681 \h </w:instrText>
-            </w:r>
-            <w:r>
-              <w:rPr>
-                <w:noProof/>
-                <w:webHidden/>
-              </w:rPr>
-            </w:r>
-            <w:r>
-              <w:rPr>
-                <w:noProof/>
-                <w:webHidden/>
-              </w:rPr>
-              <w:fldChar w:fldCharType="separate"/>
-            </w:r>
-            <w:r>
-              <w:rPr>
-                <w:noProof/>
-                <w:webHidden/>
-              </w:rPr>
-              <w:t>4</w:t>
-            </w:r>
-            <w:r>
-              <w:rPr>
-                <w:noProof/>
-                <w:webHidden/>
-              </w:rPr>
-              <w:fldChar w:fldCharType="end"/>
-            </w:r>
-          </w:hyperlink>
-        </w:p>
-        <w:p>
-          <w:pPr>
-            <w:pStyle w:val="TOC1"/>
-            <w:tabs>
-              <w:tab w:val="right" w:leader="dot" w:pos="9350"/>
-            </w:tabs>
-            <w:rPr>
-              <w:rFonts w:eastAsiaTheme="minorEastAsia"/>
-              <w:noProof/>
-              <w:lang w:val="en-US"/>
-            </w:rPr>
-          </w:pPr>
-          <w:hyperlink w:anchor="_Toc68301682" w:history="1">
-            <w:r>
-              <w:rPr>
-                <w:rStyle w:val="Hyperlink"/>
-                <w:b/>
-                <w:bCs/>
-                <w:noProof/>
-              </w:rPr>
-              <w:t>Deployment (final submission) (might be in readme, unsure)</w:t>
-            </w:r>
-            <w:r>
-              <w:rPr>
-                <w:noProof/>
-                <w:webHidden/>
-              </w:rPr>
-              <w:tab/>
-            </w:r>
-            <w:r>
-              <w:rPr>
-                <w:noProof/>
-                <w:webHidden/>
-              </w:rPr>
-              <w:fldChar w:fldCharType="begin"/>
-            </w:r>
-            <w:r>
-              <w:rPr>
-                <w:noProof/>
-                <w:webHidden/>
-              </w:rPr>
-              <w:instrText xml:space="preserve"> PAGEREF _Toc68301682 \h </w:instrText>
-            </w:r>
-            <w:r>
-              <w:rPr>
-                <w:noProof/>
-                <w:webHidden/>
-              </w:rPr>
-            </w:r>
-            <w:r>
-              <w:rPr>
-                <w:noProof/>
-                <w:webHidden/>
-              </w:rPr>
-              <w:fldChar w:fldCharType="separate"/>
-            </w:r>
-            <w:r>
-              <w:rPr>
-                <w:noProof/>
-                <w:webHidden/>
-              </w:rPr>
-              <w:t>4</w:t>
-            </w:r>
-            <w:r>
-              <w:rPr>
-                <w:noProof/>
-                <w:webHidden/>
-              </w:rPr>
-              <w:fldChar w:fldCharType="end"/>
-            </w:r>
-          </w:hyperlink>
-        </w:p>
-        <w:p>
-          <w:pPr>
-            <w:pStyle w:val="TOC2"/>
-            <w:tabs>
-              <w:tab w:val="right" w:leader="dot" w:pos="9350"/>
-            </w:tabs>
-            <w:rPr>
-              <w:rFonts w:eastAsiaTheme="minorEastAsia"/>
-              <w:noProof/>
-              <w:lang w:val="en-US"/>
-            </w:rPr>
-          </w:pPr>
-          <w:hyperlink w:anchor="_Toc68301683" w:history="1">
-            <w:r>
-              <w:rPr>
-                <w:rStyle w:val="Hyperlink"/>
-                <w:b/>
-                <w:bCs/>
-                <w:noProof/>
-              </w:rPr>
-              <w:t>Database Setup</w:t>
-            </w:r>
-            <w:r>
-              <w:rPr>
-                <w:noProof/>
-                <w:webHidden/>
-              </w:rPr>
-              <w:tab/>
-            </w:r>
-            <w:r>
-              <w:rPr>
-                <w:noProof/>
-                <w:webHidden/>
-              </w:rPr>
-              <w:fldChar w:fldCharType="begin"/>
-            </w:r>
-            <w:r>
-              <w:rPr>
-                <w:noProof/>
-                <w:webHidden/>
-              </w:rPr>
-              <w:instrText xml:space="preserve"> PAGEREF _Toc68301683 \h </w:instrText>
-            </w:r>
-            <w:r>
-              <w:rPr>
-                <w:noProof/>
-                <w:webHidden/>
-              </w:rPr>
-            </w:r>
-            <w:r>
-              <w:rPr>
-                <w:noProof/>
-                <w:webHidden/>
-              </w:rPr>
-              <w:fldChar w:fldCharType="separate"/>
-            </w:r>
-            <w:r>
-              <w:rPr>
-                <w:noProof/>
-                <w:webHidden/>
-              </w:rPr>
-              <w:t>4</w:t>
-            </w:r>
-            <w:r>
-              <w:rPr>
-                <w:noProof/>
-                <w:webHidden/>
-              </w:rPr>
-              <w:fldChar w:fldCharType="end"/>
-            </w:r>
-          </w:hyperlink>
-        </w:p>
-        <w:p>
-          <w:pPr>
-            <w:pStyle w:val="TOC2"/>
-            <w:tabs>
-              <w:tab w:val="right" w:leader="dot" w:pos="9350"/>
-            </w:tabs>
-            <w:rPr>
-              <w:rFonts w:eastAsiaTheme="minorEastAsia"/>
-              <w:noProof/>
-              <w:lang w:val="en-US"/>
-            </w:rPr>
-          </w:pPr>
-          <w:hyperlink w:anchor="_Toc68301684" w:history="1">
-            <w:r>
-              <w:rPr>
-                <w:rStyle w:val="Hyperlink"/>
-                <w:b/>
-                <w:bCs/>
-                <w:noProof/>
-              </w:rPr>
-              <w:t>Java Frameworks</w:t>
-            </w:r>
-            <w:r>
-              <w:rPr>
-                <w:noProof/>
-                <w:webHidden/>
-              </w:rPr>
-              <w:tab/>
-            </w:r>
-            <w:r>
-              <w:rPr>
-                <w:noProof/>
-                <w:webHidden/>
-              </w:rPr>
-              <w:fldChar w:fldCharType="begin"/>
-            </w:r>
-            <w:r>
-              <w:rPr>
-                <w:noProof/>
-                <w:webHidden/>
-              </w:rPr>
-              <w:instrText xml:space="preserve"> PAGEREF _Toc68301684 \h </w:instrText>
-            </w:r>
-            <w:r>
-              <w:rPr>
-                <w:noProof/>
-                <w:webHidden/>
-              </w:rPr>
-            </w:r>
-            <w:r>
-              <w:rPr>
-                <w:noProof/>
-                <w:webHidden/>
-              </w:rPr>
-              <w:fldChar w:fldCharType="separate"/>
-            </w:r>
-            <w:r>
-              <w:rPr>
-                <w:noProof/>
-                <w:webHidden/>
-              </w:rPr>
-              <w:t>4</w:t>
-            </w:r>
-            <w:r>
-              <w:rPr>
-                <w:noProof/>
-                <w:webHidden/>
-              </w:rPr>
-              <w:fldChar w:fldCharType="end"/>
-            </w:r>
-          </w:hyperlink>
-        </w:p>
-        <w:p>
-          <w:pPr>
-            <w:pStyle w:val="TOC2"/>
-            <w:tabs>
-              <w:tab w:val="right" w:leader="dot" w:pos="9350"/>
-            </w:tabs>
-            <w:rPr>
-              <w:rFonts w:eastAsiaTheme="minorEastAsia"/>
-              <w:noProof/>
-              <w:lang w:val="en-US"/>
-            </w:rPr>
-          </w:pPr>
-          <w:hyperlink w:anchor="_Toc68301685" w:history="1">
-            <w:r>
-              <w:rPr>
-                <w:rStyle w:val="Hyperlink"/>
-                <w:b/>
-                <w:bCs/>
-                <w:noProof/>
-              </w:rPr>
-              <w:t>……</w:t>
-            </w:r>
-            <w:r>
-              <w:rPr>
-                <w:noProof/>
-                <w:webHidden/>
-              </w:rPr>
-              <w:tab/>
-            </w:r>
-            <w:r>
-              <w:rPr>
-                <w:noProof/>
-                <w:webHidden/>
-              </w:rPr>
-              <w:fldChar w:fldCharType="begin"/>
-            </w:r>
-            <w:r>
-              <w:rPr>
-                <w:noProof/>
-                <w:webHidden/>
-              </w:rPr>
-              <w:instrText xml:space="preserve"> PAGEREF _Toc68301685 \h </w:instrText>
-            </w:r>
-            <w:r>
-              <w:rPr>
-                <w:noProof/>
-                <w:webHidden/>
-              </w:rPr>
-            </w:r>
-            <w:r>
-              <w:rPr>
-                <w:noProof/>
-                <w:webHidden/>
-              </w:rPr>
-              <w:fldChar w:fldCharType="separate"/>
-            </w:r>
-            <w:r>
-              <w:rPr>
-                <w:noProof/>
-                <w:webHidden/>
-              </w:rPr>
-              <w:t>4</w:t>
-            </w:r>
-            <w:r>
-              <w:rPr>
-                <w:noProof/>
-                <w:webHidden/>
-              </w:rPr>
-              <w:fldChar w:fldCharType="end"/>
-            </w:r>
-          </w:hyperlink>
-        </w:p>
-        <w:p>
-          <w:pPr>
-            <w:pStyle w:val="TOC1"/>
-            <w:tabs>
-              <w:tab w:val="right" w:leader="dot" w:pos="9350"/>
-            </w:tabs>
-            <w:rPr>
-              <w:rFonts w:eastAsiaTheme="minorEastAsia"/>
-              <w:noProof/>
-              <w:lang w:val="en-US"/>
-            </w:rPr>
-          </w:pPr>
-          <w:hyperlink w:anchor="_Toc68301686" w:history="1">
-            <w:r>
-              <w:rPr>
-                <w:rStyle w:val="Hyperlink"/>
-                <w:b/>
-                <w:bCs/>
-                <w:noProof/>
-              </w:rPr>
-              <w:t>References</w:t>
-            </w:r>
-            <w:r>
-              <w:rPr>
-                <w:noProof/>
-                <w:webHidden/>
-              </w:rPr>
-              <w:tab/>
-            </w:r>
-            <w:r>
-              <w:rPr>
-                <w:noProof/>
-                <w:webHidden/>
-              </w:rPr>
-              <w:fldChar w:fldCharType="begin"/>
-            </w:r>
-            <w:r>
-              <w:rPr>
-                <w:noProof/>
-                <w:webHidden/>
-              </w:rPr>
-              <w:instrText xml:space="preserve"> PAGEREF _Toc68301686 \h </w:instrText>
-            </w:r>
-            <w:r>
-              <w:rPr>
-                <w:noProof/>
-                <w:webHidden/>
-              </w:rPr>
-            </w:r>
-            <w:r>
-              <w:rPr>
-                <w:noProof/>
-                <w:webHidden/>
-              </w:rPr>
-              <w:fldChar w:fldCharType="separate"/>
-            </w:r>
-            <w:r>
-              <w:rPr>
-                <w:noProof/>
-                <w:webHidden/>
-              </w:rPr>
-              <w:t>4</w:t>
+              <w:t>8</w:t>
             </w:r>
             <w:r>
               <w:rPr>
@@ -2174,7 +1749,7 @@
           <w:color w:val="auto"/>
         </w:rPr>
       </w:pPr>
-      <w:bookmarkStart w:id="0" w:name="_Toc68301667"/>
+      <w:bookmarkStart w:id="0" w:name="_Toc73468668"/>
       <w:r>
         <w:rPr>
           <w:b/>
@@ -2196,7 +1771,7 @@
           <w:color w:val="auto"/>
         </w:rPr>
       </w:pPr>
-      <w:bookmarkStart w:id="1" w:name="_Toc68301668"/>
+      <w:bookmarkStart w:id="1" w:name="_Toc73468669"/>
       <w:r>
         <w:rPr>
           <w:rFonts w:cstheme="majorHAnsi"/>
@@ -2809,7 +2384,7 @@
           <w:color w:val="auto"/>
         </w:rPr>
       </w:pPr>
-      <w:bookmarkStart w:id="2" w:name="_Toc68301669"/>
+      <w:bookmarkStart w:id="2" w:name="_Toc73468670"/>
       <w:r>
         <w:rPr>
           <w:rFonts w:cstheme="majorHAnsi"/>
@@ -2950,7 +2525,7 @@
           <w:color w:val="auto"/>
         </w:rPr>
       </w:pPr>
-      <w:bookmarkStart w:id="3" w:name="_Toc68301670"/>
+      <w:bookmarkStart w:id="3" w:name="_Toc73468671"/>
       <w:r>
         <w:rPr>
           <w:rFonts w:cstheme="majorHAnsi"/>
@@ -3016,9 +2591,6 @@
         <w:t>sell</w:t>
       </w:r>
       <w:r>
-        <w:t xml:space="preserve"> </w:t>
-      </w:r>
-      <w:r>
         <w:t>:</w:t>
       </w:r>
       <w:proofErr w:type="gramEnd"/>
@@ -3085,7 +2657,7 @@
           <w:color w:val="auto"/>
         </w:rPr>
       </w:pPr>
-      <w:bookmarkStart w:id="4" w:name="_Toc68301671"/>
+      <w:bookmarkStart w:id="4" w:name="_Toc73468672"/>
       <w:r>
         <w:rPr>
           <w:b/>
@@ -3107,7 +2679,7 @@
           <w:color w:val="auto"/>
         </w:rPr>
       </w:pPr>
-      <w:bookmarkStart w:id="5" w:name="_Toc68301672"/>
+      <w:bookmarkStart w:id="5" w:name="_Toc73468673"/>
       <w:r>
         <w:rPr>
           <w:b/>
@@ -3125,11 +2697,6 @@
         <w:t>Classes</w:t>
       </w:r>
       <w:bookmarkEnd w:id="5"/>
-    </w:p>
-    <w:p>
-      <w:pPr>
-        <w:ind w:firstLine="720"/>
-      </w:pPr>
     </w:p>
     <w:p>
       <w:pPr>
@@ -3141,7 +2708,7 @@
           <w:szCs w:val="36"/>
         </w:rPr>
       </w:pPr>
-      <w:hyperlink r:id="rId10" w:history="1">
+      <w:hyperlink r:id="rId9" w:history="1">
         <w:r>
           <w:rPr>
             <w:rStyle w:val="Hyperlink"/>
@@ -3150,14 +2717,29 @@
             <w:sz w:val="36"/>
             <w:szCs w:val="36"/>
           </w:rPr>
-          <w:t>Javadoc</w:t>
+          <w:t>Java</w:t>
+        </w:r>
+        <w:r>
+          <w:rPr>
+            <w:rStyle w:val="Hyperlink"/>
+            <w:b/>
+            <w:bCs/>
+            <w:sz w:val="36"/>
+            <w:szCs w:val="36"/>
+          </w:rPr>
+          <w:t>d</w:t>
+        </w:r>
+        <w:r>
+          <w:rPr>
+            <w:rStyle w:val="Hyperlink"/>
+            <w:b/>
+            <w:bCs/>
+            <w:sz w:val="36"/>
+            <w:szCs w:val="36"/>
+          </w:rPr>
+          <w:t>oc</w:t>
         </w:r>
       </w:hyperlink>
-    </w:p>
-    <w:p>
-      <w:pPr>
-        <w:ind w:firstLine="720"/>
-      </w:pPr>
     </w:p>
     <w:p>
       <w:pPr>
@@ -3169,7 +2751,7 @@
           <w:color w:val="auto"/>
         </w:rPr>
       </w:pPr>
-      <w:bookmarkStart w:id="6" w:name="_Toc68301673"/>
+      <w:bookmarkStart w:id="6" w:name="_Toc73468674"/>
       <w:r>
         <w:rPr>
           <w:b/>
@@ -3181,27 +2763,58 @@
       <w:bookmarkEnd w:id="6"/>
     </w:p>
     <w:p>
-      <w:pPr>
-        <w:pStyle w:val="ListParagraph"/>
-        <w:numPr>
-          <w:ilvl w:val="0"/>
-          <w:numId w:val="16"/>
-        </w:numPr>
-      </w:pPr>
-      <w:r>
-        <w:t>Class Diagram (UML) (if you guys want)</w:t>
-      </w:r>
-    </w:p>
-    <w:p>
-      <w:pPr>
-        <w:pStyle w:val="ListParagraph"/>
-        <w:numPr>
-          <w:ilvl w:val="0"/>
-          <w:numId w:val="16"/>
-        </w:numPr>
-      </w:pPr>
-      <w:r>
-        <w:t>Or a description of interconnectivity</w:t>
+      <w:r>
+        <w:rPr>
+          <w:noProof/>
+        </w:rPr>
+        <w:drawing>
+          <wp:inline distT="0" distB="0" distL="0" distR="0" wp14:anchorId="1E84EE7D" wp14:editId="49BA4379">
+            <wp:extent cx="5934075" cy="5638800"/>
+            <wp:effectExtent l="0" t="0" r="9525" b="0"/>
+            <wp:docPr id="5" name="Picture 5"/>
+            <wp:cNvGraphicFramePr>
+              <a:graphicFrameLocks xmlns:a="http://schemas.openxmlformats.org/drawingml/2006/main" noChangeAspect="1"/>
+            </wp:cNvGraphicFramePr>
+            <a:graphic xmlns:a="http://schemas.openxmlformats.org/drawingml/2006/main">
+              <a:graphicData uri="http://schemas.openxmlformats.org/drawingml/2006/picture">
+                <pic:pic xmlns:pic="http://schemas.openxmlformats.org/drawingml/2006/picture">
+                  <pic:nvPicPr>
+                    <pic:cNvPr id="0" name="Picture 3"/>
+                    <pic:cNvPicPr>
+                      <a:picLocks noChangeAspect="1" noChangeArrowheads="1"/>
+                    </pic:cNvPicPr>
+                  </pic:nvPicPr>
+                  <pic:blipFill>
+                    <a:blip r:embed="rId10">
+                      <a:extLst>
+                        <a:ext uri="{28A0092B-C50C-407E-A947-70E740481C1C}">
+                          <a14:useLocalDpi xmlns:a14="http://schemas.microsoft.com/office/drawing/2010/main" val="0"/>
+                        </a:ext>
+                      </a:extLst>
+                    </a:blip>
+                    <a:srcRect/>
+                    <a:stretch>
+                      <a:fillRect/>
+                    </a:stretch>
+                  </pic:blipFill>
+                  <pic:spPr bwMode="auto">
+                    <a:xfrm>
+                      <a:off x="0" y="0"/>
+                      <a:ext cx="5934075" cy="5638800"/>
+                    </a:xfrm>
+                    <a:prstGeom prst="rect">
+                      <a:avLst/>
+                    </a:prstGeom>
+                    <a:noFill/>
+                    <a:ln>
+                      <a:noFill/>
+                    </a:ln>
+                  </pic:spPr>
+                </pic:pic>
+              </a:graphicData>
+            </a:graphic>
+          </wp:inline>
+        </w:drawing>
       </w:r>
     </w:p>
     <w:p>
@@ -3212,7 +2825,7 @@
           <w:noProof/>
         </w:rPr>
       </w:pPr>
-      <w:bookmarkStart w:id="7" w:name="_Toc68301674"/>
+      <w:bookmarkStart w:id="7" w:name="_Toc73468675"/>
       <w:r>
         <w:rPr>
           <w:b/>
@@ -3229,7 +2842,6 @@
         </w:rPr>
         <w:t xml:space="preserve"> (GUI)</w:t>
       </w:r>
-      <w:bookmarkStart w:id="8" w:name="_Toc68301675"/>
       <w:bookmarkEnd w:id="7"/>
       <w:r>
         <w:rPr>
@@ -3238,22 +2850,23 @@
         <w:t xml:space="preserve"> </w:t>
       </w:r>
     </w:p>
+    <w:p/>
     <w:p>
-      <w:pPr>
-        <w:pStyle w:val="ListParagraph"/>
-        <w:numPr>
-          <w:ilvl w:val="0"/>
-          <w:numId w:val="30"/>
-        </w:numPr>
-      </w:pPr>
+      <w:r>
+        <w:rPr>
+          <w:b/>
+          <w:bCs/>
+        </w:rPr>
+        <w:t>Screen 1: Login</w:t>
+      </w:r>
+    </w:p>
+    <w:p>
       <w:r>
         <w:t xml:space="preserve">When first </w:t>
       </w:r>
-      <w:proofErr w:type="gramStart"/>
-      <w:r>
-        <w:t>opening up</w:t>
-      </w:r>
-      <w:proofErr w:type="gramEnd"/>
+      <w:r>
+        <w:t>opening</w:t>
+      </w:r>
       <w:r>
         <w:t xml:space="preserve"> the program, the user is brought to the log in screen.</w:t>
       </w:r>
@@ -3263,10 +2876,11 @@
         <w:rPr>
           <w:noProof/>
         </w:rPr>
+        <w:lastRenderedPageBreak/>
         <w:drawing>
-          <wp:inline distT="0" distB="0" distL="0" distR="0" wp14:anchorId="0A271DE8" wp14:editId="39EF35F8">
-            <wp:extent cx="5943600" cy="3511550"/>
-            <wp:effectExtent l="0" t="0" r="0" b="0"/>
+          <wp:inline distT="0" distB="0" distL="0" distR="0" wp14:anchorId="0A271DE8" wp14:editId="199BF304">
+            <wp:extent cx="4320664" cy="2552700"/>
+            <wp:effectExtent l="0" t="0" r="3810" b="0"/>
             <wp:docPr id="1" name="Picture 1" descr="Graphical user interface, application&#10;&#10;Description automatically generated"/>
             <wp:cNvGraphicFramePr>
               <a:graphicFrameLocks xmlns:a="http://schemas.openxmlformats.org/drawingml/2006/main" noChangeAspect="1"/>
@@ -3287,7 +2901,7 @@
                   <pic:spPr>
                     <a:xfrm>
                       <a:off x="0" y="0"/>
-                      <a:ext cx="5943600" cy="3511550"/>
+                      <a:ext cx="4334377" cy="2560802"/>
                     </a:xfrm>
                     <a:prstGeom prst="rect">
                       <a:avLst/>
@@ -3301,13 +2915,15 @@
       </w:r>
     </w:p>
     <w:p>
-      <w:pPr>
-        <w:pStyle w:val="ListParagraph"/>
-        <w:numPr>
-          <w:ilvl w:val="0"/>
-          <w:numId w:val="30"/>
-        </w:numPr>
-      </w:pPr>
+      <w:r>
+        <w:rPr>
+          <w:b/>
+          <w:bCs/>
+        </w:rPr>
+        <w:t>Screen 2: Unit Asset/Trades</w:t>
+      </w:r>
+    </w:p>
+    <w:p>
       <w:r>
         <w:t>After logging in, they are brought to the Unit Asset/Trades page which is like a homepage which shows all the current assets the organisation owns, and the trades it currently has in progress.</w:t>
       </w:r>
@@ -3320,11 +2936,10 @@
         <w:rPr>
           <w:noProof/>
         </w:rPr>
-        <w:lastRenderedPageBreak/>
         <w:drawing>
-          <wp:inline distT="0" distB="0" distL="0" distR="0" wp14:anchorId="209C5273" wp14:editId="0F99A083">
-            <wp:extent cx="5943600" cy="3564255"/>
-            <wp:effectExtent l="0" t="0" r="0" b="0"/>
+          <wp:inline distT="0" distB="0" distL="0" distR="0" wp14:anchorId="209C5273" wp14:editId="214E40A2">
+            <wp:extent cx="3962400" cy="2376170"/>
+            <wp:effectExtent l="0" t="0" r="0" b="5080"/>
             <wp:docPr id="7" name="Picture 7" descr="Graphical user interface&#10;&#10;Description automatically generated"/>
             <wp:cNvGraphicFramePr>
               <a:graphicFrameLocks xmlns:a="http://schemas.openxmlformats.org/drawingml/2006/main" noChangeAspect="1"/>
@@ -3345,7 +2960,7 @@
                   <pic:spPr>
                     <a:xfrm>
                       <a:off x="0" y="0"/>
-                      <a:ext cx="5943600" cy="3564255"/>
+                      <a:ext cx="3999760" cy="2398574"/>
                     </a:xfrm>
                     <a:prstGeom prst="rect">
                       <a:avLst/>
@@ -3360,12 +2975,20 @@
     </w:p>
     <w:p>
       <w:pPr>
-        <w:pStyle w:val="ListParagraph"/>
-        <w:numPr>
-          <w:ilvl w:val="0"/>
-          <w:numId w:val="30"/>
-        </w:numPr>
-      </w:pPr>
+        <w:rPr>
+          <w:b/>
+          <w:bCs/>
+        </w:rPr>
+      </w:pPr>
+      <w:r>
+        <w:rPr>
+          <w:b/>
+          <w:bCs/>
+        </w:rPr>
+        <w:t>Screen 3: Store</w:t>
+      </w:r>
+    </w:p>
+    <w:p>
       <w:r>
         <w:t xml:space="preserve">When the user selects the store button on the left panel, they are brought to the store, which shows all the assets they </w:t>
       </w:r>
@@ -3387,9 +3010,10 @@
         <w:rPr>
           <w:noProof/>
         </w:rPr>
+        <w:lastRenderedPageBreak/>
         <w:drawing>
-          <wp:inline distT="0" distB="0" distL="0" distR="0" wp14:anchorId="00845016" wp14:editId="6707FF12">
-            <wp:extent cx="5943600" cy="3528060"/>
+          <wp:inline distT="0" distB="0" distL="0" distR="0" wp14:anchorId="00845016" wp14:editId="15A50940">
+            <wp:extent cx="5200650" cy="3087053"/>
             <wp:effectExtent l="0" t="0" r="0" b="0"/>
             <wp:docPr id="9" name="Picture 9" descr="A screenshot of a computer&#10;&#10;Description automatically generated with low confidence"/>
             <wp:cNvGraphicFramePr>
@@ -3411,7 +3035,7 @@
                   <pic:spPr>
                     <a:xfrm>
                       <a:off x="0" y="0"/>
-                      <a:ext cx="5943600" cy="3528060"/>
+                      <a:ext cx="5207416" cy="3091069"/>
                     </a:xfrm>
                     <a:prstGeom prst="rect">
                       <a:avLst/>
@@ -3426,14 +3050,21 @@
     </w:p>
     <w:p>
       <w:pPr>
-        <w:pStyle w:val="ListParagraph"/>
-        <w:numPr>
-          <w:ilvl w:val="0"/>
-          <w:numId w:val="30"/>
-        </w:numPr>
-      </w:pPr>
-      <w:r>
-        <w:lastRenderedPageBreak/>
+        <w:rPr>
+          <w:b/>
+          <w:bCs/>
+        </w:rPr>
+      </w:pPr>
+      <w:r>
+        <w:rPr>
+          <w:b/>
+          <w:bCs/>
+        </w:rPr>
+        <w:t>Screen 4: Asset Selected from Store</w:t>
+      </w:r>
+    </w:p>
+    <w:p>
+      <w:r>
         <w:t>Once the user selects an asset from the store, they are brought to a page where they can place a buy or sell order. They are also shown the price history and current orders of that specific asset.</w:t>
       </w:r>
     </w:p>
@@ -3481,11 +3112,6 @@
     </w:p>
     <w:p>
       <w:pPr>
-        <w:pStyle w:val="ListParagraph"/>
-        <w:numPr>
-          <w:ilvl w:val="0"/>
-          <w:numId w:val="30"/>
-        </w:numPr>
         <w:rPr>
           <w:color w:val="FF0000"/>
         </w:rPr>
@@ -3502,6 +3128,7 @@
         <w:rPr>
           <w:noProof/>
         </w:rPr>
+        <w:lastRenderedPageBreak/>
         <w:drawing>
           <wp:inline distT="0" distB="0" distL="0" distR="0" wp14:anchorId="03546DAF" wp14:editId="590075B7">
             <wp:extent cx="2486025" cy="1838325"/>
@@ -3567,13 +3194,13 @@
           <w:color w:val="auto"/>
         </w:rPr>
       </w:pPr>
+      <w:bookmarkStart w:id="8" w:name="_Toc73468676"/>
       <w:r>
         <w:rPr>
           <w:b/>
           <w:bCs/>
           <w:color w:val="auto"/>
         </w:rPr>
-        <w:lastRenderedPageBreak/>
         <w:t>Database Schema</w:t>
       </w:r>
       <w:bookmarkEnd w:id="8"/>
@@ -3631,7 +3258,7 @@
           <w:color w:val="auto"/>
         </w:rPr>
       </w:pPr>
-      <w:bookmarkStart w:id="9" w:name="_Toc68301676"/>
+      <w:bookmarkStart w:id="9" w:name="_Toc73468677"/>
       <w:r>
         <w:rPr>
           <w:b/>
@@ -3679,15 +3306,6 @@
       </w:r>
     </w:p>
     <w:p/>
-    <w:p/>
-    <w:p/>
-    <w:p>
-      <w:r>
-        <w:lastRenderedPageBreak/>
-        <w:br w:type="page"/>
-      </w:r>
-    </w:p>
-    <w:p/>
     <w:p>
       <w:pPr>
         <w:pStyle w:val="Heading1"/>
@@ -3697,24 +3315,18 @@
           <w:color w:val="auto"/>
         </w:rPr>
       </w:pPr>
-      <w:bookmarkStart w:id="10" w:name="_Toc68301677"/>
+      <w:bookmarkStart w:id="10" w:name="_Toc68301682"/>
+      <w:bookmarkStart w:id="11" w:name="_Toc73468678"/>
       <w:r>
         <w:rPr>
           <w:b/>
           <w:bCs/>
           <w:color w:val="auto"/>
         </w:rPr>
-        <w:t>Sprint Planning</w:t>
-      </w:r>
-      <w:r>
-        <w:rPr>
-          <w:b/>
-          <w:bCs/>
-          <w:color w:val="auto"/>
-        </w:rPr>
-        <w:t xml:space="preserve"> (for milestones)</w:t>
+        <w:t>Deployment (final submission) (might be in readme, unsure)</w:t>
       </w:r>
       <w:bookmarkEnd w:id="10"/>
+      <w:bookmarkEnd w:id="11"/>
     </w:p>
     <w:p>
       <w:pPr>
@@ -3726,66 +3338,19 @@
           <w:color w:val="auto"/>
         </w:rPr>
       </w:pPr>
-      <w:bookmarkStart w:id="11" w:name="_Toc68301678"/>
+      <w:bookmarkStart w:id="12" w:name="_Toc68301683"/>
+      <w:bookmarkStart w:id="13" w:name="_Toc73468679"/>
       <w:r>
         <w:rPr>
           <w:b/>
           <w:bCs/>
           <w:color w:val="auto"/>
         </w:rPr>
-        <w:t>Adrian Ash</w:t>
-      </w:r>
-      <w:bookmarkEnd w:id="11"/>
+        <w:t>Database Setup</w:t>
+      </w:r>
+      <w:bookmarkEnd w:id="12"/>
+      <w:bookmarkEnd w:id="13"/>
     </w:p>
-    <w:p>
-      <w:pPr>
-        <w:pStyle w:val="ListParagraph"/>
-        <w:numPr>
-          <w:ilvl w:val="0"/>
-          <w:numId w:val="28"/>
-        </w:numPr>
-      </w:pPr>
-      <w:r>
-        <w:t>GUI (focus)(main layout)</w:t>
-      </w:r>
-    </w:p>
-    <w:p>
-      <w:pPr>
-        <w:pStyle w:val="ListParagraph"/>
-        <w:numPr>
-          <w:ilvl w:val="0"/>
-          <w:numId w:val="28"/>
-        </w:numPr>
-      </w:pPr>
-      <w:r>
-        <w:t>Database connection</w:t>
-      </w:r>
-    </w:p>
-    <w:p>
-      <w:pPr>
-        <w:pStyle w:val="ListParagraph"/>
-        <w:numPr>
-          <w:ilvl w:val="0"/>
-          <w:numId w:val="28"/>
-        </w:numPr>
-      </w:pPr>
-      <w:r>
-        <w:t>Unit Testing</w:t>
-      </w:r>
-    </w:p>
-    <w:p>
-      <w:pPr>
-        <w:pStyle w:val="ListParagraph"/>
-        <w:numPr>
-          <w:ilvl w:val="0"/>
-          <w:numId w:val="28"/>
-        </w:numPr>
-      </w:pPr>
-      <w:r>
-        <w:t>Implementation of class/methods</w:t>
-      </w:r>
-    </w:p>
-    <w:p/>
     <w:p>
       <w:pPr>
         <w:pStyle w:val="Heading2"/>
@@ -3796,277 +3361,8 @@
           <w:color w:val="auto"/>
         </w:rPr>
       </w:pPr>
-      <w:bookmarkStart w:id="12" w:name="_Toc68301679"/>
-      <w:r>
-        <w:rPr>
-          <w:b/>
-          <w:bCs/>
-          <w:color w:val="auto"/>
-        </w:rPr>
-        <w:t>Matthew Biggs</w:t>
-      </w:r>
-      <w:bookmarkEnd w:id="12"/>
-    </w:p>
-    <w:p>
-      <w:pPr>
-        <w:pStyle w:val="ListParagraph"/>
-        <w:numPr>
-          <w:ilvl w:val="0"/>
-          <w:numId w:val="26"/>
-        </w:numPr>
-      </w:pPr>
-      <w:r>
-        <w:t>Database connection (focus)</w:t>
-      </w:r>
-    </w:p>
-    <w:p>
-      <w:pPr>
-        <w:pStyle w:val="ListParagraph"/>
-        <w:numPr>
-          <w:ilvl w:val="0"/>
-          <w:numId w:val="26"/>
-        </w:numPr>
-      </w:pPr>
-      <w:r>
-        <w:t>Unit Testing</w:t>
-      </w:r>
-    </w:p>
-    <w:p>
-      <w:pPr>
-        <w:pStyle w:val="ListParagraph"/>
-        <w:numPr>
-          <w:ilvl w:val="0"/>
-          <w:numId w:val="26"/>
-        </w:numPr>
-        <w:rPr>
-          <w:b/>
-          <w:bCs/>
-        </w:rPr>
-      </w:pPr>
-      <w:r>
-        <w:t>Implementation of class/methods</w:t>
-      </w:r>
-      <w:bookmarkStart w:id="13" w:name="_Toc68301680"/>
-    </w:p>
-    <w:p>
-      <w:pPr>
-        <w:ind w:left="360"/>
-        <w:rPr>
-          <w:b/>
-          <w:bCs/>
-        </w:rPr>
-      </w:pPr>
-    </w:p>
-    <w:p>
-      <w:pPr>
-        <w:ind w:left="360"/>
-        <w:rPr>
-          <w:b/>
-          <w:bCs/>
-        </w:rPr>
-      </w:pPr>
-      <w:r>
-        <w:rPr>
-          <w:b/>
-          <w:bCs/>
-        </w:rPr>
-        <w:t>Christopher Paterson</w:t>
-      </w:r>
-      <w:bookmarkEnd w:id="13"/>
-    </w:p>
-    <w:p>
-      <w:pPr>
-        <w:pStyle w:val="ListParagraph"/>
-        <w:numPr>
-          <w:ilvl w:val="0"/>
-          <w:numId w:val="27"/>
-        </w:numPr>
-      </w:pPr>
-      <w:r>
-        <w:t>Unit Test</w:t>
-      </w:r>
-    </w:p>
-    <w:p>
-      <w:pPr>
-        <w:pStyle w:val="ListParagraph"/>
-        <w:numPr>
-          <w:ilvl w:val="0"/>
-          <w:numId w:val="27"/>
-        </w:numPr>
-      </w:pPr>
-      <w:r>
-        <w:t>Implementation of class/methods (focus)</w:t>
-      </w:r>
-    </w:p>
-    <w:p>
-      <w:pPr>
-        <w:pStyle w:val="ListParagraph"/>
-        <w:numPr>
-          <w:ilvl w:val="0"/>
-          <w:numId w:val="27"/>
-        </w:numPr>
-      </w:pPr>
-      <w:r>
-        <w:t>GUI (Store)</w:t>
-      </w:r>
-    </w:p>
-    <w:p>
-      <w:pPr>
-        <w:pStyle w:val="Heading2"/>
-        <w:ind w:firstLine="720"/>
-        <w:rPr>
-          <w:b/>
-          <w:bCs/>
-          <w:color w:val="auto"/>
-        </w:rPr>
-      </w:pPr>
-      <w:bookmarkStart w:id="14" w:name="_Toc68301681"/>
-      <w:r>
-        <w:rPr>
-          <w:b/>
-          <w:bCs/>
-          <w:color w:val="auto"/>
-        </w:rPr>
-        <w:t>Adrian Roy</w:t>
-      </w:r>
-      <w:bookmarkEnd w:id="14"/>
-    </w:p>
-    <w:p>
-      <w:pPr>
-        <w:pStyle w:val="ListParagraph"/>
-        <w:numPr>
-          <w:ilvl w:val="0"/>
-          <w:numId w:val="28"/>
-        </w:numPr>
-      </w:pPr>
-      <w:r>
-        <w:t>GUI (Buy/Sell Asset)</w:t>
-      </w:r>
-      <w:r>
-        <w:t xml:space="preserve"> </w:t>
-      </w:r>
-      <w:r>
-        <w:rPr>
-          <w:b/>
-          <w:bCs/>
-        </w:rPr>
-        <w:t>(focus)</w:t>
-      </w:r>
-    </w:p>
-    <w:p>
-      <w:pPr>
-        <w:pStyle w:val="ListParagraph"/>
-        <w:numPr>
-          <w:ilvl w:val="0"/>
-          <w:numId w:val="28"/>
-        </w:numPr>
-      </w:pPr>
-      <w:r>
-        <w:t>Documentation (fill the gaps)</w:t>
-      </w:r>
-      <w:r>
-        <w:t xml:space="preserve"> </w:t>
-      </w:r>
-      <w:r>
-        <w:rPr>
-          <w:b/>
-          <w:bCs/>
-        </w:rPr>
-        <w:t>(focus)</w:t>
-      </w:r>
-    </w:p>
-    <w:p>
-      <w:pPr>
-        <w:pStyle w:val="ListParagraph"/>
-        <w:numPr>
-          <w:ilvl w:val="0"/>
-          <w:numId w:val="28"/>
-        </w:numPr>
-      </w:pPr>
-      <w:r>
-        <w:t>Unit Testing</w:t>
-      </w:r>
-    </w:p>
-    <w:p>
-      <w:pPr>
-        <w:pStyle w:val="ListParagraph"/>
-        <w:numPr>
-          <w:ilvl w:val="0"/>
-          <w:numId w:val="28"/>
-        </w:numPr>
-      </w:pPr>
-      <w:r>
-        <w:t>Implementation of class/methods</w:t>
-      </w:r>
-    </w:p>
-    <w:p>
-      <w:pPr>
-        <w:pStyle w:val="Heading1"/>
-        <w:rPr>
-          <w:b/>
-          <w:bCs/>
-          <w:color w:val="auto"/>
-        </w:rPr>
-      </w:pPr>
-      <w:bookmarkStart w:id="15" w:name="_Toc68301682"/>
-      <w:r>
-        <w:rPr>
-          <w:b/>
-          <w:bCs/>
-          <w:color w:val="auto"/>
-        </w:rPr>
-        <w:t>Deployment</w:t>
-      </w:r>
-      <w:r>
-        <w:rPr>
-          <w:b/>
-          <w:bCs/>
-          <w:color w:val="auto"/>
-        </w:rPr>
-        <w:t xml:space="preserve"> (final submission)</w:t>
-      </w:r>
-      <w:r>
-        <w:rPr>
-          <w:b/>
-          <w:bCs/>
-          <w:color w:val="auto"/>
-        </w:rPr>
-        <w:t xml:space="preserve"> (might be in readme, unsure)</w:t>
-      </w:r>
-      <w:bookmarkEnd w:id="15"/>
-    </w:p>
-    <w:p>
-      <w:pPr>
-        <w:pStyle w:val="Heading2"/>
-        <w:ind w:firstLine="720"/>
-        <w:rPr>
-          <w:b/>
-          <w:bCs/>
-          <w:color w:val="auto"/>
-        </w:rPr>
-      </w:pPr>
-      <w:bookmarkStart w:id="16" w:name="_Toc68301683"/>
-      <w:r>
-        <w:rPr>
-          <w:b/>
-          <w:bCs/>
-          <w:color w:val="auto"/>
-        </w:rPr>
-        <w:t>Database Setup</w:t>
-      </w:r>
-      <w:bookmarkEnd w:id="16"/>
-    </w:p>
-    <w:p>
-      <w:pPr>
-        <w:pStyle w:val="Heading2"/>
-        <w:ind w:firstLine="720"/>
-        <w:rPr>
-          <w:b/>
-          <w:bCs/>
-          <w:color w:val="auto"/>
-        </w:rPr>
-      </w:pPr>
-      <w:bookmarkStart w:id="17" w:name="_Toc68301684"/>
+      <w:bookmarkStart w:id="14" w:name="_Toc68301684"/>
+      <w:bookmarkStart w:id="15" w:name="_Toc73468680"/>
       <w:r>
         <w:rPr>
           <w:b/>
@@ -4075,7 +3371,8 @@
         </w:rPr>
         <w:t>Java Frameworks</w:t>
       </w:r>
-      <w:bookmarkEnd w:id="17"/>
+      <w:bookmarkEnd w:id="14"/>
+      <w:bookmarkEnd w:id="15"/>
     </w:p>
     <w:p>
       <w:pPr>
@@ -4089,7 +3386,8 @@
           <w:szCs w:val="28"/>
         </w:rPr>
       </w:pPr>
-      <w:bookmarkStart w:id="18" w:name="_Toc68301685"/>
+      <w:bookmarkStart w:id="16" w:name="_Toc68301685"/>
+      <w:bookmarkStart w:id="17" w:name="_Toc73468681"/>
       <w:r>
         <w:rPr>
           <w:b/>
@@ -4098,109 +3396,13 @@
         </w:rPr>
         <w:t>……</w:t>
       </w:r>
-      <w:bookmarkEnd w:id="18"/>
+      <w:bookmarkEnd w:id="16"/>
+      <w:bookmarkEnd w:id="17"/>
     </w:p>
     <w:p>
       <w:pPr>
-        <w:pStyle w:val="Heading1"/>
-        <w:rPr>
-          <w:rFonts w:asciiTheme="minorHAnsi" w:hAnsiTheme="minorHAnsi" w:cstheme="minorHAnsi"/>
-          <w:sz w:val="18"/>
-          <w:szCs w:val="18"/>
-        </w:rPr>
-      </w:pPr>
-      <w:bookmarkStart w:id="19" w:name="_Toc68301686"/>
-      <w:r>
-        <w:rPr>
-          <w:b/>
-          <w:bCs/>
-          <w:color w:val="auto"/>
-        </w:rPr>
-        <w:t>References</w:t>
-      </w:r>
-      <w:bookmarkEnd w:id="19"/>
-    </w:p>
-    <w:p>
-      <w:pPr>
         <w:pStyle w:val="NormalWeb"/>
         <w:spacing w:before="0" w:beforeAutospacing="0" w:after="0" w:afterAutospacing="0" w:line="480" w:lineRule="auto"/>
-        <w:ind w:left="720" w:hanging="720"/>
-        <w:rPr>
-          <w:rFonts w:asciiTheme="minorHAnsi" w:hAnsiTheme="minorHAnsi" w:cstheme="minorHAnsi"/>
-          <w:sz w:val="18"/>
-          <w:szCs w:val="18"/>
-        </w:rPr>
-      </w:pPr>
-      <w:r>
-        <w:rPr>
-          <w:rFonts w:asciiTheme="minorHAnsi" w:hAnsiTheme="minorHAnsi" w:cstheme="minorHAnsi"/>
-          <w:sz w:val="18"/>
-          <w:szCs w:val="18"/>
-        </w:rPr>
-        <w:t>EndNote to pool references?</w:t>
-      </w:r>
-    </w:p>
-    <w:p>
-      <w:pPr>
-        <w:pStyle w:val="NormalWeb"/>
-        <w:spacing w:before="0" w:beforeAutospacing="0" w:after="0" w:afterAutospacing="0" w:line="480" w:lineRule="auto"/>
-        <w:ind w:left="720" w:hanging="720"/>
-        <w:rPr>
-          <w:rFonts w:asciiTheme="minorHAnsi" w:hAnsiTheme="minorHAnsi" w:cstheme="minorHAnsi"/>
-          <w:sz w:val="18"/>
-          <w:szCs w:val="18"/>
-        </w:rPr>
-      </w:pPr>
-    </w:p>
-    <w:p>
-      <w:pPr>
-        <w:pStyle w:val="NormalWeb"/>
-        <w:spacing w:before="0" w:beforeAutospacing="0" w:after="0" w:afterAutospacing="0" w:line="480" w:lineRule="auto"/>
-        <w:ind w:left="720" w:hanging="720"/>
-        <w:rPr>
-          <w:rFonts w:asciiTheme="minorHAnsi" w:hAnsiTheme="minorHAnsi" w:cstheme="minorHAnsi"/>
-          <w:sz w:val="18"/>
-          <w:szCs w:val="18"/>
-        </w:rPr>
-      </w:pPr>
-      <w:r>
-        <w:rPr>
-          <w:rFonts w:asciiTheme="minorHAnsi" w:hAnsiTheme="minorHAnsi" w:cstheme="minorHAnsi"/>
-          <w:sz w:val="18"/>
-          <w:szCs w:val="18"/>
-        </w:rPr>
-        <w:t>Update test</w:t>
-      </w:r>
-    </w:p>
-    <w:p>
-      <w:pPr>
-        <w:pStyle w:val="NormalWeb"/>
-        <w:spacing w:before="0" w:beforeAutospacing="0" w:after="0" w:afterAutospacing="0" w:line="480" w:lineRule="auto"/>
-        <w:ind w:left="720" w:hanging="720"/>
-        <w:rPr>
-          <w:rFonts w:asciiTheme="minorHAnsi" w:hAnsiTheme="minorHAnsi" w:cstheme="minorHAnsi"/>
-          <w:sz w:val="18"/>
-          <w:szCs w:val="18"/>
-        </w:rPr>
-      </w:pPr>
-    </w:p>
-    <w:p>
-      <w:pPr>
-        <w:pStyle w:val="NormalWeb"/>
-        <w:spacing w:before="0" w:beforeAutospacing="0" w:after="0" w:afterAutospacing="0" w:line="480" w:lineRule="auto"/>
-        <w:ind w:left="720" w:hanging="720"/>
-        <w:rPr>
-          <w:rFonts w:asciiTheme="minorHAnsi" w:hAnsiTheme="minorHAnsi" w:cstheme="minorHAnsi"/>
-          <w:sz w:val="18"/>
-          <w:szCs w:val="18"/>
-        </w:rPr>
-      </w:pPr>
-    </w:p>
-    <w:p>
-      <w:pPr>
-        <w:pStyle w:val="NormalWeb"/>
-        <w:spacing w:before="0" w:beforeAutospacing="0" w:after="0" w:afterAutospacing="0" w:line="480" w:lineRule="auto"/>
-        <w:ind w:left="720" w:hanging="720"/>
         <w:rPr>
           <w:rFonts w:asciiTheme="minorHAnsi" w:hAnsiTheme="minorHAnsi" w:cstheme="minorHAnsi"/>
           <w:sz w:val="18"/>
@@ -4342,6 +3544,13 @@
       </w:rPr>
       <w:t>Date:</w:t>
     </w:r>
+    <w:r>
+      <w:rPr>
+        <w:b/>
+        <w:bCs/>
+      </w:rPr>
+      <w:t xml:space="preserve"> 16/05/2021</w:t>
+    </w:r>
   </w:p>
 </w:ftr>
 </file>
@@ -4374,6 +3583,119 @@
 <file path=word/numbering.xml><?xml version="1.0" encoding="utf-8"?>
 <w:numbering xmlns:wpc="http://schemas.microsoft.com/office/word/2010/wordprocessingCanvas" xmlns:cx="http://schemas.microsoft.com/office/drawing/2014/chartex" xmlns:cx1="http://schemas.microsoft.com/office/drawing/2015/9/8/chartex" xmlns:cx2="http://schemas.microsoft.com/office/drawing/2015/10/21/chartex" xmlns:cx3="http://schemas.microsoft.com/office/drawing/2016/5/9/chartex" xmlns:cx4="http://schemas.microsoft.com/office/drawing/2016/5/10/chartex" xmlns:cx5="http://schemas.microsoft.com/office/drawing/2016/5/11/chartex" xmlns:cx6="http://schemas.microsoft.com/office/drawing/2016/5/12/chartex" xmlns:cx7="http://schemas.microsoft.com/office/drawing/2016/5/13/chartex" xmlns:cx8="http://schemas.microsoft.com/office/drawing/2016/5/14/chartex" xmlns:mc="http://schemas.openxmlformats.org/markup-compatibility/2006" xmlns:aink="http://schemas.microsoft.com/office/drawing/2016/ink" xmlns:am3d="http://schemas.microsoft.com/office/drawing/2017/model3d" xmlns:o="urn:schemas-microsoft-com:office:office" xmlns:r="http://schemas.openxmlformats.org/officeDocument/2006/relationships" xmlns:m="http://schemas.openxmlformats.org/officeDocument/2006/math" xmlns:v="urn:schemas-microsoft-com:vml" xmlns:wp14="http://schemas.microsoft.com/office/word/2010/wordprocessingDrawing" xmlns:wp="http://schemas.openxmlformats.org/drawingml/2006/wordprocessingDrawing" xmlns:w10="urn:schemas-microsoft-com:office:word" xmlns:w="http://schemas.openxmlformats.org/wordprocessingml/2006/main" xmlns:w14="http://schemas.microsoft.com/office/word/2010/wordml" xmlns:w15="http://schemas.microsoft.com/office/word/2012/wordml" xmlns:w16cex="http://schemas.microsoft.com/office/word/2018/wordml/cex" xmlns:w16cid="http://schemas.microsoft.com/office/word/2016/wordml/cid" xmlns:w16="http://schemas.microsoft.com/office/word/2018/wordml" xmlns:w16sdtdh="http://schemas.microsoft.com/office/word/2020/wordml/sdtdatahash" xmlns:w16se="http://schemas.microsoft.com/office/word/2015/wordml/symex" xmlns:wpg="http://schemas.microsoft.com/office/word/2010/wordprocessingGroup" xmlns:wpi="http://schemas.microsoft.com/office/word/2010/wordprocessingInk" xmlns:wne="http://schemas.microsoft.com/office/word/2006/wordml" xmlns:wps="http://schemas.microsoft.com/office/word/2010/wordprocessingShape" mc:Ignorable="w14 w15 w16se w16cid w16 w16cex w16sdtdh wp14">
   <w:abstractNum w:abstractNumId="0" w15:restartNumberingAfterBreak="0">
+    <w:nsid w:val="00C668F0"/>
+    <w:multiLevelType w:val="hybridMultilevel"/>
+    <w:tmpl w:val="395861C6"/>
+    <w:lvl w:ilvl="0" w:tplc="04090001">
+      <w:start w:val="1"/>
+      <w:numFmt w:val="bullet"/>
+      <w:lvlText w:val=""/>
+      <w:lvlJc w:val="left"/>
+      <w:pPr>
+        <w:ind w:left="720" w:hanging="360"/>
+      </w:pPr>
+      <w:rPr>
+        <w:rFonts w:ascii="Symbol" w:hAnsi="Symbol" w:hint="default"/>
+      </w:rPr>
+    </w:lvl>
+    <w:lvl w:ilvl="1" w:tplc="04090003" w:tentative="1">
+      <w:start w:val="1"/>
+      <w:numFmt w:val="bullet"/>
+      <w:lvlText w:val="o"/>
+      <w:lvlJc w:val="left"/>
+      <w:pPr>
+        <w:ind w:left="1440" w:hanging="360"/>
+      </w:pPr>
+      <w:rPr>
+        <w:rFonts w:ascii="Courier New" w:hAnsi="Courier New" w:cs="Courier New" w:hint="default"/>
+      </w:rPr>
+    </w:lvl>
+    <w:lvl w:ilvl="2" w:tplc="04090005" w:tentative="1">
+      <w:start w:val="1"/>
+      <w:numFmt w:val="bullet"/>
+      <w:lvlText w:val=""/>
+      <w:lvlJc w:val="left"/>
+      <w:pPr>
+        <w:ind w:left="2160" w:hanging="360"/>
+      </w:pPr>
+      <w:rPr>
+        <w:rFonts w:ascii="Wingdings" w:hAnsi="Wingdings" w:hint="default"/>
+      </w:rPr>
+    </w:lvl>
+    <w:lvl w:ilvl="3" w:tplc="04090001" w:tentative="1">
+      <w:start w:val="1"/>
+      <w:numFmt w:val="bullet"/>
+      <w:lvlText w:val=""/>
+      <w:lvlJc w:val="left"/>
+      <w:pPr>
+        <w:ind w:left="2880" w:hanging="360"/>
+      </w:pPr>
+      <w:rPr>
+        <w:rFonts w:ascii="Symbol" w:hAnsi="Symbol" w:hint="default"/>
+      </w:rPr>
+    </w:lvl>
+    <w:lvl w:ilvl="4" w:tplc="04090003" w:tentative="1">
+      <w:start w:val="1"/>
+      <w:numFmt w:val="bullet"/>
+      <w:lvlText w:val="o"/>
+      <w:lvlJc w:val="left"/>
+      <w:pPr>
+        <w:ind w:left="3600" w:hanging="360"/>
+      </w:pPr>
+      <w:rPr>
+        <w:rFonts w:ascii="Courier New" w:hAnsi="Courier New" w:cs="Courier New" w:hint="default"/>
+      </w:rPr>
+    </w:lvl>
+    <w:lvl w:ilvl="5" w:tplc="04090005" w:tentative="1">
+      <w:start w:val="1"/>
+      <w:numFmt w:val="bullet"/>
+      <w:lvlText w:val=""/>
+      <w:lvlJc w:val="left"/>
+      <w:pPr>
+        <w:ind w:left="4320" w:hanging="360"/>
+      </w:pPr>
+      <w:rPr>
+        <w:rFonts w:ascii="Wingdings" w:hAnsi="Wingdings" w:hint="default"/>
+      </w:rPr>
+    </w:lvl>
+    <w:lvl w:ilvl="6" w:tplc="04090001" w:tentative="1">
+      <w:start w:val="1"/>
+      <w:numFmt w:val="bullet"/>
+      <w:lvlText w:val=""/>
+      <w:lvlJc w:val="left"/>
+      <w:pPr>
+        <w:ind w:left="5040" w:hanging="360"/>
+      </w:pPr>
+      <w:rPr>
+        <w:rFonts w:ascii="Symbol" w:hAnsi="Symbol" w:hint="default"/>
+      </w:rPr>
+    </w:lvl>
+    <w:lvl w:ilvl="7" w:tplc="04090003" w:tentative="1">
+      <w:start w:val="1"/>
+      <w:numFmt w:val="bullet"/>
+      <w:lvlText w:val="o"/>
+      <w:lvlJc w:val="left"/>
+      <w:pPr>
+        <w:ind w:left="5760" w:hanging="360"/>
+      </w:pPr>
+      <w:rPr>
+        <w:rFonts w:ascii="Courier New" w:hAnsi="Courier New" w:cs="Courier New" w:hint="default"/>
+      </w:rPr>
+    </w:lvl>
+    <w:lvl w:ilvl="8" w:tplc="04090005" w:tentative="1">
+      <w:start w:val="1"/>
+      <w:numFmt w:val="bullet"/>
+      <w:lvlText w:val=""/>
+      <w:lvlJc w:val="left"/>
+      <w:pPr>
+        <w:ind w:left="6480" w:hanging="360"/>
+      </w:pPr>
+      <w:rPr>
+        <w:rFonts w:ascii="Wingdings" w:hAnsi="Wingdings" w:hint="default"/>
+      </w:rPr>
+    </w:lvl>
+  </w:abstractNum>
+  <w:abstractNum w:abstractNumId="1" w15:restartNumberingAfterBreak="0">
     <w:nsid w:val="026750A2"/>
     <w:multiLevelType w:val="hybridMultilevel"/>
     <w:tmpl w:val="AB3215E0"/>
@@ -4462,7 +3784,7 @@
       </w:pPr>
     </w:lvl>
   </w:abstractNum>
-  <w:abstractNum w:abstractNumId="1" w15:restartNumberingAfterBreak="0">
+  <w:abstractNum w:abstractNumId="2" w15:restartNumberingAfterBreak="0">
     <w:nsid w:val="09B10A7F"/>
     <w:multiLevelType w:val="hybridMultilevel"/>
     <w:tmpl w:val="04FA380A"/>
@@ -4575,7 +3897,7 @@
       </w:rPr>
     </w:lvl>
   </w:abstractNum>
-  <w:abstractNum w:abstractNumId="2" w15:restartNumberingAfterBreak="0">
+  <w:abstractNum w:abstractNumId="3" w15:restartNumberingAfterBreak="0">
     <w:nsid w:val="0BC945A1"/>
     <w:multiLevelType w:val="hybridMultilevel"/>
     <w:tmpl w:val="E1FAC1FC"/>
@@ -4688,7 +4010,120 @@
       </w:rPr>
     </w:lvl>
   </w:abstractNum>
-  <w:abstractNum w:abstractNumId="3" w15:restartNumberingAfterBreak="0">
+  <w:abstractNum w:abstractNumId="4" w15:restartNumberingAfterBreak="0">
+    <w:nsid w:val="189702BE"/>
+    <w:multiLevelType w:val="hybridMultilevel"/>
+    <w:tmpl w:val="9F343076"/>
+    <w:lvl w:ilvl="0" w:tplc="04090001">
+      <w:start w:val="1"/>
+      <w:numFmt w:val="bullet"/>
+      <w:lvlText w:val=""/>
+      <w:lvlJc w:val="left"/>
+      <w:pPr>
+        <w:ind w:left="720" w:hanging="360"/>
+      </w:pPr>
+      <w:rPr>
+        <w:rFonts w:ascii="Symbol" w:hAnsi="Symbol" w:hint="default"/>
+      </w:rPr>
+    </w:lvl>
+    <w:lvl w:ilvl="1" w:tplc="04090003" w:tentative="1">
+      <w:start w:val="1"/>
+      <w:numFmt w:val="bullet"/>
+      <w:lvlText w:val="o"/>
+      <w:lvlJc w:val="left"/>
+      <w:pPr>
+        <w:ind w:left="1440" w:hanging="360"/>
+      </w:pPr>
+      <w:rPr>
+        <w:rFonts w:ascii="Courier New" w:hAnsi="Courier New" w:cs="Courier New" w:hint="default"/>
+      </w:rPr>
+    </w:lvl>
+    <w:lvl w:ilvl="2" w:tplc="04090005" w:tentative="1">
+      <w:start w:val="1"/>
+      <w:numFmt w:val="bullet"/>
+      <w:lvlText w:val=""/>
+      <w:lvlJc w:val="left"/>
+      <w:pPr>
+        <w:ind w:left="2160" w:hanging="360"/>
+      </w:pPr>
+      <w:rPr>
+        <w:rFonts w:ascii="Wingdings" w:hAnsi="Wingdings" w:hint="default"/>
+      </w:rPr>
+    </w:lvl>
+    <w:lvl w:ilvl="3" w:tplc="04090001" w:tentative="1">
+      <w:start w:val="1"/>
+      <w:numFmt w:val="bullet"/>
+      <w:lvlText w:val=""/>
+      <w:lvlJc w:val="left"/>
+      <w:pPr>
+        <w:ind w:left="2880" w:hanging="360"/>
+      </w:pPr>
+      <w:rPr>
+        <w:rFonts w:ascii="Symbol" w:hAnsi="Symbol" w:hint="default"/>
+      </w:rPr>
+    </w:lvl>
+    <w:lvl w:ilvl="4" w:tplc="04090003" w:tentative="1">
+      <w:start w:val="1"/>
+      <w:numFmt w:val="bullet"/>
+      <w:lvlText w:val="o"/>
+      <w:lvlJc w:val="left"/>
+      <w:pPr>
+        <w:ind w:left="3600" w:hanging="360"/>
+      </w:pPr>
+      <w:rPr>
+        <w:rFonts w:ascii="Courier New" w:hAnsi="Courier New" w:cs="Courier New" w:hint="default"/>
+      </w:rPr>
+    </w:lvl>
+    <w:lvl w:ilvl="5" w:tplc="04090005" w:tentative="1">
+      <w:start w:val="1"/>
+      <w:numFmt w:val="bullet"/>
+      <w:lvlText w:val=""/>
+      <w:lvlJc w:val="left"/>
+      <w:pPr>
+        <w:ind w:left="4320" w:hanging="360"/>
+      </w:pPr>
+      <w:rPr>
+        <w:rFonts w:ascii="Wingdings" w:hAnsi="Wingdings" w:hint="default"/>
+      </w:rPr>
+    </w:lvl>
+    <w:lvl w:ilvl="6" w:tplc="04090001" w:tentative="1">
+      <w:start w:val="1"/>
+      <w:numFmt w:val="bullet"/>
+      <w:lvlText w:val=""/>
+      <w:lvlJc w:val="left"/>
+      <w:pPr>
+        <w:ind w:left="5040" w:hanging="360"/>
+      </w:pPr>
+      <w:rPr>
+        <w:rFonts w:ascii="Symbol" w:hAnsi="Symbol" w:hint="default"/>
+      </w:rPr>
+    </w:lvl>
+    <w:lvl w:ilvl="7" w:tplc="04090003" w:tentative="1">
+      <w:start w:val="1"/>
+      <w:numFmt w:val="bullet"/>
+      <w:lvlText w:val="o"/>
+      <w:lvlJc w:val="left"/>
+      <w:pPr>
+        <w:ind w:left="5760" w:hanging="360"/>
+      </w:pPr>
+      <w:rPr>
+        <w:rFonts w:ascii="Courier New" w:hAnsi="Courier New" w:cs="Courier New" w:hint="default"/>
+      </w:rPr>
+    </w:lvl>
+    <w:lvl w:ilvl="8" w:tplc="04090005" w:tentative="1">
+      <w:start w:val="1"/>
+      <w:numFmt w:val="bullet"/>
+      <w:lvlText w:val=""/>
+      <w:lvlJc w:val="left"/>
+      <w:pPr>
+        <w:ind w:left="6480" w:hanging="360"/>
+      </w:pPr>
+      <w:rPr>
+        <w:rFonts w:ascii="Wingdings" w:hAnsi="Wingdings" w:hint="default"/>
+      </w:rPr>
+    </w:lvl>
+  </w:abstractNum>
+  <w:abstractNum w:abstractNumId="5" w15:restartNumberingAfterBreak="0">
     <w:nsid w:val="189D718F"/>
     <w:multiLevelType w:val="hybridMultilevel"/>
     <w:tmpl w:val="A97C8912"/>
@@ -4801,7 +4236,7 @@
       </w:rPr>
     </w:lvl>
   </w:abstractNum>
-  <w:abstractNum w:abstractNumId="4" w15:restartNumberingAfterBreak="0">
+  <w:abstractNum w:abstractNumId="6" w15:restartNumberingAfterBreak="0">
     <w:nsid w:val="19F34078"/>
     <w:multiLevelType w:val="hybridMultilevel"/>
     <w:tmpl w:val="06DCA72C"/>
@@ -4914,7 +4349,7 @@
       </w:rPr>
     </w:lvl>
   </w:abstractNum>
-  <w:abstractNum w:abstractNumId="5" w15:restartNumberingAfterBreak="0">
+  <w:abstractNum w:abstractNumId="7" w15:restartNumberingAfterBreak="0">
     <w:nsid w:val="1C646832"/>
     <w:multiLevelType w:val="hybridMultilevel"/>
     <w:tmpl w:val="C584D506"/>
@@ -5027,7 +4462,120 @@
       </w:rPr>
     </w:lvl>
   </w:abstractNum>
-  <w:abstractNum w:abstractNumId="6" w15:restartNumberingAfterBreak="0">
+  <w:abstractNum w:abstractNumId="8" w15:restartNumberingAfterBreak="0">
+    <w:nsid w:val="1E642B38"/>
+    <w:multiLevelType w:val="hybridMultilevel"/>
+    <w:tmpl w:val="A10AA040"/>
+    <w:lvl w:ilvl="0" w:tplc="04090001">
+      <w:start w:val="1"/>
+      <w:numFmt w:val="bullet"/>
+      <w:lvlText w:val=""/>
+      <w:lvlJc w:val="left"/>
+      <w:pPr>
+        <w:ind w:left="720" w:hanging="360"/>
+      </w:pPr>
+      <w:rPr>
+        <w:rFonts w:ascii="Symbol" w:hAnsi="Symbol" w:hint="default"/>
+      </w:rPr>
+    </w:lvl>
+    <w:lvl w:ilvl="1" w:tplc="04090003" w:tentative="1">
+      <w:start w:val="1"/>
+      <w:numFmt w:val="bullet"/>
+      <w:lvlText w:val="o"/>
+      <w:lvlJc w:val="left"/>
+      <w:pPr>
+        <w:ind w:left="1440" w:hanging="360"/>
+      </w:pPr>
+      <w:rPr>
+        <w:rFonts w:ascii="Courier New" w:hAnsi="Courier New" w:cs="Courier New" w:hint="default"/>
+      </w:rPr>
+    </w:lvl>
+    <w:lvl w:ilvl="2" w:tplc="04090005" w:tentative="1">
+      <w:start w:val="1"/>
+      <w:numFmt w:val="bullet"/>
+      <w:lvlText w:val=""/>
+      <w:lvlJc w:val="left"/>
+      <w:pPr>
+        <w:ind w:left="2160" w:hanging="360"/>
+      </w:pPr>
+      <w:rPr>
+        <w:rFonts w:ascii="Wingdings" w:hAnsi="Wingdings" w:hint="default"/>
+      </w:rPr>
+    </w:lvl>
+    <w:lvl w:ilvl="3" w:tplc="04090001" w:tentative="1">
+      <w:start w:val="1"/>
+      <w:numFmt w:val="bullet"/>
+      <w:lvlText w:val=""/>
+      <w:lvlJc w:val="left"/>
+      <w:pPr>
+        <w:ind w:left="2880" w:hanging="360"/>
+      </w:pPr>
+      <w:rPr>
+        <w:rFonts w:ascii="Symbol" w:hAnsi="Symbol" w:hint="default"/>
+      </w:rPr>
+    </w:lvl>
+    <w:lvl w:ilvl="4" w:tplc="04090003" w:tentative="1">
+      <w:start w:val="1"/>
+      <w:numFmt w:val="bullet"/>
+      <w:lvlText w:val="o"/>
+      <w:lvlJc w:val="left"/>
+      <w:pPr>
+        <w:ind w:left="3600" w:hanging="360"/>
+      </w:pPr>
+      <w:rPr>
+        <w:rFonts w:ascii="Courier New" w:hAnsi="Courier New" w:cs="Courier New" w:hint="default"/>
+      </w:rPr>
+    </w:lvl>
+    <w:lvl w:ilvl="5" w:tplc="04090005" w:tentative="1">
+      <w:start w:val="1"/>
+      <w:numFmt w:val="bullet"/>
+      <w:lvlText w:val=""/>
+      <w:lvlJc w:val="left"/>
+      <w:pPr>
+        <w:ind w:left="4320" w:hanging="360"/>
+      </w:pPr>
+      <w:rPr>
+        <w:rFonts w:ascii="Wingdings" w:hAnsi="Wingdings" w:hint="default"/>
+      </w:rPr>
+    </w:lvl>
+    <w:lvl w:ilvl="6" w:tplc="04090001" w:tentative="1">
+      <w:start w:val="1"/>
+      <w:numFmt w:val="bullet"/>
+      <w:lvlText w:val=""/>
+      <w:lvlJc w:val="left"/>
+      <w:pPr>
+        <w:ind w:left="5040" w:hanging="360"/>
+      </w:pPr>
+      <w:rPr>
+        <w:rFonts w:ascii="Symbol" w:hAnsi="Symbol" w:hint="default"/>
+      </w:rPr>
+    </w:lvl>
+    <w:lvl w:ilvl="7" w:tplc="04090003" w:tentative="1">
+      <w:start w:val="1"/>
+      <w:numFmt w:val="bullet"/>
+      <w:lvlText w:val="o"/>
+      <w:lvlJc w:val="left"/>
+      <w:pPr>
+        <w:ind w:left="5760" w:hanging="360"/>
+      </w:pPr>
+      <w:rPr>
+        <w:rFonts w:ascii="Courier New" w:hAnsi="Courier New" w:cs="Courier New" w:hint="default"/>
+      </w:rPr>
+    </w:lvl>
+    <w:lvl w:ilvl="8" w:tplc="04090005" w:tentative="1">
+      <w:start w:val="1"/>
+      <w:numFmt w:val="bullet"/>
+      <w:lvlText w:val=""/>
+      <w:lvlJc w:val="left"/>
+      <w:pPr>
+        <w:ind w:left="6480" w:hanging="360"/>
+      </w:pPr>
+      <w:rPr>
+        <w:rFonts w:ascii="Wingdings" w:hAnsi="Wingdings" w:hint="default"/>
+      </w:rPr>
+    </w:lvl>
+  </w:abstractNum>
+  <w:abstractNum w:abstractNumId="9" w15:restartNumberingAfterBreak="0">
     <w:nsid w:val="220E338E"/>
     <w:multiLevelType w:val="hybridMultilevel"/>
     <w:tmpl w:val="F5D22E16"/>
@@ -5140,7 +4688,7 @@
       </w:rPr>
     </w:lvl>
   </w:abstractNum>
-  <w:abstractNum w:abstractNumId="7" w15:restartNumberingAfterBreak="0">
+  <w:abstractNum w:abstractNumId="10" w15:restartNumberingAfterBreak="0">
     <w:nsid w:val="229015F7"/>
     <w:multiLevelType w:val="hybridMultilevel"/>
     <w:tmpl w:val="9E06BEE4"/>
@@ -5253,7 +4801,233 @@
       </w:rPr>
     </w:lvl>
   </w:abstractNum>
-  <w:abstractNum w:abstractNumId="8" w15:restartNumberingAfterBreak="0">
+  <w:abstractNum w:abstractNumId="11" w15:restartNumberingAfterBreak="0">
+    <w:nsid w:val="22CC2EE1"/>
+    <w:multiLevelType w:val="hybridMultilevel"/>
+    <w:tmpl w:val="6FA6C58E"/>
+    <w:lvl w:ilvl="0" w:tplc="04090001">
+      <w:start w:val="1"/>
+      <w:numFmt w:val="bullet"/>
+      <w:lvlText w:val=""/>
+      <w:lvlJc w:val="left"/>
+      <w:pPr>
+        <w:ind w:left="720" w:hanging="360"/>
+      </w:pPr>
+      <w:rPr>
+        <w:rFonts w:ascii="Symbol" w:hAnsi="Symbol" w:hint="default"/>
+      </w:rPr>
+    </w:lvl>
+    <w:lvl w:ilvl="1" w:tplc="04090003" w:tentative="1">
+      <w:start w:val="1"/>
+      <w:numFmt w:val="bullet"/>
+      <w:lvlText w:val="o"/>
+      <w:lvlJc w:val="left"/>
+      <w:pPr>
+        <w:ind w:left="1440" w:hanging="360"/>
+      </w:pPr>
+      <w:rPr>
+        <w:rFonts w:ascii="Courier New" w:hAnsi="Courier New" w:cs="Courier New" w:hint="default"/>
+      </w:rPr>
+    </w:lvl>
+    <w:lvl w:ilvl="2" w:tplc="04090005" w:tentative="1">
+      <w:start w:val="1"/>
+      <w:numFmt w:val="bullet"/>
+      <w:lvlText w:val=""/>
+      <w:lvlJc w:val="left"/>
+      <w:pPr>
+        <w:ind w:left="2160" w:hanging="360"/>
+      </w:pPr>
+      <w:rPr>
+        <w:rFonts w:ascii="Wingdings" w:hAnsi="Wingdings" w:hint="default"/>
+      </w:rPr>
+    </w:lvl>
+    <w:lvl w:ilvl="3" w:tplc="04090001" w:tentative="1">
+      <w:start w:val="1"/>
+      <w:numFmt w:val="bullet"/>
+      <w:lvlText w:val=""/>
+      <w:lvlJc w:val="left"/>
+      <w:pPr>
+        <w:ind w:left="2880" w:hanging="360"/>
+      </w:pPr>
+      <w:rPr>
+        <w:rFonts w:ascii="Symbol" w:hAnsi="Symbol" w:hint="default"/>
+      </w:rPr>
+    </w:lvl>
+    <w:lvl w:ilvl="4" w:tplc="04090003" w:tentative="1">
+      <w:start w:val="1"/>
+      <w:numFmt w:val="bullet"/>
+      <w:lvlText w:val="o"/>
+      <w:lvlJc w:val="left"/>
+      <w:pPr>
+        <w:ind w:left="3600" w:hanging="360"/>
+      </w:pPr>
+      <w:rPr>
+        <w:rFonts w:ascii="Courier New" w:hAnsi="Courier New" w:cs="Courier New" w:hint="default"/>
+      </w:rPr>
+    </w:lvl>
+    <w:lvl w:ilvl="5" w:tplc="04090005" w:tentative="1">
+      <w:start w:val="1"/>
+      <w:numFmt w:val="bullet"/>
+      <w:lvlText w:val=""/>
+      <w:lvlJc w:val="left"/>
+      <w:pPr>
+        <w:ind w:left="4320" w:hanging="360"/>
+      </w:pPr>
+      <w:rPr>
+        <w:rFonts w:ascii="Wingdings" w:hAnsi="Wingdings" w:hint="default"/>
+      </w:rPr>
+    </w:lvl>
+    <w:lvl w:ilvl="6" w:tplc="04090001" w:tentative="1">
+      <w:start w:val="1"/>
+      <w:numFmt w:val="bullet"/>
+      <w:lvlText w:val=""/>
+      <w:lvlJc w:val="left"/>
+      <w:pPr>
+        <w:ind w:left="5040" w:hanging="360"/>
+      </w:pPr>
+      <w:rPr>
+        <w:rFonts w:ascii="Symbol" w:hAnsi="Symbol" w:hint="default"/>
+      </w:rPr>
+    </w:lvl>
+    <w:lvl w:ilvl="7" w:tplc="04090003" w:tentative="1">
+      <w:start w:val="1"/>
+      <w:numFmt w:val="bullet"/>
+      <w:lvlText w:val="o"/>
+      <w:lvlJc w:val="left"/>
+      <w:pPr>
+        <w:ind w:left="5760" w:hanging="360"/>
+      </w:pPr>
+      <w:rPr>
+        <w:rFonts w:ascii="Courier New" w:hAnsi="Courier New" w:cs="Courier New" w:hint="default"/>
+      </w:rPr>
+    </w:lvl>
+    <w:lvl w:ilvl="8" w:tplc="04090005" w:tentative="1">
+      <w:start w:val="1"/>
+      <w:numFmt w:val="bullet"/>
+      <w:lvlText w:val=""/>
+      <w:lvlJc w:val="left"/>
+      <w:pPr>
+        <w:ind w:left="6480" w:hanging="360"/>
+      </w:pPr>
+      <w:rPr>
+        <w:rFonts w:ascii="Wingdings" w:hAnsi="Wingdings" w:hint="default"/>
+      </w:rPr>
+    </w:lvl>
+  </w:abstractNum>
+  <w:abstractNum w:abstractNumId="12" w15:restartNumberingAfterBreak="0">
+    <w:nsid w:val="269D7BB8"/>
+    <w:multiLevelType w:val="hybridMultilevel"/>
+    <w:tmpl w:val="1AC0977A"/>
+    <w:lvl w:ilvl="0" w:tplc="04090001">
+      <w:start w:val="1"/>
+      <w:numFmt w:val="bullet"/>
+      <w:lvlText w:val=""/>
+      <w:lvlJc w:val="left"/>
+      <w:pPr>
+        <w:ind w:left="720" w:hanging="360"/>
+      </w:pPr>
+      <w:rPr>
+        <w:rFonts w:ascii="Symbol" w:hAnsi="Symbol" w:hint="default"/>
+      </w:rPr>
+    </w:lvl>
+    <w:lvl w:ilvl="1" w:tplc="04090003" w:tentative="1">
+      <w:start w:val="1"/>
+      <w:numFmt w:val="bullet"/>
+      <w:lvlText w:val="o"/>
+      <w:lvlJc w:val="left"/>
+      <w:pPr>
+        <w:ind w:left="1440" w:hanging="360"/>
+      </w:pPr>
+      <w:rPr>
+        <w:rFonts w:ascii="Courier New" w:hAnsi="Courier New" w:cs="Courier New" w:hint="default"/>
+      </w:rPr>
+    </w:lvl>
+    <w:lvl w:ilvl="2" w:tplc="04090005" w:tentative="1">
+      <w:start w:val="1"/>
+      <w:numFmt w:val="bullet"/>
+      <w:lvlText w:val=""/>
+      <w:lvlJc w:val="left"/>
+      <w:pPr>
+        <w:ind w:left="2160" w:hanging="360"/>
+      </w:pPr>
+      <w:rPr>
+        <w:rFonts w:ascii="Wingdings" w:hAnsi="Wingdings" w:hint="default"/>
+      </w:rPr>
+    </w:lvl>
+    <w:lvl w:ilvl="3" w:tplc="04090001" w:tentative="1">
+      <w:start w:val="1"/>
+      <w:numFmt w:val="bullet"/>
+      <w:lvlText w:val=""/>
+      <w:lvlJc w:val="left"/>
+      <w:pPr>
+        <w:ind w:left="2880" w:hanging="360"/>
+      </w:pPr>
+      <w:rPr>
+        <w:rFonts w:ascii="Symbol" w:hAnsi="Symbol" w:hint="default"/>
+      </w:rPr>
+    </w:lvl>
+    <w:lvl w:ilvl="4" w:tplc="04090003" w:tentative="1">
+      <w:start w:val="1"/>
+      <w:numFmt w:val="bullet"/>
+      <w:lvlText w:val="o"/>
+      <w:lvlJc w:val="left"/>
+      <w:pPr>
+        <w:ind w:left="3600" w:hanging="360"/>
+      </w:pPr>
+      <w:rPr>
+        <w:rFonts w:ascii="Courier New" w:hAnsi="Courier New" w:cs="Courier New" w:hint="default"/>
+      </w:rPr>
+    </w:lvl>
+    <w:lvl w:ilvl="5" w:tplc="04090005" w:tentative="1">
+      <w:start w:val="1"/>
+      <w:numFmt w:val="bullet"/>
+      <w:lvlText w:val=""/>
+      <w:lvlJc w:val="left"/>
+      <w:pPr>
+        <w:ind w:left="4320" w:hanging="360"/>
+      </w:pPr>
+      <w:rPr>
+        <w:rFonts w:ascii="Wingdings" w:hAnsi="Wingdings" w:hint="default"/>
+      </w:rPr>
+    </w:lvl>
+    <w:lvl w:ilvl="6" w:tplc="04090001" w:tentative="1">
+      <w:start w:val="1"/>
+      <w:numFmt w:val="bullet"/>
+      <w:lvlText w:val=""/>
+      <w:lvlJc w:val="left"/>
+      <w:pPr>
+        <w:ind w:left="5040" w:hanging="360"/>
+      </w:pPr>
+      <w:rPr>
+        <w:rFonts w:ascii="Symbol" w:hAnsi="Symbol" w:hint="default"/>
+      </w:rPr>
+    </w:lvl>
+    <w:lvl w:ilvl="7" w:tplc="04090003" w:tentative="1">
+      <w:start w:val="1"/>
+      <w:numFmt w:val="bullet"/>
+      <w:lvlText w:val="o"/>
+      <w:lvlJc w:val="left"/>
+      <w:pPr>
+        <w:ind w:left="5760" w:hanging="360"/>
+      </w:pPr>
+      <w:rPr>
+        <w:rFonts w:ascii="Courier New" w:hAnsi="Courier New" w:cs="Courier New" w:hint="default"/>
+      </w:rPr>
+    </w:lvl>
+    <w:lvl w:ilvl="8" w:tplc="04090005" w:tentative="1">
+      <w:start w:val="1"/>
+      <w:numFmt w:val="bullet"/>
+      <w:lvlText w:val=""/>
+      <w:lvlJc w:val="left"/>
+      <w:pPr>
+        <w:ind w:left="6480" w:hanging="360"/>
+      </w:pPr>
+      <w:rPr>
+        <w:rFonts w:ascii="Wingdings" w:hAnsi="Wingdings" w:hint="default"/>
+      </w:rPr>
+    </w:lvl>
+  </w:abstractNum>
+  <w:abstractNum w:abstractNumId="13" w15:restartNumberingAfterBreak="0">
     <w:nsid w:val="28923503"/>
     <w:multiLevelType w:val="hybridMultilevel"/>
     <w:tmpl w:val="D408CFD6"/>
@@ -5366,7 +5140,7 @@
       </w:rPr>
     </w:lvl>
   </w:abstractNum>
-  <w:abstractNum w:abstractNumId="9" w15:restartNumberingAfterBreak="0">
+  <w:abstractNum w:abstractNumId="14" w15:restartNumberingAfterBreak="0">
     <w:nsid w:val="291964A0"/>
     <w:multiLevelType w:val="hybridMultilevel"/>
     <w:tmpl w:val="F60263BA"/>
@@ -5478,7 +5252,7 @@
       </w:rPr>
     </w:lvl>
   </w:abstractNum>
-  <w:abstractNum w:abstractNumId="10" w15:restartNumberingAfterBreak="0">
+  <w:abstractNum w:abstractNumId="15" w15:restartNumberingAfterBreak="0">
     <w:nsid w:val="2E4F3E10"/>
     <w:multiLevelType w:val="hybridMultilevel"/>
     <w:tmpl w:val="02166BF6"/>
@@ -5591,7 +5365,7 @@
       </w:rPr>
     </w:lvl>
   </w:abstractNum>
-  <w:abstractNum w:abstractNumId="11" w15:restartNumberingAfterBreak="0">
+  <w:abstractNum w:abstractNumId="16" w15:restartNumberingAfterBreak="0">
     <w:nsid w:val="34833C6C"/>
     <w:multiLevelType w:val="hybridMultilevel"/>
     <w:tmpl w:val="99AE34FA"/>
@@ -5704,7 +5478,7 @@
       </w:rPr>
     </w:lvl>
   </w:abstractNum>
-  <w:abstractNum w:abstractNumId="12" w15:restartNumberingAfterBreak="0">
+  <w:abstractNum w:abstractNumId="17" w15:restartNumberingAfterBreak="0">
     <w:nsid w:val="3B026FAD"/>
     <w:multiLevelType w:val="hybridMultilevel"/>
     <w:tmpl w:val="3EB882A6"/>
@@ -5817,7 +5591,7 @@
       </w:rPr>
     </w:lvl>
   </w:abstractNum>
-  <w:abstractNum w:abstractNumId="13" w15:restartNumberingAfterBreak="0">
+  <w:abstractNum w:abstractNumId="18" w15:restartNumberingAfterBreak="0">
     <w:nsid w:val="3DC44955"/>
     <w:multiLevelType w:val="hybridMultilevel"/>
     <w:tmpl w:val="4BEE797E"/>
@@ -5833,7 +5607,7 @@
         <w:rFonts w:ascii="Symbol" w:hAnsi="Symbol" w:hint="default"/>
       </w:rPr>
     </w:lvl>
-    <w:lvl w:ilvl="1" w:tplc="0C090003" w:tentative="1">
+    <w:lvl w:ilvl="1" w:tplc="0C090003">
       <w:start w:val="1"/>
       <w:numFmt w:val="bullet"/>
       <w:lvlText w:val="o"/>
@@ -5930,7 +5704,7 @@
       </w:rPr>
     </w:lvl>
   </w:abstractNum>
-  <w:abstractNum w:abstractNumId="14" w15:restartNumberingAfterBreak="0">
+  <w:abstractNum w:abstractNumId="19" w15:restartNumberingAfterBreak="0">
     <w:nsid w:val="437F2CDD"/>
     <w:multiLevelType w:val="hybridMultilevel"/>
     <w:tmpl w:val="A19A16D2"/>
@@ -6043,7 +5817,7 @@
       </w:rPr>
     </w:lvl>
   </w:abstractNum>
-  <w:abstractNum w:abstractNumId="15" w15:restartNumberingAfterBreak="0">
+  <w:abstractNum w:abstractNumId="20" w15:restartNumberingAfterBreak="0">
     <w:nsid w:val="474A1AB8"/>
     <w:multiLevelType w:val="hybridMultilevel"/>
     <w:tmpl w:val="828C9B80"/>
@@ -6132,7 +5906,7 @@
       </w:pPr>
     </w:lvl>
   </w:abstractNum>
-  <w:abstractNum w:abstractNumId="16" w15:restartNumberingAfterBreak="0">
+  <w:abstractNum w:abstractNumId="21" w15:restartNumberingAfterBreak="0">
     <w:nsid w:val="4C11700F"/>
     <w:multiLevelType w:val="hybridMultilevel"/>
     <w:tmpl w:val="8B8E3BCC"/>
@@ -6245,7 +6019,120 @@
       </w:rPr>
     </w:lvl>
   </w:abstractNum>
-  <w:abstractNum w:abstractNumId="17" w15:restartNumberingAfterBreak="0">
+  <w:abstractNum w:abstractNumId="22" w15:restartNumberingAfterBreak="0">
+    <w:nsid w:val="4C2D15E0"/>
+    <w:multiLevelType w:val="hybridMultilevel"/>
+    <w:tmpl w:val="E4C847C6"/>
+    <w:lvl w:ilvl="0" w:tplc="04090001">
+      <w:start w:val="1"/>
+      <w:numFmt w:val="bullet"/>
+      <w:lvlText w:val=""/>
+      <w:lvlJc w:val="left"/>
+      <w:pPr>
+        <w:ind w:left="720" w:hanging="360"/>
+      </w:pPr>
+      <w:rPr>
+        <w:rFonts w:ascii="Symbol" w:hAnsi="Symbol" w:hint="default"/>
+      </w:rPr>
+    </w:lvl>
+    <w:lvl w:ilvl="1" w:tplc="04090003" w:tentative="1">
+      <w:start w:val="1"/>
+      <w:numFmt w:val="bullet"/>
+      <w:lvlText w:val="o"/>
+      <w:lvlJc w:val="left"/>
+      <w:pPr>
+        <w:ind w:left="1440" w:hanging="360"/>
+      </w:pPr>
+      <w:rPr>
+        <w:rFonts w:ascii="Courier New" w:hAnsi="Courier New" w:cs="Courier New" w:hint="default"/>
+      </w:rPr>
+    </w:lvl>
+    <w:lvl w:ilvl="2" w:tplc="04090005" w:tentative="1">
+      <w:start w:val="1"/>
+      <w:numFmt w:val="bullet"/>
+      <w:lvlText w:val=""/>
+      <w:lvlJc w:val="left"/>
+      <w:pPr>
+        <w:ind w:left="2160" w:hanging="360"/>
+      </w:pPr>
+      <w:rPr>
+        <w:rFonts w:ascii="Wingdings" w:hAnsi="Wingdings" w:hint="default"/>
+      </w:rPr>
+    </w:lvl>
+    <w:lvl w:ilvl="3" w:tplc="04090001" w:tentative="1">
+      <w:start w:val="1"/>
+      <w:numFmt w:val="bullet"/>
+      <w:lvlText w:val=""/>
+      <w:lvlJc w:val="left"/>
+      <w:pPr>
+        <w:ind w:left="2880" w:hanging="360"/>
+      </w:pPr>
+      <w:rPr>
+        <w:rFonts w:ascii="Symbol" w:hAnsi="Symbol" w:hint="default"/>
+      </w:rPr>
+    </w:lvl>
+    <w:lvl w:ilvl="4" w:tplc="04090003" w:tentative="1">
+      <w:start w:val="1"/>
+      <w:numFmt w:val="bullet"/>
+      <w:lvlText w:val="o"/>
+      <w:lvlJc w:val="left"/>
+      <w:pPr>
+        <w:ind w:left="3600" w:hanging="360"/>
+      </w:pPr>
+      <w:rPr>
+        <w:rFonts w:ascii="Courier New" w:hAnsi="Courier New" w:cs="Courier New" w:hint="default"/>
+      </w:rPr>
+    </w:lvl>
+    <w:lvl w:ilvl="5" w:tplc="04090005" w:tentative="1">
+      <w:start w:val="1"/>
+      <w:numFmt w:val="bullet"/>
+      <w:lvlText w:val=""/>
+      <w:lvlJc w:val="left"/>
+      <w:pPr>
+        <w:ind w:left="4320" w:hanging="360"/>
+      </w:pPr>
+      <w:rPr>
+        <w:rFonts w:ascii="Wingdings" w:hAnsi="Wingdings" w:hint="default"/>
+      </w:rPr>
+    </w:lvl>
+    <w:lvl w:ilvl="6" w:tplc="04090001" w:tentative="1">
+      <w:start w:val="1"/>
+      <w:numFmt w:val="bullet"/>
+      <w:lvlText w:val=""/>
+      <w:lvlJc w:val="left"/>
+      <w:pPr>
+        <w:ind w:left="5040" w:hanging="360"/>
+      </w:pPr>
+      <w:rPr>
+        <w:rFonts w:ascii="Symbol" w:hAnsi="Symbol" w:hint="default"/>
+      </w:rPr>
+    </w:lvl>
+    <w:lvl w:ilvl="7" w:tplc="04090003" w:tentative="1">
+      <w:start w:val="1"/>
+      <w:numFmt w:val="bullet"/>
+      <w:lvlText w:val="o"/>
+      <w:lvlJc w:val="left"/>
+      <w:pPr>
+        <w:ind w:left="5760" w:hanging="360"/>
+      </w:pPr>
+      <w:rPr>
+        <w:rFonts w:ascii="Courier New" w:hAnsi="Courier New" w:cs="Courier New" w:hint="default"/>
+      </w:rPr>
+    </w:lvl>
+    <w:lvl w:ilvl="8" w:tplc="04090005" w:tentative="1">
+      <w:start w:val="1"/>
+      <w:numFmt w:val="bullet"/>
+      <w:lvlText w:val=""/>
+      <w:lvlJc w:val="left"/>
+      <w:pPr>
+        <w:ind w:left="6480" w:hanging="360"/>
+      </w:pPr>
+      <w:rPr>
+        <w:rFonts w:ascii="Wingdings" w:hAnsi="Wingdings" w:hint="default"/>
+      </w:rPr>
+    </w:lvl>
+  </w:abstractNum>
+  <w:abstractNum w:abstractNumId="23" w15:restartNumberingAfterBreak="0">
     <w:nsid w:val="5021449B"/>
     <w:multiLevelType w:val="hybridMultilevel"/>
     <w:tmpl w:val="5BBCC6D6"/>
@@ -6358,7 +6245,7 @@
       </w:rPr>
     </w:lvl>
   </w:abstractNum>
-  <w:abstractNum w:abstractNumId="18" w15:restartNumberingAfterBreak="0">
+  <w:abstractNum w:abstractNumId="24" w15:restartNumberingAfterBreak="0">
     <w:nsid w:val="51B427C6"/>
     <w:multiLevelType w:val="hybridMultilevel"/>
     <w:tmpl w:val="170A4FA2"/>
@@ -6471,7 +6358,7 @@
       </w:rPr>
     </w:lvl>
   </w:abstractNum>
-  <w:abstractNum w:abstractNumId="19" w15:restartNumberingAfterBreak="0">
+  <w:abstractNum w:abstractNumId="25" w15:restartNumberingAfterBreak="0">
     <w:nsid w:val="61FA0F71"/>
     <w:multiLevelType w:val="hybridMultilevel"/>
     <w:tmpl w:val="15140100"/>
@@ -6584,7 +6471,7 @@
       </w:rPr>
     </w:lvl>
   </w:abstractNum>
-  <w:abstractNum w:abstractNumId="20" w15:restartNumberingAfterBreak="0">
+  <w:abstractNum w:abstractNumId="26" w15:restartNumberingAfterBreak="0">
     <w:nsid w:val="620473EF"/>
     <w:multiLevelType w:val="hybridMultilevel"/>
     <w:tmpl w:val="C546B5D2"/>
@@ -6697,7 +6584,7 @@
       </w:rPr>
     </w:lvl>
   </w:abstractNum>
-  <w:abstractNum w:abstractNumId="21" w15:restartNumberingAfterBreak="0">
+  <w:abstractNum w:abstractNumId="27" w15:restartNumberingAfterBreak="0">
     <w:nsid w:val="64363E40"/>
     <w:multiLevelType w:val="hybridMultilevel"/>
     <w:tmpl w:val="B010EBA4"/>
@@ -6810,7 +6697,7 @@
       </w:rPr>
     </w:lvl>
   </w:abstractNum>
-  <w:abstractNum w:abstractNumId="22" w15:restartNumberingAfterBreak="0">
+  <w:abstractNum w:abstractNumId="28" w15:restartNumberingAfterBreak="0">
     <w:nsid w:val="64637BA2"/>
     <w:multiLevelType w:val="hybridMultilevel"/>
     <w:tmpl w:val="76CA9980"/>
@@ -6923,7 +6810,7 @@
       </w:rPr>
     </w:lvl>
   </w:abstractNum>
-  <w:abstractNum w:abstractNumId="23" w15:restartNumberingAfterBreak="0">
+  <w:abstractNum w:abstractNumId="29" w15:restartNumberingAfterBreak="0">
     <w:nsid w:val="662B5558"/>
     <w:multiLevelType w:val="hybridMultilevel"/>
     <w:tmpl w:val="9074366C"/>
@@ -7036,7 +6923,7 @@
       </w:rPr>
     </w:lvl>
   </w:abstractNum>
-  <w:abstractNum w:abstractNumId="24" w15:restartNumberingAfterBreak="0">
+  <w:abstractNum w:abstractNumId="30" w15:restartNumberingAfterBreak="0">
     <w:nsid w:val="6BB14360"/>
     <w:multiLevelType w:val="hybridMultilevel"/>
     <w:tmpl w:val="F3AEE2C0"/>
@@ -7149,7 +7036,7 @@
       </w:rPr>
     </w:lvl>
   </w:abstractNum>
-  <w:abstractNum w:abstractNumId="25" w15:restartNumberingAfterBreak="0">
+  <w:abstractNum w:abstractNumId="31" w15:restartNumberingAfterBreak="0">
     <w:nsid w:val="708C093F"/>
     <w:multiLevelType w:val="hybridMultilevel"/>
     <w:tmpl w:val="E444B0C2"/>
@@ -7262,7 +7149,7 @@
       </w:rPr>
     </w:lvl>
   </w:abstractNum>
-  <w:abstractNum w:abstractNumId="26" w15:restartNumberingAfterBreak="0">
+  <w:abstractNum w:abstractNumId="32" w15:restartNumberingAfterBreak="0">
     <w:nsid w:val="72D64025"/>
     <w:multiLevelType w:val="hybridMultilevel"/>
     <w:tmpl w:val="0122DF88"/>
@@ -7375,7 +7262,120 @@
       </w:rPr>
     </w:lvl>
   </w:abstractNum>
-  <w:abstractNum w:abstractNumId="27" w15:restartNumberingAfterBreak="0">
+  <w:abstractNum w:abstractNumId="33" w15:restartNumberingAfterBreak="0">
+    <w:nsid w:val="748867D4"/>
+    <w:multiLevelType w:val="hybridMultilevel"/>
+    <w:tmpl w:val="DA2A00FC"/>
+    <w:lvl w:ilvl="0" w:tplc="04090001">
+      <w:start w:val="1"/>
+      <w:numFmt w:val="bullet"/>
+      <w:lvlText w:val=""/>
+      <w:lvlJc w:val="left"/>
+      <w:pPr>
+        <w:ind w:left="720" w:hanging="360"/>
+      </w:pPr>
+      <w:rPr>
+        <w:rFonts w:ascii="Symbol" w:hAnsi="Symbol" w:hint="default"/>
+      </w:rPr>
+    </w:lvl>
+    <w:lvl w:ilvl="1" w:tplc="04090003" w:tentative="1">
+      <w:start w:val="1"/>
+      <w:numFmt w:val="bullet"/>
+      <w:lvlText w:val="o"/>
+      <w:lvlJc w:val="left"/>
+      <w:pPr>
+        <w:ind w:left="1440" w:hanging="360"/>
+      </w:pPr>
+      <w:rPr>
+        <w:rFonts w:ascii="Courier New" w:hAnsi="Courier New" w:cs="Courier New" w:hint="default"/>
+      </w:rPr>
+    </w:lvl>
+    <w:lvl w:ilvl="2" w:tplc="04090005" w:tentative="1">
+      <w:start w:val="1"/>
+      <w:numFmt w:val="bullet"/>
+      <w:lvlText w:val=""/>
+      <w:lvlJc w:val="left"/>
+      <w:pPr>
+        <w:ind w:left="2160" w:hanging="360"/>
+      </w:pPr>
+      <w:rPr>
+        <w:rFonts w:ascii="Wingdings" w:hAnsi="Wingdings" w:hint="default"/>
+      </w:rPr>
+    </w:lvl>
+    <w:lvl w:ilvl="3" w:tplc="04090001" w:tentative="1">
+      <w:start w:val="1"/>
+      <w:numFmt w:val="bullet"/>
+      <w:lvlText w:val=""/>
+      <w:lvlJc w:val="left"/>
+      <w:pPr>
+        <w:ind w:left="2880" w:hanging="360"/>
+      </w:pPr>
+      <w:rPr>
+        <w:rFonts w:ascii="Symbol" w:hAnsi="Symbol" w:hint="default"/>
+      </w:rPr>
+    </w:lvl>
+    <w:lvl w:ilvl="4" w:tplc="04090003" w:tentative="1">
+      <w:start w:val="1"/>
+      <w:numFmt w:val="bullet"/>
+      <w:lvlText w:val="o"/>
+      <w:lvlJc w:val="left"/>
+      <w:pPr>
+        <w:ind w:left="3600" w:hanging="360"/>
+      </w:pPr>
+      <w:rPr>
+        <w:rFonts w:ascii="Courier New" w:hAnsi="Courier New" w:cs="Courier New" w:hint="default"/>
+      </w:rPr>
+    </w:lvl>
+    <w:lvl w:ilvl="5" w:tplc="04090005" w:tentative="1">
+      <w:start w:val="1"/>
+      <w:numFmt w:val="bullet"/>
+      <w:lvlText w:val=""/>
+      <w:lvlJc w:val="left"/>
+      <w:pPr>
+        <w:ind w:left="4320" w:hanging="360"/>
+      </w:pPr>
+      <w:rPr>
+        <w:rFonts w:ascii="Wingdings" w:hAnsi="Wingdings" w:hint="default"/>
+      </w:rPr>
+    </w:lvl>
+    <w:lvl w:ilvl="6" w:tplc="04090001" w:tentative="1">
+      <w:start w:val="1"/>
+      <w:numFmt w:val="bullet"/>
+      <w:lvlText w:val=""/>
+      <w:lvlJc w:val="left"/>
+      <w:pPr>
+        <w:ind w:left="5040" w:hanging="360"/>
+      </w:pPr>
+      <w:rPr>
+        <w:rFonts w:ascii="Symbol" w:hAnsi="Symbol" w:hint="default"/>
+      </w:rPr>
+    </w:lvl>
+    <w:lvl w:ilvl="7" w:tplc="04090003" w:tentative="1">
+      <w:start w:val="1"/>
+      <w:numFmt w:val="bullet"/>
+      <w:lvlText w:val="o"/>
+      <w:lvlJc w:val="left"/>
+      <w:pPr>
+        <w:ind w:left="5760" w:hanging="360"/>
+      </w:pPr>
+      <w:rPr>
+        <w:rFonts w:ascii="Courier New" w:hAnsi="Courier New" w:cs="Courier New" w:hint="default"/>
+      </w:rPr>
+    </w:lvl>
+    <w:lvl w:ilvl="8" w:tplc="04090005" w:tentative="1">
+      <w:start w:val="1"/>
+      <w:numFmt w:val="bullet"/>
+      <w:lvlText w:val=""/>
+      <w:lvlJc w:val="left"/>
+      <w:pPr>
+        <w:ind w:left="6480" w:hanging="360"/>
+      </w:pPr>
+      <w:rPr>
+        <w:rFonts w:ascii="Wingdings" w:hAnsi="Wingdings" w:hint="default"/>
+      </w:rPr>
+    </w:lvl>
+  </w:abstractNum>
+  <w:abstractNum w:abstractNumId="34" w15:restartNumberingAfterBreak="0">
     <w:nsid w:val="758827FE"/>
     <w:multiLevelType w:val="hybridMultilevel"/>
     <w:tmpl w:val="FF225C70"/>
@@ -7488,7 +7488,7 @@
       </w:rPr>
     </w:lvl>
   </w:abstractNum>
-  <w:abstractNum w:abstractNumId="28" w15:restartNumberingAfterBreak="0">
+  <w:abstractNum w:abstractNumId="35" w15:restartNumberingAfterBreak="0">
     <w:nsid w:val="758A7687"/>
     <w:multiLevelType w:val="hybridMultilevel"/>
     <w:tmpl w:val="1C402136"/>
@@ -7577,7 +7577,7 @@
       </w:pPr>
     </w:lvl>
   </w:abstractNum>
-  <w:abstractNum w:abstractNumId="29" w15:restartNumberingAfterBreak="0">
+  <w:abstractNum w:abstractNumId="36" w15:restartNumberingAfterBreak="0">
     <w:nsid w:val="7F7A324D"/>
     <w:multiLevelType w:val="hybridMultilevel"/>
     <w:tmpl w:val="019E89C6"/>
@@ -7691,94 +7691,115 @@
     </w:lvl>
   </w:abstractNum>
   <w:num w:numId="1">
+    <w:abstractNumId w:val="1"/>
+  </w:num>
+  <w:num w:numId="2">
+    <w:abstractNumId w:val="7"/>
+  </w:num>
+  <w:num w:numId="3">
+    <w:abstractNumId w:val="20"/>
+  </w:num>
+  <w:num w:numId="4">
+    <w:abstractNumId w:val="35"/>
+  </w:num>
+  <w:num w:numId="5">
+    <w:abstractNumId w:val="36"/>
+  </w:num>
+  <w:num w:numId="6">
+    <w:abstractNumId w:val="26"/>
+  </w:num>
+  <w:num w:numId="7">
+    <w:abstractNumId w:val="30"/>
+  </w:num>
+  <w:num w:numId="8">
+    <w:abstractNumId w:val="34"/>
+  </w:num>
+  <w:num w:numId="9">
+    <w:abstractNumId w:val="28"/>
+  </w:num>
+  <w:num w:numId="10">
+    <w:abstractNumId w:val="23"/>
+  </w:num>
+  <w:num w:numId="11">
+    <w:abstractNumId w:val="10"/>
+  </w:num>
+  <w:num w:numId="12">
+    <w:abstractNumId w:val="24"/>
+  </w:num>
+  <w:num w:numId="13">
+    <w:abstractNumId w:val="14"/>
+  </w:num>
+  <w:num w:numId="14">
+    <w:abstractNumId w:val="17"/>
+  </w:num>
+  <w:num w:numId="15">
+    <w:abstractNumId w:val="6"/>
+  </w:num>
+  <w:num w:numId="16">
+    <w:abstractNumId w:val="2"/>
+  </w:num>
+  <w:num w:numId="17">
+    <w:abstractNumId w:val="25"/>
+  </w:num>
+  <w:num w:numId="18">
+    <w:abstractNumId w:val="29"/>
+  </w:num>
+  <w:num w:numId="19">
+    <w:abstractNumId w:val="16"/>
+  </w:num>
+  <w:num w:numId="20">
+    <w:abstractNumId w:val="19"/>
+  </w:num>
+  <w:num w:numId="21">
+    <w:abstractNumId w:val="15"/>
+  </w:num>
+  <w:num w:numId="22">
+    <w:abstractNumId w:val="31"/>
+  </w:num>
+  <w:num w:numId="23">
+    <w:abstractNumId w:val="21"/>
+  </w:num>
+  <w:num w:numId="24">
+    <w:abstractNumId w:val="9"/>
+  </w:num>
+  <w:num w:numId="25">
+    <w:abstractNumId w:val="27"/>
+  </w:num>
+  <w:num w:numId="26">
+    <w:abstractNumId w:val="5"/>
+  </w:num>
+  <w:num w:numId="27">
+    <w:abstractNumId w:val="3"/>
+  </w:num>
+  <w:num w:numId="28">
+    <w:abstractNumId w:val="32"/>
+  </w:num>
+  <w:num w:numId="29">
+    <w:abstractNumId w:val="13"/>
+  </w:num>
+  <w:num w:numId="30">
+    <w:abstractNumId w:val="18"/>
+  </w:num>
+  <w:num w:numId="31">
+    <w:abstractNumId w:val="11"/>
+  </w:num>
+  <w:num w:numId="32">
+    <w:abstractNumId w:val="4"/>
+  </w:num>
+  <w:num w:numId="33">
     <w:abstractNumId w:val="0"/>
   </w:num>
-  <w:num w:numId="2">
-    <w:abstractNumId w:val="5"/>
+  <w:num w:numId="34">
+    <w:abstractNumId w:val="8"/>
   </w:num>
-  <w:num w:numId="3">
-    <w:abstractNumId w:val="15"/>
-  </w:num>
-  <w:num w:numId="4">
-    <w:abstractNumId w:val="28"/>
-  </w:num>
-  <w:num w:numId="5">
-    <w:abstractNumId w:val="29"/>
-  </w:num>
-  <w:num w:numId="6">
-    <w:abstractNumId w:val="20"/>
-  </w:num>
-  <w:num w:numId="7">
-    <w:abstractNumId w:val="24"/>
-  </w:num>
-  <w:num w:numId="8">
-    <w:abstractNumId w:val="27"/>
-  </w:num>
-  <w:num w:numId="9">
+  <w:num w:numId="35">
     <w:abstractNumId w:val="22"/>
   </w:num>
-  <w:num w:numId="10">
-    <w:abstractNumId w:val="17"/>
+  <w:num w:numId="36">
+    <w:abstractNumId w:val="33"/>
   </w:num>
-  <w:num w:numId="11">
-    <w:abstractNumId w:val="7"/>
-  </w:num>
-  <w:num w:numId="12">
-    <w:abstractNumId w:val="18"/>
-  </w:num>
-  <w:num w:numId="13">
-    <w:abstractNumId w:val="9"/>
-  </w:num>
-  <w:num w:numId="14">
+  <w:num w:numId="37">
     <w:abstractNumId w:val="12"/>
-  </w:num>
-  <w:num w:numId="15">
-    <w:abstractNumId w:val="4"/>
-  </w:num>
-  <w:num w:numId="16">
-    <w:abstractNumId w:val="1"/>
-  </w:num>
-  <w:num w:numId="17">
-    <w:abstractNumId w:val="19"/>
-  </w:num>
-  <w:num w:numId="18">
-    <w:abstractNumId w:val="23"/>
-  </w:num>
-  <w:num w:numId="19">
-    <w:abstractNumId w:val="11"/>
-  </w:num>
-  <w:num w:numId="20">
-    <w:abstractNumId w:val="14"/>
-  </w:num>
-  <w:num w:numId="21">
-    <w:abstractNumId w:val="10"/>
-  </w:num>
-  <w:num w:numId="22">
-    <w:abstractNumId w:val="25"/>
-  </w:num>
-  <w:num w:numId="23">
-    <w:abstractNumId w:val="16"/>
-  </w:num>
-  <w:num w:numId="24">
-    <w:abstractNumId w:val="6"/>
-  </w:num>
-  <w:num w:numId="25">
-    <w:abstractNumId w:val="21"/>
-  </w:num>
-  <w:num w:numId="26">
-    <w:abstractNumId w:val="3"/>
-  </w:num>
-  <w:num w:numId="27">
-    <w:abstractNumId w:val="2"/>
-  </w:num>
-  <w:num w:numId="28">
-    <w:abstractNumId w:val="26"/>
-  </w:num>
-  <w:num w:numId="29">
-    <w:abstractNumId w:val="8"/>
-  </w:num>
-  <w:num w:numId="30">
-    <w:abstractNumId w:val="13"/>
   </w:num>
 </w:numbering>
 </file>
@@ -9125,19 +9146,19 @@
 
 <file path=word/glossary/fontTable.xml><?xml version="1.0" encoding="utf-8"?>
 <w:fonts xmlns:mc="http://schemas.openxmlformats.org/markup-compatibility/2006" xmlns:r="http://schemas.openxmlformats.org/officeDocument/2006/relationships" xmlns:w="http://schemas.openxmlformats.org/wordprocessingml/2006/main" xmlns:w14="http://schemas.microsoft.com/office/word/2010/wordml" xmlns:w15="http://schemas.microsoft.com/office/word/2012/wordml" xmlns:w16cex="http://schemas.microsoft.com/office/word/2018/wordml/cex" xmlns:w16cid="http://schemas.microsoft.com/office/word/2016/wordml/cid" xmlns:w16="http://schemas.microsoft.com/office/word/2018/wordml" xmlns:w16sdtdh="http://schemas.microsoft.com/office/word/2020/wordml/sdtdatahash" xmlns:w16se="http://schemas.microsoft.com/office/word/2015/wordml/symex" mc:Ignorable="w14 w15 w16se w16cid w16 w16cex w16sdtdh">
+  <w:font w:name="Symbol">
+    <w:panose1 w:val="05050102010706020507"/>
+    <w:charset w:val="02"/>
+    <w:family w:val="roman"/>
+    <w:pitch w:val="variable"/>
+    <w:sig w:usb0="00000000" w:usb1="10000000" w:usb2="00000000" w:usb3="00000000" w:csb0="80000000" w:csb1="00000000"/>
+  </w:font>
   <w:font w:name="Times New Roman">
     <w:panose1 w:val="02020603050405020304"/>
     <w:charset w:val="00"/>
     <w:family w:val="roman"/>
     <w:pitch w:val="variable"/>
     <w:sig w:usb0="E0002EFF" w:usb1="C000785B" w:usb2="00000009" w:usb3="00000000" w:csb0="000001FF" w:csb1="00000000"/>
-  </w:font>
-  <w:font w:name="Symbol">
-    <w:panose1 w:val="05050102010706020507"/>
-    <w:charset w:val="02"/>
-    <w:family w:val="roman"/>
-    <w:pitch w:val="variable"/>
-    <w:sig w:usb0="00000000" w:usb1="10000000" w:usb2="00000000" w:usb3="00000000" w:csb0="80000000" w:csb1="00000000"/>
   </w:font>
   <w:font w:name="Courier New">
     <w:panose1 w:val="02070309020205020404"/>
@@ -9217,17 +9238,20 @@
     <w:rsidRoot w:val="007B2C06"/>
     <w:rsid w:val="000631C7"/>
     <w:rsid w:val="001A31F8"/>
-    <w:rsid w:val="00324EE2"/>
+    <w:rsid w:val="003129FE"/>
     <w:rsid w:val="00326CF3"/>
     <w:rsid w:val="003F6E53"/>
     <w:rsid w:val="0048740D"/>
+    <w:rsid w:val="0054620A"/>
     <w:rsid w:val="00660DB8"/>
     <w:rsid w:val="00687CD6"/>
     <w:rsid w:val="007B2C06"/>
     <w:rsid w:val="009D2C76"/>
     <w:rsid w:val="00A13608"/>
+    <w:rsid w:val="00A9474D"/>
     <w:rsid w:val="00B6054E"/>
     <w:rsid w:val="00B750F1"/>
+    <w:rsid w:val="00B7665A"/>
     <w:rsid w:val="00B9591B"/>
     <w:rsid w:val="00BE4739"/>
     <w:rsid w:val="00C043B7"/>

</xml_diff>

<commit_message>
General Layout almost complete. Top bar shows required information. Menu Items on the side however admin and user logic needs to be made
</commit_message>
<xml_diff>
--- a/Project_Report/Project_Report.docx
+++ b/Project_Report/Project_Report.docx
@@ -3124,11 +3124,16 @@
       </w:r>
     </w:p>
     <w:p>
+      <w:proofErr w:type="spellStart"/>
+      <w:r>
+        <w:lastRenderedPageBreak/>
+        <w:t>ced</w:t>
+      </w:r>
+      <w:proofErr w:type="spellEnd"/>
       <w:r>
         <w:rPr>
           <w:noProof/>
         </w:rPr>
-        <w:lastRenderedPageBreak/>
         <w:drawing>
           <wp:inline distT="0" distB="0" distL="0" distR="0" wp14:anchorId="03546DAF" wp14:editId="590075B7">
             <wp:extent cx="2486025" cy="1838325"/>
@@ -9241,6 +9246,7 @@
     <w:rsid w:val="003129FE"/>
     <w:rsid w:val="00326CF3"/>
     <w:rsid w:val="003F6E53"/>
+    <w:rsid w:val="00445A1D"/>
     <w:rsid w:val="0048740D"/>
     <w:rsid w:val="0054620A"/>
     <w:rsid w:val="00660DB8"/>

</xml_diff>

<commit_message>
Changes to the Database Scheme and cleaned up navigation helper
</commit_message>
<xml_diff>
--- a/Project_Report/Project_Report.docx
+++ b/Project_Report/Project_Report.docx
@@ -3124,16 +3124,11 @@
       </w:r>
     </w:p>
     <w:p>
-      <w:proofErr w:type="spellStart"/>
-      <w:r>
-        <w:lastRenderedPageBreak/>
-        <w:t>ced</w:t>
-      </w:r>
-      <w:proofErr w:type="spellEnd"/>
       <w:r>
         <w:rPr>
           <w:noProof/>
         </w:rPr>
+        <w:lastRenderedPageBreak/>
         <w:drawing>
           <wp:inline distT="0" distB="0" distL="0" distR="0" wp14:anchorId="03546DAF" wp14:editId="590075B7">
             <wp:extent cx="2486025" cy="1838325"/>
@@ -3216,10 +3211,10 @@
           <w:noProof/>
         </w:rPr>
         <w:drawing>
-          <wp:inline distT="0" distB="0" distL="0" distR="0" wp14:anchorId="66D8B57B" wp14:editId="22B7149D">
-            <wp:extent cx="5029200" cy="5638800"/>
-            <wp:effectExtent l="0" t="0" r="0" b="0"/>
-            <wp:docPr id="2" name="Picture 2" descr="Graphical user interface, application, table, Excel&#10;&#10;Description automatically generated"/>
+          <wp:inline distT="0" distB="0" distL="0" distR="0" wp14:anchorId="326076A1" wp14:editId="02F80DD3">
+            <wp:extent cx="5369442" cy="5686867"/>
+            <wp:effectExtent l="0" t="0" r="3175" b="0"/>
+            <wp:docPr id="11" name="Picture 11"/>
             <wp:cNvGraphicFramePr>
               <a:graphicFrameLocks xmlns:a="http://schemas.openxmlformats.org/drawingml/2006/main" noChangeAspect="1"/>
             </wp:cNvGraphicFramePr>
@@ -3227,23 +3222,36 @@
               <a:graphicData uri="http://schemas.openxmlformats.org/drawingml/2006/picture">
                 <pic:pic xmlns:pic="http://schemas.openxmlformats.org/drawingml/2006/picture">
                   <pic:nvPicPr>
-                    <pic:cNvPr id="2" name="Picture 2" descr="Graphical user interface, application, table, Excel&#10;&#10;Description automatically generated"/>
-                    <pic:cNvPicPr/>
+                    <pic:cNvPr id="0" name="Picture 4"/>
+                    <pic:cNvPicPr>
+                      <a:picLocks noChangeAspect="1" noChangeArrowheads="1"/>
+                    </pic:cNvPicPr>
                   </pic:nvPicPr>
                   <pic:blipFill>
-                    <a:blip r:embed="rId16"/>
+                    <a:blip r:embed="rId16">
+                      <a:extLst>
+                        <a:ext uri="{28A0092B-C50C-407E-A947-70E740481C1C}">
+                          <a14:useLocalDpi xmlns:a14="http://schemas.microsoft.com/office/drawing/2010/main" val="0"/>
+                        </a:ext>
+                      </a:extLst>
+                    </a:blip>
+                    <a:srcRect/>
                     <a:stretch>
                       <a:fillRect/>
                     </a:stretch>
                   </pic:blipFill>
-                  <pic:spPr>
+                  <pic:spPr bwMode="auto">
                     <a:xfrm>
                       <a:off x="0" y="0"/>
-                      <a:ext cx="5029200" cy="5638800"/>
+                      <a:ext cx="5377162" cy="5695043"/>
                     </a:xfrm>
                     <a:prstGeom prst="rect">
                       <a:avLst/>
                     </a:prstGeom>
+                    <a:noFill/>
+                    <a:ln>
+                      <a:noFill/>
+                    </a:ln>
                   </pic:spPr>
                 </pic:pic>
               </a:graphicData>
@@ -9252,6 +9260,7 @@
     <w:rsid w:val="00660DB8"/>
     <w:rsid w:val="00687CD6"/>
     <w:rsid w:val="007B2C06"/>
+    <w:rsid w:val="00844BA6"/>
     <w:rsid w:val="009D2C76"/>
     <w:rsid w:val="00A13608"/>
     <w:rsid w:val="00A9474D"/>

</xml_diff>

<commit_message>
fixed create new ou and added gui mock to project report
</commit_message>
<xml_diff>
--- a/Project_Report/Project_Report.docx
+++ b/Project_Report/Project_Report.docx
@@ -1885,13 +1885,8 @@
           <w:numId w:val="19"/>
         </w:numPr>
       </w:pPr>
-      <w:proofErr w:type="spellStart"/>
-      <w:r>
-        <w:t>Eg.</w:t>
-      </w:r>
-      <w:proofErr w:type="spellEnd"/>
-      <w:r>
-        <w:t xml:space="preserve"> BUY order: 100 CPU hours at 10 credits each.</w:t>
+      <w:r>
+        <w:t>Eg. BUY order: 100 CPU hours at 10 credits each.</w:t>
       </w:r>
     </w:p>
     <w:p>
@@ -2584,18 +2579,10 @@
         </w:numPr>
       </w:pPr>
       <w:r>
-        <w:t xml:space="preserve">List current buy and </w:t>
-      </w:r>
-      <w:proofErr w:type="gramStart"/>
-      <w:r>
-        <w:t>sell</w:t>
-      </w:r>
-      <w:r>
-        <w:t>:</w:t>
-      </w:r>
-      <w:proofErr w:type="gramEnd"/>
-      <w:r>
-        <w:t xml:space="preserve"> sort by any</w:t>
+        <w:t>List current buy and sell</w:t>
+      </w:r>
+      <w:r>
+        <w:t>: sort by any</w:t>
       </w:r>
     </w:p>
     <w:p>
@@ -2878,9 +2865,9 @@
         </w:rPr>
         <w:lastRenderedPageBreak/>
         <w:drawing>
-          <wp:inline distT="0" distB="0" distL="0" distR="0" wp14:anchorId="0A271DE8" wp14:editId="199BF304">
-            <wp:extent cx="4320664" cy="2552700"/>
-            <wp:effectExtent l="0" t="0" r="3810" b="0"/>
+          <wp:inline distT="0" distB="0" distL="0" distR="0" wp14:anchorId="0A271DE8" wp14:editId="368FCB47">
+            <wp:extent cx="4006042" cy="2366818"/>
+            <wp:effectExtent l="0" t="0" r="0" b="0"/>
             <wp:docPr id="1" name="Picture 1" descr="Graphical user interface, application&#10;&#10;Description automatically generated"/>
             <wp:cNvGraphicFramePr>
               <a:graphicFrameLocks xmlns:a="http://schemas.openxmlformats.org/drawingml/2006/main" noChangeAspect="1"/>
@@ -2901,7 +2888,7 @@
                   <pic:spPr>
                     <a:xfrm>
                       <a:off x="0" y="0"/>
-                      <a:ext cx="4334377" cy="2560802"/>
+                      <a:ext cx="4029345" cy="2380586"/>
                     </a:xfrm>
                     <a:prstGeom prst="rect">
                       <a:avLst/>
@@ -3012,9 +2999,9 @@
         </w:rPr>
         <w:lastRenderedPageBreak/>
         <w:drawing>
-          <wp:inline distT="0" distB="0" distL="0" distR="0" wp14:anchorId="00845016" wp14:editId="15A50940">
-            <wp:extent cx="5200650" cy="3087053"/>
-            <wp:effectExtent l="0" t="0" r="0" b="0"/>
+          <wp:inline distT="0" distB="0" distL="0" distR="0" wp14:anchorId="00845016" wp14:editId="0612DA24">
+            <wp:extent cx="4521084" cy="2683670"/>
+            <wp:effectExtent l="0" t="0" r="0" b="2540"/>
             <wp:docPr id="9" name="Picture 9" descr="A screenshot of a computer&#10;&#10;Description automatically generated with low confidence"/>
             <wp:cNvGraphicFramePr>
               <a:graphicFrameLocks xmlns:a="http://schemas.openxmlformats.org/drawingml/2006/main" noChangeAspect="1"/>
@@ -3035,7 +3022,7 @@
                   <pic:spPr>
                     <a:xfrm>
                       <a:off x="0" y="0"/>
-                      <a:ext cx="5207416" cy="3091069"/>
+                      <a:ext cx="4538335" cy="2693910"/>
                     </a:xfrm>
                     <a:prstGeom prst="rect">
                       <a:avLst/>
@@ -3074,9 +3061,9 @@
           <w:noProof/>
         </w:rPr>
         <w:drawing>
-          <wp:inline distT="0" distB="0" distL="0" distR="0" wp14:anchorId="7382ABCD" wp14:editId="7D1FA577">
-            <wp:extent cx="5943600" cy="3501390"/>
-            <wp:effectExtent l="0" t="0" r="0" b="3810"/>
+          <wp:inline distT="0" distB="0" distL="0" distR="0" wp14:anchorId="7382ABCD" wp14:editId="71CAD09D">
+            <wp:extent cx="4581058" cy="2698714"/>
+            <wp:effectExtent l="0" t="0" r="0" b="6985"/>
             <wp:docPr id="10" name="Picture 10" descr="Graphical user interface, application&#10;&#10;Description automatically generated"/>
             <wp:cNvGraphicFramePr>
               <a:graphicFrameLocks xmlns:a="http://schemas.openxmlformats.org/drawingml/2006/main" noChangeAspect="1"/>
@@ -3097,7 +3084,7 @@
                   <pic:spPr>
                     <a:xfrm>
                       <a:off x="0" y="0"/>
-                      <a:ext cx="5943600" cy="3501390"/>
+                      <a:ext cx="4607421" cy="2714244"/>
                     </a:xfrm>
                     <a:prstGeom prst="rect">
                       <a:avLst/>
@@ -3113,14 +3100,29 @@
     <w:p>
       <w:pPr>
         <w:rPr>
-          <w:color w:val="FF0000"/>
+          <w:b/>
+          <w:bCs/>
         </w:rPr>
       </w:pPr>
-      <w:r>
+    </w:p>
+    <w:p>
+      <w:pPr>
         <w:rPr>
-          <w:color w:val="FF0000"/>
+          <w:b/>
+          <w:bCs/>
         </w:rPr>
-        <w:t>Need to do admin page</w:t>
+      </w:pPr>
+      <w:r>
+        <w:rPr>
+          <w:b/>
+          <w:bCs/>
+        </w:rPr>
+        <w:t>Screen 5: Admin Page</w:t>
+      </w:r>
+    </w:p>
+    <w:p>
+      <w:r>
+        <w:t>If the user has admin privileges, an admin button will appear on the bottom left</w:t>
       </w:r>
     </w:p>
     <w:p>
@@ -3129,6 +3131,290 @@
           <w:noProof/>
         </w:rPr>
         <w:lastRenderedPageBreak/>
+        <w:drawing>
+          <wp:inline distT="0" distB="0" distL="0" distR="0" wp14:anchorId="21C416D4" wp14:editId="3B097F10">
+            <wp:extent cx="3977038" cy="2353082"/>
+            <wp:effectExtent l="0" t="0" r="4445" b="9525"/>
+            <wp:docPr id="2" name="Picture 2" descr="Graphical user interface, application&#10;&#10;Description automatically generated"/>
+            <wp:cNvGraphicFramePr>
+              <a:graphicFrameLocks xmlns:a="http://schemas.openxmlformats.org/drawingml/2006/main" noChangeAspect="1"/>
+            </wp:cNvGraphicFramePr>
+            <a:graphic xmlns:a="http://schemas.openxmlformats.org/drawingml/2006/main">
+              <a:graphicData uri="http://schemas.openxmlformats.org/drawingml/2006/picture">
+                <pic:pic xmlns:pic="http://schemas.openxmlformats.org/drawingml/2006/picture">
+                  <pic:nvPicPr>
+                    <pic:cNvPr id="2" name="Picture 2" descr="Graphical user interface, application&#10;&#10;Description automatically generated"/>
+                    <pic:cNvPicPr/>
+                  </pic:nvPicPr>
+                  <pic:blipFill>
+                    <a:blip r:embed="rId15"/>
+                    <a:stretch>
+                      <a:fillRect/>
+                    </a:stretch>
+                  </pic:blipFill>
+                  <pic:spPr>
+                    <a:xfrm>
+                      <a:off x="0" y="0"/>
+                      <a:ext cx="4001324" cy="2367451"/>
+                    </a:xfrm>
+                    <a:prstGeom prst="rect">
+                      <a:avLst/>
+                    </a:prstGeom>
+                  </pic:spPr>
+                </pic:pic>
+              </a:graphicData>
+            </a:graphic>
+          </wp:inline>
+        </w:drawing>
+      </w:r>
+    </w:p>
+    <w:p>
+      <w:pPr>
+        <w:rPr>
+          <w:b/>
+          <w:bCs/>
+        </w:rPr>
+      </w:pPr>
+      <w:r>
+        <w:rPr>
+          <w:b/>
+          <w:bCs/>
+        </w:rPr>
+        <w:t>Screen 6: Edit Organisational Units</w:t>
+      </w:r>
+    </w:p>
+    <w:p>
+      <w:r>
+        <w:rPr>
+          <w:noProof/>
+        </w:rPr>
+        <w:drawing>
+          <wp:inline distT="0" distB="0" distL="0" distR="0" wp14:anchorId="09E86183" wp14:editId="2E009C9A">
+            <wp:extent cx="4087826" cy="2415136"/>
+            <wp:effectExtent l="0" t="0" r="8255" b="4445"/>
+            <wp:docPr id="4" name="Picture 4" descr="Graphical user interface&#10;&#10;Description automatically generated"/>
+            <wp:cNvGraphicFramePr>
+              <a:graphicFrameLocks xmlns:a="http://schemas.openxmlformats.org/drawingml/2006/main" noChangeAspect="1"/>
+            </wp:cNvGraphicFramePr>
+            <a:graphic xmlns:a="http://schemas.openxmlformats.org/drawingml/2006/main">
+              <a:graphicData uri="http://schemas.openxmlformats.org/drawingml/2006/picture">
+                <pic:pic xmlns:pic="http://schemas.openxmlformats.org/drawingml/2006/picture">
+                  <pic:nvPicPr>
+                    <pic:cNvPr id="4" name="Picture 4" descr="Graphical user interface&#10;&#10;Description automatically generated"/>
+                    <pic:cNvPicPr/>
+                  </pic:nvPicPr>
+                  <pic:blipFill>
+                    <a:blip r:embed="rId16"/>
+                    <a:stretch>
+                      <a:fillRect/>
+                    </a:stretch>
+                  </pic:blipFill>
+                  <pic:spPr>
+                    <a:xfrm>
+                      <a:off x="0" y="0"/>
+                      <a:ext cx="4096610" cy="2420325"/>
+                    </a:xfrm>
+                    <a:prstGeom prst="rect">
+                      <a:avLst/>
+                    </a:prstGeom>
+                  </pic:spPr>
+                </pic:pic>
+              </a:graphicData>
+            </a:graphic>
+          </wp:inline>
+        </w:drawing>
+      </w:r>
+    </w:p>
+    <w:p>
+      <w:pPr>
+        <w:rPr>
+          <w:b/>
+          <w:bCs/>
+        </w:rPr>
+      </w:pPr>
+      <w:r>
+        <w:rPr>
+          <w:b/>
+          <w:bCs/>
+        </w:rPr>
+        <w:t>Screen 7: Create Organisational Units</w:t>
+      </w:r>
+    </w:p>
+    <w:p>
+      <w:pPr>
+        <w:rPr>
+          <w:b/>
+          <w:bCs/>
+        </w:rPr>
+      </w:pPr>
+      <w:r>
+        <w:rPr>
+          <w:noProof/>
+        </w:rPr>
+        <w:drawing>
+          <wp:inline distT="0" distB="0" distL="0" distR="0" wp14:anchorId="2B056F4A" wp14:editId="64283F88">
+            <wp:extent cx="4100948" cy="2423766"/>
+            <wp:effectExtent l="0" t="0" r="0" b="0"/>
+            <wp:docPr id="3" name="Picture 3" descr="Graphical user interface&#10;&#10;Description automatically generated"/>
+            <wp:cNvGraphicFramePr>
+              <a:graphicFrameLocks xmlns:a="http://schemas.openxmlformats.org/drawingml/2006/main" noChangeAspect="1"/>
+            </wp:cNvGraphicFramePr>
+            <a:graphic xmlns:a="http://schemas.openxmlformats.org/drawingml/2006/main">
+              <a:graphicData uri="http://schemas.openxmlformats.org/drawingml/2006/picture">
+                <pic:pic xmlns:pic="http://schemas.openxmlformats.org/drawingml/2006/picture">
+                  <pic:nvPicPr>
+                    <pic:cNvPr id="3" name="Picture 3" descr="Graphical user interface&#10;&#10;Description automatically generated"/>
+                    <pic:cNvPicPr/>
+                  </pic:nvPicPr>
+                  <pic:blipFill>
+                    <a:blip r:embed="rId17"/>
+                    <a:stretch>
+                      <a:fillRect/>
+                    </a:stretch>
+                  </pic:blipFill>
+                  <pic:spPr>
+                    <a:xfrm>
+                      <a:off x="0" y="0"/>
+                      <a:ext cx="4115376" cy="2432293"/>
+                    </a:xfrm>
+                    <a:prstGeom prst="rect">
+                      <a:avLst/>
+                    </a:prstGeom>
+                  </pic:spPr>
+                </pic:pic>
+              </a:graphicData>
+            </a:graphic>
+          </wp:inline>
+        </w:drawing>
+      </w:r>
+    </w:p>
+    <w:p>
+      <w:pPr>
+        <w:rPr>
+          <w:b/>
+          <w:bCs/>
+        </w:rPr>
+      </w:pPr>
+      <w:r>
+        <w:rPr>
+          <w:b/>
+          <w:bCs/>
+        </w:rPr>
+        <w:lastRenderedPageBreak/>
+        <w:t>Screen 8: Create Asset Types</w:t>
+      </w:r>
+    </w:p>
+    <w:p>
+      <w:r>
+        <w:rPr>
+          <w:noProof/>
+        </w:rPr>
+        <w:drawing>
+          <wp:inline distT="0" distB="0" distL="0" distR="0" wp14:anchorId="43847884" wp14:editId="62BA5272">
+            <wp:extent cx="4059382" cy="2410042"/>
+            <wp:effectExtent l="0" t="0" r="0" b="0"/>
+            <wp:docPr id="8" name="Picture 8" descr="Graphical user interface&#10;&#10;Description automatically generated"/>
+            <wp:cNvGraphicFramePr>
+              <a:graphicFrameLocks xmlns:a="http://schemas.openxmlformats.org/drawingml/2006/main" noChangeAspect="1"/>
+            </wp:cNvGraphicFramePr>
+            <a:graphic xmlns:a="http://schemas.openxmlformats.org/drawingml/2006/main">
+              <a:graphicData uri="http://schemas.openxmlformats.org/drawingml/2006/picture">
+                <pic:pic xmlns:pic="http://schemas.openxmlformats.org/drawingml/2006/picture">
+                  <pic:nvPicPr>
+                    <pic:cNvPr id="8" name="Picture 8" descr="Graphical user interface&#10;&#10;Description automatically generated"/>
+                    <pic:cNvPicPr/>
+                  </pic:nvPicPr>
+                  <pic:blipFill>
+                    <a:blip r:embed="rId18"/>
+                    <a:stretch>
+                      <a:fillRect/>
+                    </a:stretch>
+                  </pic:blipFill>
+                  <pic:spPr>
+                    <a:xfrm>
+                      <a:off x="0" y="0"/>
+                      <a:ext cx="4067358" cy="2414777"/>
+                    </a:xfrm>
+                    <a:prstGeom prst="rect">
+                      <a:avLst/>
+                    </a:prstGeom>
+                  </pic:spPr>
+                </pic:pic>
+              </a:graphicData>
+            </a:graphic>
+          </wp:inline>
+        </w:drawing>
+      </w:r>
+    </w:p>
+    <w:p>
+      <w:pPr>
+        <w:rPr>
+          <w:b/>
+          <w:bCs/>
+        </w:rPr>
+      </w:pPr>
+      <w:r>
+        <w:rPr>
+          <w:b/>
+          <w:bCs/>
+        </w:rPr>
+        <w:t>Screen 9: Create Users</w:t>
+      </w:r>
+    </w:p>
+    <w:p>
+      <w:pPr>
+        <w:rPr>
+          <w:b/>
+          <w:bCs/>
+        </w:rPr>
+      </w:pPr>
+      <w:r>
+        <w:rPr>
+          <w:noProof/>
+        </w:rPr>
+        <w:drawing>
+          <wp:inline distT="0" distB="0" distL="0" distR="0" wp14:anchorId="36E2C330" wp14:editId="4AACA55D">
+            <wp:extent cx="4073236" cy="2420442"/>
+            <wp:effectExtent l="0" t="0" r="3810" b="0"/>
+            <wp:docPr id="12" name="Picture 12" descr="Graphical user interface&#10;&#10;Description automatically generated"/>
+            <wp:cNvGraphicFramePr>
+              <a:graphicFrameLocks xmlns:a="http://schemas.openxmlformats.org/drawingml/2006/main" noChangeAspect="1"/>
+            </wp:cNvGraphicFramePr>
+            <a:graphic xmlns:a="http://schemas.openxmlformats.org/drawingml/2006/main">
+              <a:graphicData uri="http://schemas.openxmlformats.org/drawingml/2006/picture">
+                <pic:pic xmlns:pic="http://schemas.openxmlformats.org/drawingml/2006/picture">
+                  <pic:nvPicPr>
+                    <pic:cNvPr id="12" name="Picture 12" descr="Graphical user interface&#10;&#10;Description automatically generated"/>
+                    <pic:cNvPicPr/>
+                  </pic:nvPicPr>
+                  <pic:blipFill>
+                    <a:blip r:embed="rId19"/>
+                    <a:stretch>
+                      <a:fillRect/>
+                    </a:stretch>
+                  </pic:blipFill>
+                  <pic:spPr>
+                    <a:xfrm>
+                      <a:off x="0" y="0"/>
+                      <a:ext cx="4083439" cy="2426505"/>
+                    </a:xfrm>
+                    <a:prstGeom prst="rect">
+                      <a:avLst/>
+                    </a:prstGeom>
+                  </pic:spPr>
+                </pic:pic>
+              </a:graphicData>
+            </a:graphic>
+          </wp:inline>
+        </w:drawing>
+      </w:r>
+    </w:p>
+    <w:p/>
+    <w:p>
+      <w:r>
+        <w:rPr>
+          <w:noProof/>
+        </w:rPr>
         <w:drawing>
           <wp:inline distT="0" distB="0" distL="0" distR="0" wp14:anchorId="03546DAF" wp14:editId="590075B7">
             <wp:extent cx="2486025" cy="1838325"/>
@@ -3147,7 +3433,7 @@
                     </pic:cNvPicPr>
                   </pic:nvPicPr>
                   <pic:blipFill>
-                    <a:blip r:embed="rId15">
+                    <a:blip r:embed="rId20">
                       <a:extLst>
                         <a:ext uri="{28A0092B-C50C-407E-A947-70E740481C1C}">
                           <a14:useLocalDpi xmlns:a14="http://schemas.microsoft.com/office/drawing/2010/main" val="0"/>
@@ -3201,6 +3487,7 @@
           <w:bCs/>
           <w:color w:val="auto"/>
         </w:rPr>
+        <w:lastRenderedPageBreak/>
         <w:t>Database Schema</w:t>
       </w:r>
       <w:bookmarkEnd w:id="8"/>
@@ -3228,7 +3515,7 @@
                     </pic:cNvPicPr>
                   </pic:nvPicPr>
                   <pic:blipFill>
-                    <a:blip r:embed="rId16">
+                    <a:blip r:embed="rId21">
                       <a:extLst>
                         <a:ext uri="{28A0092B-C50C-407E-A947-70E740481C1C}">
                           <a14:useLocalDpi xmlns:a14="http://schemas.microsoft.com/office/drawing/2010/main" val="0"/>
@@ -3336,6 +3623,7 @@
           <w:bCs/>
           <w:color w:val="auto"/>
         </w:rPr>
+        <w:lastRenderedPageBreak/>
         <w:t>Deployment (final submission) (might be in readme, unsure)</w:t>
       </w:r>
       <w:bookmarkEnd w:id="10"/>
@@ -3424,7 +3712,7 @@
       </w:pPr>
     </w:p>
     <w:sectPr>
-      <w:footerReference w:type="default" r:id="rId17"/>
+      <w:footerReference w:type="default" r:id="rId22"/>
       <w:pgSz w:w="12240" w:h="15840"/>
       <w:pgMar w:top="1440" w:right="1440" w:bottom="1440" w:left="1440" w:header="720" w:footer="720" w:gutter="0"/>
       <w:pgNumType w:start="0"/>
@@ -9218,6 +9506,7 @@
   </w:font>
   <w:font w:name="Yu Mincho">
     <w:altName w:val="游明朝"/>
+    <w:panose1 w:val="02020400000000000000"/>
     <w:charset w:val="80"/>
     <w:family w:val="roman"/>
     <w:pitch w:val="variable"/>
@@ -9273,6 +9562,7 @@
     <w:rsid w:val="00C4349E"/>
     <w:rsid w:val="00CE50F4"/>
     <w:rsid w:val="00DA2BB2"/>
+    <w:rsid w:val="00E2343A"/>
     <w:rsid w:val="00EA5D6D"/>
     <w:rsid w:val="00FE6E74"/>
     <w:rsid w:val="00FF4E8B"/>

</xml_diff>

<commit_message>
Layout of Account page complete and updated the scheme with the trades connected with user instead of organisational unit
</commit_message>
<xml_diff>
--- a/Project_Report/Project_Report.docx
+++ b/Project_Report/Project_Report.docx
@@ -3211,10 +3211,10 @@
           <w:noProof/>
         </w:rPr>
         <w:drawing>
-          <wp:inline distT="0" distB="0" distL="0" distR="0" wp14:anchorId="326076A1" wp14:editId="02F80DD3">
-            <wp:extent cx="5369442" cy="5686867"/>
-            <wp:effectExtent l="0" t="0" r="3175" b="0"/>
-            <wp:docPr id="11" name="Picture 11"/>
+          <wp:inline distT="0" distB="0" distL="0" distR="0" wp14:anchorId="16753D5D" wp14:editId="74BCDF86">
+            <wp:extent cx="5220335" cy="5560695"/>
+            <wp:effectExtent l="0" t="0" r="0" b="1905"/>
+            <wp:docPr id="3" name="Picture 3"/>
             <wp:cNvGraphicFramePr>
               <a:graphicFrameLocks xmlns:a="http://schemas.openxmlformats.org/drawingml/2006/main" noChangeAspect="1"/>
             </wp:cNvGraphicFramePr>
@@ -3222,7 +3222,7 @@
               <a:graphicData uri="http://schemas.openxmlformats.org/drawingml/2006/picture">
                 <pic:pic xmlns:pic="http://schemas.openxmlformats.org/drawingml/2006/picture">
                   <pic:nvPicPr>
-                    <pic:cNvPr id="0" name="Picture 4"/>
+                    <pic:cNvPr id="0" name="Picture 2"/>
                     <pic:cNvPicPr>
                       <a:picLocks noChangeAspect="1" noChangeArrowheads="1"/>
                     </pic:cNvPicPr>
@@ -3243,7 +3243,7 @@
                   <pic:spPr bwMode="auto">
                     <a:xfrm>
                       <a:off x="0" y="0"/>
-                      <a:ext cx="5377162" cy="5695043"/>
+                      <a:ext cx="5220335" cy="5560695"/>
                     </a:xfrm>
                     <a:prstGeom prst="rect">
                       <a:avLst/>
@@ -9251,6 +9251,7 @@
     <w:rsidRoot w:val="007B2C06"/>
     <w:rsid w:val="000631C7"/>
     <w:rsid w:val="001A31F8"/>
+    <w:rsid w:val="00296A9C"/>
     <w:rsid w:val="003129FE"/>
     <w:rsid w:val="00326CF3"/>
     <w:rsid w:val="003F6E53"/>

</xml_diff>

<commit_message>
finished create new OU and User, updated report with latest GUI mock
</commit_message>
<xml_diff>
--- a/Project_Report/Project_Report.docx
+++ b/Project_Report/Project_Report.docx
@@ -1885,13 +1885,8 @@
           <w:numId w:val="19"/>
         </w:numPr>
       </w:pPr>
-      <w:proofErr w:type="spellStart"/>
-      <w:r>
-        <w:t>Eg.</w:t>
-      </w:r>
-      <w:proofErr w:type="spellEnd"/>
-      <w:r>
-        <w:t xml:space="preserve"> BUY order: 100 CPU hours at 10 credits each.</w:t>
+      <w:r>
+        <w:t>Eg. BUY order: 100 CPU hours at 10 credits each.</w:t>
       </w:r>
     </w:p>
     <w:p>
@@ -2584,18 +2579,10 @@
         </w:numPr>
       </w:pPr>
       <w:r>
-        <w:t xml:space="preserve">List current buy and </w:t>
-      </w:r>
-      <w:proofErr w:type="gramStart"/>
-      <w:r>
-        <w:t>sell</w:t>
-      </w:r>
-      <w:r>
-        <w:t>:</w:t>
-      </w:r>
-      <w:proofErr w:type="gramEnd"/>
-      <w:r>
-        <w:t xml:space="preserve"> sort by any</w:t>
+        <w:t>List current buy and sell</w:t>
+      </w:r>
+      <w:r>
+        <w:t>: sort by any</w:t>
       </w:r>
     </w:p>
     <w:p>
@@ -2878,9 +2865,9 @@
         </w:rPr>
         <w:lastRenderedPageBreak/>
         <w:drawing>
-          <wp:inline distT="0" distB="0" distL="0" distR="0" wp14:anchorId="0A271DE8" wp14:editId="199BF304">
-            <wp:extent cx="4320664" cy="2552700"/>
-            <wp:effectExtent l="0" t="0" r="3810" b="0"/>
+          <wp:inline distT="0" distB="0" distL="0" distR="0" wp14:anchorId="0A271DE8" wp14:editId="368FCB47">
+            <wp:extent cx="4006042" cy="2366818"/>
+            <wp:effectExtent l="0" t="0" r="0" b="0"/>
             <wp:docPr id="1" name="Picture 1" descr="Graphical user interface, application&#10;&#10;Description automatically generated"/>
             <wp:cNvGraphicFramePr>
               <a:graphicFrameLocks xmlns:a="http://schemas.openxmlformats.org/drawingml/2006/main" noChangeAspect="1"/>
@@ -2901,7 +2888,7 @@
                   <pic:spPr>
                     <a:xfrm>
                       <a:off x="0" y="0"/>
-                      <a:ext cx="4334377" cy="2560802"/>
+                      <a:ext cx="4029345" cy="2380586"/>
                     </a:xfrm>
                     <a:prstGeom prst="rect">
                       <a:avLst/>
@@ -3012,9 +2999,9 @@
         </w:rPr>
         <w:lastRenderedPageBreak/>
         <w:drawing>
-          <wp:inline distT="0" distB="0" distL="0" distR="0" wp14:anchorId="00845016" wp14:editId="15A50940">
-            <wp:extent cx="5200650" cy="3087053"/>
-            <wp:effectExtent l="0" t="0" r="0" b="0"/>
+          <wp:inline distT="0" distB="0" distL="0" distR="0" wp14:anchorId="00845016" wp14:editId="0612DA24">
+            <wp:extent cx="4521084" cy="2683670"/>
+            <wp:effectExtent l="0" t="0" r="0" b="2540"/>
             <wp:docPr id="9" name="Picture 9" descr="A screenshot of a computer&#10;&#10;Description automatically generated with low confidence"/>
             <wp:cNvGraphicFramePr>
               <a:graphicFrameLocks xmlns:a="http://schemas.openxmlformats.org/drawingml/2006/main" noChangeAspect="1"/>
@@ -3035,7 +3022,7 @@
                   <pic:spPr>
                     <a:xfrm>
                       <a:off x="0" y="0"/>
-                      <a:ext cx="5207416" cy="3091069"/>
+                      <a:ext cx="4538335" cy="2693910"/>
                     </a:xfrm>
                     <a:prstGeom prst="rect">
                       <a:avLst/>
@@ -3074,9 +3061,9 @@
           <w:noProof/>
         </w:rPr>
         <w:drawing>
-          <wp:inline distT="0" distB="0" distL="0" distR="0" wp14:anchorId="7382ABCD" wp14:editId="7D1FA577">
-            <wp:extent cx="5943600" cy="3501390"/>
-            <wp:effectExtent l="0" t="0" r="0" b="3810"/>
+          <wp:inline distT="0" distB="0" distL="0" distR="0" wp14:anchorId="7382ABCD" wp14:editId="71CAD09D">
+            <wp:extent cx="4581058" cy="2698714"/>
+            <wp:effectExtent l="0" t="0" r="0" b="6985"/>
             <wp:docPr id="10" name="Picture 10" descr="Graphical user interface, application&#10;&#10;Description automatically generated"/>
             <wp:cNvGraphicFramePr>
               <a:graphicFrameLocks xmlns:a="http://schemas.openxmlformats.org/drawingml/2006/main" noChangeAspect="1"/>
@@ -3097,7 +3084,7 @@
                   <pic:spPr>
                     <a:xfrm>
                       <a:off x="0" y="0"/>
-                      <a:ext cx="5943600" cy="3501390"/>
+                      <a:ext cx="4607421" cy="2714244"/>
                     </a:xfrm>
                     <a:prstGeom prst="rect">
                       <a:avLst/>
@@ -3113,14 +3100,29 @@
     <w:p>
       <w:pPr>
         <w:rPr>
-          <w:color w:val="FF0000"/>
+          <w:b/>
+          <w:bCs/>
         </w:rPr>
       </w:pPr>
-      <w:r>
+    </w:p>
+    <w:p>
+      <w:pPr>
         <w:rPr>
-          <w:color w:val="FF0000"/>
+          <w:b/>
+          <w:bCs/>
         </w:rPr>
-        <w:t>Need to do admin page</w:t>
+      </w:pPr>
+      <w:r>
+        <w:rPr>
+          <w:b/>
+          <w:bCs/>
+        </w:rPr>
+        <w:t>Screen 5: Admin Page</w:t>
+      </w:r>
+    </w:p>
+    <w:p>
+      <w:r>
+        <w:t>If the user has admin privileges, an admin button will appear on the bottom left</w:t>
       </w:r>
     </w:p>
     <w:p>
@@ -3129,6 +3131,290 @@
           <w:noProof/>
         </w:rPr>
         <w:lastRenderedPageBreak/>
+        <w:drawing>
+          <wp:inline distT="0" distB="0" distL="0" distR="0" wp14:anchorId="21C416D4" wp14:editId="3B097F10">
+            <wp:extent cx="3977038" cy="2353082"/>
+            <wp:effectExtent l="0" t="0" r="4445" b="9525"/>
+            <wp:docPr id="2" name="Picture 2" descr="Graphical user interface, application&#10;&#10;Description automatically generated"/>
+            <wp:cNvGraphicFramePr>
+              <a:graphicFrameLocks xmlns:a="http://schemas.openxmlformats.org/drawingml/2006/main" noChangeAspect="1"/>
+            </wp:cNvGraphicFramePr>
+            <a:graphic xmlns:a="http://schemas.openxmlformats.org/drawingml/2006/main">
+              <a:graphicData uri="http://schemas.openxmlformats.org/drawingml/2006/picture">
+                <pic:pic xmlns:pic="http://schemas.openxmlformats.org/drawingml/2006/picture">
+                  <pic:nvPicPr>
+                    <pic:cNvPr id="2" name="Picture 2" descr="Graphical user interface, application&#10;&#10;Description automatically generated"/>
+                    <pic:cNvPicPr/>
+                  </pic:nvPicPr>
+                  <pic:blipFill>
+                    <a:blip r:embed="rId15"/>
+                    <a:stretch>
+                      <a:fillRect/>
+                    </a:stretch>
+                  </pic:blipFill>
+                  <pic:spPr>
+                    <a:xfrm>
+                      <a:off x="0" y="0"/>
+                      <a:ext cx="4001324" cy="2367451"/>
+                    </a:xfrm>
+                    <a:prstGeom prst="rect">
+                      <a:avLst/>
+                    </a:prstGeom>
+                  </pic:spPr>
+                </pic:pic>
+              </a:graphicData>
+            </a:graphic>
+          </wp:inline>
+        </w:drawing>
+      </w:r>
+    </w:p>
+    <w:p>
+      <w:pPr>
+        <w:rPr>
+          <w:b/>
+          <w:bCs/>
+        </w:rPr>
+      </w:pPr>
+      <w:r>
+        <w:rPr>
+          <w:b/>
+          <w:bCs/>
+        </w:rPr>
+        <w:t>Screen 6: Edit Organisational Units</w:t>
+      </w:r>
+    </w:p>
+    <w:p>
+      <w:r>
+        <w:rPr>
+          <w:noProof/>
+        </w:rPr>
+        <w:drawing>
+          <wp:inline distT="0" distB="0" distL="0" distR="0" wp14:anchorId="09E86183" wp14:editId="2E009C9A">
+            <wp:extent cx="4087826" cy="2415136"/>
+            <wp:effectExtent l="0" t="0" r="8255" b="4445"/>
+            <wp:docPr id="4" name="Picture 4" descr="Graphical user interface&#10;&#10;Description automatically generated"/>
+            <wp:cNvGraphicFramePr>
+              <a:graphicFrameLocks xmlns:a="http://schemas.openxmlformats.org/drawingml/2006/main" noChangeAspect="1"/>
+            </wp:cNvGraphicFramePr>
+            <a:graphic xmlns:a="http://schemas.openxmlformats.org/drawingml/2006/main">
+              <a:graphicData uri="http://schemas.openxmlformats.org/drawingml/2006/picture">
+                <pic:pic xmlns:pic="http://schemas.openxmlformats.org/drawingml/2006/picture">
+                  <pic:nvPicPr>
+                    <pic:cNvPr id="4" name="Picture 4" descr="Graphical user interface&#10;&#10;Description automatically generated"/>
+                    <pic:cNvPicPr/>
+                  </pic:nvPicPr>
+                  <pic:blipFill>
+                    <a:blip r:embed="rId16"/>
+                    <a:stretch>
+                      <a:fillRect/>
+                    </a:stretch>
+                  </pic:blipFill>
+                  <pic:spPr>
+                    <a:xfrm>
+                      <a:off x="0" y="0"/>
+                      <a:ext cx="4096610" cy="2420325"/>
+                    </a:xfrm>
+                    <a:prstGeom prst="rect">
+                      <a:avLst/>
+                    </a:prstGeom>
+                  </pic:spPr>
+                </pic:pic>
+              </a:graphicData>
+            </a:graphic>
+          </wp:inline>
+        </w:drawing>
+      </w:r>
+    </w:p>
+    <w:p>
+      <w:pPr>
+        <w:rPr>
+          <w:b/>
+          <w:bCs/>
+        </w:rPr>
+      </w:pPr>
+      <w:r>
+        <w:rPr>
+          <w:b/>
+          <w:bCs/>
+        </w:rPr>
+        <w:t>Screen 7: Create Organisational Units</w:t>
+      </w:r>
+    </w:p>
+    <w:p>
+      <w:pPr>
+        <w:rPr>
+          <w:b/>
+          <w:bCs/>
+        </w:rPr>
+      </w:pPr>
+      <w:r>
+        <w:rPr>
+          <w:noProof/>
+        </w:rPr>
+        <w:drawing>
+          <wp:inline distT="0" distB="0" distL="0" distR="0" wp14:anchorId="2B056F4A" wp14:editId="64283F88">
+            <wp:extent cx="4100948" cy="2423766"/>
+            <wp:effectExtent l="0" t="0" r="0" b="0"/>
+            <wp:docPr id="3" name="Picture 3" descr="Graphical user interface&#10;&#10;Description automatically generated"/>
+            <wp:cNvGraphicFramePr>
+              <a:graphicFrameLocks xmlns:a="http://schemas.openxmlformats.org/drawingml/2006/main" noChangeAspect="1"/>
+            </wp:cNvGraphicFramePr>
+            <a:graphic xmlns:a="http://schemas.openxmlformats.org/drawingml/2006/main">
+              <a:graphicData uri="http://schemas.openxmlformats.org/drawingml/2006/picture">
+                <pic:pic xmlns:pic="http://schemas.openxmlformats.org/drawingml/2006/picture">
+                  <pic:nvPicPr>
+                    <pic:cNvPr id="3" name="Picture 3" descr="Graphical user interface&#10;&#10;Description automatically generated"/>
+                    <pic:cNvPicPr/>
+                  </pic:nvPicPr>
+                  <pic:blipFill>
+                    <a:blip r:embed="rId17"/>
+                    <a:stretch>
+                      <a:fillRect/>
+                    </a:stretch>
+                  </pic:blipFill>
+                  <pic:spPr>
+                    <a:xfrm>
+                      <a:off x="0" y="0"/>
+                      <a:ext cx="4115376" cy="2432293"/>
+                    </a:xfrm>
+                    <a:prstGeom prst="rect">
+                      <a:avLst/>
+                    </a:prstGeom>
+                  </pic:spPr>
+                </pic:pic>
+              </a:graphicData>
+            </a:graphic>
+          </wp:inline>
+        </w:drawing>
+      </w:r>
+    </w:p>
+    <w:p>
+      <w:pPr>
+        <w:rPr>
+          <w:b/>
+          <w:bCs/>
+        </w:rPr>
+      </w:pPr>
+      <w:r>
+        <w:rPr>
+          <w:b/>
+          <w:bCs/>
+        </w:rPr>
+        <w:lastRenderedPageBreak/>
+        <w:t>Screen 8: Create Asset Types</w:t>
+      </w:r>
+    </w:p>
+    <w:p>
+      <w:r>
+        <w:rPr>
+          <w:noProof/>
+        </w:rPr>
+        <w:drawing>
+          <wp:inline distT="0" distB="0" distL="0" distR="0" wp14:anchorId="66EBF92F" wp14:editId="11201C65">
+            <wp:extent cx="4077540" cy="2385536"/>
+            <wp:effectExtent l="0" t="0" r="0" b="0"/>
+            <wp:docPr id="13" name="Picture 13" descr="Graphical user interface&#10;&#10;Description automatically generated"/>
+            <wp:cNvGraphicFramePr>
+              <a:graphicFrameLocks xmlns:a="http://schemas.openxmlformats.org/drawingml/2006/main" noChangeAspect="1"/>
+            </wp:cNvGraphicFramePr>
+            <a:graphic xmlns:a="http://schemas.openxmlformats.org/drawingml/2006/main">
+              <a:graphicData uri="http://schemas.openxmlformats.org/drawingml/2006/picture">
+                <pic:pic xmlns:pic="http://schemas.openxmlformats.org/drawingml/2006/picture">
+                  <pic:nvPicPr>
+                    <pic:cNvPr id="13" name="Picture 13" descr="Graphical user interface&#10;&#10;Description automatically generated"/>
+                    <pic:cNvPicPr/>
+                  </pic:nvPicPr>
+                  <pic:blipFill>
+                    <a:blip r:embed="rId18"/>
+                    <a:stretch>
+                      <a:fillRect/>
+                    </a:stretch>
+                  </pic:blipFill>
+                  <pic:spPr>
+                    <a:xfrm>
+                      <a:off x="0" y="0"/>
+                      <a:ext cx="4101629" cy="2399629"/>
+                    </a:xfrm>
+                    <a:prstGeom prst="rect">
+                      <a:avLst/>
+                    </a:prstGeom>
+                  </pic:spPr>
+                </pic:pic>
+              </a:graphicData>
+            </a:graphic>
+          </wp:inline>
+        </w:drawing>
+      </w:r>
+    </w:p>
+    <w:p>
+      <w:pPr>
+        <w:rPr>
+          <w:b/>
+          <w:bCs/>
+        </w:rPr>
+      </w:pPr>
+      <w:r>
+        <w:rPr>
+          <w:b/>
+          <w:bCs/>
+        </w:rPr>
+        <w:t>Screen 9: Create Users</w:t>
+      </w:r>
+    </w:p>
+    <w:p>
+      <w:pPr>
+        <w:rPr>
+          <w:b/>
+          <w:bCs/>
+        </w:rPr>
+      </w:pPr>
+      <w:r>
+        <w:rPr>
+          <w:noProof/>
+        </w:rPr>
+        <w:drawing>
+          <wp:inline distT="0" distB="0" distL="0" distR="0" wp14:anchorId="4648DA0B" wp14:editId="6B64C56B">
+            <wp:extent cx="4073698" cy="2425832"/>
+            <wp:effectExtent l="0" t="0" r="3175" b="0"/>
+            <wp:docPr id="14" name="Picture 14" descr="Graphical user interface&#10;&#10;Description automatically generated"/>
+            <wp:cNvGraphicFramePr>
+              <a:graphicFrameLocks xmlns:a="http://schemas.openxmlformats.org/drawingml/2006/main" noChangeAspect="1"/>
+            </wp:cNvGraphicFramePr>
+            <a:graphic xmlns:a="http://schemas.openxmlformats.org/drawingml/2006/main">
+              <a:graphicData uri="http://schemas.openxmlformats.org/drawingml/2006/picture">
+                <pic:pic xmlns:pic="http://schemas.openxmlformats.org/drawingml/2006/picture">
+                  <pic:nvPicPr>
+                    <pic:cNvPr id="14" name="Picture 14" descr="Graphical user interface&#10;&#10;Description automatically generated"/>
+                    <pic:cNvPicPr/>
+                  </pic:nvPicPr>
+                  <pic:blipFill>
+                    <a:blip r:embed="rId19"/>
+                    <a:stretch>
+                      <a:fillRect/>
+                    </a:stretch>
+                  </pic:blipFill>
+                  <pic:spPr>
+                    <a:xfrm>
+                      <a:off x="0" y="0"/>
+                      <a:ext cx="4088468" cy="2434627"/>
+                    </a:xfrm>
+                    <a:prstGeom prst="rect">
+                      <a:avLst/>
+                    </a:prstGeom>
+                  </pic:spPr>
+                </pic:pic>
+              </a:graphicData>
+            </a:graphic>
+          </wp:inline>
+        </w:drawing>
+      </w:r>
+    </w:p>
+    <w:p/>
+    <w:p>
+      <w:r>
+        <w:rPr>
+          <w:noProof/>
+        </w:rPr>
         <w:drawing>
           <wp:inline distT="0" distB="0" distL="0" distR="0" wp14:anchorId="03546DAF" wp14:editId="590075B7">
             <wp:extent cx="2486025" cy="1838325"/>
@@ -3147,7 +3433,7 @@
                     </pic:cNvPicPr>
                   </pic:nvPicPr>
                   <pic:blipFill>
-                    <a:blip r:embed="rId15">
+                    <a:blip r:embed="rId20">
                       <a:extLst>
                         <a:ext uri="{28A0092B-C50C-407E-A947-70E740481C1C}">
                           <a14:useLocalDpi xmlns:a14="http://schemas.microsoft.com/office/drawing/2010/main" val="0"/>
@@ -3201,6 +3487,7 @@
           <w:bCs/>
           <w:color w:val="auto"/>
         </w:rPr>
+        <w:lastRenderedPageBreak/>
         <w:t>Database Schema</w:t>
       </w:r>
       <w:bookmarkEnd w:id="8"/>
@@ -3211,10 +3498,10 @@
           <w:noProof/>
         </w:rPr>
         <w:drawing>
-          <wp:inline distT="0" distB="0" distL="0" distR="0" wp14:anchorId="16753D5D" wp14:editId="74BCDF86">
-            <wp:extent cx="5220335" cy="5560695"/>
-            <wp:effectExtent l="0" t="0" r="0" b="1905"/>
-            <wp:docPr id="3" name="Picture 3"/>
+          <wp:inline distT="0" distB="0" distL="0" distR="0" wp14:anchorId="326076A1" wp14:editId="02F80DD3">
+            <wp:extent cx="5369442" cy="5686867"/>
+            <wp:effectExtent l="0" t="0" r="3175" b="0"/>
+            <wp:docPr id="11" name="Picture 11"/>
             <wp:cNvGraphicFramePr>
               <a:graphicFrameLocks xmlns:a="http://schemas.openxmlformats.org/drawingml/2006/main" noChangeAspect="1"/>
             </wp:cNvGraphicFramePr>
@@ -3222,13 +3509,13 @@
               <a:graphicData uri="http://schemas.openxmlformats.org/drawingml/2006/picture">
                 <pic:pic xmlns:pic="http://schemas.openxmlformats.org/drawingml/2006/picture">
                   <pic:nvPicPr>
-                    <pic:cNvPr id="0" name="Picture 2"/>
+                    <pic:cNvPr id="0" name="Picture 4"/>
                     <pic:cNvPicPr>
                       <a:picLocks noChangeAspect="1" noChangeArrowheads="1"/>
                     </pic:cNvPicPr>
                   </pic:nvPicPr>
                   <pic:blipFill>
-                    <a:blip r:embed="rId16">
+                    <a:blip r:embed="rId21">
                       <a:extLst>
                         <a:ext uri="{28A0092B-C50C-407E-A947-70E740481C1C}">
                           <a14:useLocalDpi xmlns:a14="http://schemas.microsoft.com/office/drawing/2010/main" val="0"/>
@@ -3243,7 +3530,7 @@
                   <pic:spPr bwMode="auto">
                     <a:xfrm>
                       <a:off x="0" y="0"/>
-                      <a:ext cx="5220335" cy="5560695"/>
+                      <a:ext cx="5377162" cy="5695043"/>
                     </a:xfrm>
                     <a:prstGeom prst="rect">
                       <a:avLst/>
@@ -3336,6 +3623,7 @@
           <w:bCs/>
           <w:color w:val="auto"/>
         </w:rPr>
+        <w:lastRenderedPageBreak/>
         <w:t>Deployment (final submission) (might be in readme, unsure)</w:t>
       </w:r>
       <w:bookmarkEnd w:id="10"/>
@@ -3424,7 +3712,7 @@
       </w:pPr>
     </w:p>
     <w:sectPr>
-      <w:footerReference w:type="default" r:id="rId17"/>
+      <w:footerReference w:type="default" r:id="rId22"/>
       <w:pgSz w:w="12240" w:h="15840"/>
       <w:pgMar w:top="1440" w:right="1440" w:bottom="1440" w:left="1440" w:header="720" w:footer="720" w:gutter="0"/>
       <w:pgNumType w:start="0"/>
@@ -9218,6 +9506,7 @@
   </w:font>
   <w:font w:name="Yu Mincho">
     <w:altName w:val="游明朝"/>
+    <w:panose1 w:val="02020400000000000000"/>
     <w:charset w:val="80"/>
     <w:family w:val="roman"/>
     <w:pitch w:val="variable"/>
@@ -9251,12 +9540,12 @@
     <w:rsidRoot w:val="007B2C06"/>
     <w:rsid w:val="000631C7"/>
     <w:rsid w:val="001A31F8"/>
-    <w:rsid w:val="00296A9C"/>
     <w:rsid w:val="003129FE"/>
     <w:rsid w:val="00326CF3"/>
     <w:rsid w:val="003F6E53"/>
     <w:rsid w:val="00445A1D"/>
     <w:rsid w:val="0048740D"/>
+    <w:rsid w:val="00513403"/>
     <w:rsid w:val="0054620A"/>
     <w:rsid w:val="00660DB8"/>
     <w:rsid w:val="00687CD6"/>
@@ -9274,6 +9563,7 @@
     <w:rsid w:val="00C4349E"/>
     <w:rsid w:val="00CE50F4"/>
     <w:rsid w:val="00DA2BB2"/>
+    <w:rsid w:val="00E2343A"/>
     <w:rsid w:val="00EA5D6D"/>
     <w:rsid w:val="00FE6E74"/>
     <w:rsid w:val="00FF4E8B"/>

</xml_diff>

<commit_message>
Updated the network protocol section in the project report.
</commit_message>
<xml_diff>
--- a/Project_Report/Project_Report.docx
+++ b/Project_Report/Project_Report.docx
@@ -1885,8 +1885,13 @@
           <w:numId w:val="19"/>
         </w:numPr>
       </w:pPr>
-      <w:r>
-        <w:t>Eg. BUY order: 100 CPU hours at 10 credits each.</w:t>
+      <w:proofErr w:type="spellStart"/>
+      <w:r>
+        <w:t>Eg.</w:t>
+      </w:r>
+      <w:proofErr w:type="spellEnd"/>
+      <w:r>
+        <w:t xml:space="preserve"> BUY order: 100 CPU hours at 10 credits each.</w:t>
       </w:r>
     </w:p>
     <w:p>
@@ -3551,61 +3556,31 @@
     <w:p>
       <w:pPr>
         <w:pStyle w:val="Heading2"/>
-        <w:ind w:firstLine="720"/>
-        <w:rPr>
-          <w:b/>
-          <w:bCs/>
-          <w:color w:val="auto"/>
-        </w:rPr>
       </w:pPr>
       <w:bookmarkStart w:id="9" w:name="_Toc73468677"/>
       <w:r>
-        <w:rPr>
-          <w:b/>
-          <w:bCs/>
-          <w:color w:val="auto"/>
-        </w:rPr>
         <w:t>Network Protocol</w:t>
       </w:r>
       <w:bookmarkEnd w:id="9"/>
     </w:p>
     <w:p>
-      <w:pPr>
-        <w:pStyle w:val="ListParagraph"/>
-        <w:numPr>
-          <w:ilvl w:val="0"/>
-          <w:numId w:val="18"/>
-        </w:numPr>
-      </w:pPr>
-      <w:r>
-        <w:t>Description of data to and from the server and user</w:t>
-      </w:r>
-    </w:p>
-    <w:p>
-      <w:pPr>
-        <w:pStyle w:val="ListParagraph"/>
-        <w:numPr>
-          <w:ilvl w:val="0"/>
-          <w:numId w:val="18"/>
-        </w:numPr>
-      </w:pPr>
-      <w:r>
-        <w:t>How that data should be interpreted???</w:t>
-      </w:r>
-    </w:p>
-    <w:p>
-      <w:pPr>
-        <w:pStyle w:val="ListParagraph"/>
-        <w:numPr>
-          <w:ilvl w:val="0"/>
-          <w:numId w:val="18"/>
-        </w:numPr>
-      </w:pPr>
-      <w:r>
-        <w:t xml:space="preserve">Basically, a description of everything required to recreate a compatible server </w:t>
+      <w:r>
+        <w:t xml:space="preserve">Both the server and client sides operate on separate threads. When a request is made on the client side, through the Client class, a new socket connection is established to the Server. The Server waits until a socket connection is established, then invokes a request handler on a separate thread. The Client then sends a payload request object, containing the payload object to be sent to the server, a request payload type as an enumerator, an object type stored as a string and a string checksum. The payload request object is then sent to the request handler by an object output stream. </w:t>
       </w:r>
     </w:p>
     <w:p/>
+    <w:p>
+      <w:r>
+        <w:lastRenderedPageBreak/>
+        <w:t xml:space="preserve">The request handler on the server side receives the stream, reassembles the payload request object and uses the object type string to determine what the object type of the payload object is. The request handler then interfaces with the database through a Hibernate session, and its actions are determined by the request payload type. A “Buy” or “Sell” type request will cause the request handler to cast the request payload object as a Trade class object and create a new entry in the database’s trade table. A “Get” type request will cause the request handler to pass a select query to the Hibernate session to return an object matching the request payload object or null, if there is no matching entry in the database. A “List” type request will cause the request handler to pass a select query to the Hibernate session to return a list of objects matching some property of the payload object, or null if no such entry exists in the database. The “Create”, “Update” and “Delete” type requests will create, update or delete entries, respectively, from the table matching the object type. </w:t>
+      </w:r>
+    </w:p>
+    <w:p/>
+    <w:p>
+      <w:r>
+        <w:t>Once the request handler has processed the request object, a response object is created and passed back to the client by an object output stream. The request handler socket is then closed and the request handler process ends. The Client reads in the response object, then closes the socket and returns the response.</w:t>
+      </w:r>
+    </w:p>
     <w:p>
       <w:pPr>
         <w:pStyle w:val="Heading1"/>
@@ -3623,7 +3598,6 @@
           <w:bCs/>
           <w:color w:val="auto"/>
         </w:rPr>
-        <w:lastRenderedPageBreak/>
         <w:t>Deployment (final submission) (might be in readme, unsure)</w:t>
       </w:r>
       <w:bookmarkEnd w:id="10"/>
@@ -9506,7 +9480,6 @@
   </w:font>
   <w:font w:name="Yu Mincho">
     <w:altName w:val="游明朝"/>
-    <w:panose1 w:val="02020400000000000000"/>
     <w:charset w:val="80"/>
     <w:family w:val="roman"/>
     <w:pitch w:val="variable"/>
@@ -9540,6 +9513,7 @@
     <w:rsidRoot w:val="007B2C06"/>
     <w:rsid w:val="000631C7"/>
     <w:rsid w:val="001A31F8"/>
+    <w:rsid w:val="001C5420"/>
     <w:rsid w:val="003129FE"/>
     <w:rsid w:val="00326CF3"/>
     <w:rsid w:val="003F6E53"/>

</xml_diff>

<commit_message>
finished all mock gui panels
</commit_message>
<xml_diff>
--- a/Project_Report/Project_Report.docx
+++ b/Project_Report/Project_Report.docx
@@ -700,7 +700,7 @@
             <w:rPr>
               <w:rFonts w:eastAsiaTheme="minorEastAsia"/>
               <w:noProof/>
-              <w:lang w:val="en-US"/>
+              <w:lang w:eastAsia="ja-JP"/>
             </w:rPr>
           </w:pPr>
           <w:r>
@@ -712,7 +712,7 @@
           <w:r>
             <w:fldChar w:fldCharType="separate"/>
           </w:r>
-          <w:hyperlink w:anchor="_Toc73468668" w:history="1">
+          <w:hyperlink w:anchor="_Toc73810691" w:history="1">
             <w:r>
               <w:rPr>
                 <w:rStyle w:val="Hyperlink"/>
@@ -741,7 +741,7 @@
                 <w:noProof/>
                 <w:webHidden/>
               </w:rPr>
-              <w:instrText xml:space="preserve"> PAGEREF _Toc73468668 \h </w:instrText>
+              <w:instrText xml:space="preserve"> PAGEREF _Toc73810691 \h </w:instrText>
             </w:r>
             <w:r>
               <w:rPr>
@@ -781,10 +781,10 @@
             <w:rPr>
               <w:rFonts w:eastAsiaTheme="minorEastAsia"/>
               <w:noProof/>
-              <w:lang w:val="en-US"/>
+              <w:lang w:eastAsia="ja-JP"/>
             </w:rPr>
           </w:pPr>
-          <w:hyperlink w:anchor="_Toc73468669" w:history="1">
+          <w:hyperlink w:anchor="_Toc73810692" w:history="1">
             <w:r>
               <w:rPr>
                 <w:rStyle w:val="Hyperlink"/>
@@ -814,7 +814,7 @@
                 <w:noProof/>
                 <w:webHidden/>
               </w:rPr>
-              <w:instrText xml:space="preserve"> PAGEREF _Toc73468669 \h </w:instrText>
+              <w:instrText xml:space="preserve"> PAGEREF _Toc73810692 \h </w:instrText>
             </w:r>
             <w:r>
               <w:rPr>
@@ -854,10 +854,10 @@
             <w:rPr>
               <w:rFonts w:eastAsiaTheme="minorEastAsia"/>
               <w:noProof/>
-              <w:lang w:val="en-US"/>
+              <w:lang w:eastAsia="ja-JP"/>
             </w:rPr>
           </w:pPr>
-          <w:hyperlink w:anchor="_Toc73468670" w:history="1">
+          <w:hyperlink w:anchor="_Toc73810693" w:history="1">
             <w:r>
               <w:rPr>
                 <w:rStyle w:val="Hyperlink"/>
@@ -887,7 +887,7 @@
                 <w:noProof/>
                 <w:webHidden/>
               </w:rPr>
-              <w:instrText xml:space="preserve"> PAGEREF _Toc73468670 \h </w:instrText>
+              <w:instrText xml:space="preserve"> PAGEREF _Toc73810693 \h </w:instrText>
             </w:r>
             <w:r>
               <w:rPr>
@@ -927,10 +927,10 @@
             <w:rPr>
               <w:rFonts w:eastAsiaTheme="minorEastAsia"/>
               <w:noProof/>
-              <w:lang w:val="en-US"/>
+              <w:lang w:eastAsia="ja-JP"/>
             </w:rPr>
           </w:pPr>
-          <w:hyperlink w:anchor="_Toc73468671" w:history="1">
+          <w:hyperlink w:anchor="_Toc73810694" w:history="1">
             <w:r>
               <w:rPr>
                 <w:rStyle w:val="Hyperlink"/>
@@ -960,7 +960,7 @@
                 <w:noProof/>
                 <w:webHidden/>
               </w:rPr>
-              <w:instrText xml:space="preserve"> PAGEREF _Toc73468671 \h </w:instrText>
+              <w:instrText xml:space="preserve"> PAGEREF _Toc73810694 \h </w:instrText>
             </w:r>
             <w:r>
               <w:rPr>
@@ -1000,10 +1000,10 @@
             <w:rPr>
               <w:rFonts w:eastAsiaTheme="minorEastAsia"/>
               <w:noProof/>
-              <w:lang w:val="en-US"/>
+              <w:lang w:eastAsia="ja-JP"/>
             </w:rPr>
           </w:pPr>
-          <w:hyperlink w:anchor="_Toc73468672" w:history="1">
+          <w:hyperlink w:anchor="_Toc73810695" w:history="1">
             <w:r>
               <w:rPr>
                 <w:rStyle w:val="Hyperlink"/>
@@ -1032,7 +1032,7 @@
                 <w:noProof/>
                 <w:webHidden/>
               </w:rPr>
-              <w:instrText xml:space="preserve"> PAGEREF _Toc73468672 \h </w:instrText>
+              <w:instrText xml:space="preserve"> PAGEREF _Toc73810695 \h </w:instrText>
             </w:r>
             <w:r>
               <w:rPr>
@@ -1072,10 +1072,10 @@
             <w:rPr>
               <w:rFonts w:eastAsiaTheme="minorEastAsia"/>
               <w:noProof/>
-              <w:lang w:val="en-US"/>
+              <w:lang w:eastAsia="ja-JP"/>
             </w:rPr>
           </w:pPr>
-          <w:hyperlink w:anchor="_Toc73468673" w:history="1">
+          <w:hyperlink w:anchor="_Toc73810696" w:history="1">
             <w:r>
               <w:rPr>
                 <w:rStyle w:val="Hyperlink"/>
@@ -1104,7 +1104,7 @@
                 <w:noProof/>
                 <w:webHidden/>
               </w:rPr>
-              <w:instrText xml:space="preserve"> PAGEREF _Toc73468673 \h </w:instrText>
+              <w:instrText xml:space="preserve"> PAGEREF _Toc73810696 \h </w:instrText>
             </w:r>
             <w:r>
               <w:rPr>
@@ -1144,10 +1144,10 @@
             <w:rPr>
               <w:rFonts w:eastAsiaTheme="minorEastAsia"/>
               <w:noProof/>
-              <w:lang w:val="en-US"/>
+              <w:lang w:eastAsia="ja-JP"/>
             </w:rPr>
           </w:pPr>
-          <w:hyperlink w:anchor="_Toc73468674" w:history="1">
+          <w:hyperlink w:anchor="_Toc73810697" w:history="1">
             <w:r>
               <w:rPr>
                 <w:rStyle w:val="Hyperlink"/>
@@ -1176,7 +1176,7 @@
                 <w:noProof/>
                 <w:webHidden/>
               </w:rPr>
-              <w:instrText xml:space="preserve"> PAGEREF _Toc73468674 \h </w:instrText>
+              <w:instrText xml:space="preserve"> PAGEREF _Toc73810697 \h </w:instrText>
             </w:r>
             <w:r>
               <w:rPr>
@@ -1216,10 +1216,10 @@
             <w:rPr>
               <w:rFonts w:eastAsiaTheme="minorEastAsia"/>
               <w:noProof/>
-              <w:lang w:val="en-US"/>
+              <w:lang w:eastAsia="ja-JP"/>
             </w:rPr>
           </w:pPr>
-          <w:hyperlink w:anchor="_Toc73468675" w:history="1">
+          <w:hyperlink w:anchor="_Toc73810698" w:history="1">
             <w:r>
               <w:rPr>
                 <w:rStyle w:val="Hyperlink"/>
@@ -1248,7 +1248,7 @@
                 <w:noProof/>
                 <w:webHidden/>
               </w:rPr>
-              <w:instrText xml:space="preserve"> PAGEREF _Toc73468675 \h </w:instrText>
+              <w:instrText xml:space="preserve"> PAGEREF _Toc73810698 \h </w:instrText>
             </w:r>
             <w:r>
               <w:rPr>
@@ -1268,7 +1268,7 @@
                 <w:noProof/>
                 <w:webHidden/>
               </w:rPr>
-              <w:t>4</w:t>
+              <w:t>5</w:t>
             </w:r>
             <w:r>
               <w:rPr>
@@ -1288,10 +1288,10 @@
             <w:rPr>
               <w:rFonts w:eastAsiaTheme="minorEastAsia"/>
               <w:noProof/>
-              <w:lang w:val="en-US"/>
+              <w:lang w:eastAsia="ja-JP"/>
             </w:rPr>
           </w:pPr>
-          <w:hyperlink w:anchor="_Toc73468676" w:history="1">
+          <w:hyperlink w:anchor="_Toc73810699" w:history="1">
             <w:r>
               <w:rPr>
                 <w:rStyle w:val="Hyperlink"/>
@@ -1320,7 +1320,7 @@
                 <w:noProof/>
                 <w:webHidden/>
               </w:rPr>
-              <w:instrText xml:space="preserve"> PAGEREF _Toc73468676 \h </w:instrText>
+              <w:instrText xml:space="preserve"> PAGEREF _Toc73810699 \h </w:instrText>
             </w:r>
             <w:r>
               <w:rPr>
@@ -1340,7 +1340,7 @@
                 <w:noProof/>
                 <w:webHidden/>
               </w:rPr>
-              <w:t>7</w:t>
+              <w:t>10</w:t>
             </w:r>
             <w:r>
               <w:rPr>
@@ -1360,10 +1360,10 @@
             <w:rPr>
               <w:rFonts w:eastAsiaTheme="minorEastAsia"/>
               <w:noProof/>
-              <w:lang w:val="en-US"/>
+              <w:lang w:eastAsia="ja-JP"/>
             </w:rPr>
           </w:pPr>
-          <w:hyperlink w:anchor="_Toc73468677" w:history="1">
+          <w:hyperlink w:anchor="_Toc73810700" w:history="1">
             <w:r>
               <w:rPr>
                 <w:rStyle w:val="Hyperlink"/>
@@ -1392,7 +1392,7 @@
                 <w:noProof/>
                 <w:webHidden/>
               </w:rPr>
-              <w:instrText xml:space="preserve"> PAGEREF _Toc73468677 \h </w:instrText>
+              <w:instrText xml:space="preserve"> PAGEREF _Toc73810700 \h </w:instrText>
             </w:r>
             <w:r>
               <w:rPr>
@@ -1412,7 +1412,7 @@
                 <w:noProof/>
                 <w:webHidden/>
               </w:rPr>
-              <w:t>8</w:t>
+              <w:t>11</w:t>
             </w:r>
             <w:r>
               <w:rPr>
@@ -1432,10 +1432,10 @@
             <w:rPr>
               <w:rFonts w:eastAsiaTheme="minorEastAsia"/>
               <w:noProof/>
-              <w:lang w:val="en-US"/>
+              <w:lang w:eastAsia="ja-JP"/>
             </w:rPr>
           </w:pPr>
-          <w:hyperlink w:anchor="_Toc73468678" w:history="1">
+          <w:hyperlink w:anchor="_Toc73810701" w:history="1">
             <w:r>
               <w:rPr>
                 <w:rStyle w:val="Hyperlink"/>
@@ -1443,7 +1443,7 @@
                 <w:bCs/>
                 <w:noProof/>
               </w:rPr>
-              <w:t>Deployment (final submission) (might be in readme, unsure)</w:t>
+              <w:t>Deployment</w:t>
             </w:r>
             <w:r>
               <w:rPr>
@@ -1464,7 +1464,7 @@
                 <w:noProof/>
                 <w:webHidden/>
               </w:rPr>
-              <w:instrText xml:space="preserve"> PAGEREF _Toc73468678 \h </w:instrText>
+              <w:instrText xml:space="preserve"> PAGEREF _Toc73810701 \h </w:instrText>
             </w:r>
             <w:r>
               <w:rPr>
@@ -1484,7 +1484,7 @@
                 <w:noProof/>
                 <w:webHidden/>
               </w:rPr>
-              <w:t>8</w:t>
+              <w:t>11</w:t>
             </w:r>
             <w:r>
               <w:rPr>
@@ -1504,10 +1504,10 @@
             <w:rPr>
               <w:rFonts w:eastAsiaTheme="minorEastAsia"/>
               <w:noProof/>
-              <w:lang w:val="en-US"/>
+              <w:lang w:eastAsia="ja-JP"/>
             </w:rPr>
           </w:pPr>
-          <w:hyperlink w:anchor="_Toc73468679" w:history="1">
+          <w:hyperlink w:anchor="_Toc73810702" w:history="1">
             <w:r>
               <w:rPr>
                 <w:rStyle w:val="Hyperlink"/>
@@ -1536,7 +1536,7 @@
                 <w:noProof/>
                 <w:webHidden/>
               </w:rPr>
-              <w:instrText xml:space="preserve"> PAGEREF _Toc73468679 \h </w:instrText>
+              <w:instrText xml:space="preserve"> PAGEREF _Toc73810702 \h </w:instrText>
             </w:r>
             <w:r>
               <w:rPr>
@@ -1556,7 +1556,7 @@
                 <w:noProof/>
                 <w:webHidden/>
               </w:rPr>
-              <w:t>8</w:t>
+              <w:t>11</w:t>
             </w:r>
             <w:r>
               <w:rPr>
@@ -1576,10 +1576,10 @@
             <w:rPr>
               <w:rFonts w:eastAsiaTheme="minorEastAsia"/>
               <w:noProof/>
-              <w:lang w:val="en-US"/>
+              <w:lang w:eastAsia="ja-JP"/>
             </w:rPr>
           </w:pPr>
-          <w:hyperlink w:anchor="_Toc73468680" w:history="1">
+          <w:hyperlink w:anchor="_Toc73810703" w:history="1">
             <w:r>
               <w:rPr>
                 <w:rStyle w:val="Hyperlink"/>
@@ -1608,7 +1608,7 @@
                 <w:noProof/>
                 <w:webHidden/>
               </w:rPr>
-              <w:instrText xml:space="preserve"> PAGEREF _Toc73468680 \h </w:instrText>
+              <w:instrText xml:space="preserve"> PAGEREF _Toc73810703 \h </w:instrText>
             </w:r>
             <w:r>
               <w:rPr>
@@ -1628,7 +1628,7 @@
                 <w:noProof/>
                 <w:webHidden/>
               </w:rPr>
-              <w:t>8</w:t>
+              <w:t>11</w:t>
             </w:r>
             <w:r>
               <w:rPr>
@@ -1648,10 +1648,10 @@
             <w:rPr>
               <w:rFonts w:eastAsiaTheme="minorEastAsia"/>
               <w:noProof/>
-              <w:lang w:val="en-US"/>
+              <w:lang w:eastAsia="ja-JP"/>
             </w:rPr>
           </w:pPr>
-          <w:hyperlink w:anchor="_Toc73468681" w:history="1">
+          <w:hyperlink w:anchor="_Toc73810704" w:history="1">
             <w:r>
               <w:rPr>
                 <w:rStyle w:val="Hyperlink"/>
@@ -1680,7 +1680,7 @@
                 <w:noProof/>
                 <w:webHidden/>
               </w:rPr>
-              <w:instrText xml:space="preserve"> PAGEREF _Toc73468681 \h </w:instrText>
+              <w:instrText xml:space="preserve"> PAGEREF _Toc73810704 \h </w:instrText>
             </w:r>
             <w:r>
               <w:rPr>
@@ -1700,7 +1700,7 @@
                 <w:noProof/>
                 <w:webHidden/>
               </w:rPr>
-              <w:t>8</w:t>
+              <w:t>11</w:t>
             </w:r>
             <w:r>
               <w:rPr>
@@ -1749,7 +1749,7 @@
           <w:color w:val="auto"/>
         </w:rPr>
       </w:pPr>
-      <w:bookmarkStart w:id="0" w:name="_Toc73468668"/>
+      <w:bookmarkStart w:id="0" w:name="_Toc73810691"/>
       <w:r>
         <w:rPr>
           <w:b/>
@@ -1771,7 +1771,7 @@
           <w:color w:val="auto"/>
         </w:rPr>
       </w:pPr>
-      <w:bookmarkStart w:id="1" w:name="_Toc73468669"/>
+      <w:bookmarkStart w:id="1" w:name="_Toc73810692"/>
       <w:r>
         <w:rPr>
           <w:rFonts w:cstheme="majorHAnsi"/>
@@ -1944,8 +1944,13 @@
       <w:r>
         <w:t xml:space="preserve"> (</w:t>
       </w:r>
-      <w:r>
-        <w:t>will be implement by default</w:t>
+      <w:proofErr w:type="gramStart"/>
+      <w:r>
+        <w:t>will</w:t>
+      </w:r>
+      <w:proofErr w:type="gramEnd"/>
+      <w:r>
+        <w:t xml:space="preserve"> be implement by default</w:t>
       </w:r>
       <w:r>
         <w:t>)</w:t>
@@ -2384,7 +2389,7 @@
           <w:color w:val="auto"/>
         </w:rPr>
       </w:pPr>
-      <w:bookmarkStart w:id="2" w:name="_Toc73468670"/>
+      <w:bookmarkStart w:id="2" w:name="_Toc73810693"/>
       <w:r>
         <w:rPr>
           <w:rFonts w:cstheme="majorHAnsi"/>
@@ -2525,7 +2530,7 @@
           <w:color w:val="auto"/>
         </w:rPr>
       </w:pPr>
-      <w:bookmarkStart w:id="3" w:name="_Toc73468671"/>
+      <w:bookmarkStart w:id="3" w:name="_Toc73810694"/>
       <w:r>
         <w:rPr>
           <w:rFonts w:cstheme="majorHAnsi"/>
@@ -2584,10 +2589,18 @@
         </w:numPr>
       </w:pPr>
       <w:r>
-        <w:t>List current buy and sell</w:t>
-      </w:r>
-      <w:r>
-        <w:t>: sort by any</w:t>
+        <w:t xml:space="preserve">List current buy and </w:t>
+      </w:r>
+      <w:proofErr w:type="gramStart"/>
+      <w:r>
+        <w:t>sell</w:t>
+      </w:r>
+      <w:r>
+        <w:t>:</w:t>
+      </w:r>
+      <w:proofErr w:type="gramEnd"/>
+      <w:r>
+        <w:t xml:space="preserve"> sort by any</w:t>
       </w:r>
     </w:p>
     <w:p>
@@ -2649,7 +2662,7 @@
           <w:color w:val="auto"/>
         </w:rPr>
       </w:pPr>
-      <w:bookmarkStart w:id="4" w:name="_Toc73468672"/>
+      <w:bookmarkStart w:id="4" w:name="_Toc73810695"/>
       <w:r>
         <w:rPr>
           <w:b/>
@@ -2671,7 +2684,7 @@
           <w:color w:val="auto"/>
         </w:rPr>
       </w:pPr>
-      <w:bookmarkStart w:id="5" w:name="_Toc73468673"/>
+      <w:bookmarkStart w:id="5" w:name="_Toc73810696"/>
       <w:r>
         <w:rPr>
           <w:b/>
@@ -2743,7 +2756,7 @@
           <w:color w:val="auto"/>
         </w:rPr>
       </w:pPr>
-      <w:bookmarkStart w:id="6" w:name="_Toc73468674"/>
+      <w:bookmarkStart w:id="6" w:name="_Toc73810697"/>
       <w:r>
         <w:rPr>
           <w:b/>
@@ -2809,6 +2822,10 @@
         </w:drawing>
       </w:r>
     </w:p>
+    <w:p/>
+    <w:p/>
+    <w:p/>
+    <w:p/>
     <w:p>
       <w:pPr>
         <w:pStyle w:val="Heading2"/>
@@ -2817,13 +2834,14 @@
           <w:noProof/>
         </w:rPr>
       </w:pPr>
-      <w:bookmarkStart w:id="7" w:name="_Toc73468675"/>
+      <w:bookmarkStart w:id="7" w:name="_Toc73810698"/>
       <w:r>
         <w:rPr>
           <w:b/>
           <w:bCs/>
           <w:color w:val="auto"/>
         </w:rPr>
+        <w:lastRenderedPageBreak/>
         <w:t>Design and Dataflow</w:t>
       </w:r>
       <w:r>
@@ -2842,7 +2860,6 @@
         <w:t xml:space="preserve"> </w:t>
       </w:r>
     </w:p>
-    <w:p/>
     <w:p>
       <w:r>
         <w:rPr>
@@ -2868,11 +2885,74 @@
         <w:rPr>
           <w:noProof/>
         </w:rPr>
-        <w:lastRenderedPageBreak/>
         <w:drawing>
-          <wp:inline distT="0" distB="0" distL="0" distR="0" wp14:anchorId="0A271DE8" wp14:editId="368FCB47">
-            <wp:extent cx="4006042" cy="2366818"/>
-            <wp:effectExtent l="0" t="0" r="0" b="0"/>
+          <wp:inline distT="0" distB="0" distL="0" distR="0" wp14:anchorId="12519FC2" wp14:editId="73ED80EB">
+            <wp:extent cx="5593332" cy="3091872"/>
+            <wp:effectExtent l="0" t="0" r="7620" b="0"/>
+            <wp:docPr id="12" name="Picture 12" descr="Graphical user interface, application&#10;&#10;Description automatically generated"/>
+            <wp:cNvGraphicFramePr>
+              <a:graphicFrameLocks xmlns:a="http://schemas.openxmlformats.org/drawingml/2006/main" noChangeAspect="1"/>
+            </wp:cNvGraphicFramePr>
+            <a:graphic xmlns:a="http://schemas.openxmlformats.org/drawingml/2006/main">
+              <a:graphicData uri="http://schemas.openxmlformats.org/drawingml/2006/picture">
+                <pic:pic xmlns:pic="http://schemas.openxmlformats.org/drawingml/2006/picture">
+                  <pic:nvPicPr>
+                    <pic:cNvPr id="12" name="Picture 12" descr="Graphical user interface, application&#10;&#10;Description automatically generated"/>
+                    <pic:cNvPicPr/>
+                  </pic:nvPicPr>
+                  <pic:blipFill>
+                    <a:blip r:embed="rId11"/>
+                    <a:stretch>
+                      <a:fillRect/>
+                    </a:stretch>
+                  </pic:blipFill>
+                  <pic:spPr>
+                    <a:xfrm>
+                      <a:off x="0" y="0"/>
+                      <a:ext cx="5632110" cy="3113307"/>
+                    </a:xfrm>
+                    <a:prstGeom prst="rect">
+                      <a:avLst/>
+                    </a:prstGeom>
+                  </pic:spPr>
+                </pic:pic>
+              </a:graphicData>
+            </a:graphic>
+          </wp:inline>
+        </w:drawing>
+      </w:r>
+    </w:p>
+    <w:p>
+      <w:r>
+        <w:rPr>
+          <w:b/>
+          <w:bCs/>
+        </w:rPr>
+        <w:t>Screen 2: Unit Asset/Trades</w:t>
+      </w:r>
+    </w:p>
+    <w:p>
+      <w:r>
+        <w:t>After logging in, they are brought to the Unit Asset/Trades page which is like a homepage which shows all the current assets the organisation owns, and the trades it currently has in progress.</w:t>
+      </w:r>
+      <w:r>
+        <w:t xml:space="preserve"> Also allows them to cancel or edit their orders</w:t>
+      </w:r>
+    </w:p>
+    <w:p>
+      <w:pPr>
+        <w:rPr>
+          <w:noProof/>
+        </w:rPr>
+      </w:pPr>
+      <w:r>
+        <w:rPr>
+          <w:noProof/>
+        </w:rPr>
+        <w:drawing>
+          <wp:inline distT="0" distB="0" distL="0" distR="0" wp14:anchorId="67C63FB4" wp14:editId="1A6DDDC5">
+            <wp:extent cx="5577898" cy="3100028"/>
+            <wp:effectExtent l="0" t="0" r="3810" b="5715"/>
             <wp:docPr id="1" name="Picture 1" descr="Graphical user interface, application&#10;&#10;Description automatically generated"/>
             <wp:cNvGraphicFramePr>
               <a:graphicFrameLocks xmlns:a="http://schemas.openxmlformats.org/drawingml/2006/main" noChangeAspect="1"/>
@@ -2885,7 +2965,7 @@
                     <pic:cNvPicPr/>
                   </pic:nvPicPr>
                   <pic:blipFill>
-                    <a:blip r:embed="rId11"/>
+                    <a:blip r:embed="rId12"/>
                     <a:stretch>
                       <a:fillRect/>
                     </a:stretch>
@@ -2893,7 +2973,7 @@
                   <pic:spPr>
                     <a:xfrm>
                       <a:off x="0" y="0"/>
-                      <a:ext cx="4029345" cy="2380586"/>
+                      <a:ext cx="5623922" cy="3125607"/>
                     </a:xfrm>
                     <a:prstGeom prst="rect">
                       <a:avLst/>
@@ -2907,20 +2987,24 @@
       </w:r>
     </w:p>
     <w:p>
-      <w:r>
+      <w:pPr>
         <w:rPr>
           <w:b/>
           <w:bCs/>
         </w:rPr>
-        <w:t>Screen 2: Unit Asset/Trades</w:t>
-      </w:r>
-    </w:p>
-    <w:p>
-      <w:r>
-        <w:t>After logging in, they are brought to the Unit Asset/Trades page which is like a homepage which shows all the current assets the organisation owns, and the trades it currently has in progress.</w:t>
-      </w:r>
-      <w:r>
-        <w:t xml:space="preserve"> Also allows them to cancel or edit their orders</w:t>
+      </w:pPr>
+      <w:r>
+        <w:rPr>
+          <w:b/>
+          <w:bCs/>
+        </w:rPr>
+        <w:lastRenderedPageBreak/>
+        <w:t>Screen 3: Edit Trades</w:t>
+      </w:r>
+    </w:p>
+    <w:p>
+      <w:r>
+        <w:t>If the user selects edit on any of the current orders, they are brought to this page.</w:t>
       </w:r>
     </w:p>
     <w:p>
@@ -2929,10 +3013,10 @@
           <w:noProof/>
         </w:rPr>
         <w:drawing>
-          <wp:inline distT="0" distB="0" distL="0" distR="0" wp14:anchorId="209C5273" wp14:editId="214E40A2">
-            <wp:extent cx="3962400" cy="2376170"/>
-            <wp:effectExtent l="0" t="0" r="0" b="5080"/>
-            <wp:docPr id="7" name="Picture 7" descr="Graphical user interface&#10;&#10;Description automatically generated"/>
+          <wp:inline distT="0" distB="0" distL="0" distR="0" wp14:anchorId="158B53C0" wp14:editId="4E07EF5A">
+            <wp:extent cx="5759882" cy="3225166"/>
+            <wp:effectExtent l="0" t="0" r="0" b="0"/>
+            <wp:docPr id="15" name="Picture 15" descr="Graphical user interface&#10;&#10;Description automatically generated"/>
             <wp:cNvGraphicFramePr>
               <a:graphicFrameLocks xmlns:a="http://schemas.openxmlformats.org/drawingml/2006/main" noChangeAspect="1"/>
             </wp:cNvGraphicFramePr>
@@ -2940,82 +3024,7 @@
               <a:graphicData uri="http://schemas.openxmlformats.org/drawingml/2006/picture">
                 <pic:pic xmlns:pic="http://schemas.openxmlformats.org/drawingml/2006/picture">
                   <pic:nvPicPr>
-                    <pic:cNvPr id="7" name="Picture 7" descr="Graphical user interface&#10;&#10;Description automatically generated"/>
-                    <pic:cNvPicPr/>
-                  </pic:nvPicPr>
-                  <pic:blipFill>
-                    <a:blip r:embed="rId12"/>
-                    <a:stretch>
-                      <a:fillRect/>
-                    </a:stretch>
-                  </pic:blipFill>
-                  <pic:spPr>
-                    <a:xfrm>
-                      <a:off x="0" y="0"/>
-                      <a:ext cx="3999760" cy="2398574"/>
-                    </a:xfrm>
-                    <a:prstGeom prst="rect">
-                      <a:avLst/>
-                    </a:prstGeom>
-                  </pic:spPr>
-                </pic:pic>
-              </a:graphicData>
-            </a:graphic>
-          </wp:inline>
-        </w:drawing>
-      </w:r>
-    </w:p>
-    <w:p>
-      <w:pPr>
-        <w:rPr>
-          <w:b/>
-          <w:bCs/>
-        </w:rPr>
-      </w:pPr>
-      <w:r>
-        <w:rPr>
-          <w:b/>
-          <w:bCs/>
-        </w:rPr>
-        <w:t>Screen 3: Store</w:t>
-      </w:r>
-    </w:p>
-    <w:p>
-      <w:r>
-        <w:t xml:space="preserve">When the user selects the store button on the left panel, they are brought to the store, which shows all the assets they </w:t>
-      </w:r>
-      <w:r>
-        <w:t>can</w:t>
-      </w:r>
-      <w:r>
-        <w:t xml:space="preserve"> place an order to</w:t>
-      </w:r>
-      <w:r>
-        <w:t xml:space="preserve"> either</w:t>
-      </w:r>
-      <w:r>
-        <w:t xml:space="preserve"> buy or sell.</w:t>
-      </w:r>
-    </w:p>
-    <w:p>
-      <w:r>
-        <w:rPr>
-          <w:noProof/>
-        </w:rPr>
-        <w:lastRenderedPageBreak/>
-        <w:drawing>
-          <wp:inline distT="0" distB="0" distL="0" distR="0" wp14:anchorId="00845016" wp14:editId="0612DA24">
-            <wp:extent cx="4521084" cy="2683670"/>
-            <wp:effectExtent l="0" t="0" r="0" b="2540"/>
-            <wp:docPr id="9" name="Picture 9" descr="A screenshot of a computer&#10;&#10;Description automatically generated with low confidence"/>
-            <wp:cNvGraphicFramePr>
-              <a:graphicFrameLocks xmlns:a="http://schemas.openxmlformats.org/drawingml/2006/main" noChangeAspect="1"/>
-            </wp:cNvGraphicFramePr>
-            <a:graphic xmlns:a="http://schemas.openxmlformats.org/drawingml/2006/main">
-              <a:graphicData uri="http://schemas.openxmlformats.org/drawingml/2006/picture">
-                <pic:pic xmlns:pic="http://schemas.openxmlformats.org/drawingml/2006/picture">
-                  <pic:nvPicPr>
-                    <pic:cNvPr id="9" name="Picture 9" descr="A screenshot of a computer&#10;&#10;Description automatically generated with low confidence"/>
+                    <pic:cNvPr id="15" name="Picture 15" descr="Graphical user interface&#10;&#10;Description automatically generated"/>
                     <pic:cNvPicPr/>
                   </pic:nvPicPr>
                   <pic:blipFill>
@@ -3027,7 +3036,7 @@
                   <pic:spPr>
                     <a:xfrm>
                       <a:off x="0" y="0"/>
-                      <a:ext cx="4538335" cy="2693910"/>
+                      <a:ext cx="5772790" cy="3232394"/>
                     </a:xfrm>
                     <a:prstGeom prst="rect">
                       <a:avLst/>
@@ -3052,12 +3061,38 @@
           <w:b/>
           <w:bCs/>
         </w:rPr>
-        <w:t>Screen 4: Asset Selected from Store</w:t>
-      </w:r>
-    </w:p>
-    <w:p>
-      <w:r>
-        <w:t>Once the user selects an asset from the store, they are brought to a page where they can place a buy or sell order. They are also shown the price history and current orders of that specific asset.</w:t>
+        <w:t xml:space="preserve">Screen </w:t>
+      </w:r>
+      <w:r>
+        <w:rPr>
+          <w:b/>
+          <w:bCs/>
+        </w:rPr>
+        <w:t>4</w:t>
+      </w:r>
+      <w:r>
+        <w:rPr>
+          <w:b/>
+          <w:bCs/>
+        </w:rPr>
+        <w:t>: Store</w:t>
+      </w:r>
+    </w:p>
+    <w:p>
+      <w:r>
+        <w:t xml:space="preserve">When the user selects the store button on the left panel, they are brought to the store, which shows all the assets they </w:t>
+      </w:r>
+      <w:r>
+        <w:t>can</w:t>
+      </w:r>
+      <w:r>
+        <w:t xml:space="preserve"> place an order to</w:t>
+      </w:r>
+      <w:r>
+        <w:t xml:space="preserve"> either</w:t>
+      </w:r>
+      <w:r>
+        <w:t xml:space="preserve"> buy or sell.</w:t>
       </w:r>
     </w:p>
     <w:p>
@@ -3066,10 +3101,10 @@
           <w:noProof/>
         </w:rPr>
         <w:drawing>
-          <wp:inline distT="0" distB="0" distL="0" distR="0" wp14:anchorId="7382ABCD" wp14:editId="71CAD09D">
-            <wp:extent cx="4581058" cy="2698714"/>
-            <wp:effectExtent l="0" t="0" r="0" b="6985"/>
-            <wp:docPr id="10" name="Picture 10" descr="Graphical user interface, application&#10;&#10;Description automatically generated"/>
+          <wp:inline distT="0" distB="0" distL="0" distR="0" wp14:anchorId="307E319F" wp14:editId="1838E8A2">
+            <wp:extent cx="5809384" cy="3283296"/>
+            <wp:effectExtent l="0" t="0" r="1270" b="0"/>
+            <wp:docPr id="16" name="Picture 16" descr="A picture containing text, electronics&#10;&#10;Description automatically generated"/>
             <wp:cNvGraphicFramePr>
               <a:graphicFrameLocks xmlns:a="http://schemas.openxmlformats.org/drawingml/2006/main" noChangeAspect="1"/>
             </wp:cNvGraphicFramePr>
@@ -3077,7 +3112,7 @@
               <a:graphicData uri="http://schemas.openxmlformats.org/drawingml/2006/picture">
                 <pic:pic xmlns:pic="http://schemas.openxmlformats.org/drawingml/2006/picture">
                   <pic:nvPicPr>
-                    <pic:cNvPr id="10" name="Picture 10" descr="Graphical user interface, application&#10;&#10;Description automatically generated"/>
+                    <pic:cNvPr id="16" name="Picture 16" descr="A picture containing text, electronics&#10;&#10;Description automatically generated"/>
                     <pic:cNvPicPr/>
                   </pic:nvPicPr>
                   <pic:blipFill>
@@ -3089,7 +3124,7 @@
                   <pic:spPr>
                     <a:xfrm>
                       <a:off x="0" y="0"/>
-                      <a:ext cx="4607421" cy="2714244"/>
+                      <a:ext cx="5814610" cy="3286249"/>
                     </a:xfrm>
                     <a:prstGeom prst="rect">
                       <a:avLst/>
@@ -3109,25 +3144,32 @@
           <w:bCs/>
         </w:rPr>
       </w:pPr>
-    </w:p>
-    <w:p>
-      <w:pPr>
+      <w:r>
         <w:rPr>
           <w:b/>
           <w:bCs/>
         </w:rPr>
-      </w:pPr>
+        <w:lastRenderedPageBreak/>
+        <w:t xml:space="preserve">Screen </w:t>
+      </w:r>
       <w:r>
         <w:rPr>
           <w:b/>
           <w:bCs/>
         </w:rPr>
-        <w:t>Screen 5: Admin Page</w:t>
-      </w:r>
-    </w:p>
-    <w:p>
-      <w:r>
-        <w:t>If the user has admin privileges, an admin button will appear on the bottom left</w:t>
+        <w:t>5</w:t>
+      </w:r>
+      <w:r>
+        <w:rPr>
+          <w:b/>
+          <w:bCs/>
+        </w:rPr>
+        <w:t>: Asset Selected from Store</w:t>
+      </w:r>
+    </w:p>
+    <w:p>
+      <w:r>
+        <w:t>Once the user selects an asset from the store, they are brought to a page where they can place a buy or sell order. They are also shown the price history and current orders of that specific asset.</w:t>
       </w:r>
     </w:p>
     <w:p>
@@ -3135,12 +3177,11 @@
         <w:rPr>
           <w:noProof/>
         </w:rPr>
-        <w:lastRenderedPageBreak/>
         <w:drawing>
-          <wp:inline distT="0" distB="0" distL="0" distR="0" wp14:anchorId="21C416D4" wp14:editId="3B097F10">
-            <wp:extent cx="3977038" cy="2353082"/>
-            <wp:effectExtent l="0" t="0" r="4445" b="9525"/>
-            <wp:docPr id="2" name="Picture 2" descr="Graphical user interface, application&#10;&#10;Description automatically generated"/>
+          <wp:inline distT="0" distB="0" distL="0" distR="0" wp14:anchorId="4039F2E1" wp14:editId="5E268671">
+            <wp:extent cx="5829300" cy="3277112"/>
+            <wp:effectExtent l="0" t="0" r="0" b="0"/>
+            <wp:docPr id="17" name="Picture 17" descr="Graphical user interface, application&#10;&#10;Description automatically generated"/>
             <wp:cNvGraphicFramePr>
               <a:graphicFrameLocks xmlns:a="http://schemas.openxmlformats.org/drawingml/2006/main" noChangeAspect="1"/>
             </wp:cNvGraphicFramePr>
@@ -3148,7 +3189,7 @@
               <a:graphicData uri="http://schemas.openxmlformats.org/drawingml/2006/picture">
                 <pic:pic xmlns:pic="http://schemas.openxmlformats.org/drawingml/2006/picture">
                   <pic:nvPicPr>
-                    <pic:cNvPr id="2" name="Picture 2" descr="Graphical user interface, application&#10;&#10;Description automatically generated"/>
+                    <pic:cNvPr id="17" name="Picture 17" descr="Graphical user interface, application&#10;&#10;Description automatically generated"/>
                     <pic:cNvPicPr/>
                   </pic:nvPicPr>
                   <pic:blipFill>
@@ -3160,7 +3201,7 @@
                   <pic:spPr>
                     <a:xfrm>
                       <a:off x="0" y="0"/>
-                      <a:ext cx="4001324" cy="2367451"/>
+                      <a:ext cx="5832518" cy="3278921"/>
                     </a:xfrm>
                     <a:prstGeom prst="rect">
                       <a:avLst/>
@@ -3175,6 +3216,10 @@
     </w:p>
     <w:p>
       <w:pPr>
+        <w:tabs>
+          <w:tab w:val="left" w:pos="8789"/>
+        </w:tabs>
+        <w:ind w:right="4"/>
         <w:rPr>
           <w:b/>
           <w:bCs/>
@@ -3185,7 +3230,29 @@
           <w:b/>
           <w:bCs/>
         </w:rPr>
-        <w:t>Screen 6: Edit Organisational Units</w:t>
+        <w:t xml:space="preserve">Screen </w:t>
+      </w:r>
+      <w:r>
+        <w:rPr>
+          <w:b/>
+          <w:bCs/>
+        </w:rPr>
+        <w:t>6</w:t>
+      </w:r>
+      <w:r>
+        <w:rPr>
+          <w:b/>
+          <w:bCs/>
+        </w:rPr>
+        <w:t>: Admin Page</w:t>
+      </w:r>
+    </w:p>
+    <w:p>
+      <w:r>
+        <w:t>If the user has admin privileges, an admin button will appear on the bottom left</w:t>
+      </w:r>
+      <w:r>
+        <w:t>. If they select it, they are brought to this page.</w:t>
       </w:r>
     </w:p>
     <w:p>
@@ -3194,10 +3261,10 @@
           <w:noProof/>
         </w:rPr>
         <w:drawing>
-          <wp:inline distT="0" distB="0" distL="0" distR="0" wp14:anchorId="09E86183" wp14:editId="2E009C9A">
-            <wp:extent cx="4087826" cy="2415136"/>
-            <wp:effectExtent l="0" t="0" r="8255" b="4445"/>
-            <wp:docPr id="4" name="Picture 4" descr="Graphical user interface&#10;&#10;Description automatically generated"/>
+          <wp:inline distT="0" distB="0" distL="0" distR="0" wp14:anchorId="21ECB5F7" wp14:editId="72F7C6D6">
+            <wp:extent cx="5753358" cy="3235036"/>
+            <wp:effectExtent l="0" t="0" r="0" b="3810"/>
+            <wp:docPr id="18" name="Picture 18" descr="Graphical user interface, application&#10;&#10;Description automatically generated"/>
             <wp:cNvGraphicFramePr>
               <a:graphicFrameLocks xmlns:a="http://schemas.openxmlformats.org/drawingml/2006/main" noChangeAspect="1"/>
             </wp:cNvGraphicFramePr>
@@ -3205,7 +3272,7 @@
               <a:graphicData uri="http://schemas.openxmlformats.org/drawingml/2006/picture">
                 <pic:pic xmlns:pic="http://schemas.openxmlformats.org/drawingml/2006/picture">
                   <pic:nvPicPr>
-                    <pic:cNvPr id="4" name="Picture 4" descr="Graphical user interface&#10;&#10;Description automatically generated"/>
+                    <pic:cNvPr id="18" name="Picture 18" descr="Graphical user interface, application&#10;&#10;Description automatically generated"/>
                     <pic:cNvPicPr/>
                   </pic:nvPicPr>
                   <pic:blipFill>
@@ -3217,7 +3284,7 @@
                   <pic:spPr>
                     <a:xfrm>
                       <a:off x="0" y="0"/>
-                      <a:ext cx="4096610" cy="2420325"/>
+                      <a:ext cx="5811278" cy="3267603"/>
                     </a:xfrm>
                     <a:prstGeom prst="rect">
                       <a:avLst/>
@@ -3242,25 +3309,20 @@
           <w:b/>
           <w:bCs/>
         </w:rPr>
-        <w:t>Screen 7: Create Organisational Units</w:t>
-      </w:r>
-    </w:p>
-    <w:p>
-      <w:pPr>
-        <w:rPr>
-          <w:b/>
-          <w:bCs/>
-        </w:rPr>
-      </w:pPr>
+        <w:lastRenderedPageBreak/>
+        <w:t>Screen 7: Create New Organisational Unit</w:t>
+      </w:r>
+    </w:p>
+    <w:p>
       <w:r>
         <w:rPr>
           <w:noProof/>
         </w:rPr>
         <w:drawing>
-          <wp:inline distT="0" distB="0" distL="0" distR="0" wp14:anchorId="2B056F4A" wp14:editId="64283F88">
-            <wp:extent cx="4100948" cy="2423766"/>
+          <wp:inline distT="0" distB="0" distL="0" distR="0" wp14:anchorId="38B38127" wp14:editId="2303A06D">
+            <wp:extent cx="5581650" cy="3113440"/>
             <wp:effectExtent l="0" t="0" r="0" b="0"/>
-            <wp:docPr id="3" name="Picture 3" descr="Graphical user interface&#10;&#10;Description automatically generated"/>
+            <wp:docPr id="19" name="Picture 19" descr="Graphical user interface, application&#10;&#10;Description automatically generated"/>
             <wp:cNvGraphicFramePr>
               <a:graphicFrameLocks xmlns:a="http://schemas.openxmlformats.org/drawingml/2006/main" noChangeAspect="1"/>
             </wp:cNvGraphicFramePr>
@@ -3268,7 +3330,7 @@
               <a:graphicData uri="http://schemas.openxmlformats.org/drawingml/2006/picture">
                 <pic:pic xmlns:pic="http://schemas.openxmlformats.org/drawingml/2006/picture">
                   <pic:nvPicPr>
-                    <pic:cNvPr id="3" name="Picture 3" descr="Graphical user interface&#10;&#10;Description automatically generated"/>
+                    <pic:cNvPr id="19" name="Picture 19" descr="Graphical user interface, application&#10;&#10;Description automatically generated"/>
                     <pic:cNvPicPr/>
                   </pic:nvPicPr>
                   <pic:blipFill>
@@ -3280,7 +3342,7 @@
                   <pic:spPr>
                     <a:xfrm>
                       <a:off x="0" y="0"/>
-                      <a:ext cx="4115376" cy="2432293"/>
+                      <a:ext cx="5584915" cy="3115261"/>
                     </a:xfrm>
                     <a:prstGeom prst="rect">
                       <a:avLst/>
@@ -3305,8 +3367,21 @@
           <w:b/>
           <w:bCs/>
         </w:rPr>
-        <w:lastRenderedPageBreak/>
-        <w:t>Screen 8: Create Asset Types</w:t>
+        <w:t xml:space="preserve">Screen </w:t>
+      </w:r>
+      <w:r>
+        <w:rPr>
+          <w:b/>
+          <w:bCs/>
+        </w:rPr>
+        <w:t>8</w:t>
+      </w:r>
+      <w:r>
+        <w:rPr>
+          <w:b/>
+          <w:bCs/>
+        </w:rPr>
+        <w:t>: Edit Organisational Units</w:t>
       </w:r>
     </w:p>
     <w:p>
@@ -3315,10 +3390,10 @@
           <w:noProof/>
         </w:rPr>
         <w:drawing>
-          <wp:inline distT="0" distB="0" distL="0" distR="0" wp14:anchorId="66EBF92F" wp14:editId="11201C65">
-            <wp:extent cx="4077540" cy="2385536"/>
+          <wp:inline distT="0" distB="0" distL="0" distR="0" wp14:anchorId="1C7971DC" wp14:editId="59E0CAFA">
+            <wp:extent cx="5943600" cy="3336290"/>
             <wp:effectExtent l="0" t="0" r="0" b="0"/>
-            <wp:docPr id="13" name="Picture 13" descr="Graphical user interface&#10;&#10;Description automatically generated"/>
+            <wp:docPr id="20" name="Picture 20" descr="Graphical user interface&#10;&#10;Description automatically generated"/>
             <wp:cNvGraphicFramePr>
               <a:graphicFrameLocks xmlns:a="http://schemas.openxmlformats.org/drawingml/2006/main" noChangeAspect="1"/>
             </wp:cNvGraphicFramePr>
@@ -3326,7 +3401,7 @@
               <a:graphicData uri="http://schemas.openxmlformats.org/drawingml/2006/picture">
                 <pic:pic xmlns:pic="http://schemas.openxmlformats.org/drawingml/2006/picture">
                   <pic:nvPicPr>
-                    <pic:cNvPr id="13" name="Picture 13" descr="Graphical user interface&#10;&#10;Description automatically generated"/>
+                    <pic:cNvPr id="20" name="Picture 20" descr="Graphical user interface&#10;&#10;Description automatically generated"/>
                     <pic:cNvPicPr/>
                   </pic:nvPicPr>
                   <pic:blipFill>
@@ -3338,7 +3413,7 @@
                   <pic:spPr>
                     <a:xfrm>
                       <a:off x="0" y="0"/>
-                      <a:ext cx="4101629" cy="2399629"/>
+                      <a:ext cx="5943600" cy="3336290"/>
                     </a:xfrm>
                     <a:prstGeom prst="rect">
                       <a:avLst/>
@@ -3358,13 +3433,14 @@
           <w:bCs/>
         </w:rPr>
       </w:pPr>
-      <w:r>
+    </w:p>
+    <w:p>
+      <w:pPr>
         <w:rPr>
           <w:b/>
           <w:bCs/>
         </w:rPr>
-        <w:t>Screen 9: Create Users</w:t>
-      </w:r>
+      </w:pPr>
     </w:p>
     <w:p>
       <w:pPr>
@@ -3373,15 +3449,60 @@
           <w:bCs/>
         </w:rPr>
       </w:pPr>
+    </w:p>
+    <w:p>
+      <w:pPr>
+        <w:rPr>
+          <w:b/>
+          <w:bCs/>
+        </w:rPr>
+      </w:pPr>
+      <w:r>
+        <w:rPr>
+          <w:b/>
+          <w:bCs/>
+        </w:rPr>
+        <w:lastRenderedPageBreak/>
+        <w:t xml:space="preserve">Screen </w:t>
+      </w:r>
+      <w:r>
+        <w:rPr>
+          <w:b/>
+          <w:bCs/>
+        </w:rPr>
+        <w:t>9</w:t>
+      </w:r>
+      <w:r>
+        <w:rPr>
+          <w:b/>
+          <w:bCs/>
+        </w:rPr>
+        <w:t xml:space="preserve">: </w:t>
+      </w:r>
+      <w:r>
+        <w:rPr>
+          <w:b/>
+          <w:bCs/>
+        </w:rPr>
+        <w:t>Create New Asset Types</w:t>
+      </w:r>
+    </w:p>
+    <w:p>
+      <w:pPr>
+        <w:rPr>
+          <w:b/>
+          <w:bCs/>
+        </w:rPr>
+      </w:pPr>
       <w:r>
         <w:rPr>
           <w:noProof/>
         </w:rPr>
         <w:drawing>
-          <wp:inline distT="0" distB="0" distL="0" distR="0" wp14:anchorId="4648DA0B" wp14:editId="6B64C56B">
-            <wp:extent cx="4073698" cy="2425832"/>
-            <wp:effectExtent l="0" t="0" r="3175" b="0"/>
-            <wp:docPr id="14" name="Picture 14" descr="Graphical user interface&#10;&#10;Description automatically generated"/>
+          <wp:inline distT="0" distB="0" distL="0" distR="0" wp14:anchorId="7FE6BAF0" wp14:editId="0220C963">
+            <wp:extent cx="5034258" cy="2819400"/>
+            <wp:effectExtent l="0" t="0" r="0" b="0"/>
+            <wp:docPr id="21" name="Picture 21" descr="Graphical user interface&#10;&#10;Description automatically generated"/>
             <wp:cNvGraphicFramePr>
               <a:graphicFrameLocks xmlns:a="http://schemas.openxmlformats.org/drawingml/2006/main" noChangeAspect="1"/>
             </wp:cNvGraphicFramePr>
@@ -3389,7 +3510,7 @@
               <a:graphicData uri="http://schemas.openxmlformats.org/drawingml/2006/picture">
                 <pic:pic xmlns:pic="http://schemas.openxmlformats.org/drawingml/2006/picture">
                   <pic:nvPicPr>
-                    <pic:cNvPr id="14" name="Picture 14" descr="Graphical user interface&#10;&#10;Description automatically generated"/>
+                    <pic:cNvPr id="21" name="Picture 21" descr="Graphical user interface&#10;&#10;Description automatically generated"/>
                     <pic:cNvPicPr/>
                   </pic:nvPicPr>
                   <pic:blipFill>
@@ -3401,7 +3522,7 @@
                   <pic:spPr>
                     <a:xfrm>
                       <a:off x="0" y="0"/>
-                      <a:ext cx="4088468" cy="2434627"/>
+                      <a:ext cx="5043731" cy="2824705"/>
                     </a:xfrm>
                     <a:prstGeom prst="rect">
                       <a:avLst/>
@@ -3414,16 +3535,92 @@
         </w:drawing>
       </w:r>
     </w:p>
-    <w:p/>
-    <w:p>
+    <w:p>
+      <w:pPr>
+        <w:rPr>
+          <w:b/>
+          <w:bCs/>
+        </w:rPr>
+      </w:pPr>
+      <w:r>
+        <w:rPr>
+          <w:b/>
+          <w:bCs/>
+        </w:rPr>
+        <w:t xml:space="preserve">Screen </w:t>
+      </w:r>
+      <w:r>
+        <w:rPr>
+          <w:b/>
+          <w:bCs/>
+        </w:rPr>
+        <w:t>10</w:t>
+      </w:r>
+      <w:r>
+        <w:rPr>
+          <w:b/>
+          <w:bCs/>
+        </w:rPr>
+        <w:t>: Create Users</w:t>
+      </w:r>
+    </w:p>
+    <w:p>
+      <w:pPr>
+        <w:rPr>
+          <w:b/>
+          <w:bCs/>
+        </w:rPr>
+      </w:pPr>
       <w:r>
         <w:rPr>
           <w:noProof/>
         </w:rPr>
         <w:drawing>
-          <wp:inline distT="0" distB="0" distL="0" distR="0" wp14:anchorId="03546DAF" wp14:editId="590075B7">
-            <wp:extent cx="2486025" cy="1838325"/>
-            <wp:effectExtent l="0" t="0" r="9525" b="9525"/>
+          <wp:inline distT="0" distB="0" distL="0" distR="0" wp14:anchorId="59025DA2" wp14:editId="20E0CA49">
+            <wp:extent cx="5086350" cy="2851834"/>
+            <wp:effectExtent l="0" t="0" r="0" b="5715"/>
+            <wp:docPr id="22" name="Picture 22" descr="Graphical user interface&#10;&#10;Description automatically generated"/>
+            <wp:cNvGraphicFramePr>
+              <a:graphicFrameLocks xmlns:a="http://schemas.openxmlformats.org/drawingml/2006/main" noChangeAspect="1"/>
+            </wp:cNvGraphicFramePr>
+            <a:graphic xmlns:a="http://schemas.openxmlformats.org/drawingml/2006/main">
+              <a:graphicData uri="http://schemas.openxmlformats.org/drawingml/2006/picture">
+                <pic:pic xmlns:pic="http://schemas.openxmlformats.org/drawingml/2006/picture">
+                  <pic:nvPicPr>
+                    <pic:cNvPr id="22" name="Picture 22" descr="Graphical user interface&#10;&#10;Description automatically generated"/>
+                    <pic:cNvPicPr/>
+                  </pic:nvPicPr>
+                  <pic:blipFill>
+                    <a:blip r:embed="rId20"/>
+                    <a:stretch>
+                      <a:fillRect/>
+                    </a:stretch>
+                  </pic:blipFill>
+                  <pic:spPr>
+                    <a:xfrm>
+                      <a:off x="0" y="0"/>
+                      <a:ext cx="5101592" cy="2860380"/>
+                    </a:xfrm>
+                    <a:prstGeom prst="rect">
+                      <a:avLst/>
+                    </a:prstGeom>
+                  </pic:spPr>
+                </pic:pic>
+              </a:graphicData>
+            </a:graphic>
+          </wp:inline>
+        </w:drawing>
+      </w:r>
+    </w:p>
+    <w:p>
+      <w:r>
+        <w:rPr>
+          <w:noProof/>
+        </w:rPr>
+        <w:drawing>
+          <wp:inline distT="0" distB="0" distL="0" distR="0" wp14:anchorId="03546DAF" wp14:editId="6F356A6A">
+            <wp:extent cx="2143126" cy="1584762"/>
+            <wp:effectExtent l="0" t="0" r="0" b="0"/>
             <wp:docPr id="6" name="Picture 6"/>
             <wp:cNvGraphicFramePr>
               <a:graphicFrameLocks xmlns:a="http://schemas.openxmlformats.org/drawingml/2006/main" noChangeAspect="1"/>
@@ -3438,7 +3635,7 @@
                     </pic:cNvPicPr>
                   </pic:nvPicPr>
                   <pic:blipFill>
-                    <a:blip r:embed="rId20">
+                    <a:blip r:embed="rId21">
                       <a:extLst>
                         <a:ext uri="{28A0092B-C50C-407E-A947-70E740481C1C}">
                           <a14:useLocalDpi xmlns:a14="http://schemas.microsoft.com/office/drawing/2010/main" val="0"/>
@@ -3453,7 +3650,7 @@
                   <pic:spPr bwMode="auto">
                     <a:xfrm>
                       <a:off x="0" y="0"/>
-                      <a:ext cx="2486025" cy="1838325"/>
+                      <a:ext cx="2159176" cy="1596630"/>
                     </a:xfrm>
                     <a:prstGeom prst="rect">
                       <a:avLst/>
@@ -3472,11 +3669,6 @@
     </w:p>
     <w:p>
       <w:pPr>
-        <w:ind w:firstLine="720"/>
-      </w:pPr>
-    </w:p>
-    <w:p>
-      <w:pPr>
         <w:pStyle w:val="Heading2"/>
         <w:ind w:firstLine="720"/>
         <w:rPr>
@@ -3485,7 +3677,7 @@
           <w:color w:val="auto"/>
         </w:rPr>
       </w:pPr>
-      <w:bookmarkStart w:id="8" w:name="_Toc73468676"/>
+      <w:bookmarkStart w:id="8" w:name="_Toc73810699"/>
       <w:r>
         <w:rPr>
           <w:b/>
@@ -3520,7 +3712,7 @@
                     </pic:cNvPicPr>
                   </pic:nvPicPr>
                   <pic:blipFill>
-                    <a:blip r:embed="rId21">
+                    <a:blip r:embed="rId22">
                       <a:extLst>
                         <a:ext uri="{28A0092B-C50C-407E-A947-70E740481C1C}">
                           <a14:useLocalDpi xmlns:a14="http://schemas.microsoft.com/office/drawing/2010/main" val="0"/>
@@ -3553,91 +3745,146 @@
       </w:r>
     </w:p>
     <w:p/>
+    <w:p/>
+    <w:p/>
+    <w:p/>
+    <w:p/>
+    <w:p/>
     <w:p>
       <w:pPr>
         <w:pStyle w:val="Heading2"/>
-      </w:pPr>
-      <w:bookmarkStart w:id="9" w:name="_Toc73468677"/>
-      <w:r>
-        <w:t>Network Protocol</w:t>
-      </w:r>
-      <w:bookmarkEnd w:id="9"/>
-    </w:p>
-    <w:p>
-      <w:r>
-        <w:t xml:space="preserve">Both the server and client sides operate on separate threads. When a request is made on the client side, through the Client class, a new socket connection is established to the Server. The Server waits until a socket connection is established, then invokes a request handler on a separate thread. The Client then sends a payload request object, containing the payload object to be sent to the server, a request payload type as an enumerator, an object type stored as a string and a string checksum. The payload request object is then sent to the request handler by an object output stream. </w:t>
-      </w:r>
-    </w:p>
-    <w:p/>
-    <w:p>
-      <w:r>
-        <w:lastRenderedPageBreak/>
-        <w:t xml:space="preserve">The request handler on the server side receives the stream, reassembles the payload request object and uses the object type string to determine what the object type of the payload object is. The request handler then interfaces with the database through a Hibernate session, and its actions are determined by the request payload type. A “Buy” or “Sell” type request will cause the request handler to cast the request payload object as a Trade class object and create a new entry in the database’s trade table. A “Get” type request will cause the request handler to pass a select query to the Hibernate session to return an object matching the request payload object or null, if there is no matching entry in the database. A “List” type request will cause the request handler to pass a select query to the Hibernate session to return a list of objects matching some property of the payload object, or null if no such entry exists in the database. The “Create”, “Update” and “Delete” type requests will create, update or delete entries, respectively, from the table matching the object type. </w:t>
-      </w:r>
-    </w:p>
-    <w:p/>
-    <w:p>
-      <w:r>
-        <w:t>Once the request handler has processed the request object, a response object is created and passed back to the client by an object output stream. The request handler socket is then closed and the request handler process ends. The Client reads in the response object, then closes the socket and returns the response.</w:t>
-      </w:r>
-    </w:p>
-    <w:p>
-      <w:pPr>
-        <w:pStyle w:val="Heading1"/>
         <w:rPr>
           <w:b/>
           <w:bCs/>
           <w:color w:val="auto"/>
         </w:rPr>
       </w:pPr>
-      <w:bookmarkStart w:id="10" w:name="_Toc68301682"/>
-      <w:bookmarkStart w:id="11" w:name="_Toc73468678"/>
+      <w:bookmarkStart w:id="9" w:name="_Toc73810700"/>
       <w:r>
         <w:rPr>
           <w:b/>
           <w:bCs/>
           <w:color w:val="auto"/>
         </w:rPr>
-        <w:t xml:space="preserve">Deployment </w:t>
-      </w:r>
-      <w:bookmarkEnd w:id="10"/>
-      <w:bookmarkEnd w:id="11"/>
-    </w:p>
-    <w:p>
-      <w:pPr>
-        <w:pStyle w:val="Heading2"/>
-        <w:ind w:firstLine="720"/>
+        <w:lastRenderedPageBreak/>
+        <w:t>Network Protocol</w:t>
+      </w:r>
+      <w:bookmarkEnd w:id="9"/>
+    </w:p>
+    <w:p>
+      <w:r>
+        <w:t xml:space="preserve">Both the server and client sides operate on separate threads. When a request is made on the client side, through the Client class, a new socket connection is established to the Server. The Server waits until a socket connection is established, then invokes a request handler on a separate thread. The Client then sends a payload request object, containing the payload object to be sent to the server, a request payload type as an enumerator, an object type stored as a string and a string checksum. The payload request object is then sent to the request handler by an object output stream. </w:t>
+      </w:r>
+    </w:p>
+    <w:p/>
+    <w:p>
+      <w:r>
+        <w:t xml:space="preserve">The request handler on the server side receives the stream, reassembles the payload request </w:t>
+      </w:r>
+      <w:proofErr w:type="gramStart"/>
+      <w:r>
+        <w:t>object</w:t>
+      </w:r>
+      <w:proofErr w:type="gramEnd"/>
+      <w:r>
+        <w:t xml:space="preserve"> and uses the object type string to determine what the object type of the payload object is. The request handler then interfaces with the database through a Hibernate session, and its actions are determined by the request payload type. A “Buy” or “Sell” type request will cause the request handler to cast the request payload object as a Trade class object and create a new entry in the database’s trade table. A “Get” type request will cause the request handler to pass a select query to the Hibernate session to return an object matching the request payload object or </w:t>
+      </w:r>
+      <w:proofErr w:type="gramStart"/>
+      <w:r>
+        <w:t>null, if</w:t>
+      </w:r>
+      <w:proofErr w:type="gramEnd"/>
+      <w:r>
+        <w:t xml:space="preserve"> there is no matching entry in the database. A “List” type request will cause the request handler to pass a select query to the Hibernate session to return a list of objects matching some property of the payload object, or null if no such entry exists in the database. The “Create”, “Update” and “Delete” type requests will create, </w:t>
+      </w:r>
+      <w:proofErr w:type="gramStart"/>
+      <w:r>
+        <w:t>update</w:t>
+      </w:r>
+      <w:proofErr w:type="gramEnd"/>
+      <w:r>
+        <w:t xml:space="preserve"> or delete entries, respectively, from the table matching the object type. </w:t>
+      </w:r>
+    </w:p>
+    <w:p/>
+    <w:p>
+      <w:r>
+        <w:t xml:space="preserve">Once the request handler has processed the request object, a response object is created and passed back to the client by an object output stream. The request handler socket is then </w:t>
+      </w:r>
+      <w:proofErr w:type="gramStart"/>
+      <w:r>
+        <w:t>closed</w:t>
+      </w:r>
+      <w:proofErr w:type="gramEnd"/>
+      <w:r>
+        <w:t xml:space="preserve"> and the request handler process ends. The Client reads in the response object, then closes the socket and returns the response.</w:t>
+      </w:r>
+    </w:p>
+    <w:p>
+      <w:pPr>
+        <w:pStyle w:val="Heading1"/>
         <w:rPr>
           <w:b/>
           <w:bCs/>
           <w:color w:val="auto"/>
         </w:rPr>
       </w:pPr>
-      <w:bookmarkStart w:id="12" w:name="_Toc68301683"/>
-      <w:bookmarkStart w:id="13" w:name="_Toc73468679"/>
+      <w:bookmarkStart w:id="10" w:name="_Toc68301682"/>
+      <w:bookmarkStart w:id="11" w:name="_Toc73810701"/>
       <w:r>
         <w:rPr>
           <w:b/>
           <w:bCs/>
           <w:color w:val="auto"/>
         </w:rPr>
-        <w:t>Database Setup</w:t>
-      </w:r>
-      <w:bookmarkEnd w:id="12"/>
-      <w:bookmarkEnd w:id="13"/>
-    </w:p>
-    <w:p>
-      <w:pPr>
-        <w:pStyle w:val="Heading2"/>
-        <w:ind w:firstLine="720"/>
+        <w:t>Deployment</w:t>
+      </w:r>
+      <w:bookmarkEnd w:id="11"/>
+      <w:r>
         <w:rPr>
           <w:b/>
           <w:bCs/>
           <w:color w:val="auto"/>
         </w:rPr>
+        <w:t xml:space="preserve"> </w:t>
+      </w:r>
+      <w:bookmarkEnd w:id="10"/>
+    </w:p>
+    <w:p>
+      <w:pPr>
+        <w:pStyle w:val="Heading2"/>
+        <w:ind w:firstLine="720"/>
+        <w:rPr>
+          <w:b/>
+          <w:bCs/>
+          <w:color w:val="auto"/>
+        </w:rPr>
+      </w:pPr>
+      <w:bookmarkStart w:id="12" w:name="_Toc68301683"/>
+      <w:bookmarkStart w:id="13" w:name="_Toc73810702"/>
+      <w:r>
+        <w:rPr>
+          <w:b/>
+          <w:bCs/>
+          <w:color w:val="auto"/>
+        </w:rPr>
+        <w:t>Database Setup</w:t>
+      </w:r>
+      <w:bookmarkEnd w:id="12"/>
+      <w:bookmarkEnd w:id="13"/>
+    </w:p>
+    <w:p>
+      <w:pPr>
+        <w:pStyle w:val="Heading2"/>
+        <w:ind w:firstLine="720"/>
+        <w:rPr>
+          <w:b/>
+          <w:bCs/>
+          <w:color w:val="auto"/>
+        </w:rPr>
       </w:pPr>
       <w:bookmarkStart w:id="14" w:name="_Toc68301684"/>
-      <w:bookmarkStart w:id="15" w:name="_Toc73468680"/>
+      <w:bookmarkStart w:id="15" w:name="_Toc73810703"/>
       <w:r>
         <w:rPr>
           <w:b/>
@@ -3662,7 +3909,7 @@
         </w:rPr>
       </w:pPr>
       <w:bookmarkStart w:id="16" w:name="_Toc68301685"/>
-      <w:bookmarkStart w:id="17" w:name="_Toc73468681"/>
+      <w:bookmarkStart w:id="17" w:name="_Toc73810704"/>
       <w:r>
         <w:rPr>
           <w:b/>
@@ -3686,7 +3933,7 @@
       </w:pPr>
     </w:p>
     <w:sectPr>
-      <w:footerReference w:type="default" r:id="rId22"/>
+      <w:footerReference w:type="default" r:id="rId23"/>
       <w:pgSz w:w="12240" w:h="15840"/>
       <w:pgMar w:top="1440" w:right="1440" w:bottom="1440" w:left="1440" w:header="720" w:footer="720" w:gutter="0"/>
       <w:pgNumType w:start="0"/>
@@ -9480,6 +9727,7 @@
   </w:font>
   <w:font w:name="Yu Mincho">
     <w:altName w:val="游明朝"/>
+    <w:panose1 w:val="02020400000000000000"/>
     <w:charset w:val="80"/>
     <w:family w:val="roman"/>
     <w:pitch w:val="variable"/>
@@ -9523,6 +9771,7 @@
     <w:rsid w:val="0054620A"/>
     <w:rsid w:val="00660DB8"/>
     <w:rsid w:val="00687CD6"/>
+    <w:rsid w:val="006D420F"/>
     <w:rsid w:val="007B2C06"/>
     <w:rsid w:val="00844BA6"/>
     <w:rsid w:val="009D2C76"/>

</xml_diff>

<commit_message>
Fix merge error 2
</commit_message>
<xml_diff>
--- a/Project_Report/Project_Report.docx
+++ b/Project_Report/Project_Report.docx
@@ -712,7 +712,7 @@
           <w:r>
             <w:fldChar w:fldCharType="separate"/>
           </w:r>
-          <w:hyperlink w:anchor="_Toc73468668" w:history="1">
+          <w:hyperlink w:anchor="_Toc73804669" w:history="1">
             <w:r>
               <w:rPr>
                 <w:rStyle w:val="Hyperlink"/>
@@ -741,7 +741,7 @@
                 <w:noProof/>
                 <w:webHidden/>
               </w:rPr>
-              <w:instrText xml:space="preserve"> PAGEREF _Toc73468668 \h </w:instrText>
+              <w:instrText xml:space="preserve"> PAGEREF _Toc73804669 \h </w:instrText>
             </w:r>
             <w:r>
               <w:rPr>
@@ -784,7 +784,7 @@
               <w:lang w:val="en-US"/>
             </w:rPr>
           </w:pPr>
-          <w:hyperlink w:anchor="_Toc73468669" w:history="1">
+          <w:hyperlink w:anchor="_Toc73804670" w:history="1">
             <w:r>
               <w:rPr>
                 <w:rStyle w:val="Hyperlink"/>
@@ -814,7 +814,7 @@
                 <w:noProof/>
                 <w:webHidden/>
               </w:rPr>
-              <w:instrText xml:space="preserve"> PAGEREF _Toc73468669 \h </w:instrText>
+              <w:instrText xml:space="preserve"> PAGEREF _Toc73804670 \h </w:instrText>
             </w:r>
             <w:r>
               <w:rPr>
@@ -857,7 +857,7 @@
               <w:lang w:val="en-US"/>
             </w:rPr>
           </w:pPr>
-          <w:hyperlink w:anchor="_Toc73468670" w:history="1">
+          <w:hyperlink w:anchor="_Toc73804671" w:history="1">
             <w:r>
               <w:rPr>
                 <w:rStyle w:val="Hyperlink"/>
@@ -887,7 +887,7 @@
                 <w:noProof/>
                 <w:webHidden/>
               </w:rPr>
-              <w:instrText xml:space="preserve"> PAGEREF _Toc73468670 \h </w:instrText>
+              <w:instrText xml:space="preserve"> PAGEREF _Toc73804671 \h </w:instrText>
             </w:r>
             <w:r>
               <w:rPr>
@@ -930,7 +930,7 @@
               <w:lang w:val="en-US"/>
             </w:rPr>
           </w:pPr>
-          <w:hyperlink w:anchor="_Toc73468671" w:history="1">
+          <w:hyperlink w:anchor="_Toc73804672" w:history="1">
             <w:r>
               <w:rPr>
                 <w:rStyle w:val="Hyperlink"/>
@@ -960,7 +960,7 @@
                 <w:noProof/>
                 <w:webHidden/>
               </w:rPr>
-              <w:instrText xml:space="preserve"> PAGEREF _Toc73468671 \h </w:instrText>
+              <w:instrText xml:space="preserve"> PAGEREF _Toc73804672 \h </w:instrText>
             </w:r>
             <w:r>
               <w:rPr>
@@ -1003,7 +1003,7 @@
               <w:lang w:val="en-US"/>
             </w:rPr>
           </w:pPr>
-          <w:hyperlink w:anchor="_Toc73468672" w:history="1">
+          <w:hyperlink w:anchor="_Toc73804673" w:history="1">
             <w:r>
               <w:rPr>
                 <w:rStyle w:val="Hyperlink"/>
@@ -1032,7 +1032,7 @@
                 <w:noProof/>
                 <w:webHidden/>
               </w:rPr>
-              <w:instrText xml:space="preserve"> PAGEREF _Toc73468672 \h </w:instrText>
+              <w:instrText xml:space="preserve"> PAGEREF _Toc73804673 \h </w:instrText>
             </w:r>
             <w:r>
               <w:rPr>
@@ -1075,7 +1075,7 @@
               <w:lang w:val="en-US"/>
             </w:rPr>
           </w:pPr>
-          <w:hyperlink w:anchor="_Toc73468673" w:history="1">
+          <w:hyperlink w:anchor="_Toc73804674" w:history="1">
             <w:r>
               <w:rPr>
                 <w:rStyle w:val="Hyperlink"/>
@@ -1104,7 +1104,7 @@
                 <w:noProof/>
                 <w:webHidden/>
               </w:rPr>
-              <w:instrText xml:space="preserve"> PAGEREF _Toc73468673 \h </w:instrText>
+              <w:instrText xml:space="preserve"> PAGEREF _Toc73804674 \h </w:instrText>
             </w:r>
             <w:r>
               <w:rPr>
@@ -1147,7 +1147,7 @@
               <w:lang w:val="en-US"/>
             </w:rPr>
           </w:pPr>
-          <w:hyperlink w:anchor="_Toc73468674" w:history="1">
+          <w:hyperlink w:anchor="_Toc73804675" w:history="1">
             <w:r>
               <w:rPr>
                 <w:rStyle w:val="Hyperlink"/>
@@ -1176,7 +1176,7 @@
                 <w:noProof/>
                 <w:webHidden/>
               </w:rPr>
-              <w:instrText xml:space="preserve"> PAGEREF _Toc73468674 \h </w:instrText>
+              <w:instrText xml:space="preserve"> PAGEREF _Toc73804675 \h </w:instrText>
             </w:r>
             <w:r>
               <w:rPr>
@@ -1219,7 +1219,7 @@
               <w:lang w:val="en-US"/>
             </w:rPr>
           </w:pPr>
-          <w:hyperlink w:anchor="_Toc73468675" w:history="1">
+          <w:hyperlink w:anchor="_Toc73804676" w:history="1">
             <w:r>
               <w:rPr>
                 <w:rStyle w:val="Hyperlink"/>
@@ -1248,7 +1248,7 @@
                 <w:noProof/>
                 <w:webHidden/>
               </w:rPr>
-              <w:instrText xml:space="preserve"> PAGEREF _Toc73468675 \h </w:instrText>
+              <w:instrText xml:space="preserve"> PAGEREF _Toc73804676 \h </w:instrText>
             </w:r>
             <w:r>
               <w:rPr>
@@ -1291,7 +1291,7 @@
               <w:lang w:val="en-US"/>
             </w:rPr>
           </w:pPr>
-          <w:hyperlink w:anchor="_Toc73468676" w:history="1">
+          <w:hyperlink w:anchor="_Toc73804677" w:history="1">
             <w:r>
               <w:rPr>
                 <w:rStyle w:val="Hyperlink"/>
@@ -1320,7 +1320,7 @@
                 <w:noProof/>
                 <w:webHidden/>
               </w:rPr>
-              <w:instrText xml:space="preserve"> PAGEREF _Toc73468676 \h </w:instrText>
+              <w:instrText xml:space="preserve"> PAGEREF _Toc73804677 \h </w:instrText>
             </w:r>
             <w:r>
               <w:rPr>
@@ -1340,7 +1340,7 @@
                 <w:noProof/>
                 <w:webHidden/>
               </w:rPr>
-              <w:t>7</w:t>
+              <w:t>9</w:t>
             </w:r>
             <w:r>
               <w:rPr>
@@ -1363,7 +1363,7 @@
               <w:lang w:val="en-US"/>
             </w:rPr>
           </w:pPr>
-          <w:hyperlink w:anchor="_Toc73468677" w:history="1">
+          <w:hyperlink w:anchor="_Toc73804678" w:history="1">
             <w:r>
               <w:rPr>
                 <w:rStyle w:val="Hyperlink"/>
@@ -1392,7 +1392,7 @@
                 <w:noProof/>
                 <w:webHidden/>
               </w:rPr>
-              <w:instrText xml:space="preserve"> PAGEREF _Toc73468677 \h </w:instrText>
+              <w:instrText xml:space="preserve"> PAGEREF _Toc73804678 \h </w:instrText>
             </w:r>
             <w:r>
               <w:rPr>
@@ -1412,7 +1412,7 @@
                 <w:noProof/>
                 <w:webHidden/>
               </w:rPr>
-              <w:t>8</w:t>
+              <w:t>9</w:t>
             </w:r>
             <w:r>
               <w:rPr>
@@ -1435,7 +1435,7 @@
               <w:lang w:val="en-US"/>
             </w:rPr>
           </w:pPr>
-          <w:hyperlink w:anchor="_Toc73468678" w:history="1">
+          <w:hyperlink w:anchor="_Toc73804679" w:history="1">
             <w:r>
               <w:rPr>
                 <w:rStyle w:val="Hyperlink"/>
@@ -1443,7 +1443,7 @@
                 <w:bCs/>
                 <w:noProof/>
               </w:rPr>
-              <w:t>Deployment (final submission) (might be in readme, unsure)</w:t>
+              <w:t>Deployment</w:t>
             </w:r>
             <w:r>
               <w:rPr>
@@ -1464,7 +1464,7 @@
                 <w:noProof/>
                 <w:webHidden/>
               </w:rPr>
-              <w:instrText xml:space="preserve"> PAGEREF _Toc73468678 \h </w:instrText>
+              <w:instrText xml:space="preserve"> PAGEREF _Toc73804679 \h </w:instrText>
             </w:r>
             <w:r>
               <w:rPr>
@@ -1484,7 +1484,7 @@
                 <w:noProof/>
                 <w:webHidden/>
               </w:rPr>
-              <w:t>8</w:t>
+              <w:t>10</w:t>
             </w:r>
             <w:r>
               <w:rPr>
@@ -1507,7 +1507,7 @@
               <w:lang w:val="en-US"/>
             </w:rPr>
           </w:pPr>
-          <w:hyperlink w:anchor="_Toc73468679" w:history="1">
+          <w:hyperlink w:anchor="_Toc73804680" w:history="1">
             <w:r>
               <w:rPr>
                 <w:rStyle w:val="Hyperlink"/>
@@ -1536,7 +1536,7 @@
                 <w:noProof/>
                 <w:webHidden/>
               </w:rPr>
-              <w:instrText xml:space="preserve"> PAGEREF _Toc73468679 \h </w:instrText>
+              <w:instrText xml:space="preserve"> PAGEREF _Toc73804680 \h </w:instrText>
             </w:r>
             <w:r>
               <w:rPr>
@@ -1556,7 +1556,7 @@
                 <w:noProof/>
                 <w:webHidden/>
               </w:rPr>
-              <w:t>8</w:t>
+              <w:t>10</w:t>
             </w:r>
             <w:r>
               <w:rPr>
@@ -1579,7 +1579,7 @@
               <w:lang w:val="en-US"/>
             </w:rPr>
           </w:pPr>
-          <w:hyperlink w:anchor="_Toc73468680" w:history="1">
+          <w:hyperlink w:anchor="_Toc73804681" w:history="1">
             <w:r>
               <w:rPr>
                 <w:rStyle w:val="Hyperlink"/>
@@ -1608,7 +1608,7 @@
                 <w:noProof/>
                 <w:webHidden/>
               </w:rPr>
-              <w:instrText xml:space="preserve"> PAGEREF _Toc73468680 \h </w:instrText>
+              <w:instrText xml:space="preserve"> PAGEREF _Toc73804681 \h </w:instrText>
             </w:r>
             <w:r>
               <w:rPr>
@@ -1628,7 +1628,7 @@
                 <w:noProof/>
                 <w:webHidden/>
               </w:rPr>
-              <w:t>8</w:t>
+              <w:t>10</w:t>
             </w:r>
             <w:r>
               <w:rPr>
@@ -1651,7 +1651,7 @@
               <w:lang w:val="en-US"/>
             </w:rPr>
           </w:pPr>
-          <w:hyperlink w:anchor="_Toc73468681" w:history="1">
+          <w:hyperlink w:anchor="_Toc73804682" w:history="1">
             <w:r>
               <w:rPr>
                 <w:rStyle w:val="Hyperlink"/>
@@ -1680,7 +1680,7 @@
                 <w:noProof/>
                 <w:webHidden/>
               </w:rPr>
-              <w:instrText xml:space="preserve"> PAGEREF _Toc73468681 \h </w:instrText>
+              <w:instrText xml:space="preserve"> PAGEREF _Toc73804682 \h </w:instrText>
             </w:r>
             <w:r>
               <w:rPr>
@@ -1700,7 +1700,7 @@
                 <w:noProof/>
                 <w:webHidden/>
               </w:rPr>
-              <w:t>8</w:t>
+              <w:t>10</w:t>
             </w:r>
             <w:r>
               <w:rPr>
@@ -1749,7 +1749,7 @@
           <w:color w:val="auto"/>
         </w:rPr>
       </w:pPr>
-      <w:bookmarkStart w:id="0" w:name="_Toc73468668"/>
+      <w:bookmarkStart w:id="0" w:name="_Toc73804669"/>
       <w:r>
         <w:rPr>
           <w:b/>
@@ -1771,7 +1771,7 @@
           <w:color w:val="auto"/>
         </w:rPr>
       </w:pPr>
-      <w:bookmarkStart w:id="1" w:name="_Toc73468669"/>
+      <w:bookmarkStart w:id="1" w:name="_Toc73804670"/>
       <w:r>
         <w:rPr>
           <w:rFonts w:cstheme="majorHAnsi"/>
@@ -1944,8 +1944,13 @@
       <w:r>
         <w:t xml:space="preserve"> (</w:t>
       </w:r>
-      <w:r>
-        <w:t>will be implement by default</w:t>
+      <w:proofErr w:type="gramStart"/>
+      <w:r>
+        <w:t>will</w:t>
+      </w:r>
+      <w:proofErr w:type="gramEnd"/>
+      <w:r>
+        <w:t xml:space="preserve"> be implement by default</w:t>
       </w:r>
       <w:r>
         <w:t>)</w:t>
@@ -2384,7 +2389,7 @@
           <w:color w:val="auto"/>
         </w:rPr>
       </w:pPr>
-      <w:bookmarkStart w:id="2" w:name="_Toc73468670"/>
+      <w:bookmarkStart w:id="2" w:name="_Toc73804671"/>
       <w:r>
         <w:rPr>
           <w:rFonts w:cstheme="majorHAnsi"/>
@@ -2525,7 +2530,7 @@
           <w:color w:val="auto"/>
         </w:rPr>
       </w:pPr>
-      <w:bookmarkStart w:id="3" w:name="_Toc73468671"/>
+      <w:bookmarkStart w:id="3" w:name="_Toc73804672"/>
       <w:r>
         <w:rPr>
           <w:rFonts w:cstheme="majorHAnsi"/>
@@ -2584,10 +2589,18 @@
         </w:numPr>
       </w:pPr>
       <w:r>
-        <w:t>List current buy and sell</w:t>
-      </w:r>
-      <w:r>
-        <w:t>: sort by any</w:t>
+        <w:t xml:space="preserve">List current buy and </w:t>
+      </w:r>
+      <w:proofErr w:type="gramStart"/>
+      <w:r>
+        <w:t>sell</w:t>
+      </w:r>
+      <w:r>
+        <w:t>:</w:t>
+      </w:r>
+      <w:proofErr w:type="gramEnd"/>
+      <w:r>
+        <w:t xml:space="preserve"> sort by any</w:t>
       </w:r>
     </w:p>
     <w:p>
@@ -2649,7 +2662,7 @@
           <w:color w:val="auto"/>
         </w:rPr>
       </w:pPr>
-      <w:bookmarkStart w:id="4" w:name="_Toc73468672"/>
+      <w:bookmarkStart w:id="4" w:name="_Toc73804673"/>
       <w:r>
         <w:rPr>
           <w:b/>
@@ -2671,7 +2684,7 @@
           <w:color w:val="auto"/>
         </w:rPr>
       </w:pPr>
-      <w:bookmarkStart w:id="5" w:name="_Toc73468673"/>
+      <w:bookmarkStart w:id="5" w:name="_Toc73804674"/>
       <w:r>
         <w:rPr>
           <w:b/>
@@ -2729,7 +2742,17 @@
             <w:sz w:val="36"/>
             <w:szCs w:val="36"/>
           </w:rPr>
-          <w:t>oc</w:t>
+          <w:t>o</w:t>
+        </w:r>
+        <w:r>
+          <w:rPr>
+            <w:rStyle w:val="Hyperlink"/>
+            <w:b/>
+            <w:bCs/>
+            <w:sz w:val="36"/>
+            <w:szCs w:val="36"/>
+          </w:rPr>
+          <w:t>c</w:t>
         </w:r>
       </w:hyperlink>
     </w:p>
@@ -2743,7 +2766,7 @@
           <w:color w:val="auto"/>
         </w:rPr>
       </w:pPr>
-      <w:bookmarkStart w:id="6" w:name="_Toc73468674"/>
+      <w:bookmarkStart w:id="6" w:name="_Toc73804675"/>
       <w:r>
         <w:rPr>
           <w:b/>
@@ -2817,7 +2840,7 @@
           <w:noProof/>
         </w:rPr>
       </w:pPr>
-      <w:bookmarkStart w:id="7" w:name="_Toc73468675"/>
+      <w:bookmarkStart w:id="7" w:name="_Toc73804676"/>
       <w:r>
         <w:rPr>
           <w:b/>
@@ -3485,7 +3508,7 @@
           <w:color w:val="auto"/>
         </w:rPr>
       </w:pPr>
-      <w:bookmarkStart w:id="8" w:name="_Toc73468676"/>
+      <w:bookmarkStart w:id="8" w:name="_Toc73804677"/>
       <w:r>
         <w:rPr>
           <w:b/>
@@ -3556,9 +3579,19 @@
     <w:p>
       <w:pPr>
         <w:pStyle w:val="Heading2"/>
-      </w:pPr>
-      <w:bookmarkStart w:id="9" w:name="_Toc73468677"/>
-      <w:r>
+        <w:rPr>
+          <w:b/>
+          <w:bCs/>
+          <w:color w:val="auto"/>
+        </w:rPr>
+      </w:pPr>
+      <w:bookmarkStart w:id="9" w:name="_Toc73804678"/>
+      <w:r>
+        <w:rPr>
+          <w:b/>
+          <w:bCs/>
+          <w:color w:val="auto"/>
+        </w:rPr>
         <w:t>Network Protocol</w:t>
       </w:r>
       <w:bookmarkEnd w:id="9"/>
@@ -3572,13 +3605,45 @@
     <w:p>
       <w:r>
         <w:lastRenderedPageBreak/>
-        <w:t xml:space="preserve">The request handler on the server side receives the stream, reassembles the payload request object and uses the object type string to determine what the object type of the payload object is. The request handler then interfaces with the database through a Hibernate session, and its actions are determined by the request payload type. A “Buy” or “Sell” type request will cause the request handler to cast the request payload object as a Trade class object and create a new entry in the database’s trade table. A “Get” type request will cause the request handler to pass a select query to the Hibernate session to return an object matching the request payload object or null, if there is no matching entry in the database. A “List” type request will cause the request handler to pass a select query to the Hibernate session to return a list of objects matching some property of the payload object, or null if no such entry exists in the database. The “Create”, “Update” and “Delete” type requests will create, update or delete entries, respectively, from the table matching the object type. </w:t>
+        <w:t xml:space="preserve">The request handler on the server side receives the stream, reassembles the payload request </w:t>
+      </w:r>
+      <w:proofErr w:type="gramStart"/>
+      <w:r>
+        <w:t>object</w:t>
+      </w:r>
+      <w:proofErr w:type="gramEnd"/>
+      <w:r>
+        <w:t xml:space="preserve"> and uses the object type string to determine what the object type of the payload object is. The request handler then interfaces with the database through a Hibernate session, and its actions are determined by the request payload type. A “Buy” or “Sell” type request will cause the request handler to cast the request payload object as a Trade class object and create a new entry in the database’s trade table. A “Get” type request will cause the request handler to pass a select query to the Hibernate session to return an object matching the request payload object or </w:t>
+      </w:r>
+      <w:proofErr w:type="gramStart"/>
+      <w:r>
+        <w:t>null, if</w:t>
+      </w:r>
+      <w:proofErr w:type="gramEnd"/>
+      <w:r>
+        <w:t xml:space="preserve"> there is no matching entry in the database. A “List” type request will cause the request handler to pass a select query to the Hibernate session to return a list of objects matching some property of the payload object, or null if no such entry exists in the database. The “Create”, “Update” and “Delete” type requests will create, </w:t>
+      </w:r>
+      <w:proofErr w:type="gramStart"/>
+      <w:r>
+        <w:t>update</w:t>
+      </w:r>
+      <w:proofErr w:type="gramEnd"/>
+      <w:r>
+        <w:t xml:space="preserve"> or delete entries, respectively, from the table matching the object type. </w:t>
       </w:r>
     </w:p>
     <w:p/>
     <w:p>
       <w:r>
-        <w:t>Once the request handler has processed the request object, a response object is created and passed back to the client by an object output stream. The request handler socket is then closed and the request handler process ends. The Client reads in the response object, then closes the socket and returns the response.</w:t>
+        <w:t xml:space="preserve">Once the request handler has processed the request object, a response object is created and passed back to the client by an object output stream. The request handler socket is then </w:t>
+      </w:r>
+      <w:proofErr w:type="gramStart"/>
+      <w:r>
+        <w:t>closed</w:t>
+      </w:r>
+      <w:proofErr w:type="gramEnd"/>
+      <w:r>
+        <w:t xml:space="preserve"> and the request handler process ends. The Client reads in the response object, then closes the socket and returns the response.</w:t>
       </w:r>
     </w:p>
     <w:p>
@@ -3591,17 +3656,25 @@
         </w:rPr>
       </w:pPr>
       <w:bookmarkStart w:id="10" w:name="_Toc68301682"/>
-      <w:bookmarkStart w:id="11" w:name="_Toc73468678"/>
+      <w:bookmarkStart w:id="11" w:name="_Toc73804679"/>
       <w:r>
         <w:rPr>
           <w:b/>
           <w:bCs/>
           <w:color w:val="auto"/>
         </w:rPr>
-        <w:t xml:space="preserve">Deployment </w:t>
+        <w:t>Deployment</w:t>
+      </w:r>
+      <w:bookmarkEnd w:id="11"/>
+      <w:r>
+        <w:rPr>
+          <w:b/>
+          <w:bCs/>
+          <w:color w:val="auto"/>
+        </w:rPr>
+        <w:t xml:space="preserve"> </w:t>
       </w:r>
       <w:bookmarkEnd w:id="10"/>
-      <w:bookmarkEnd w:id="11"/>
     </w:p>
     <w:p>
       <w:pPr>
@@ -3614,7 +3687,7 @@
         </w:rPr>
       </w:pPr>
       <w:bookmarkStart w:id="12" w:name="_Toc68301683"/>
-      <w:bookmarkStart w:id="13" w:name="_Toc73468679"/>
+      <w:bookmarkStart w:id="13" w:name="_Toc73804680"/>
       <w:r>
         <w:rPr>
           <w:b/>
@@ -3637,7 +3710,7 @@
         </w:rPr>
       </w:pPr>
       <w:bookmarkStart w:id="14" w:name="_Toc68301684"/>
-      <w:bookmarkStart w:id="15" w:name="_Toc73468680"/>
+      <w:bookmarkStart w:id="15" w:name="_Toc73804681"/>
       <w:r>
         <w:rPr>
           <w:b/>
@@ -3662,7 +3735,7 @@
         </w:rPr>
       </w:pPr>
       <w:bookmarkStart w:id="16" w:name="_Toc68301685"/>
-      <w:bookmarkStart w:id="17" w:name="_Toc73468681"/>
+      <w:bookmarkStart w:id="17" w:name="_Toc73804682"/>
       <w:r>
         <w:rPr>
           <w:b/>
@@ -9525,6 +9598,7 @@
     <w:rsid w:val="00687CD6"/>
     <w:rsid w:val="007B2C06"/>
     <w:rsid w:val="00844BA6"/>
+    <w:rsid w:val="008A1E43"/>
     <w:rsid w:val="009D2C76"/>
     <w:rsid w:val="00A13608"/>
     <w:rsid w:val="00A9474D"/>
@@ -9533,7 +9607,6 @@
     <w:rsid w:val="00B7665A"/>
     <w:rsid w:val="00B9591B"/>
     <w:rsid w:val="00BE4739"/>
-    <w:rsid w:val="00BF571E"/>
     <w:rsid w:val="00C043B7"/>
     <w:rsid w:val="00C4349E"/>
     <w:rsid w:val="00CE50F4"/>

</xml_diff>

<commit_message>
database schema: added variable types, added jpeg to project report folder, added jpeg to word doc
</commit_message>
<xml_diff>
--- a/Project_Report/Project_Report.docx
+++ b/Project_Report/Project_Report.docx
@@ -1944,13 +1944,8 @@
       <w:r>
         <w:t xml:space="preserve"> (</w:t>
       </w:r>
-      <w:proofErr w:type="gramStart"/>
-      <w:r>
-        <w:t>will</w:t>
-      </w:r>
-      <w:proofErr w:type="gramEnd"/>
-      <w:r>
-        <w:t xml:space="preserve"> be implement by default</w:t>
+      <w:r>
+        <w:t>will be implement by default</w:t>
       </w:r>
       <w:r>
         <w:t>)</w:t>
@@ -2589,18 +2584,10 @@
         </w:numPr>
       </w:pPr>
       <w:r>
-        <w:t xml:space="preserve">List current buy and </w:t>
-      </w:r>
-      <w:proofErr w:type="gramStart"/>
-      <w:r>
-        <w:t>sell</w:t>
-      </w:r>
-      <w:r>
-        <w:t>:</w:t>
-      </w:r>
-      <w:proofErr w:type="gramEnd"/>
-      <w:r>
-        <w:t xml:space="preserve"> sort by any</w:t>
+        <w:t>List current buy and sell</w:t>
+      </w:r>
+      <w:r>
+        <w:t>: sort by any</w:t>
       </w:r>
     </w:p>
     <w:p>
@@ -3695,10 +3682,10 @@
           <w:noProof/>
         </w:rPr>
         <w:drawing>
-          <wp:inline distT="0" distB="0" distL="0" distR="0" wp14:anchorId="326076A1" wp14:editId="02F80DD3">
-            <wp:extent cx="5369442" cy="5686867"/>
-            <wp:effectExtent l="0" t="0" r="3175" b="0"/>
-            <wp:docPr id="11" name="Picture 11"/>
+          <wp:inline distT="0" distB="0" distL="0" distR="0" wp14:anchorId="2EE4B64C" wp14:editId="34419B48">
+            <wp:extent cx="5543550" cy="6276975"/>
+            <wp:effectExtent l="0" t="0" r="0" b="9525"/>
+            <wp:docPr id="3" name="Picture 3"/>
             <wp:cNvGraphicFramePr>
               <a:graphicFrameLocks xmlns:a="http://schemas.openxmlformats.org/drawingml/2006/main" noChangeAspect="1"/>
             </wp:cNvGraphicFramePr>
@@ -3706,7 +3693,7 @@
               <a:graphicData uri="http://schemas.openxmlformats.org/drawingml/2006/picture">
                 <pic:pic xmlns:pic="http://schemas.openxmlformats.org/drawingml/2006/picture">
                   <pic:nvPicPr>
-                    <pic:cNvPr id="0" name="Picture 4"/>
+                    <pic:cNvPr id="0" name="Picture 2"/>
                     <pic:cNvPicPr>
                       <a:picLocks noChangeAspect="1" noChangeArrowheads="1"/>
                     </pic:cNvPicPr>
@@ -3727,7 +3714,7 @@
                   <pic:spPr bwMode="auto">
                     <a:xfrm>
                       <a:off x="0" y="0"/>
-                      <a:ext cx="5377162" cy="5695043"/>
+                      <a:ext cx="5543550" cy="6276975"/>
                     </a:xfrm>
                     <a:prstGeom prst="rect">
                       <a:avLst/>
@@ -3749,7 +3736,6 @@
     <w:p/>
     <w:p/>
     <w:p/>
-    <w:p/>
     <w:p>
       <w:pPr>
         <w:pStyle w:val="Heading2"/>
@@ -3779,45 +3765,13 @@
     <w:p/>
     <w:p>
       <w:r>
-        <w:t xml:space="preserve">The request handler on the server side receives the stream, reassembles the payload request </w:t>
-      </w:r>
-      <w:proofErr w:type="gramStart"/>
-      <w:r>
-        <w:t>object</w:t>
-      </w:r>
-      <w:proofErr w:type="gramEnd"/>
-      <w:r>
-        <w:t xml:space="preserve"> and uses the object type string to determine what the object type of the payload object is. The request handler then interfaces with the database through a Hibernate session, and its actions are determined by the request payload type. A “Buy” or “Sell” type request will cause the request handler to cast the request payload object as a Trade class object and create a new entry in the database’s trade table. A “Get” type request will cause the request handler to pass a select query to the Hibernate session to return an object matching the request payload object or </w:t>
-      </w:r>
-      <w:proofErr w:type="gramStart"/>
-      <w:r>
-        <w:t>null, if</w:t>
-      </w:r>
-      <w:proofErr w:type="gramEnd"/>
-      <w:r>
-        <w:t xml:space="preserve"> there is no matching entry in the database. A “List” type request will cause the request handler to pass a select query to the Hibernate session to return a list of objects matching some property of the payload object, or null if no such entry exists in the database. The “Create”, “Update” and “Delete” type requests will create, </w:t>
-      </w:r>
-      <w:proofErr w:type="gramStart"/>
-      <w:r>
-        <w:t>update</w:t>
-      </w:r>
-      <w:proofErr w:type="gramEnd"/>
-      <w:r>
-        <w:t xml:space="preserve"> or delete entries, respectively, from the table matching the object type. </w:t>
+        <w:t xml:space="preserve">The request handler on the server side receives the stream, reassembles the payload request object and uses the object type string to determine what the object type of the payload object is. The request handler then interfaces with the database through a Hibernate session, and its actions are determined by the request payload type. A “Buy” or “Sell” type request will cause the request handler to cast the request payload object as a Trade class object and create a new entry in the database’s trade table. A “Get” type request will cause the request handler to pass a select query to the Hibernate session to return an object matching the request payload object or null, if there is no matching entry in the database. A “List” type request will cause the request handler to pass a select query to the Hibernate session to return a list of objects matching some property of the payload object, or null if no such entry exists in the database. The “Create”, “Update” and “Delete” type requests will create, update or delete entries, respectively, from the table matching the object type. </w:t>
       </w:r>
     </w:p>
     <w:p/>
     <w:p>
       <w:r>
-        <w:t xml:space="preserve">Once the request handler has processed the request object, a response object is created and passed back to the client by an object output stream. The request handler socket is then </w:t>
-      </w:r>
-      <w:proofErr w:type="gramStart"/>
-      <w:r>
-        <w:t>closed</w:t>
-      </w:r>
-      <w:proofErr w:type="gramEnd"/>
-      <w:r>
-        <w:t xml:space="preserve"> and the request handler process ends. The Client reads in the response object, then closes the socket and returns the response.</w:t>
+        <w:t>Once the request handler has processed the request object, a response object is created and passed back to the client by an object output stream. The request handler socket is then closed and the request handler process ends. The Client reads in the response object, then closes the socket and returns the response.</w:t>
       </w:r>
     </w:p>
     <w:p>
@@ -3829,8 +3783,8 @@
           <w:color w:val="auto"/>
         </w:rPr>
       </w:pPr>
-      <w:bookmarkStart w:id="10" w:name="_Toc68301682"/>
-      <w:bookmarkStart w:id="11" w:name="_Toc73810701"/>
+      <w:bookmarkStart w:id="10" w:name="_Toc73810701"/>
+      <w:bookmarkStart w:id="11" w:name="_Toc68301682"/>
       <w:r>
         <w:rPr>
           <w:b/>
@@ -3839,7 +3793,7 @@
         </w:rPr>
         <w:t>Deployment</w:t>
       </w:r>
-      <w:bookmarkEnd w:id="11"/>
+      <w:bookmarkEnd w:id="10"/>
       <w:r>
         <w:rPr>
           <w:b/>
@@ -3848,7 +3802,7 @@
         </w:rPr>
         <w:t xml:space="preserve"> </w:t>
       </w:r>
-      <w:bookmarkEnd w:id="10"/>
+      <w:bookmarkEnd w:id="11"/>
     </w:p>
     <w:p>
       <w:pPr>
@@ -9774,6 +9728,7 @@
     <w:rsid w:val="006D420F"/>
     <w:rsid w:val="007B2C06"/>
     <w:rsid w:val="00844BA6"/>
+    <w:rsid w:val="00885E76"/>
     <w:rsid w:val="009D2C76"/>
     <w:rsid w:val="00A13608"/>
     <w:rsid w:val="00A9474D"/>

</xml_diff>

<commit_message>
Added class diagram pics to the project report folder and the report.
</commit_message>
<xml_diff>
--- a/Project_Report/Project_Report.docx
+++ b/Project_Report/Project_Report.docx
@@ -1764,21 +1764,9 @@
     <w:p>
       <w:pPr>
         <w:pStyle w:val="Heading2"/>
-        <w:rPr>
-          <w:rFonts w:cstheme="majorHAnsi"/>
-          <w:b/>
-          <w:bCs/>
-          <w:color w:val="auto"/>
-        </w:rPr>
       </w:pPr>
       <w:bookmarkStart w:id="1" w:name="_Toc73810692"/>
       <w:r>
-        <w:rPr>
-          <w:rFonts w:cstheme="majorHAnsi"/>
-          <w:b/>
-          <w:bCs/>
-          <w:color w:val="auto"/>
-        </w:rPr>
         <w:t>Must have</w:t>
       </w:r>
       <w:bookmarkEnd w:id="1"/>
@@ -2377,21 +2365,9 @@
     <w:p>
       <w:pPr>
         <w:pStyle w:val="Heading2"/>
-        <w:rPr>
-          <w:rFonts w:cstheme="majorHAnsi"/>
-          <w:b/>
-          <w:bCs/>
-          <w:color w:val="auto"/>
-        </w:rPr>
       </w:pPr>
       <w:bookmarkStart w:id="2" w:name="_Toc73810693"/>
       <w:r>
-        <w:rPr>
-          <w:rFonts w:cstheme="majorHAnsi"/>
-          <w:b/>
-          <w:bCs/>
-          <w:color w:val="auto"/>
-        </w:rPr>
         <w:t>Should have</w:t>
       </w:r>
       <w:bookmarkEnd w:id="2"/>
@@ -2518,21 +2494,9 @@
     <w:p>
       <w:pPr>
         <w:pStyle w:val="Heading2"/>
-        <w:rPr>
-          <w:rFonts w:cstheme="majorHAnsi"/>
-          <w:b/>
-          <w:bCs/>
-          <w:color w:val="auto"/>
-        </w:rPr>
       </w:pPr>
       <w:bookmarkStart w:id="3" w:name="_Toc73810694"/>
       <w:r>
-        <w:rPr>
-          <w:rFonts w:cstheme="majorHAnsi"/>
-          <w:b/>
-          <w:bCs/>
-          <w:color w:val="auto"/>
-        </w:rPr>
         <w:t>Nice to have</w:t>
       </w:r>
       <w:bookmarkEnd w:id="3"/>
@@ -2664,28 +2628,12 @@
     <w:p>
       <w:pPr>
         <w:pStyle w:val="Heading2"/>
-        <w:ind w:firstLine="720"/>
-        <w:rPr>
-          <w:b/>
-          <w:bCs/>
-          <w:color w:val="auto"/>
-        </w:rPr>
       </w:pPr>
       <w:bookmarkStart w:id="5" w:name="_Toc73810696"/>
       <w:r>
-        <w:rPr>
-          <w:b/>
-          <w:bCs/>
-          <w:color w:val="auto"/>
-        </w:rPr>
         <w:t xml:space="preserve">Design of </w:t>
       </w:r>
       <w:r>
-        <w:rPr>
-          <w:b/>
-          <w:bCs/>
-          <w:color w:val="auto"/>
-        </w:rPr>
         <w:t>Classes</w:t>
       </w:r>
       <w:bookmarkEnd w:id="5"/>
@@ -2736,23 +2684,20 @@
     <w:p>
       <w:pPr>
         <w:pStyle w:val="Heading2"/>
-        <w:ind w:firstLine="720"/>
-        <w:rPr>
-          <w:b/>
-          <w:bCs/>
-          <w:color w:val="auto"/>
-        </w:rPr>
       </w:pPr>
       <w:bookmarkStart w:id="6" w:name="_Toc73810697"/>
       <w:r>
-        <w:rPr>
-          <w:b/>
-          <w:bCs/>
-          <w:color w:val="auto"/>
-        </w:rPr>
         <w:t>Interaction of Classes/Methods</w:t>
       </w:r>
       <w:bookmarkEnd w:id="6"/>
+    </w:p>
+    <w:p>
+      <w:pPr>
+        <w:pStyle w:val="Heading3"/>
+      </w:pPr>
+      <w:r>
+        <w:t>Common Package</w:t>
+      </w:r>
     </w:p>
     <w:p>
       <w:r>
@@ -2760,10 +2705,10 @@
           <w:noProof/>
         </w:rPr>
         <w:drawing>
-          <wp:inline distT="0" distB="0" distL="0" distR="0" wp14:anchorId="1E84EE7D" wp14:editId="49BA4379">
-            <wp:extent cx="5934075" cy="5638800"/>
-            <wp:effectExtent l="0" t="0" r="9525" b="0"/>
-            <wp:docPr id="5" name="Picture 5"/>
+          <wp:inline distT="0" distB="0" distL="0" distR="0" wp14:anchorId="4F71EA43" wp14:editId="7062DD1B">
+            <wp:extent cx="5940000" cy="4637296"/>
+            <wp:effectExtent l="0" t="0" r="3810" b="0"/>
+            <wp:docPr id="2" name="Picture 2"/>
             <wp:cNvGraphicFramePr>
               <a:graphicFrameLocks xmlns:a="http://schemas.openxmlformats.org/drawingml/2006/main" noChangeAspect="1"/>
             </wp:cNvGraphicFramePr>
@@ -2771,36 +2716,36 @@
               <a:graphicData uri="http://schemas.openxmlformats.org/drawingml/2006/picture">
                 <pic:pic xmlns:pic="http://schemas.openxmlformats.org/drawingml/2006/picture">
                   <pic:nvPicPr>
-                    <pic:cNvPr id="0" name="Picture 3"/>
-                    <pic:cNvPicPr>
-                      <a:picLocks noChangeAspect="1" noChangeArrowheads="1"/>
-                    </pic:cNvPicPr>
+                    <pic:cNvPr id="2" name="Picture 2"/>
+                    <pic:cNvPicPr/>
                   </pic:nvPicPr>
-                  <pic:blipFill>
-                    <a:blip r:embed="rId10">
+                  <pic:blipFill rotWithShape="1">
+                    <a:blip r:embed="rId10" cstate="print">
                       <a:extLst>
                         <a:ext uri="{28A0092B-C50C-407E-A947-70E740481C1C}">
                           <a14:useLocalDpi xmlns:a14="http://schemas.microsoft.com/office/drawing/2010/main" val="0"/>
                         </a:ext>
                       </a:extLst>
                     </a:blip>
-                    <a:srcRect/>
-                    <a:stretch>
-                      <a:fillRect/>
-                    </a:stretch>
+                    <a:srcRect l="3590" t="9965" r="3462" b="1907"/>
+                    <a:stretch/>
                   </pic:blipFill>
                   <pic:spPr bwMode="auto">
                     <a:xfrm>
                       <a:off x="0" y="0"/>
-                      <a:ext cx="5934075" cy="5638800"/>
+                      <a:ext cx="5940000" cy="4637296"/>
                     </a:xfrm>
                     <a:prstGeom prst="rect">
                       <a:avLst/>
                     </a:prstGeom>
-                    <a:noFill/>
                     <a:ln>
                       <a:noFill/>
                     </a:ln>
+                    <a:extLst>
+                      <a:ext uri="{53640926-AAD7-44D8-BBD7-CCE9431645EC}">
+                        <a14:shadowObscured xmlns:a14="http://schemas.microsoft.com/office/drawing/2010/main"/>
+                      </a:ext>
+                    </a:extLst>
                   </pic:spPr>
                 </pic:pic>
               </a:graphicData>
@@ -2809,34 +2754,712 @@
         </w:drawing>
       </w:r>
     </w:p>
-    <w:p/>
-    <w:p/>
-    <w:p/>
-    <w:p/>
-    <w:p>
-      <w:pPr>
-        <w:pStyle w:val="Heading2"/>
-        <w:ind w:firstLine="720"/>
+    <w:p>
+      <w:pPr>
+        <w:pStyle w:val="Heading3"/>
+      </w:pPr>
+      <w:r>
+        <w:t>Common/Enums Package</w:t>
+      </w:r>
+    </w:p>
+    <w:p>
+      <w:pPr>
         <w:rPr>
           <w:noProof/>
         </w:rPr>
       </w:pPr>
-      <w:bookmarkStart w:id="7" w:name="_Toc73810698"/>
+    </w:p>
+    <w:p>
       <w:r>
         <w:rPr>
-          <w:b/>
-          <w:bCs/>
-          <w:color w:val="auto"/>
+          <w:noProof/>
         </w:rPr>
         <w:lastRenderedPageBreak/>
+        <w:drawing>
+          <wp:inline distT="0" distB="0" distL="0" distR="0" wp14:anchorId="75936FB0" wp14:editId="530717CB">
+            <wp:extent cx="5940000" cy="1829520"/>
+            <wp:effectExtent l="0" t="0" r="3810" b="0"/>
+            <wp:docPr id="4" name="Picture 4"/>
+            <wp:cNvGraphicFramePr>
+              <a:graphicFrameLocks xmlns:a="http://schemas.openxmlformats.org/drawingml/2006/main" noChangeAspect="1"/>
+            </wp:cNvGraphicFramePr>
+            <a:graphic xmlns:a="http://schemas.openxmlformats.org/drawingml/2006/main">
+              <a:graphicData uri="http://schemas.openxmlformats.org/drawingml/2006/picture">
+                <pic:pic xmlns:pic="http://schemas.openxmlformats.org/drawingml/2006/picture">
+                  <pic:nvPicPr>
+                    <pic:cNvPr id="4" name="Picture 4"/>
+                    <pic:cNvPicPr/>
+                  </pic:nvPicPr>
+                  <pic:blipFill rotWithShape="1">
+                    <a:blip r:embed="rId11" cstate="print">
+                      <a:extLst>
+                        <a:ext uri="{28A0092B-C50C-407E-A947-70E740481C1C}">
+                          <a14:useLocalDpi xmlns:a14="http://schemas.microsoft.com/office/drawing/2010/main" val="0"/>
+                        </a:ext>
+                      </a:extLst>
+                    </a:blip>
+                    <a:srcRect l="18590" t="26369" r="17308" b="11157"/>
+                    <a:stretch/>
+                  </pic:blipFill>
+                  <pic:spPr bwMode="auto">
+                    <a:xfrm>
+                      <a:off x="0" y="0"/>
+                      <a:ext cx="5940000" cy="1829520"/>
+                    </a:xfrm>
+                    <a:prstGeom prst="rect">
+                      <a:avLst/>
+                    </a:prstGeom>
+                    <a:ln>
+                      <a:noFill/>
+                    </a:ln>
+                    <a:extLst>
+                      <a:ext uri="{53640926-AAD7-44D8-BBD7-CCE9431645EC}">
+                        <a14:shadowObscured xmlns:a14="http://schemas.microsoft.com/office/drawing/2010/main"/>
+                      </a:ext>
+                    </a:extLst>
+                  </pic:spPr>
+                </pic:pic>
+              </a:graphicData>
+            </a:graphic>
+          </wp:inline>
+        </w:drawing>
+      </w:r>
+    </w:p>
+    <w:p>
+      <w:pPr>
+        <w:pStyle w:val="Heading3"/>
+      </w:pPr>
+      <w:r>
+        <w:t>Common/Helpers Package</w:t>
+      </w:r>
+    </w:p>
+    <w:p>
+      <w:r>
+        <w:rPr>
+          <w:noProof/>
+        </w:rPr>
+        <w:drawing>
+          <wp:inline distT="0" distB="0" distL="0" distR="0" wp14:anchorId="0FFA4F81" wp14:editId="2E9B4BB9">
+            <wp:extent cx="5940000" cy="1013024"/>
+            <wp:effectExtent l="0" t="0" r="3810" b="0"/>
+            <wp:docPr id="7" name="Picture 7"/>
+            <wp:cNvGraphicFramePr>
+              <a:graphicFrameLocks xmlns:a="http://schemas.openxmlformats.org/drawingml/2006/main" noChangeAspect="1"/>
+            </wp:cNvGraphicFramePr>
+            <a:graphic xmlns:a="http://schemas.openxmlformats.org/drawingml/2006/main">
+              <a:graphicData uri="http://schemas.openxmlformats.org/drawingml/2006/picture">
+                <pic:pic xmlns:pic="http://schemas.openxmlformats.org/drawingml/2006/picture">
+                  <pic:nvPicPr>
+                    <pic:cNvPr id="7" name="Picture 7"/>
+                    <pic:cNvPicPr/>
+                  </pic:nvPicPr>
+                  <pic:blipFill rotWithShape="1">
+                    <a:blip r:embed="rId12" cstate="print">
+                      <a:extLst>
+                        <a:ext uri="{28A0092B-C50C-407E-A947-70E740481C1C}">
+                          <a14:useLocalDpi xmlns:a14="http://schemas.microsoft.com/office/drawing/2010/main" val="0"/>
+                        </a:ext>
+                      </a:extLst>
+                    </a:blip>
+                    <a:srcRect l="8846" t="27587" r="8462" b="27788"/>
+                    <a:stretch/>
+                  </pic:blipFill>
+                  <pic:spPr bwMode="auto">
+                    <a:xfrm>
+                      <a:off x="0" y="0"/>
+                      <a:ext cx="5940000" cy="1013024"/>
+                    </a:xfrm>
+                    <a:prstGeom prst="rect">
+                      <a:avLst/>
+                    </a:prstGeom>
+                    <a:ln>
+                      <a:noFill/>
+                    </a:ln>
+                    <a:extLst>
+                      <a:ext uri="{53640926-AAD7-44D8-BBD7-CCE9431645EC}">
+                        <a14:shadowObscured xmlns:a14="http://schemas.microsoft.com/office/drawing/2010/main"/>
+                      </a:ext>
+                    </a:extLst>
+                  </pic:spPr>
+                </pic:pic>
+              </a:graphicData>
+            </a:graphic>
+          </wp:inline>
+        </w:drawing>
+      </w:r>
+    </w:p>
+    <w:p>
+      <w:pPr>
+        <w:pStyle w:val="Heading3"/>
+      </w:pPr>
+      <w:r>
+        <w:t>Common/</w:t>
+      </w:r>
+      <w:proofErr w:type="spellStart"/>
+      <w:r>
+        <w:t>ServerPackages</w:t>
+      </w:r>
+      <w:proofErr w:type="spellEnd"/>
+      <w:r>
+        <w:t xml:space="preserve"> Package</w:t>
+      </w:r>
+    </w:p>
+    <w:p>
+      <w:pPr>
+        <w:rPr>
+          <w:noProof/>
+        </w:rPr>
+      </w:pPr>
+    </w:p>
+    <w:p>
+      <w:r>
+        <w:rPr>
+          <w:noProof/>
+        </w:rPr>
+        <w:drawing>
+          <wp:inline distT="0" distB="0" distL="0" distR="0" wp14:anchorId="38517986" wp14:editId="2C357CDF">
+            <wp:extent cx="5943600" cy="2713355"/>
+            <wp:effectExtent l="0" t="0" r="0" b="0"/>
+            <wp:docPr id="8" name="Picture 8"/>
+            <wp:cNvGraphicFramePr>
+              <a:graphicFrameLocks xmlns:a="http://schemas.openxmlformats.org/drawingml/2006/main" noChangeAspect="1"/>
+            </wp:cNvGraphicFramePr>
+            <a:graphic xmlns:a="http://schemas.openxmlformats.org/drawingml/2006/main">
+              <a:graphicData uri="http://schemas.openxmlformats.org/drawingml/2006/picture">
+                <pic:pic xmlns:pic="http://schemas.openxmlformats.org/drawingml/2006/picture">
+                  <pic:nvPicPr>
+                    <pic:cNvPr id="8" name="Picture 8"/>
+                    <pic:cNvPicPr/>
+                  </pic:nvPicPr>
+                  <pic:blipFill rotWithShape="1">
+                    <a:blip r:embed="rId13" cstate="print">
+                      <a:extLst>
+                        <a:ext uri="{28A0092B-C50C-407E-A947-70E740481C1C}">
+                          <a14:useLocalDpi xmlns:a14="http://schemas.microsoft.com/office/drawing/2010/main" val="0"/>
+                        </a:ext>
+                      </a:extLst>
+                    </a:blip>
+                    <a:srcRect t="15436"/>
+                    <a:stretch/>
+                  </pic:blipFill>
+                  <pic:spPr bwMode="auto">
+                    <a:xfrm>
+                      <a:off x="0" y="0"/>
+                      <a:ext cx="5943600" cy="2713355"/>
+                    </a:xfrm>
+                    <a:prstGeom prst="rect">
+                      <a:avLst/>
+                    </a:prstGeom>
+                    <a:ln>
+                      <a:noFill/>
+                    </a:ln>
+                    <a:extLst>
+                      <a:ext uri="{53640926-AAD7-44D8-BBD7-CCE9431645EC}">
+                        <a14:shadowObscured xmlns:a14="http://schemas.microsoft.com/office/drawing/2010/main"/>
+                      </a:ext>
+                    </a:extLst>
+                  </pic:spPr>
+                </pic:pic>
+              </a:graphicData>
+            </a:graphic>
+          </wp:inline>
+        </w:drawing>
+      </w:r>
+    </w:p>
+    <w:p>
+      <w:pPr>
+        <w:pStyle w:val="Heading3"/>
+      </w:pPr>
+      <w:r>
+        <w:t>Server Package</w:t>
+      </w:r>
+    </w:p>
+    <w:p>
+      <w:pPr>
+        <w:rPr>
+          <w:noProof/>
+        </w:rPr>
+      </w:pPr>
+    </w:p>
+    <w:p>
+      <w:r>
+        <w:rPr>
+          <w:noProof/>
+        </w:rPr>
+        <w:lastRenderedPageBreak/>
+        <w:drawing>
+          <wp:inline distT="0" distB="0" distL="0" distR="0" wp14:anchorId="5B81C0CB" wp14:editId="76997667">
+            <wp:extent cx="5940000" cy="3095493"/>
+            <wp:effectExtent l="0" t="0" r="3810" b="0"/>
+            <wp:docPr id="9" name="Picture 9"/>
+            <wp:cNvGraphicFramePr>
+              <a:graphicFrameLocks xmlns:a="http://schemas.openxmlformats.org/drawingml/2006/main" noChangeAspect="1"/>
+            </wp:cNvGraphicFramePr>
+            <a:graphic xmlns:a="http://schemas.openxmlformats.org/drawingml/2006/main">
+              <a:graphicData uri="http://schemas.openxmlformats.org/drawingml/2006/picture">
+                <pic:pic xmlns:pic="http://schemas.openxmlformats.org/drawingml/2006/picture">
+                  <pic:nvPicPr>
+                    <pic:cNvPr id="9" name="Picture 9"/>
+                    <pic:cNvPicPr/>
+                  </pic:nvPicPr>
+                  <pic:blipFill rotWithShape="1">
+                    <a:blip r:embed="rId14" cstate="print">
+                      <a:extLst>
+                        <a:ext uri="{28A0092B-C50C-407E-A947-70E740481C1C}">
+                          <a14:useLocalDpi xmlns:a14="http://schemas.microsoft.com/office/drawing/2010/main" val="0"/>
+                        </a:ext>
+                      </a:extLst>
+                    </a:blip>
+                    <a:srcRect l="4359" t="13390" r="4616" b="5395"/>
+                    <a:stretch/>
+                  </pic:blipFill>
+                  <pic:spPr bwMode="auto">
+                    <a:xfrm>
+                      <a:off x="0" y="0"/>
+                      <a:ext cx="5940000" cy="3095493"/>
+                    </a:xfrm>
+                    <a:prstGeom prst="rect">
+                      <a:avLst/>
+                    </a:prstGeom>
+                    <a:ln>
+                      <a:noFill/>
+                    </a:ln>
+                    <a:extLst>
+                      <a:ext uri="{53640926-AAD7-44D8-BBD7-CCE9431645EC}">
+                        <a14:shadowObscured xmlns:a14="http://schemas.microsoft.com/office/drawing/2010/main"/>
+                      </a:ext>
+                    </a:extLst>
+                  </pic:spPr>
+                </pic:pic>
+              </a:graphicData>
+            </a:graphic>
+          </wp:inline>
+        </w:drawing>
+      </w:r>
+    </w:p>
+    <w:p>
+      <w:pPr>
+        <w:pStyle w:val="Heading3"/>
+      </w:pPr>
+      <w:r>
+        <w:t>Client Package</w:t>
+      </w:r>
+    </w:p>
+    <w:p>
+      <w:r>
+        <w:rPr>
+          <w:noProof/>
+        </w:rPr>
+        <w:drawing>
+          <wp:inline distT="0" distB="0" distL="0" distR="0" wp14:anchorId="08B960A5" wp14:editId="38D9C785">
+            <wp:extent cx="5940000" cy="4056410"/>
+            <wp:effectExtent l="0" t="0" r="3810" b="1270"/>
+            <wp:docPr id="10" name="Picture 10"/>
+            <wp:cNvGraphicFramePr>
+              <a:graphicFrameLocks xmlns:a="http://schemas.openxmlformats.org/drawingml/2006/main" noChangeAspect="1"/>
+            </wp:cNvGraphicFramePr>
+            <a:graphic xmlns:a="http://schemas.openxmlformats.org/drawingml/2006/main">
+              <a:graphicData uri="http://schemas.openxmlformats.org/drawingml/2006/picture">
+                <pic:pic xmlns:pic="http://schemas.openxmlformats.org/drawingml/2006/picture">
+                  <pic:nvPicPr>
+                    <pic:cNvPr id="10" name="Picture 10"/>
+                    <pic:cNvPicPr/>
+                  </pic:nvPicPr>
+                  <pic:blipFill rotWithShape="1">
+                    <a:blip r:embed="rId15" cstate="print">
+                      <a:extLst>
+                        <a:ext uri="{28A0092B-C50C-407E-A947-70E740481C1C}">
+                          <a14:useLocalDpi xmlns:a14="http://schemas.microsoft.com/office/drawing/2010/main" val="0"/>
+                        </a:ext>
+                      </a:extLst>
+                    </a:blip>
+                    <a:srcRect l="7308" t="15624" r="4487"/>
+                    <a:stretch/>
+                  </pic:blipFill>
+                  <pic:spPr bwMode="auto">
+                    <a:xfrm>
+                      <a:off x="0" y="0"/>
+                      <a:ext cx="5940000" cy="4056410"/>
+                    </a:xfrm>
+                    <a:prstGeom prst="rect">
+                      <a:avLst/>
+                    </a:prstGeom>
+                    <a:ln>
+                      <a:noFill/>
+                    </a:ln>
+                    <a:extLst>
+                      <a:ext uri="{53640926-AAD7-44D8-BBD7-CCE9431645EC}">
+                        <a14:shadowObscured xmlns:a14="http://schemas.microsoft.com/office/drawing/2010/main"/>
+                      </a:ext>
+                    </a:extLst>
+                  </pic:spPr>
+                </pic:pic>
+              </a:graphicData>
+            </a:graphic>
+          </wp:inline>
+        </w:drawing>
+      </w:r>
+    </w:p>
+    <w:p>
+      <w:pPr>
+        <w:pStyle w:val="Heading3"/>
+      </w:pPr>
+      <w:r>
+        <w:t>Client/Admin Package</w:t>
+      </w:r>
+    </w:p>
+    <w:p>
+      <w:pPr>
+        <w:rPr>
+          <w:noProof/>
+        </w:rPr>
+      </w:pPr>
+    </w:p>
+    <w:p>
+      <w:r>
+        <w:rPr>
+          <w:noProof/>
+        </w:rPr>
+        <w:lastRenderedPageBreak/>
+        <w:drawing>
+          <wp:inline distT="0" distB="0" distL="0" distR="0" wp14:anchorId="10CE5BAB" wp14:editId="317F7AE9">
+            <wp:extent cx="5940000" cy="4605268"/>
+            <wp:effectExtent l="0" t="0" r="3810" b="5080"/>
+            <wp:docPr id="11" name="Picture 11"/>
+            <wp:cNvGraphicFramePr>
+              <a:graphicFrameLocks xmlns:a="http://schemas.openxmlformats.org/drawingml/2006/main" noChangeAspect="1"/>
+            </wp:cNvGraphicFramePr>
+            <a:graphic xmlns:a="http://schemas.openxmlformats.org/drawingml/2006/main">
+              <a:graphicData uri="http://schemas.openxmlformats.org/drawingml/2006/picture">
+                <pic:pic xmlns:pic="http://schemas.openxmlformats.org/drawingml/2006/picture">
+                  <pic:nvPicPr>
+                    <pic:cNvPr id="11" name="Picture 11"/>
+                    <pic:cNvPicPr/>
+                  </pic:nvPicPr>
+                  <pic:blipFill rotWithShape="1">
+                    <a:blip r:embed="rId16" cstate="print">
+                      <a:extLst>
+                        <a:ext uri="{28A0092B-C50C-407E-A947-70E740481C1C}">
+                          <a14:useLocalDpi xmlns:a14="http://schemas.microsoft.com/office/drawing/2010/main" val="0"/>
+                        </a:ext>
+                      </a:extLst>
+                    </a:blip>
+                    <a:srcRect l="3077" t="10894" r="3590"/>
+                    <a:stretch/>
+                  </pic:blipFill>
+                  <pic:spPr bwMode="auto">
+                    <a:xfrm>
+                      <a:off x="0" y="0"/>
+                      <a:ext cx="5940000" cy="4605268"/>
+                    </a:xfrm>
+                    <a:prstGeom prst="rect">
+                      <a:avLst/>
+                    </a:prstGeom>
+                    <a:ln>
+                      <a:noFill/>
+                    </a:ln>
+                    <a:extLst>
+                      <a:ext uri="{53640926-AAD7-44D8-BBD7-CCE9431645EC}">
+                        <a14:shadowObscured xmlns:a14="http://schemas.microsoft.com/office/drawing/2010/main"/>
+                      </a:ext>
+                    </a:extLst>
+                  </pic:spPr>
+                </pic:pic>
+              </a:graphicData>
+            </a:graphic>
+          </wp:inline>
+        </w:drawing>
+      </w:r>
+    </w:p>
+    <w:p>
+      <w:pPr>
+        <w:pStyle w:val="Heading3"/>
+      </w:pPr>
+      <w:r>
+        <w:t>Client/Helper Package</w:t>
+      </w:r>
+    </w:p>
+    <w:p>
+      <w:pPr>
+        <w:rPr>
+          <w:noProof/>
+        </w:rPr>
+      </w:pPr>
+    </w:p>
+    <w:p>
+      <w:r>
+        <w:rPr>
+          <w:noProof/>
+        </w:rPr>
+        <w:lastRenderedPageBreak/>
+        <w:drawing>
+          <wp:inline distT="0" distB="0" distL="0" distR="0" wp14:anchorId="3C53EA30" wp14:editId="75B7B31A">
+            <wp:extent cx="5940000" cy="3442984"/>
+            <wp:effectExtent l="0" t="0" r="3810" b="5080"/>
+            <wp:docPr id="13" name="Picture 13"/>
+            <wp:cNvGraphicFramePr>
+              <a:graphicFrameLocks xmlns:a="http://schemas.openxmlformats.org/drawingml/2006/main" noChangeAspect="1"/>
+            </wp:cNvGraphicFramePr>
+            <a:graphic xmlns:a="http://schemas.openxmlformats.org/drawingml/2006/main">
+              <a:graphicData uri="http://schemas.openxmlformats.org/drawingml/2006/picture">
+                <pic:pic xmlns:pic="http://schemas.openxmlformats.org/drawingml/2006/picture">
+                  <pic:nvPicPr>
+                    <pic:cNvPr id="13" name="Picture 13"/>
+                    <pic:cNvPicPr/>
+                  </pic:nvPicPr>
+                  <pic:blipFill rotWithShape="1">
+                    <a:blip r:embed="rId17" cstate="print">
+                      <a:extLst>
+                        <a:ext uri="{28A0092B-C50C-407E-A947-70E740481C1C}">
+                          <a14:useLocalDpi xmlns:a14="http://schemas.microsoft.com/office/drawing/2010/main" val="0"/>
+                        </a:ext>
+                      </a:extLst>
+                    </a:blip>
+                    <a:srcRect l="5385" t="12350" r="5256" b="12054"/>
+                    <a:stretch/>
+                  </pic:blipFill>
+                  <pic:spPr bwMode="auto">
+                    <a:xfrm>
+                      <a:off x="0" y="0"/>
+                      <a:ext cx="5940000" cy="3442984"/>
+                    </a:xfrm>
+                    <a:prstGeom prst="rect">
+                      <a:avLst/>
+                    </a:prstGeom>
+                    <a:ln>
+                      <a:noFill/>
+                    </a:ln>
+                    <a:extLst>
+                      <a:ext uri="{53640926-AAD7-44D8-BBD7-CCE9431645EC}">
+                        <a14:shadowObscured xmlns:a14="http://schemas.microsoft.com/office/drawing/2010/main"/>
+                      </a:ext>
+                    </a:extLst>
+                  </pic:spPr>
+                </pic:pic>
+              </a:graphicData>
+            </a:graphic>
+          </wp:inline>
+        </w:drawing>
+      </w:r>
+    </w:p>
+    <w:p>
+      <w:pPr>
+        <w:pStyle w:val="Heading3"/>
+      </w:pPr>
+      <w:r>
+        <w:t>Client/</w:t>
+      </w:r>
+      <w:proofErr w:type="spellStart"/>
+      <w:r>
+        <w:t>MainLayout</w:t>
+      </w:r>
+      <w:proofErr w:type="spellEnd"/>
+      <w:r>
+        <w:t xml:space="preserve"> Package</w:t>
+      </w:r>
+    </w:p>
+    <w:p>
+      <w:r>
+        <w:rPr>
+          <w:noProof/>
+        </w:rPr>
+        <w:drawing>
+          <wp:inline distT="0" distB="0" distL="0" distR="0" wp14:anchorId="377BE839" wp14:editId="6BF3924E">
+            <wp:extent cx="5940000" cy="3664597"/>
+            <wp:effectExtent l="0" t="0" r="3810" b="0"/>
+            <wp:docPr id="14" name="Picture 14"/>
+            <wp:cNvGraphicFramePr>
+              <a:graphicFrameLocks xmlns:a="http://schemas.openxmlformats.org/drawingml/2006/main" noChangeAspect="1"/>
+            </wp:cNvGraphicFramePr>
+            <a:graphic xmlns:a="http://schemas.openxmlformats.org/drawingml/2006/main">
+              <a:graphicData uri="http://schemas.openxmlformats.org/drawingml/2006/picture">
+                <pic:pic xmlns:pic="http://schemas.openxmlformats.org/drawingml/2006/picture">
+                  <pic:nvPicPr>
+                    <pic:cNvPr id="14" name="Picture 14"/>
+                    <pic:cNvPicPr/>
+                  </pic:nvPicPr>
+                  <pic:blipFill rotWithShape="1">
+                    <a:blip r:embed="rId18" cstate="print">
+                      <a:extLst>
+                        <a:ext uri="{28A0092B-C50C-407E-A947-70E740481C1C}">
+                          <a14:useLocalDpi xmlns:a14="http://schemas.microsoft.com/office/drawing/2010/main" val="0"/>
+                        </a:ext>
+                      </a:extLst>
+                    </a:blip>
+                    <a:srcRect l="18204" t="15247" r="18206" b="16143"/>
+                    <a:stretch/>
+                  </pic:blipFill>
+                  <pic:spPr bwMode="auto">
+                    <a:xfrm>
+                      <a:off x="0" y="0"/>
+                      <a:ext cx="5940000" cy="3664597"/>
+                    </a:xfrm>
+                    <a:prstGeom prst="rect">
+                      <a:avLst/>
+                    </a:prstGeom>
+                    <a:ln>
+                      <a:noFill/>
+                    </a:ln>
+                    <a:extLst>
+                      <a:ext uri="{53640926-AAD7-44D8-BBD7-CCE9431645EC}">
+                        <a14:shadowObscured xmlns:a14="http://schemas.microsoft.com/office/drawing/2010/main"/>
+                      </a:ext>
+                    </a:extLst>
+                  </pic:spPr>
+                </pic:pic>
+              </a:graphicData>
+            </a:graphic>
+          </wp:inline>
+        </w:drawing>
+      </w:r>
+    </w:p>
+    <w:p>
+      <w:pPr>
+        <w:pStyle w:val="Heading3"/>
+      </w:pPr>
+      <w:r>
+        <w:t>Client/Store Package</w:t>
+      </w:r>
+    </w:p>
+    <w:p>
+      <w:pPr>
+        <w:rPr>
+          <w:noProof/>
+        </w:rPr>
+      </w:pPr>
+    </w:p>
+    <w:p>
+      <w:r>
+        <w:rPr>
+          <w:noProof/>
+        </w:rPr>
+        <w:lastRenderedPageBreak/>
+        <w:drawing>
+          <wp:inline distT="0" distB="0" distL="0" distR="0" wp14:anchorId="4806D758" wp14:editId="498744BA">
+            <wp:extent cx="6120000" cy="4019846"/>
+            <wp:effectExtent l="0" t="0" r="0" b="0"/>
+            <wp:docPr id="23" name="Picture 23"/>
+            <wp:cNvGraphicFramePr>
+              <a:graphicFrameLocks xmlns:a="http://schemas.openxmlformats.org/drawingml/2006/main" noChangeAspect="1"/>
+            </wp:cNvGraphicFramePr>
+            <a:graphic xmlns:a="http://schemas.openxmlformats.org/drawingml/2006/main">
+              <a:graphicData uri="http://schemas.openxmlformats.org/drawingml/2006/picture">
+                <pic:pic xmlns:pic="http://schemas.openxmlformats.org/drawingml/2006/picture">
+                  <pic:nvPicPr>
+                    <pic:cNvPr id="23" name="Picture 23"/>
+                    <pic:cNvPicPr/>
+                  </pic:nvPicPr>
+                  <pic:blipFill rotWithShape="1">
+                    <a:blip r:embed="rId19" cstate="print">
+                      <a:extLst>
+                        <a:ext uri="{28A0092B-C50C-407E-A947-70E740481C1C}">
+                          <a14:useLocalDpi xmlns:a14="http://schemas.microsoft.com/office/drawing/2010/main" val="0"/>
+                        </a:ext>
+                      </a:extLst>
+                    </a:blip>
+                    <a:srcRect t="10327"/>
+                    <a:stretch/>
+                  </pic:blipFill>
+                  <pic:spPr bwMode="auto">
+                    <a:xfrm>
+                      <a:off x="0" y="0"/>
+                      <a:ext cx="6120000" cy="4019846"/>
+                    </a:xfrm>
+                    <a:prstGeom prst="rect">
+                      <a:avLst/>
+                    </a:prstGeom>
+                    <a:ln>
+                      <a:noFill/>
+                    </a:ln>
+                    <a:extLst>
+                      <a:ext uri="{53640926-AAD7-44D8-BBD7-CCE9431645EC}">
+                        <a14:shadowObscured xmlns:a14="http://schemas.microsoft.com/office/drawing/2010/main"/>
+                      </a:ext>
+                    </a:extLst>
+                  </pic:spPr>
+                </pic:pic>
+              </a:graphicData>
+            </a:graphic>
+          </wp:inline>
+        </w:drawing>
+      </w:r>
+    </w:p>
+    <w:p>
+      <w:pPr>
+        <w:pStyle w:val="Heading3"/>
+      </w:pPr>
+      <w:r>
+        <w:t>Client/Organisation Package</w:t>
+      </w:r>
+    </w:p>
+    <w:p>
+      <w:r>
+        <w:rPr>
+          <w:noProof/>
+        </w:rPr>
+        <w:drawing>
+          <wp:inline distT="0" distB="0" distL="0" distR="0" wp14:anchorId="460CC45A" wp14:editId="2A529C63">
+            <wp:extent cx="6120000" cy="3768115"/>
+            <wp:effectExtent l="0" t="0" r="0" b="3810"/>
+            <wp:docPr id="24" name="Picture 24"/>
+            <wp:cNvGraphicFramePr>
+              <a:graphicFrameLocks xmlns:a="http://schemas.openxmlformats.org/drawingml/2006/main" noChangeAspect="1"/>
+            </wp:cNvGraphicFramePr>
+            <a:graphic xmlns:a="http://schemas.openxmlformats.org/drawingml/2006/main">
+              <a:graphicData uri="http://schemas.openxmlformats.org/drawingml/2006/picture">
+                <pic:pic xmlns:pic="http://schemas.openxmlformats.org/drawingml/2006/picture">
+                  <pic:nvPicPr>
+                    <pic:cNvPr id="24" name="Picture 24"/>
+                    <pic:cNvPicPr/>
+                  </pic:nvPicPr>
+                  <pic:blipFill rotWithShape="1">
+                    <a:blip r:embed="rId20" cstate="print">
+                      <a:extLst>
+                        <a:ext uri="{28A0092B-C50C-407E-A947-70E740481C1C}">
+                          <a14:useLocalDpi xmlns:a14="http://schemas.microsoft.com/office/drawing/2010/main" val="0"/>
+                        </a:ext>
+                      </a:extLst>
+                    </a:blip>
+                    <a:srcRect t="13194"/>
+                    <a:stretch/>
+                  </pic:blipFill>
+                  <pic:spPr bwMode="auto">
+                    <a:xfrm>
+                      <a:off x="0" y="0"/>
+                      <a:ext cx="6120000" cy="3768115"/>
+                    </a:xfrm>
+                    <a:prstGeom prst="rect">
+                      <a:avLst/>
+                    </a:prstGeom>
+                    <a:ln>
+                      <a:noFill/>
+                    </a:ln>
+                    <a:extLst>
+                      <a:ext uri="{53640926-AAD7-44D8-BBD7-CCE9431645EC}">
+                        <a14:shadowObscured xmlns:a14="http://schemas.microsoft.com/office/drawing/2010/main"/>
+                      </a:ext>
+                    </a:extLst>
+                  </pic:spPr>
+                </pic:pic>
+              </a:graphicData>
+            </a:graphic>
+          </wp:inline>
+        </w:drawing>
+      </w:r>
+    </w:p>
+    <w:p/>
+    <w:p>
+      <w:pPr>
+        <w:pStyle w:val="Heading2"/>
+        <w:rPr>
+          <w:noProof/>
+        </w:rPr>
+      </w:pPr>
+      <w:bookmarkStart w:id="7" w:name="_Toc73810698"/>
+      <w:r>
         <w:t>Design and Dataflow</w:t>
       </w:r>
       <w:r>
-        <w:rPr>
-          <w:b/>
-          <w:bCs/>
-          <w:color w:val="auto"/>
-        </w:rPr>
         <w:t xml:space="preserve"> (GUI)</w:t>
       </w:r>
       <w:bookmarkEnd w:id="7"/>
@@ -2888,7 +3511,7 @@
                     <pic:cNvPicPr/>
                   </pic:nvPicPr>
                   <pic:blipFill>
-                    <a:blip r:embed="rId11"/>
+                    <a:blip r:embed="rId21"/>
                     <a:stretch>
                       <a:fillRect/>
                     </a:stretch>
@@ -2936,6 +3559,7 @@
         <w:rPr>
           <w:noProof/>
         </w:rPr>
+        <w:lastRenderedPageBreak/>
         <w:drawing>
           <wp:inline distT="0" distB="0" distL="0" distR="0" wp14:anchorId="67C63FB4" wp14:editId="1A6DDDC5">
             <wp:extent cx="5577898" cy="3100028"/>
@@ -2952,7 +3576,7 @@
                     <pic:cNvPicPr/>
                   </pic:nvPicPr>
                   <pic:blipFill>
-                    <a:blip r:embed="rId12"/>
+                    <a:blip r:embed="rId22"/>
                     <a:stretch>
                       <a:fillRect/>
                     </a:stretch>
@@ -2985,7 +3609,6 @@
           <w:b/>
           <w:bCs/>
         </w:rPr>
-        <w:lastRenderedPageBreak/>
         <w:t>Screen 3: Edit Trades</w:t>
       </w:r>
     </w:p>
@@ -3015,7 +3638,7 @@
                     <pic:cNvPicPr/>
                   </pic:nvPicPr>
                   <pic:blipFill>
-                    <a:blip r:embed="rId13"/>
+                    <a:blip r:embed="rId23"/>
                     <a:stretch>
                       <a:fillRect/>
                     </a:stretch>
@@ -3087,6 +3710,7 @@
         <w:rPr>
           <w:noProof/>
         </w:rPr>
+        <w:lastRenderedPageBreak/>
         <w:drawing>
           <wp:inline distT="0" distB="0" distL="0" distR="0" wp14:anchorId="307E319F" wp14:editId="1838E8A2">
             <wp:extent cx="5809384" cy="3283296"/>
@@ -3103,7 +3727,7 @@
                     <pic:cNvPicPr/>
                   </pic:nvPicPr>
                   <pic:blipFill>
-                    <a:blip r:embed="rId14"/>
+                    <a:blip r:embed="rId24"/>
                     <a:stretch>
                       <a:fillRect/>
                     </a:stretch>
@@ -3136,7 +3760,6 @@
           <w:b/>
           <w:bCs/>
         </w:rPr>
-        <w:lastRenderedPageBreak/>
         <w:t xml:space="preserve">Screen </w:t>
       </w:r>
       <w:r>
@@ -3180,7 +3803,7 @@
                     <pic:cNvPicPr/>
                   </pic:nvPicPr>
                   <pic:blipFill>
-                    <a:blip r:embed="rId15"/>
+                    <a:blip r:embed="rId25"/>
                     <a:stretch>
                       <a:fillRect/>
                     </a:stretch>
@@ -3236,6 +3859,7 @@
     </w:p>
     <w:p>
       <w:r>
+        <w:lastRenderedPageBreak/>
         <w:t>If the user has admin privileges, an admin button will appear on the bottom left</w:t>
       </w:r>
       <w:r>
@@ -3263,7 +3887,7 @@
                     <pic:cNvPicPr/>
                   </pic:nvPicPr>
                   <pic:blipFill>
-                    <a:blip r:embed="rId16"/>
+                    <a:blip r:embed="rId26"/>
                     <a:stretch>
                       <a:fillRect/>
                     </a:stretch>
@@ -3296,7 +3920,6 @@
           <w:b/>
           <w:bCs/>
         </w:rPr>
-        <w:lastRenderedPageBreak/>
         <w:t>Screen 7: Create New Organisational Unit</w:t>
       </w:r>
     </w:p>
@@ -3321,7 +3944,7 @@
                     <pic:cNvPicPr/>
                   </pic:nvPicPr>
                   <pic:blipFill>
-                    <a:blip r:embed="rId17"/>
+                    <a:blip r:embed="rId27"/>
                     <a:stretch>
                       <a:fillRect/>
                     </a:stretch>
@@ -3376,6 +3999,7 @@
         <w:rPr>
           <w:noProof/>
         </w:rPr>
+        <w:lastRenderedPageBreak/>
         <w:drawing>
           <wp:inline distT="0" distB="0" distL="0" distR="0" wp14:anchorId="1C7971DC" wp14:editId="59E0CAFA">
             <wp:extent cx="5943600" cy="3336290"/>
@@ -3392,7 +4016,7 @@
                     <pic:cNvPicPr/>
                   </pic:nvPicPr>
                   <pic:blipFill>
-                    <a:blip r:embed="rId18"/>
+                    <a:blip r:embed="rId28"/>
                     <a:stretch>
                       <a:fillRect/>
                     </a:stretch>
@@ -3449,7 +4073,6 @@
           <w:b/>
           <w:bCs/>
         </w:rPr>
-        <w:lastRenderedPageBreak/>
         <w:t xml:space="preserve">Screen </w:t>
       </w:r>
       <w:r>
@@ -3501,7 +4124,7 @@
                     <pic:cNvPicPr/>
                   </pic:nvPicPr>
                   <pic:blipFill>
-                    <a:blip r:embed="rId19"/>
+                    <a:blip r:embed="rId29"/>
                     <a:stretch>
                       <a:fillRect/>
                     </a:stretch>
@@ -3562,6 +4185,7 @@
         <w:rPr>
           <w:noProof/>
         </w:rPr>
+        <w:lastRenderedPageBreak/>
         <w:drawing>
           <wp:inline distT="0" distB="0" distL="0" distR="0" wp14:anchorId="59025DA2" wp14:editId="20E0CA49">
             <wp:extent cx="5086350" cy="2851834"/>
@@ -3578,7 +4202,7 @@
                     <pic:cNvPicPr/>
                   </pic:nvPicPr>
                   <pic:blipFill>
-                    <a:blip r:embed="rId20"/>
+                    <a:blip r:embed="rId30"/>
                     <a:stretch>
                       <a:fillRect/>
                     </a:stretch>
@@ -3622,7 +4246,7 @@
                     </pic:cNvPicPr>
                   </pic:nvPicPr>
                   <pic:blipFill>
-                    <a:blip r:embed="rId21">
+                    <a:blip r:embed="rId31">
                       <a:extLst>
                         <a:ext uri="{28A0092B-C50C-407E-A947-70E740481C1C}">
                           <a14:useLocalDpi xmlns:a14="http://schemas.microsoft.com/office/drawing/2010/main" val="0"/>
@@ -3657,20 +4281,9 @@
     <w:p>
       <w:pPr>
         <w:pStyle w:val="Heading2"/>
-        <w:ind w:firstLine="720"/>
-        <w:rPr>
-          <w:b/>
-          <w:bCs/>
-          <w:color w:val="auto"/>
-        </w:rPr>
       </w:pPr>
       <w:bookmarkStart w:id="8" w:name="_Toc73810699"/>
       <w:r>
-        <w:rPr>
-          <w:b/>
-          <w:bCs/>
-          <w:color w:val="auto"/>
-        </w:rPr>
         <w:lastRenderedPageBreak/>
         <w:t>Database Schema</w:t>
       </w:r>
@@ -3699,7 +4312,7 @@
                     </pic:cNvPicPr>
                   </pic:nvPicPr>
                   <pic:blipFill>
-                    <a:blip r:embed="rId22">
+                    <a:blip r:embed="rId32">
                       <a:extLst>
                         <a:ext uri="{28A0092B-C50C-407E-A947-70E740481C1C}">
                           <a14:useLocalDpi xmlns:a14="http://schemas.microsoft.com/office/drawing/2010/main" val="0"/>
@@ -3739,19 +4352,9 @@
     <w:p>
       <w:pPr>
         <w:pStyle w:val="Heading2"/>
-        <w:rPr>
-          <w:b/>
-          <w:bCs/>
-          <w:color w:val="auto"/>
-        </w:rPr>
       </w:pPr>
       <w:bookmarkStart w:id="9" w:name="_Toc73810700"/>
       <w:r>
-        <w:rPr>
-          <w:b/>
-          <w:bCs/>
-          <w:color w:val="auto"/>
-        </w:rPr>
         <w:lastRenderedPageBreak/>
         <w:t>Network Protocol</w:t>
       </w:r>
@@ -3807,21 +4410,10 @@
     <w:p>
       <w:pPr>
         <w:pStyle w:val="Heading2"/>
-        <w:ind w:firstLine="720"/>
-        <w:rPr>
-          <w:b/>
-          <w:bCs/>
-          <w:color w:val="auto"/>
-        </w:rPr>
       </w:pPr>
       <w:bookmarkStart w:id="12" w:name="_Toc68301683"/>
       <w:bookmarkStart w:id="13" w:name="_Toc73810702"/>
       <w:r>
-        <w:rPr>
-          <w:b/>
-          <w:bCs/>
-          <w:color w:val="auto"/>
-        </w:rPr>
         <w:t>Database Setup</w:t>
       </w:r>
       <w:bookmarkEnd w:id="12"/>
@@ -3830,21 +4422,10 @@
     <w:p>
       <w:pPr>
         <w:pStyle w:val="Heading2"/>
-        <w:ind w:firstLine="720"/>
-        <w:rPr>
-          <w:b/>
-          <w:bCs/>
-          <w:color w:val="auto"/>
-        </w:rPr>
       </w:pPr>
       <w:bookmarkStart w:id="14" w:name="_Toc68301684"/>
       <w:bookmarkStart w:id="15" w:name="_Toc73810703"/>
       <w:r>
-        <w:rPr>
-          <w:b/>
-          <w:bCs/>
-          <w:color w:val="auto"/>
-        </w:rPr>
         <w:t>Java Frameworks</w:t>
       </w:r>
       <w:bookmarkEnd w:id="14"/>
@@ -3853,11 +4434,8 @@
     <w:p>
       <w:pPr>
         <w:pStyle w:val="Heading2"/>
-        <w:ind w:firstLine="720"/>
         <w:rPr>
           <w:rFonts w:cstheme="minorHAnsi"/>
-          <w:b/>
-          <w:bCs/>
           <w:sz w:val="28"/>
           <w:szCs w:val="28"/>
         </w:rPr>
@@ -3865,11 +4443,6 @@
       <w:bookmarkStart w:id="16" w:name="_Toc68301685"/>
       <w:bookmarkStart w:id="17" w:name="_Toc73810704"/>
       <w:r>
-        <w:rPr>
-          <w:b/>
-          <w:bCs/>
-          <w:color w:val="auto"/>
-        </w:rPr>
         <w:t>……</w:t>
       </w:r>
       <w:bookmarkEnd w:id="16"/>
@@ -3887,7 +4460,7 @@
       </w:pPr>
     </w:p>
     <w:sectPr>
-      <w:footerReference w:type="default" r:id="rId23"/>
+      <w:footerReference w:type="default" r:id="rId33"/>
       <w:pgSz w:w="12240" w:h="15840"/>
       <w:pgMar w:top="1440" w:right="1440" w:bottom="1440" w:left="1440" w:header="720" w:footer="720" w:gutter="0"/>
       <w:pgNumType w:start="0"/>
@@ -8712,16 +9285,18 @@
     <w:uiPriority w:val="9"/>
     <w:unhideWhenUsed/>
     <w:qFormat/>
-    <w:rsid w:val="00E72A94"/>
+    <w:rsid w:val="00AC704F"/>
     <w:pPr>
       <w:keepNext/>
       <w:keepLines/>
       <w:spacing w:before="40" w:after="0"/>
+      <w:ind w:firstLine="720"/>
       <w:outlineLvl w:val="1"/>
     </w:pPr>
     <w:rPr>
       <w:rFonts w:asciiTheme="majorHAnsi" w:eastAsiaTheme="majorEastAsia" w:hAnsiTheme="majorHAnsi" w:cstheme="majorBidi"/>
-      <w:color w:val="2F5496" w:themeColor="accent1" w:themeShade="BF"/>
+      <w:b/>
+      <w:bCs/>
       <w:sz w:val="26"/>
       <w:szCs w:val="26"/>
     </w:rPr>
@@ -8734,7 +9309,7 @@
     <w:uiPriority w:val="9"/>
     <w:unhideWhenUsed/>
     <w:qFormat/>
-    <w:rsid w:val="00D2442D"/>
+    <w:rsid w:val="00AC704F"/>
     <w:pPr>
       <w:keepNext/>
       <w:keepLines/>
@@ -8743,7 +9318,8 @@
     </w:pPr>
     <w:rPr>
       <w:rFonts w:asciiTheme="majorHAnsi" w:eastAsiaTheme="majorEastAsia" w:hAnsiTheme="majorHAnsi" w:cstheme="majorBidi"/>
-      <w:color w:val="1F3763" w:themeColor="accent1" w:themeShade="7F"/>
+      <w:b/>
+      <w:bCs/>
       <w:sz w:val="24"/>
       <w:szCs w:val="24"/>
     </w:rPr>
@@ -8964,12 +9540,14 @@
     <w:basedOn w:val="DefaultParagraphFont"/>
     <w:link w:val="Heading3"/>
     <w:uiPriority w:val="9"/>
-    <w:rsid w:val="00D2442D"/>
+    <w:rsid w:val="00AC704F"/>
     <w:rPr>
       <w:rFonts w:asciiTheme="majorHAnsi" w:eastAsiaTheme="majorEastAsia" w:hAnsiTheme="majorHAnsi" w:cstheme="majorBidi"/>
-      <w:color w:val="1F3763" w:themeColor="accent1" w:themeShade="7F"/>
+      <w:b/>
+      <w:bCs/>
       <w:sz w:val="24"/>
       <w:szCs w:val="24"/>
+      <w:lang w:val="en-AU"/>
     </w:rPr>
   </w:style>
   <w:style w:type="paragraph" w:styleId="TOC3">
@@ -9054,12 +9632,14 @@
     <w:basedOn w:val="DefaultParagraphFont"/>
     <w:link w:val="Heading2"/>
     <w:uiPriority w:val="9"/>
-    <w:rsid w:val="00E72A94"/>
+    <w:rsid w:val="00AC704F"/>
     <w:rPr>
       <w:rFonts w:asciiTheme="majorHAnsi" w:eastAsiaTheme="majorEastAsia" w:hAnsiTheme="majorHAnsi" w:cstheme="majorBidi"/>
-      <w:color w:val="2F5496" w:themeColor="accent1" w:themeShade="BF"/>
+      <w:b/>
+      <w:bCs/>
       <w:sz w:val="26"/>
       <w:szCs w:val="26"/>
+      <w:lang w:val="en-AU"/>
     </w:rPr>
   </w:style>
   <w:style w:type="paragraph" w:styleId="TOC2">
@@ -9681,7 +10261,6 @@
   </w:font>
   <w:font w:name="Yu Mincho">
     <w:altName w:val="游明朝"/>
-    <w:panose1 w:val="02020400000000000000"/>
     <w:charset w:val="80"/>
     <w:family w:val="roman"/>
     <w:pitch w:val="variable"/>
@@ -9715,6 +10294,7 @@
     <w:rsidRoot w:val="007B2C06"/>
     <w:rsid w:val="000631C7"/>
     <w:rsid w:val="001A31F8"/>
+    <w:rsid w:val="001B5506"/>
     <w:rsid w:val="001C5420"/>
     <w:rsid w:val="003129FE"/>
     <w:rsid w:val="00326CF3"/>

</xml_diff>

<commit_message>
Updates bases asset tests to more align with special feature
</commit_message>
<xml_diff>
--- a/Project_Report/Project_Report.docx
+++ b/Project_Report/Project_Report.docx
@@ -2774,7 +2774,6 @@
         <w:rPr>
           <w:noProof/>
         </w:rPr>
-        <w:lastRenderedPageBreak/>
         <w:drawing>
           <wp:inline distT="0" distB="0" distL="0" distR="0" wp14:anchorId="75936FB0" wp14:editId="530717CB">
             <wp:extent cx="5940000" cy="1829520"/>
@@ -2986,7 +2985,6 @@
         <w:rPr>
           <w:noProof/>
         </w:rPr>
-        <w:lastRenderedPageBreak/>
         <w:drawing>
           <wp:inline distT="0" distB="0" distL="0" distR="0" wp14:anchorId="5B81C0CB" wp14:editId="76997667">
             <wp:extent cx="5940000" cy="3095493"/>
@@ -3120,7 +3118,6 @@
         <w:rPr>
           <w:noProof/>
         </w:rPr>
-        <w:lastRenderedPageBreak/>
         <w:drawing>
           <wp:inline distT="0" distB="0" distL="0" distR="0" wp14:anchorId="10CE5BAB" wp14:editId="317F7AE9">
             <wp:extent cx="5940000" cy="4605268"/>
@@ -3191,7 +3188,6 @@
         <w:rPr>
           <w:noProof/>
         </w:rPr>
-        <w:lastRenderedPageBreak/>
         <w:drawing>
           <wp:inline distT="0" distB="0" distL="0" distR="0" wp14:anchorId="3C53EA30" wp14:editId="75B7B31A">
             <wp:extent cx="5940000" cy="3442984"/>
@@ -3333,7 +3329,6 @@
         <w:rPr>
           <w:noProof/>
         </w:rPr>
-        <w:lastRenderedPageBreak/>
         <w:drawing>
           <wp:inline distT="0" distB="0" distL="0" distR="0" wp14:anchorId="4806D758" wp14:editId="498744BA">
             <wp:extent cx="6120000" cy="4019846"/>
@@ -3559,7 +3554,6 @@
         <w:rPr>
           <w:noProof/>
         </w:rPr>
-        <w:lastRenderedPageBreak/>
         <w:drawing>
           <wp:inline distT="0" distB="0" distL="0" distR="0" wp14:anchorId="67C63FB4" wp14:editId="1A6DDDC5">
             <wp:extent cx="5577898" cy="3100028"/>
@@ -3710,7 +3704,6 @@
         <w:rPr>
           <w:noProof/>
         </w:rPr>
-        <w:lastRenderedPageBreak/>
         <w:drawing>
           <wp:inline distT="0" distB="0" distL="0" distR="0" wp14:anchorId="307E319F" wp14:editId="1838E8A2">
             <wp:extent cx="5809384" cy="3283296"/>
@@ -3859,7 +3852,6 @@
     </w:p>
     <w:p>
       <w:r>
-        <w:lastRenderedPageBreak/>
         <w:t>If the user has admin privileges, an admin button will appear on the bottom left</w:t>
       </w:r>
       <w:r>
@@ -3999,7 +3991,6 @@
         <w:rPr>
           <w:noProof/>
         </w:rPr>
-        <w:lastRenderedPageBreak/>
         <w:drawing>
           <wp:inline distT="0" distB="0" distL="0" distR="0" wp14:anchorId="1C7971DC" wp14:editId="59E0CAFA">
             <wp:extent cx="5943600" cy="3336290"/>
@@ -4185,7 +4176,6 @@
         <w:rPr>
           <w:noProof/>
         </w:rPr>
-        <w:lastRenderedPageBreak/>
         <w:drawing>
           <wp:inline distT="0" distB="0" distL="0" distR="0" wp14:anchorId="59025DA2" wp14:editId="20E0CA49">
             <wp:extent cx="5086350" cy="2851834"/>
@@ -4284,7 +4274,6 @@
       </w:pPr>
       <w:bookmarkStart w:id="8" w:name="_Toc73810699"/>
       <w:r>
-        <w:lastRenderedPageBreak/>
         <w:t>Database Schema</w:t>
       </w:r>
       <w:bookmarkEnd w:id="8"/>
@@ -4355,7 +4344,6 @@
       </w:pPr>
       <w:bookmarkStart w:id="9" w:name="_Toc73810700"/>
       <w:r>
-        <w:lastRenderedPageBreak/>
         <w:t>Network Protocol</w:t>
       </w:r>
       <w:bookmarkEnd w:id="9"/>
@@ -4368,7 +4356,13 @@
     <w:p/>
     <w:p>
       <w:r>
-        <w:t xml:space="preserve">The request handler on the server side receives the stream, reassembles the payload request object and uses the object type string to determine what the object type of the payload object is. The request handler then interfaces with the database through a Hibernate session, and its actions are determined by the request payload type. A “Buy” or “Sell” type request will cause the request handler to cast the request payload object as a Trade class object and create a new entry in the database’s trade table. A “Get” type request will cause the request handler to pass a select query to the Hibernate session to return an object matching the request payload object or null, if there is no matching entry in the database. A “List” type request will cause the request handler to pass a select query to the Hibernate session to return a list of objects matching some property of the payload object, or null if no such entry exists in the database. The “Create”, “Update” and “Delete” type requests will create, update or delete entries, respectively, from the table matching the object type. </w:t>
+        <w:t xml:space="preserve">The request handler on the server side receives the stream, reassembles the payload request object and uses the object type string to determine what the object type of the payload object is. The request handler then interfaces with the database through a Hibernate session, and its actions are determined by the request payload type. A “Buy” or “Sell” type request will cause the request handler to cast the request payload object as a Trade class object and create a new entry in the database’s trade table. A “Get” type request will cause the request handler to pass a select query to the Hibernate session to return an object matching the request payload object or null, if there is no matching entry in the database. A “List” type request will cause the request handler to pass a select query to the Hibernate session to return a list of objects matching some property of the payload object, or null if no such entry exists in the database. The “Create”, “Update” and “Delete” type requests will create, </w:t>
+      </w:r>
+      <w:r>
+        <w:t>update,</w:t>
+      </w:r>
+      <w:r>
+        <w:t xml:space="preserve"> or delete entries, respectively, from the table matching the object type. </w:t>
       </w:r>
     </w:p>
     <w:p/>
@@ -10320,6 +10314,7 @@
     <w:rsid w:val="00BF571E"/>
     <w:rsid w:val="00C043B7"/>
     <w:rsid w:val="00C4349E"/>
+    <w:rsid w:val="00C51579"/>
     <w:rsid w:val="00CE50F4"/>
     <w:rsid w:val="00DA2BB2"/>
     <w:rsid w:val="00E2343A"/>

</xml_diff>

<commit_message>
Javadoc and updated url for youtube
</commit_message>
<xml_diff>
--- a/Project_Report/Project_Report.docx
+++ b/Project_Report/Project_Report.docx
@@ -394,28 +394,14 @@
         </w:p>
         <w:p>
           <w:pPr>
-            <w:pStyle w:val="ListParagraph"/>
             <w:spacing w:line="240" w:lineRule="auto"/>
-            <w:ind w:left="0"/>
-            <w:rPr>
-              <w:rFonts w:asciiTheme="majorHAnsi" w:hAnsiTheme="majorHAnsi" w:cstheme="minorHAnsi"/>
-              <w:b/>
-              <w:bCs/>
-              <w:sz w:val="28"/>
-              <w:szCs w:val="28"/>
-            </w:rPr>
           </w:pPr>
           <w:hyperlink r:id="rId9" w:history="1">
             <w:r>
               <w:rPr>
                 <w:rStyle w:val="Hyperlink"/>
-                <w:rFonts w:asciiTheme="majorHAnsi" w:hAnsiTheme="majorHAnsi" w:cstheme="minorHAnsi"/>
-                <w:b/>
-                <w:bCs/>
-                <w:sz w:val="28"/>
-                <w:szCs w:val="28"/>
               </w:rPr>
-              <w:t>https://youtu.be/gC39uUU5B3c</w:t>
+              <w:t>https://youtu.be/N828ii2zpps</w:t>
             </w:r>
           </w:hyperlink>
         </w:p>
@@ -2813,7 +2799,17 @@
             <w:sz w:val="36"/>
             <w:szCs w:val="36"/>
           </w:rPr>
-          <w:t>oc</w:t>
+          <w:t>o</w:t>
+        </w:r>
+        <w:r>
+          <w:rPr>
+            <w:rStyle w:val="Hyperlink"/>
+            <w:b/>
+            <w:bCs/>
+            <w:sz w:val="36"/>
+            <w:szCs w:val="36"/>
+          </w:rPr>
+          <w:t>c</w:t>
         </w:r>
       </w:hyperlink>
     </w:p>
@@ -10491,7 +10487,7 @@
     <w:charset w:val="00"/>
     <w:family w:val="roman"/>
     <w:pitch w:val="variable"/>
-    <w:sig w:usb0="E0002AFF" w:usb1="C0007843" w:usb2="00000009" w:usb3="00000000" w:csb0="000001FF" w:csb1="00000000"/>
+    <w:sig w:usb0="E0002EFF" w:usb1="C000785B" w:usb2="00000009" w:usb3="00000000" w:csb0="000001FF" w:csb1="00000000"/>
   </w:font>
   <w:font w:name="Courier New">
     <w:panose1 w:val="02070309020205020404"/>
@@ -10512,14 +10508,14 @@
     <w:charset w:val="00"/>
     <w:family w:val="swiss"/>
     <w:pitch w:val="variable"/>
-    <w:sig w:usb0="A0002AEF" w:usb1="4000207B" w:usb2="00000000" w:usb3="00000000" w:csb0="000001FF" w:csb1="00000000"/>
+    <w:sig w:usb0="E4002EFF" w:usb1="C000247B" w:usb2="00000009" w:usb3="00000000" w:csb0="000001FF" w:csb1="00000000"/>
   </w:font>
   <w:font w:name="Calibri">
     <w:panose1 w:val="020F0502020204030204"/>
     <w:charset w:val="00"/>
     <w:family w:val="swiss"/>
     <w:pitch w:val="variable"/>
-    <w:sig w:usb0="E0002AFF" w:usb1="4000ACFF" w:usb2="00000001" w:usb3="00000000" w:csb0="000001FF" w:csb1="00000000"/>
+    <w:sig w:usb0="E4002EFF" w:usb1="C000247B" w:usb2="00000009" w:usb3="00000000" w:csb0="000001FF" w:csb1="00000000"/>
   </w:font>
   <w:font w:name="Yu Gothic Light">
     <w:altName w:val="游ゴシック Light"/>
@@ -10534,7 +10530,7 @@
     <w:charset w:val="00"/>
     <w:family w:val="swiss"/>
     <w:pitch w:val="variable"/>
-    <w:sig w:usb0="E0002AFF" w:usb1="C0007843" w:usb2="00000009" w:usb3="00000000" w:csb0="000001FF" w:csb1="00000000"/>
+    <w:sig w:usb0="E0002EFF" w:usb1="C000785B" w:usb2="00000009" w:usb3="00000000" w:csb0="000001FF" w:csb1="00000000"/>
   </w:font>
   <w:font w:name="Yu Mincho">
     <w:altName w:val="游明朝"/>
@@ -10577,6 +10573,7 @@
     <w:rsid w:val="00326CF3"/>
     <w:rsid w:val="003F6E53"/>
     <w:rsid w:val="00445A1D"/>
+    <w:rsid w:val="0048213D"/>
     <w:rsid w:val="0048740D"/>
     <w:rsid w:val="00513403"/>
     <w:rsid w:val="0054620A"/>

</xml_diff>